<commit_message>
symulacje i gantt, do roboty ścieżka krytyczna
</commit_message>
<xml_diff>
--- a/Praca_magisterska.docx
+++ b/Praca_magisterska.docx
@@ -402,7 +402,14 @@
           <w:b/>
           <w:sz w:val="28"/>
         </w:rPr>
-        <w:t>018</w:t>
+        <w:t>01</w:t>
+      </w:r>
+      <w:r>
+        <w:rPr>
+          <w:b/>
+          <w:sz w:val="28"/>
+        </w:rPr>
+        <w:t>9</w:t>
       </w:r>
     </w:p>
     <w:sdt>
@@ -454,7 +461,7 @@
           <w:r>
             <w:fldChar w:fldCharType="separate"/>
           </w:r>
-          <w:hyperlink w:anchor="_Toc13392702" w:history="1">
+          <w:hyperlink w:anchor="_Toc16094902" w:history="1">
             <w:r>
               <w:rPr>
                 <w:rStyle w:val="Hipercze"/>
@@ -497,7 +504,7 @@
                 <w:noProof/>
                 <w:webHidden/>
               </w:rPr>
-              <w:instrText xml:space="preserve"> PAGEREF _Toc13392702 \h </w:instrText>
+              <w:instrText xml:space="preserve"> PAGEREF _Toc16094902 \h </w:instrText>
             </w:r>
             <w:r>
               <w:rPr>
@@ -542,7 +549,7 @@
               <w:szCs w:val="22"/>
             </w:rPr>
           </w:pPr>
-          <w:hyperlink w:anchor="_Toc13392703" w:history="1">
+          <w:hyperlink w:anchor="_Toc16094903" w:history="1">
             <w:r>
               <w:rPr>
                 <w:rStyle w:val="Hipercze"/>
@@ -585,7 +592,7 @@
                 <w:noProof/>
                 <w:webHidden/>
               </w:rPr>
-              <w:instrText xml:space="preserve"> PAGEREF _Toc13392703 \h </w:instrText>
+              <w:instrText xml:space="preserve"> PAGEREF _Toc16094903 \h </w:instrText>
             </w:r>
             <w:r>
               <w:rPr>
@@ -630,7 +637,7 @@
               <w:szCs w:val="22"/>
             </w:rPr>
           </w:pPr>
-          <w:hyperlink w:anchor="_Toc13392704" w:history="1">
+          <w:hyperlink w:anchor="_Toc16094904" w:history="1">
             <w:r>
               <w:rPr>
                 <w:rStyle w:val="Hipercze"/>
@@ -673,7 +680,7 @@
                 <w:noProof/>
                 <w:webHidden/>
               </w:rPr>
-              <w:instrText xml:space="preserve"> PAGEREF _Toc13392704 \h </w:instrText>
+              <w:instrText xml:space="preserve"> PAGEREF _Toc16094904 \h </w:instrText>
             </w:r>
             <w:r>
               <w:rPr>
@@ -694,6 +701,258 @@
                 <w:webHidden/>
               </w:rPr>
               <w:t>4</w:t>
+            </w:r>
+            <w:r>
+              <w:rPr>
+                <w:noProof/>
+                <w:webHidden/>
+              </w:rPr>
+              <w:fldChar w:fldCharType="end"/>
+            </w:r>
+          </w:hyperlink>
+        </w:p>
+        <w:p>
+          <w:pPr>
+            <w:pStyle w:val="Spistreci1"/>
+            <w:tabs>
+              <w:tab w:val="left" w:pos="660"/>
+              <w:tab w:val="right" w:leader="dot" w:pos="9061"/>
+            </w:tabs>
+            <w:rPr>
+              <w:rFonts w:asciiTheme="minorHAnsi" w:eastAsiaTheme="minorEastAsia" w:hAnsiTheme="minorHAnsi" w:cstheme="minorBidi"/>
+              <w:noProof/>
+              <w:sz w:val="22"/>
+              <w:szCs w:val="22"/>
+            </w:rPr>
+          </w:pPr>
+          <w:hyperlink w:anchor="_Toc16094905" w:history="1">
+            <w:r>
+              <w:rPr>
+                <w:rStyle w:val="Hipercze"/>
+                <w:noProof/>
+              </w:rPr>
+              <w:t>2.2</w:t>
+            </w:r>
+            <w:r>
+              <w:rPr>
+                <w:rFonts w:asciiTheme="minorHAnsi" w:eastAsiaTheme="minorEastAsia" w:hAnsiTheme="minorHAnsi" w:cstheme="minorBidi"/>
+                <w:noProof/>
+                <w:sz w:val="22"/>
+                <w:szCs w:val="22"/>
+              </w:rPr>
+              <w:tab/>
+            </w:r>
+            <w:r>
+              <w:rPr>
+                <w:rStyle w:val="Hipercze"/>
+                <w:noProof/>
+              </w:rPr>
+              <w:t>Metody planowania</w:t>
+            </w:r>
+            <w:r>
+              <w:rPr>
+                <w:noProof/>
+                <w:webHidden/>
+              </w:rPr>
+              <w:tab/>
+            </w:r>
+            <w:r>
+              <w:rPr>
+                <w:noProof/>
+                <w:webHidden/>
+              </w:rPr>
+              <w:fldChar w:fldCharType="begin"/>
+            </w:r>
+            <w:r>
+              <w:rPr>
+                <w:noProof/>
+                <w:webHidden/>
+              </w:rPr>
+              <w:instrText xml:space="preserve"> PAGEREF _Toc16094905 \h </w:instrText>
+            </w:r>
+            <w:r>
+              <w:rPr>
+                <w:noProof/>
+                <w:webHidden/>
+              </w:rPr>
+            </w:r>
+            <w:r>
+              <w:rPr>
+                <w:noProof/>
+                <w:webHidden/>
+              </w:rPr>
+              <w:fldChar w:fldCharType="separate"/>
+            </w:r>
+            <w:r>
+              <w:rPr>
+                <w:noProof/>
+                <w:webHidden/>
+              </w:rPr>
+              <w:t>6</w:t>
+            </w:r>
+            <w:r>
+              <w:rPr>
+                <w:noProof/>
+                <w:webHidden/>
+              </w:rPr>
+              <w:fldChar w:fldCharType="end"/>
+            </w:r>
+          </w:hyperlink>
+        </w:p>
+        <w:p>
+          <w:pPr>
+            <w:pStyle w:val="Spistreci2"/>
+            <w:tabs>
+              <w:tab w:val="left" w:pos="1100"/>
+              <w:tab w:val="right" w:leader="dot" w:pos="9061"/>
+            </w:tabs>
+            <w:rPr>
+              <w:noProof/>
+            </w:rPr>
+          </w:pPr>
+          <w:hyperlink w:anchor="_Toc16094906" w:history="1">
+            <w:r>
+              <w:rPr>
+                <w:rStyle w:val="Hipercze"/>
+                <w:noProof/>
+              </w:rPr>
+              <w:t>2.2.1</w:t>
+            </w:r>
+            <w:r>
+              <w:rPr>
+                <w:noProof/>
+              </w:rPr>
+              <w:tab/>
+            </w:r>
+            <w:r>
+              <w:rPr>
+                <w:rStyle w:val="Hipercze"/>
+                <w:noProof/>
+              </w:rPr>
+              <w:t>Metoda scenariuszowa</w:t>
+            </w:r>
+            <w:r>
+              <w:rPr>
+                <w:noProof/>
+                <w:webHidden/>
+              </w:rPr>
+              <w:tab/>
+            </w:r>
+            <w:r>
+              <w:rPr>
+                <w:noProof/>
+                <w:webHidden/>
+              </w:rPr>
+              <w:fldChar w:fldCharType="begin"/>
+            </w:r>
+            <w:r>
+              <w:rPr>
+                <w:noProof/>
+                <w:webHidden/>
+              </w:rPr>
+              <w:instrText xml:space="preserve"> PAGEREF _Toc16094906 \h </w:instrText>
+            </w:r>
+            <w:r>
+              <w:rPr>
+                <w:noProof/>
+                <w:webHidden/>
+              </w:rPr>
+            </w:r>
+            <w:r>
+              <w:rPr>
+                <w:noProof/>
+                <w:webHidden/>
+              </w:rPr>
+              <w:fldChar w:fldCharType="separate"/>
+            </w:r>
+            <w:r>
+              <w:rPr>
+                <w:noProof/>
+                <w:webHidden/>
+              </w:rPr>
+              <w:t>6</w:t>
+            </w:r>
+            <w:r>
+              <w:rPr>
+                <w:noProof/>
+                <w:webHidden/>
+              </w:rPr>
+              <w:fldChar w:fldCharType="end"/>
+            </w:r>
+          </w:hyperlink>
+        </w:p>
+        <w:p>
+          <w:pPr>
+            <w:pStyle w:val="Spistreci2"/>
+            <w:tabs>
+              <w:tab w:val="left" w:pos="1100"/>
+              <w:tab w:val="right" w:leader="dot" w:pos="9061"/>
+            </w:tabs>
+            <w:rPr>
+              <w:noProof/>
+            </w:rPr>
+          </w:pPr>
+          <w:hyperlink w:anchor="_Toc16094907" w:history="1">
+            <w:r>
+              <w:rPr>
+                <w:rStyle w:val="Hipercze"/>
+                <w:noProof/>
+              </w:rPr>
+              <w:t>2.2.2</w:t>
+            </w:r>
+            <w:r>
+              <w:rPr>
+                <w:noProof/>
+              </w:rPr>
+              <w:tab/>
+            </w:r>
+            <w:r>
+              <w:rPr>
+                <w:rStyle w:val="Hipercze"/>
+                <w:noProof/>
+              </w:rPr>
+              <w:t>Metoda symulacyjna</w:t>
+            </w:r>
+            <w:r>
+              <w:rPr>
+                <w:noProof/>
+                <w:webHidden/>
+              </w:rPr>
+              <w:tab/>
+            </w:r>
+            <w:r>
+              <w:rPr>
+                <w:noProof/>
+                <w:webHidden/>
+              </w:rPr>
+              <w:fldChar w:fldCharType="begin"/>
+            </w:r>
+            <w:r>
+              <w:rPr>
+                <w:noProof/>
+                <w:webHidden/>
+              </w:rPr>
+              <w:instrText xml:space="preserve"> PAGEREF _Toc16094907 \h </w:instrText>
+            </w:r>
+            <w:r>
+              <w:rPr>
+                <w:noProof/>
+                <w:webHidden/>
+              </w:rPr>
+            </w:r>
+            <w:r>
+              <w:rPr>
+                <w:noProof/>
+                <w:webHidden/>
+              </w:rPr>
+              <w:fldChar w:fldCharType="separate"/>
+            </w:r>
+            <w:r>
+              <w:rPr>
+                <w:noProof/>
+                <w:webHidden/>
+              </w:rPr>
+              <w:t>7</w:t>
             </w:r>
             <w:r>
               <w:rPr>
@@ -728,7 +987,7 @@
           <w:numId w:val="1"/>
         </w:numPr>
       </w:pPr>
-      <w:bookmarkStart w:id="0" w:name="_Toc13392702"/>
+      <w:bookmarkStart w:id="0" w:name="_Toc16094902"/>
       <w:r>
         <w:lastRenderedPageBreak/>
         <w:t>Wstęp</w:t>
@@ -861,7 +1120,7 @@
           <w:numId w:val="1"/>
         </w:numPr>
       </w:pPr>
-      <w:bookmarkStart w:id="1" w:name="_Toc13392703"/>
+      <w:bookmarkStart w:id="1" w:name="_Toc16094903"/>
       <w:r>
         <w:lastRenderedPageBreak/>
         <w:t>Planowanie</w:t>
@@ -1126,7 +1385,7 @@
           <w:numId w:val="1"/>
         </w:numPr>
       </w:pPr>
-      <w:bookmarkStart w:id="2" w:name="_Toc13392704"/>
+      <w:bookmarkStart w:id="2" w:name="_Toc16094904"/>
       <w:r>
         <w:t>Rodzaje planowania</w:t>
       </w:r>
@@ -1996,10 +2255,12 @@
           <w:numId w:val="1"/>
         </w:numPr>
       </w:pPr>
+      <w:bookmarkStart w:id="3" w:name="_Toc16094905"/>
       <w:r>
         <w:lastRenderedPageBreak/>
         <w:t>Metody planowania</w:t>
       </w:r>
+      <w:bookmarkEnd w:id="3"/>
     </w:p>
     <w:p>
       <w:pPr>
@@ -2040,9 +2301,11 @@
           <w:numId w:val="1"/>
         </w:numPr>
       </w:pPr>
+      <w:bookmarkStart w:id="4" w:name="_Toc16094906"/>
       <w:r>
         <w:t>Metoda scenariuszowa</w:t>
       </w:r>
+      <w:bookmarkEnd w:id="4"/>
     </w:p>
     <w:p/>
     <w:p>
@@ -2324,26 +2587,662 @@
     </w:p>
     <w:p>
       <w:pPr>
-        <w:spacing w:line="360" w:lineRule="auto"/>
-        <w:jc w:val="both"/>
-        <w:rPr>
-          <w:sz w:val="24"/>
-          <w:szCs w:val="24"/>
-        </w:rPr>
-      </w:pPr>
-      <w:r>
-        <w:rPr>
-          <w:sz w:val="24"/>
-          <w:szCs w:val="24"/>
-        </w:rPr>
+        <w:pStyle w:val="Nagwek2"/>
+        <w:numPr>
+          <w:ilvl w:val="2"/>
+          <w:numId w:val="1"/>
+        </w:numPr>
+      </w:pPr>
+      <w:bookmarkStart w:id="5" w:name="_Toc16094907"/>
+      <w:r>
         <w:lastRenderedPageBreak/>
+        <w:t>Metoda symulacyjna</w:t>
+      </w:r>
+      <w:bookmarkEnd w:id="5"/>
+    </w:p>
+    <w:p>
+      <w:pPr>
+        <w:ind w:left="360"/>
+      </w:pPr>
+    </w:p>
+    <w:p>
+      <w:pPr>
+        <w:spacing w:line="360" w:lineRule="auto"/>
+        <w:ind w:firstLine="360"/>
+        <w:jc w:val="both"/>
+        <w:rPr>
+          <w:sz w:val="24"/>
+        </w:rPr>
+      </w:pPr>
+      <w:r>
+        <w:rPr>
+          <w:sz w:val="24"/>
+        </w:rPr>
+        <w:t xml:space="preserve">Istota symulacji polega na sztucznym odtworzeniu analogicznego </w:t>
+      </w:r>
+      <w:r>
+        <w:rPr>
+          <w:sz w:val="24"/>
+        </w:rPr>
+        <w:t>warunków pracy danego systemu, procesu, produktu</w:t>
+      </w:r>
+      <w:r>
+        <w:rPr>
+          <w:sz w:val="24"/>
+        </w:rPr>
+        <w:t>, które</w:t>
+      </w:r>
+      <w:r>
+        <w:rPr>
+          <w:sz w:val="24"/>
+        </w:rPr>
+        <w:t xml:space="preserve"> to</w:t>
+      </w:r>
+      <w:r>
+        <w:rPr>
+          <w:sz w:val="24"/>
+        </w:rPr>
+        <w:t xml:space="preserve"> ze względu na </w:t>
+      </w:r>
+      <w:r>
+        <w:rPr>
+          <w:sz w:val="24"/>
+        </w:rPr>
+        <w:t xml:space="preserve">wymóg spełnienia określonych warunków, jest trudne lub nawet nie możliwe do uzyskania w warunkach naturalnych, albo eksperymentalne obserwowanie zachowań jest zbyt kosztowne, aby można było sobie pozwolić na sprawdzanie modelu w warunkach rzeczywistych. Po uzyskaniu wymaganego zjawiska, dokonuje się obserwacji zachowań programu, produktu w warunkach jak najbardziej zbliżonych do rzeczywistych warunków pracy. Jako przykłady na gruncie produkcji oprogramowania oraz wytwórstwa sprzętu komputerowego można wymienić tutaj: testy wydajnościowe oprogramowania, które to mają na celu sprawdzenie czy dostarczane rozwiązanie poradzi sobie na przykład z ogromnym obciążeniem systemu, czy użytkownik dostanie odpowiedź w założonym czasie itp. </w:t>
+      </w:r>
+    </w:p>
+    <w:p>
+      <w:pPr>
+        <w:spacing w:line="360" w:lineRule="auto"/>
+        <w:ind w:firstLine="360"/>
+        <w:jc w:val="both"/>
+        <w:rPr>
+          <w:sz w:val="24"/>
+        </w:rPr>
+      </w:pPr>
+    </w:p>
+    <w:p>
+      <w:pPr>
+        <w:spacing w:line="360" w:lineRule="auto"/>
+        <w:ind w:firstLine="360"/>
+        <w:jc w:val="both"/>
+        <w:rPr>
+          <w:sz w:val="24"/>
+        </w:rPr>
+      </w:pPr>
+      <w:r>
+        <w:rPr>
+          <w:sz w:val="24"/>
+        </w:rPr>
+        <w:t xml:space="preserve">W metodach planowanie symulacje tworzą </w:t>
+      </w:r>
+      <w:r>
+        <w:rPr>
+          <w:b/>
+          <w:sz w:val="24"/>
+        </w:rPr>
+        <w:t>badania operacyjne</w:t>
+      </w:r>
+      <w:r>
+        <w:rPr>
+          <w:sz w:val="24"/>
+        </w:rPr>
+        <w:t xml:space="preserve">. Są one narzędziami opartymi na modelach matematycznych i statystycznych, które wspomagają ocenę sytuacji, oraz podjęcie decyzji. Badania te skupiają swoją uwagę na pewnym wybranym obszarze działania, oraz jego analizie. W analizie tej pomocne </w:t>
+      </w:r>
+      <w:r>
+        <w:rPr>
+          <w:sz w:val="24"/>
+        </w:rPr>
+        <w:t>jest zastosowanie modeli matematycznych, oraz metod naukowych. W kontekście metody symulacyjnych wartym do wyróżnienia będzie model symulacyjny. Jego istotę można sprowadzić do próby udzielenia odpowiedzi na pytanie: „Co się stanie jeśli?”. Dzięki zastosowaniu modeli, dokładnego odtworzenia warunków rzeczywistych, dobrze stworzony model pozwalają przeprowadzać długofalowe symulacje, w krótkim czasie. Oczywiście nie istnieje model oraz idealne odwzorowanie rzeczywistości. Zgromadzone wyniki pozwalają na podjęcie decyzji z założonym marginesem błędu. Na sytuację w prawdziwym życiu przedsiębiorstwa wpływa zbyt dużo czynników, aby określić coś na pewno.</w:t>
+      </w:r>
+    </w:p>
+    <w:p>
+      <w:pPr>
+        <w:spacing w:line="360" w:lineRule="auto"/>
+        <w:ind w:firstLine="360"/>
+        <w:jc w:val="both"/>
+        <w:rPr>
+          <w:sz w:val="24"/>
+        </w:rPr>
+      </w:pPr>
+    </w:p>
+    <w:p>
+      <w:pPr>
+        <w:spacing w:line="360" w:lineRule="auto"/>
+        <w:ind w:firstLine="360"/>
+        <w:jc w:val="both"/>
+        <w:rPr>
+          <w:sz w:val="24"/>
+        </w:rPr>
+      </w:pPr>
+      <w:r>
+        <w:rPr>
+          <w:sz w:val="24"/>
+        </w:rPr>
+        <w:t>W szególności metody symulacyjne znajdują zastosowanie w:</w:t>
+      </w:r>
+    </w:p>
+    <w:p>
+      <w:pPr>
+        <w:pStyle w:val="Akapitzlist"/>
+        <w:numPr>
+          <w:ilvl w:val="0"/>
+          <w:numId w:val="8"/>
+        </w:numPr>
+        <w:spacing w:line="360" w:lineRule="auto"/>
+        <w:jc w:val="both"/>
+        <w:rPr>
+          <w:sz w:val="24"/>
+        </w:rPr>
+      </w:pPr>
+      <w:r>
+        <w:rPr>
+          <w:b/>
+          <w:sz w:val="24"/>
+        </w:rPr>
+        <w:t>O</w:t>
+      </w:r>
+      <w:r>
+        <w:rPr>
+          <w:b/>
+          <w:sz w:val="24"/>
+        </w:rPr>
+        <w:t>pisu aktualnego zachowania się systemu</w:t>
+      </w:r>
+      <w:r>
+        <w:rPr>
+          <w:sz w:val="24"/>
+        </w:rPr>
+        <w:t>, wspomniane wcześniej testy wydajnościowe aplikacji, mogą okazać się pomocne w wyszukiwaniu krytycznych fragmentów systemu zawierających wąskie gardła ograniczające funkcjonowanie całego rozwiązania</w:t>
+      </w:r>
+    </w:p>
+    <w:p>
+      <w:pPr>
+        <w:pStyle w:val="Akapitzlist"/>
+        <w:numPr>
+          <w:ilvl w:val="0"/>
+          <w:numId w:val="8"/>
+        </w:numPr>
+        <w:spacing w:line="360" w:lineRule="auto"/>
+        <w:jc w:val="both"/>
+        <w:rPr>
+          <w:sz w:val="24"/>
+        </w:rPr>
+      </w:pPr>
+      <w:r>
+        <w:rPr>
+          <w:b/>
+          <w:sz w:val="24"/>
+        </w:rPr>
+        <w:lastRenderedPageBreak/>
+        <w:t>H</w:t>
+      </w:r>
+      <w:r>
+        <w:rPr>
+          <w:b/>
+          <w:sz w:val="24"/>
+        </w:rPr>
+        <w:t>ipotetycznemu badaniu zachowania systemu w przyszłości</w:t>
+      </w:r>
+      <w:r>
+        <w:rPr>
+          <w:sz w:val="24"/>
+        </w:rPr>
+        <w:t xml:space="preserve">, </w:t>
+      </w:r>
+      <w:r>
+        <w:rPr>
+          <w:sz w:val="24"/>
+        </w:rPr>
+        <w:t>stosowane gdy chcemy wprowadzić jakąś zmianę. Dla przykładu może być to analiza zachowania się aerodynamiki samolotu, po zmianie geometrii elementów nośnych.</w:t>
+      </w:r>
+    </w:p>
+    <w:p>
+      <w:pPr>
+        <w:pStyle w:val="Akapitzlist"/>
+        <w:numPr>
+          <w:ilvl w:val="0"/>
+          <w:numId w:val="8"/>
+        </w:numPr>
+        <w:spacing w:line="360" w:lineRule="auto"/>
+        <w:jc w:val="both"/>
+        <w:rPr>
+          <w:sz w:val="24"/>
+        </w:rPr>
+      </w:pPr>
+      <w:r>
+        <w:rPr>
+          <w:b/>
+          <w:sz w:val="24"/>
+        </w:rPr>
+        <w:t xml:space="preserve">Projektowania systemu, </w:t>
+      </w:r>
+      <w:r>
+        <w:rPr>
+          <w:sz w:val="24"/>
+        </w:rPr>
+        <w:t>zdefiniowanie potencjalnych ścieżek działania, oraz wybranie dogodniejszych. Ta technika wykorzystuje również scenariusze przedstawiane w metodzie scenariuszowej.</w:t>
+      </w:r>
+    </w:p>
+    <w:p>
+      <w:pPr>
+        <w:pStyle w:val="Nagwek2"/>
+        <w:numPr>
+          <w:ilvl w:val="2"/>
+          <w:numId w:val="1"/>
+        </w:numPr>
+      </w:pPr>
+      <w:r>
+        <w:t xml:space="preserve">Diagram Gantta </w:t>
+      </w:r>
+    </w:p>
+    <w:p>
+      <w:pPr>
+        <w:pStyle w:val="Akapitzlist"/>
+        <w:ind w:left="810"/>
+      </w:pPr>
+    </w:p>
+    <w:p>
+      <w:pPr>
+        <w:spacing w:line="360" w:lineRule="auto"/>
+        <w:ind w:firstLine="360"/>
+        <w:jc w:val="both"/>
+      </w:pPr>
+      <w:r>
+        <w:rPr>
+          <w:sz w:val="24"/>
+        </w:rPr>
+        <w:t>Narzędzie stworzone przez H.L. Ganta wykres przedstawiający wykorzystanie określonych zasobów, wykonanie zadań w czasie oraz ich wzajemnego wpływu na siebie.</w:t>
+      </w:r>
+      <w:r>
+        <w:t xml:space="preserve"> </w:t>
+      </w:r>
+    </w:p>
+    <w:p>
+      <w:pPr>
+        <w:spacing w:line="360" w:lineRule="auto"/>
+        <w:ind w:firstLine="360"/>
+        <w:jc w:val="center"/>
+        <w:rPr>
+          <w:sz w:val="24"/>
+          <w:szCs w:val="24"/>
+        </w:rPr>
+      </w:pPr>
+      <w:r>
+        <w:rPr>
+          <w:noProof/>
+        </w:rPr>
+        <w:drawing>
+          <wp:inline distT="0" distB="0" distL="0" distR="0">
+            <wp:extent cx="3785235" cy="2583815"/>
+            <wp:effectExtent l="19050" t="0" r="5715" b="0"/>
+            <wp:docPr id="3" name="Obraz 1" descr="wykres Gantta Excel"/>
+            <wp:cNvGraphicFramePr>
+              <a:graphicFrameLocks xmlns:a="http://schemas.openxmlformats.org/drawingml/2006/main" noChangeAspect="1"/>
+            </wp:cNvGraphicFramePr>
+            <a:graphic xmlns:a="http://schemas.openxmlformats.org/drawingml/2006/main">
+              <a:graphicData uri="http://schemas.openxmlformats.org/drawingml/2006/picture">
+                <pic:pic xmlns:pic="http://schemas.openxmlformats.org/drawingml/2006/picture">
+                  <pic:nvPicPr>
+                    <pic:cNvPr id="0" name="Picture 1" descr="wykres Gantta Excel"/>
+                    <pic:cNvPicPr>
+                      <a:picLocks noChangeAspect="1" noChangeArrowheads="1"/>
+                    </pic:cNvPicPr>
+                  </pic:nvPicPr>
+                  <pic:blipFill>
+                    <a:blip r:embed="rId12"/>
+                    <a:srcRect/>
+                    <a:stretch>
+                      <a:fillRect/>
+                    </a:stretch>
+                  </pic:blipFill>
+                  <pic:spPr bwMode="auto">
+                    <a:xfrm>
+                      <a:off x="0" y="0"/>
+                      <a:ext cx="3785235" cy="2583815"/>
+                    </a:xfrm>
+                    <a:prstGeom prst="rect">
+                      <a:avLst/>
+                    </a:prstGeom>
+                    <a:noFill/>
+                    <a:ln w="9525">
+                      <a:noFill/>
+                      <a:miter lim="800000"/>
+                      <a:headEnd/>
+                      <a:tailEnd/>
+                    </a:ln>
+                  </pic:spPr>
+                </pic:pic>
+              </a:graphicData>
+            </a:graphic>
+          </wp:inline>
+        </w:drawing>
+      </w:r>
+    </w:p>
+    <w:p>
+      <w:pPr>
+        <w:spacing w:line="360" w:lineRule="auto"/>
+        <w:ind w:firstLine="360"/>
+        <w:jc w:val="center"/>
+        <w:rPr>
+          <w:sz w:val="24"/>
+          <w:szCs w:val="24"/>
+        </w:rPr>
+      </w:pPr>
+      <w:r>
+        <w:rPr>
+          <w:sz w:val="24"/>
+          <w:szCs w:val="24"/>
+        </w:rPr>
+        <w:t>Przy</w:t>
+      </w:r>
+      <w:r>
+        <w:rPr>
+          <w:sz w:val="24"/>
+          <w:szCs w:val="24"/>
+        </w:rPr>
+        <w:t>k</w:t>
+      </w:r>
+      <w:r>
+        <w:rPr>
+          <w:sz w:val="24"/>
+          <w:szCs w:val="24"/>
+        </w:rPr>
+        <w:t>ładowy wykres Gantta</w:t>
+      </w:r>
+      <w:r>
+        <w:rPr>
+          <w:sz w:val="24"/>
+          <w:szCs w:val="24"/>
+        </w:rPr>
+        <w:t xml:space="preserve"> Źródło własne</w:t>
+      </w:r>
+    </w:p>
+    <w:p>
+      <w:pPr>
+        <w:spacing w:line="360" w:lineRule="auto"/>
+        <w:ind w:firstLine="360"/>
+        <w:jc w:val="both"/>
+        <w:rPr>
+          <w:sz w:val="24"/>
+          <w:szCs w:val="24"/>
+        </w:rPr>
+      </w:pPr>
+      <w:r>
+        <w:rPr>
+          <w:sz w:val="24"/>
+          <w:szCs w:val="24"/>
+        </w:rPr>
+        <w:t xml:space="preserve">Głównym problemem w planowaniu projektu, pracy gdzie pomocny może okazać się wykres Gantta jest zagadnienie optymalizacji czasu oraz wykorzystania zasobów. Dodatkowym zastosowaniem wykresu Gantta, jest analiza wydajności i wykonywanej pracy, przewidywanie opóźnień, przeciwdziałanie sytuacji w której brak zasobów blokuje cały proces produkcyjny. </w:t>
+      </w:r>
+      <w:r>
+        <w:rPr>
+          <w:sz w:val="24"/>
+          <w:szCs w:val="24"/>
+        </w:rPr>
+        <w:t>Diagram ten ze względu na uniwersalność nie ograniczał się do zastosowania w gałęziach typowo produkcyjnych, ale wpływał na optymalizację pracy w nauce, administracji, oraz wielu gałęzi gospodarczych.</w:t>
+      </w:r>
+    </w:p>
+    <w:p>
+      <w:pPr>
+        <w:spacing w:line="360" w:lineRule="auto"/>
+        <w:ind w:firstLine="360"/>
+        <w:jc w:val="both"/>
+        <w:rPr>
+          <w:sz w:val="24"/>
+          <w:szCs w:val="24"/>
+        </w:rPr>
+      </w:pPr>
+    </w:p>
+    <w:p>
+      <w:pPr>
+        <w:spacing w:line="360" w:lineRule="auto"/>
+        <w:ind w:firstLine="360"/>
+        <w:jc w:val="both"/>
+        <w:rPr>
+          <w:sz w:val="24"/>
+          <w:szCs w:val="24"/>
+        </w:rPr>
+      </w:pPr>
+      <w:r>
+        <w:rPr>
+          <w:sz w:val="24"/>
+          <w:szCs w:val="24"/>
+        </w:rPr>
+        <w:t>Gantt wyróżnił następujące odmiany swojego wykresu:</w:t>
+      </w:r>
+    </w:p>
+    <w:p>
+      <w:pPr>
+        <w:pStyle w:val="Akapitzlist"/>
+        <w:numPr>
+          <w:ilvl w:val="0"/>
+          <w:numId w:val="9"/>
+        </w:numPr>
+        <w:spacing w:line="360" w:lineRule="auto"/>
+        <w:jc w:val="both"/>
+        <w:rPr>
+          <w:sz w:val="32"/>
+          <w:szCs w:val="24"/>
+        </w:rPr>
+      </w:pPr>
+      <w:r>
+        <w:rPr>
+          <w:b/>
+          <w:sz w:val="24"/>
+        </w:rPr>
+        <w:t>wydajność pracy ukazujący stopień wykonania normy</w:t>
+      </w:r>
+      <w:r>
+        <w:rPr>
+          <w:sz w:val="24"/>
+        </w:rPr>
+        <w:t xml:space="preserve">; </w:t>
+      </w:r>
+    </w:p>
+    <w:p>
+      <w:pPr>
+        <w:pStyle w:val="Akapitzlist"/>
+        <w:numPr>
+          <w:ilvl w:val="0"/>
+          <w:numId w:val="9"/>
+        </w:numPr>
+        <w:spacing w:line="360" w:lineRule="auto"/>
+        <w:jc w:val="both"/>
+        <w:rPr>
+          <w:b/>
+          <w:sz w:val="24"/>
+          <w:szCs w:val="24"/>
+        </w:rPr>
+      </w:pPr>
+      <w:r>
+        <w:rPr>
+          <w:b/>
+          <w:sz w:val="24"/>
+        </w:rPr>
+        <w:t>wykorzystanie maszyn i urządzeń</w:t>
+      </w:r>
+      <w:r>
+        <w:rPr>
+          <w:b/>
+          <w:sz w:val="24"/>
+        </w:rPr>
+        <w:t xml:space="preserve">,  </w:t>
+      </w:r>
+      <w:r>
+        <w:rPr>
+          <w:sz w:val="24"/>
+        </w:rPr>
+        <w:t xml:space="preserve">pozwala wskazać bezczynność maszyny i urządzenia, oraz osobę za to odpowiedzialną, na wykresie zaznacza się dwa </w:t>
+      </w:r>
+      <w:r>
+        <w:rPr>
+          <w:sz w:val="24"/>
+        </w:rPr>
+        <w:lastRenderedPageBreak/>
+        <w:t xml:space="preserve">znaczniki jeden oznaczający planowany czas pracy urządzenia, drugi przedstawia rzeczywisty czas pracy urządzenia. W rzeczywistym przebiegu zaznacza się również przerwy wraz z przyczyną jej zaistnienia. </w:t>
+      </w:r>
+    </w:p>
+    <w:p>
+      <w:pPr>
+        <w:pStyle w:val="Akapitzlist"/>
+        <w:spacing w:line="360" w:lineRule="auto"/>
+        <w:ind w:left="1080"/>
+        <w:jc w:val="both"/>
+        <w:rPr>
+          <w:b/>
+          <w:sz w:val="24"/>
+          <w:szCs w:val="24"/>
+        </w:rPr>
+      </w:pPr>
+      <w:r>
+        <w:rPr>
+          <w:b/>
+          <w:noProof/>
+          <w:sz w:val="24"/>
+          <w:szCs w:val="24"/>
+        </w:rPr>
+        <w:drawing>
+          <wp:inline distT="0" distB="0" distL="0" distR="0">
+            <wp:extent cx="5144218" cy="2353004"/>
+            <wp:effectExtent l="19050" t="0" r="0" b="0"/>
+            <wp:docPr id="4" name="Obraz 3" descr="gantt.PNG"/>
+            <wp:cNvGraphicFramePr>
+              <a:graphicFrameLocks xmlns:a="http://schemas.openxmlformats.org/drawingml/2006/main" noChangeAspect="1"/>
+            </wp:cNvGraphicFramePr>
+            <a:graphic xmlns:a="http://schemas.openxmlformats.org/drawingml/2006/main">
+              <a:graphicData uri="http://schemas.openxmlformats.org/drawingml/2006/picture">
+                <pic:pic xmlns:pic="http://schemas.openxmlformats.org/drawingml/2006/picture">
+                  <pic:nvPicPr>
+                    <pic:cNvPr id="0" name="gantt.PNG"/>
+                    <pic:cNvPicPr/>
+                  </pic:nvPicPr>
+                  <pic:blipFill>
+                    <a:blip r:embed="rId13"/>
+                    <a:stretch>
+                      <a:fillRect/>
+                    </a:stretch>
+                  </pic:blipFill>
+                  <pic:spPr>
+                    <a:xfrm>
+                      <a:off x="0" y="0"/>
+                      <a:ext cx="5144218" cy="2353004"/>
+                    </a:xfrm>
+                    <a:prstGeom prst="rect">
+                      <a:avLst/>
+                    </a:prstGeom>
+                  </pic:spPr>
+                </pic:pic>
+              </a:graphicData>
+            </a:graphic>
+          </wp:inline>
+        </w:drawing>
+      </w:r>
+    </w:p>
+    <w:p>
+      <w:pPr>
+        <w:jc w:val="center"/>
+      </w:pPr>
+      <w:r>
+        <w:rPr>
+          <w:b/>
+          <w:sz w:val="24"/>
+          <w:szCs w:val="24"/>
+        </w:rPr>
         <w:tab/>
-        <w:t xml:space="preserve"> </w:t>
+      </w:r>
+      <w:r>
+        <w:t>Źródło: Zbichorski Z; Metody graficzne w zarządzaniu i organizacji produkcji</w:t>
+      </w:r>
+    </w:p>
+    <w:p>
+      <w:pPr>
+        <w:pStyle w:val="Akapitzlist"/>
+        <w:spacing w:line="360" w:lineRule="auto"/>
+        <w:ind w:left="1080"/>
+        <w:jc w:val="both"/>
+        <w:rPr>
+          <w:b/>
+          <w:sz w:val="24"/>
+          <w:szCs w:val="24"/>
+        </w:rPr>
+      </w:pPr>
+    </w:p>
+    <w:p>
+      <w:pPr>
+        <w:pStyle w:val="Akapitzlist"/>
+        <w:numPr>
+          <w:ilvl w:val="0"/>
+          <w:numId w:val="9"/>
+        </w:numPr>
+        <w:spacing w:line="360" w:lineRule="auto"/>
+        <w:jc w:val="both"/>
+        <w:rPr>
+          <w:sz w:val="32"/>
+          <w:szCs w:val="24"/>
+        </w:rPr>
+      </w:pPr>
+      <w:r>
+        <w:rPr>
+          <w:b/>
+          <w:sz w:val="24"/>
+        </w:rPr>
+        <w:t>przebiegu planowych prac</w:t>
+      </w:r>
+      <w:r>
+        <w:rPr>
+          <w:sz w:val="24"/>
+        </w:rPr>
+        <w:t>, usprawnia ciągłość pracy oraz odpowiednie wykorzystanie zasobów.</w:t>
+      </w:r>
+    </w:p>
+    <w:p>
+      <w:pPr>
+        <w:spacing w:line="360" w:lineRule="auto"/>
+        <w:jc w:val="both"/>
+        <w:rPr>
+          <w:sz w:val="24"/>
+          <w:szCs w:val="24"/>
+        </w:rPr>
+      </w:pPr>
+      <w:r>
+        <w:rPr>
+          <w:sz w:val="24"/>
+          <w:szCs w:val="24"/>
+        </w:rPr>
+        <w:t xml:space="preserve">Dzięki temu wykresowi, oraz wiedzy  o czasie wykonywania danych zadań możliwe jest określenie terminu realizacji projektu, oraz wytyczenia ściezki krytycznej i kamieni milowych projektu. </w:t>
+      </w:r>
+    </w:p>
+    <w:p>
+      <w:pPr>
+        <w:spacing w:line="360" w:lineRule="auto"/>
+        <w:jc w:val="both"/>
+        <w:rPr>
+          <w:sz w:val="24"/>
+          <w:szCs w:val="24"/>
+        </w:rPr>
+      </w:pPr>
+    </w:p>
+    <w:p>
+      <w:pPr>
+        <w:spacing w:line="360" w:lineRule="auto"/>
+        <w:jc w:val="both"/>
+        <w:rPr>
+          <w:sz w:val="24"/>
+          <w:szCs w:val="24"/>
+        </w:rPr>
+      </w:pPr>
+      <w:r>
+        <w:rPr>
+          <w:sz w:val="24"/>
+          <w:szCs w:val="24"/>
+        </w:rPr>
+        <w:t xml:space="preserve">Ścieżka krytyczna </w:t>
       </w:r>
     </w:p>
     <w:sectPr>
-      <w:footerReference w:type="even" r:id="rId12"/>
-      <w:footerReference w:type="default" r:id="rId13"/>
+      <w:footerReference w:type="even" r:id="rId14"/>
+      <w:footerReference w:type="default" r:id="rId15"/>
       <w:pgSz w:w="11906" w:h="16838"/>
       <w:pgMar w:top="1418" w:right="1134" w:bottom="1418" w:left="1701" w:header="709" w:footer="709" w:gutter="0"/>
       <w:cols w:space="708"/>
@@ -2468,7 +3367,7 @@
         <w:rFonts w:eastAsiaTheme="majorEastAsia"/>
         <w:noProof/>
       </w:rPr>
-      <w:t>7</w:t>
+      <w:t>9</w:t>
     </w:r>
     <w:r>
       <w:rPr>
@@ -2969,6 +3868,119 @@
     </w:lvl>
   </w:abstractNum>
   <w:abstractNum w:abstractNumId="4">
+    <w:nsid w:val="524C7E89"/>
+    <w:multiLevelType w:val="hybridMultilevel"/>
+    <w:tmpl w:val="48622B90"/>
+    <w:lvl w:ilvl="0" w:tplc="04150001">
+      <w:start w:val="1"/>
+      <w:numFmt w:val="bullet"/>
+      <w:lvlText w:val=""/>
+      <w:lvlJc w:val="left"/>
+      <w:pPr>
+        <w:ind w:left="1080" w:hanging="360"/>
+      </w:pPr>
+      <w:rPr>
+        <w:rFonts w:ascii="Symbol" w:hAnsi="Symbol" w:hint="default"/>
+      </w:rPr>
+    </w:lvl>
+    <w:lvl w:ilvl="1" w:tplc="04150003" w:tentative="1">
+      <w:start w:val="1"/>
+      <w:numFmt w:val="bullet"/>
+      <w:lvlText w:val="o"/>
+      <w:lvlJc w:val="left"/>
+      <w:pPr>
+        <w:ind w:left="1800" w:hanging="360"/>
+      </w:pPr>
+      <w:rPr>
+        <w:rFonts w:ascii="Courier New" w:hAnsi="Courier New" w:cs="Courier New" w:hint="default"/>
+      </w:rPr>
+    </w:lvl>
+    <w:lvl w:ilvl="2" w:tplc="04150005" w:tentative="1">
+      <w:start w:val="1"/>
+      <w:numFmt w:val="bullet"/>
+      <w:lvlText w:val=""/>
+      <w:lvlJc w:val="left"/>
+      <w:pPr>
+        <w:ind w:left="2520" w:hanging="360"/>
+      </w:pPr>
+      <w:rPr>
+        <w:rFonts w:ascii="Wingdings" w:hAnsi="Wingdings" w:hint="default"/>
+      </w:rPr>
+    </w:lvl>
+    <w:lvl w:ilvl="3" w:tplc="04150001" w:tentative="1">
+      <w:start w:val="1"/>
+      <w:numFmt w:val="bullet"/>
+      <w:lvlText w:val=""/>
+      <w:lvlJc w:val="left"/>
+      <w:pPr>
+        <w:ind w:left="3240" w:hanging="360"/>
+      </w:pPr>
+      <w:rPr>
+        <w:rFonts w:ascii="Symbol" w:hAnsi="Symbol" w:hint="default"/>
+      </w:rPr>
+    </w:lvl>
+    <w:lvl w:ilvl="4" w:tplc="04150003" w:tentative="1">
+      <w:start w:val="1"/>
+      <w:numFmt w:val="bullet"/>
+      <w:lvlText w:val="o"/>
+      <w:lvlJc w:val="left"/>
+      <w:pPr>
+        <w:ind w:left="3960" w:hanging="360"/>
+      </w:pPr>
+      <w:rPr>
+        <w:rFonts w:ascii="Courier New" w:hAnsi="Courier New" w:cs="Courier New" w:hint="default"/>
+      </w:rPr>
+    </w:lvl>
+    <w:lvl w:ilvl="5" w:tplc="04150005" w:tentative="1">
+      <w:start w:val="1"/>
+      <w:numFmt w:val="bullet"/>
+      <w:lvlText w:val=""/>
+      <w:lvlJc w:val="left"/>
+      <w:pPr>
+        <w:ind w:left="4680" w:hanging="360"/>
+      </w:pPr>
+      <w:rPr>
+        <w:rFonts w:ascii="Wingdings" w:hAnsi="Wingdings" w:hint="default"/>
+      </w:rPr>
+    </w:lvl>
+    <w:lvl w:ilvl="6" w:tplc="04150001" w:tentative="1">
+      <w:start w:val="1"/>
+      <w:numFmt w:val="bullet"/>
+      <w:lvlText w:val=""/>
+      <w:lvlJc w:val="left"/>
+      <w:pPr>
+        <w:ind w:left="5400" w:hanging="360"/>
+      </w:pPr>
+      <w:rPr>
+        <w:rFonts w:ascii="Symbol" w:hAnsi="Symbol" w:hint="default"/>
+      </w:rPr>
+    </w:lvl>
+    <w:lvl w:ilvl="7" w:tplc="04150003" w:tentative="1">
+      <w:start w:val="1"/>
+      <w:numFmt w:val="bullet"/>
+      <w:lvlText w:val="o"/>
+      <w:lvlJc w:val="left"/>
+      <w:pPr>
+        <w:ind w:left="6120" w:hanging="360"/>
+      </w:pPr>
+      <w:rPr>
+        <w:rFonts w:ascii="Courier New" w:hAnsi="Courier New" w:cs="Courier New" w:hint="default"/>
+      </w:rPr>
+    </w:lvl>
+    <w:lvl w:ilvl="8" w:tplc="04150005" w:tentative="1">
+      <w:start w:val="1"/>
+      <w:numFmt w:val="bullet"/>
+      <w:lvlText w:val=""/>
+      <w:lvlJc w:val="left"/>
+      <w:pPr>
+        <w:ind w:left="6840" w:hanging="360"/>
+      </w:pPr>
+      <w:rPr>
+        <w:rFonts w:ascii="Wingdings" w:hAnsi="Wingdings" w:hint="default"/>
+      </w:rPr>
+    </w:lvl>
+  </w:abstractNum>
+  <w:abstractNum w:abstractNumId="5">
     <w:nsid w:val="538A24AC"/>
     <w:multiLevelType w:val="hybridMultilevel"/>
     <w:tmpl w:val="32B83A0E"/>
@@ -3081,7 +4093,121 @@
       </w:rPr>
     </w:lvl>
   </w:abstractNum>
-  <w:abstractNum w:abstractNumId="5">
+  <w:abstractNum w:abstractNumId="6">
+    <w:nsid w:val="613E410C"/>
+    <w:multiLevelType w:val="hybridMultilevel"/>
+    <w:tmpl w:val="1556E8BE"/>
+    <w:lvl w:ilvl="0" w:tplc="7B3C3F52">
+      <w:start w:val="1"/>
+      <w:numFmt w:val="bullet"/>
+      <w:lvlText w:val=""/>
+      <w:lvlJc w:val="left"/>
+      <w:pPr>
+        <w:ind w:left="1080" w:hanging="360"/>
+      </w:pPr>
+      <w:rPr>
+        <w:rFonts w:ascii="Symbol" w:hAnsi="Symbol" w:hint="default"/>
+        <w:sz w:val="28"/>
+      </w:rPr>
+    </w:lvl>
+    <w:lvl w:ilvl="1" w:tplc="04150003" w:tentative="1">
+      <w:start w:val="1"/>
+      <w:numFmt w:val="bullet"/>
+      <w:lvlText w:val="o"/>
+      <w:lvlJc w:val="left"/>
+      <w:pPr>
+        <w:ind w:left="1800" w:hanging="360"/>
+      </w:pPr>
+      <w:rPr>
+        <w:rFonts w:ascii="Courier New" w:hAnsi="Courier New" w:cs="Courier New" w:hint="default"/>
+      </w:rPr>
+    </w:lvl>
+    <w:lvl w:ilvl="2" w:tplc="04150005" w:tentative="1">
+      <w:start w:val="1"/>
+      <w:numFmt w:val="bullet"/>
+      <w:lvlText w:val=""/>
+      <w:lvlJc w:val="left"/>
+      <w:pPr>
+        <w:ind w:left="2520" w:hanging="360"/>
+      </w:pPr>
+      <w:rPr>
+        <w:rFonts w:ascii="Wingdings" w:hAnsi="Wingdings" w:hint="default"/>
+      </w:rPr>
+    </w:lvl>
+    <w:lvl w:ilvl="3" w:tplc="04150001" w:tentative="1">
+      <w:start w:val="1"/>
+      <w:numFmt w:val="bullet"/>
+      <w:lvlText w:val=""/>
+      <w:lvlJc w:val="left"/>
+      <w:pPr>
+        <w:ind w:left="3240" w:hanging="360"/>
+      </w:pPr>
+      <w:rPr>
+        <w:rFonts w:ascii="Symbol" w:hAnsi="Symbol" w:hint="default"/>
+      </w:rPr>
+    </w:lvl>
+    <w:lvl w:ilvl="4" w:tplc="04150003" w:tentative="1">
+      <w:start w:val="1"/>
+      <w:numFmt w:val="bullet"/>
+      <w:lvlText w:val="o"/>
+      <w:lvlJc w:val="left"/>
+      <w:pPr>
+        <w:ind w:left="3960" w:hanging="360"/>
+      </w:pPr>
+      <w:rPr>
+        <w:rFonts w:ascii="Courier New" w:hAnsi="Courier New" w:cs="Courier New" w:hint="default"/>
+      </w:rPr>
+    </w:lvl>
+    <w:lvl w:ilvl="5" w:tplc="04150005" w:tentative="1">
+      <w:start w:val="1"/>
+      <w:numFmt w:val="bullet"/>
+      <w:lvlText w:val=""/>
+      <w:lvlJc w:val="left"/>
+      <w:pPr>
+        <w:ind w:left="4680" w:hanging="360"/>
+      </w:pPr>
+      <w:rPr>
+        <w:rFonts w:ascii="Wingdings" w:hAnsi="Wingdings" w:hint="default"/>
+      </w:rPr>
+    </w:lvl>
+    <w:lvl w:ilvl="6" w:tplc="04150001" w:tentative="1">
+      <w:start w:val="1"/>
+      <w:numFmt w:val="bullet"/>
+      <w:lvlText w:val=""/>
+      <w:lvlJc w:val="left"/>
+      <w:pPr>
+        <w:ind w:left="5400" w:hanging="360"/>
+      </w:pPr>
+      <w:rPr>
+        <w:rFonts w:ascii="Symbol" w:hAnsi="Symbol" w:hint="default"/>
+      </w:rPr>
+    </w:lvl>
+    <w:lvl w:ilvl="7" w:tplc="04150003" w:tentative="1">
+      <w:start w:val="1"/>
+      <w:numFmt w:val="bullet"/>
+      <w:lvlText w:val="o"/>
+      <w:lvlJc w:val="left"/>
+      <w:pPr>
+        <w:ind w:left="6120" w:hanging="360"/>
+      </w:pPr>
+      <w:rPr>
+        <w:rFonts w:ascii="Courier New" w:hAnsi="Courier New" w:cs="Courier New" w:hint="default"/>
+      </w:rPr>
+    </w:lvl>
+    <w:lvl w:ilvl="8" w:tplc="04150005" w:tentative="1">
+      <w:start w:val="1"/>
+      <w:numFmt w:val="bullet"/>
+      <w:lvlText w:val=""/>
+      <w:lvlJc w:val="left"/>
+      <w:pPr>
+        <w:ind w:left="6840" w:hanging="360"/>
+      </w:pPr>
+      <w:rPr>
+        <w:rFonts w:ascii="Wingdings" w:hAnsi="Wingdings" w:hint="default"/>
+      </w:rPr>
+    </w:lvl>
+  </w:abstractNum>
+  <w:abstractNum w:abstractNumId="7">
     <w:nsid w:val="68DB631F"/>
     <w:multiLevelType w:val="hybridMultilevel"/>
     <w:tmpl w:val="D374AC0C"/>
@@ -3194,7 +4320,7 @@
       </w:rPr>
     </w:lvl>
   </w:abstractNum>
-  <w:abstractNum w:abstractNumId="6">
+  <w:abstractNum w:abstractNumId="8">
     <w:nsid w:val="7AFA0C23"/>
     <w:multiLevelType w:val="hybridMultilevel"/>
     <w:tmpl w:val="BDFE3822"/>
@@ -3311,7 +4437,7 @@
     <w:abstractNumId w:val="0"/>
   </w:num>
   <w:num w:numId="2">
-    <w:abstractNumId w:val="4"/>
+    <w:abstractNumId w:val="5"/>
   </w:num>
   <w:num w:numId="3">
     <w:abstractNumId w:val="2"/>
@@ -3320,13 +4446,19 @@
     <w:abstractNumId w:val="3"/>
   </w:num>
   <w:num w:numId="5">
-    <w:abstractNumId w:val="6"/>
+    <w:abstractNumId w:val="8"/>
   </w:num>
   <w:num w:numId="6">
     <w:abstractNumId w:val="1"/>
   </w:num>
   <w:num w:numId="7">
-    <w:abstractNumId w:val="5"/>
+    <w:abstractNumId w:val="7"/>
+  </w:num>
+  <w:num w:numId="8">
+    <w:abstractNumId w:val="4"/>
+  </w:num>
+  <w:num w:numId="9">
+    <w:abstractNumId w:val="6"/>
   </w:num>
 </w:numbering>
 </file>
@@ -3575,6 +4707,7 @@
   <w:style w:type="character" w:default="1" w:styleId="Domylnaczcionkaakapitu">
     <w:name w:val="Default Paragraph Font"/>
     <w:uiPriority w:val="1"/>
+    <w:semiHidden/>
     <w:unhideWhenUsed/>
   </w:style>
   <w:style w:type="table" w:default="1" w:styleId="Standardowy">
@@ -3814,6 +4947,19 @@
     <w:rPr>
       <w:vertAlign w:val="superscript"/>
     </w:rPr>
+  </w:style>
+  <w:style w:type="paragraph" w:styleId="Spistreci2">
+    <w:name w:val="toc 2"/>
+    <w:basedOn w:val="Normalny"/>
+    <w:next w:val="Normalny"/>
+    <w:autoRedefine/>
+    <w:uiPriority w:val="39"/>
+    <w:unhideWhenUsed/>
+    <w:rsid w:val="00B5058B"/>
+    <w:pPr>
+      <w:spacing w:after="100"/>
+      <w:ind w:left="200"/>
+    </w:pPr>
   </w:style>
 </w:styles>
 </file>

</xml_diff>

<commit_message>
Gotowy Gantt, do zrobienia sieciowe
</commit_message>
<xml_diff>
--- a/Praca_magisterska.docx
+++ b/Praca_magisterska.docx
@@ -461,7 +461,7 @@
           <w:r>
             <w:fldChar w:fldCharType="separate"/>
           </w:r>
-          <w:hyperlink w:anchor="_Toc16094902" w:history="1">
+          <w:hyperlink w:anchor="_Toc16102109" w:history="1">
             <w:r>
               <w:rPr>
                 <w:rStyle w:val="Hipercze"/>
@@ -504,7 +504,7 @@
                 <w:noProof/>
                 <w:webHidden/>
               </w:rPr>
-              <w:instrText xml:space="preserve"> PAGEREF _Toc16094902 \h </w:instrText>
+              <w:instrText xml:space="preserve"> PAGEREF _Toc16102109 \h </w:instrText>
             </w:r>
             <w:r>
               <w:rPr>
@@ -549,7 +549,7 @@
               <w:szCs w:val="22"/>
             </w:rPr>
           </w:pPr>
-          <w:hyperlink w:anchor="_Toc16094903" w:history="1">
+          <w:hyperlink w:anchor="_Toc16102110" w:history="1">
             <w:r>
               <w:rPr>
                 <w:rStyle w:val="Hipercze"/>
@@ -592,7 +592,7 @@
                 <w:noProof/>
                 <w:webHidden/>
               </w:rPr>
-              <w:instrText xml:space="preserve"> PAGEREF _Toc16094903 \h </w:instrText>
+              <w:instrText xml:space="preserve"> PAGEREF _Toc16102110 \h </w:instrText>
             </w:r>
             <w:r>
               <w:rPr>
@@ -637,7 +637,7 @@
               <w:szCs w:val="22"/>
             </w:rPr>
           </w:pPr>
-          <w:hyperlink w:anchor="_Toc16094904" w:history="1">
+          <w:hyperlink w:anchor="_Toc16102111" w:history="1">
             <w:r>
               <w:rPr>
                 <w:rStyle w:val="Hipercze"/>
@@ -680,7 +680,7 @@
                 <w:noProof/>
                 <w:webHidden/>
               </w:rPr>
-              <w:instrText xml:space="preserve"> PAGEREF _Toc16094904 \h </w:instrText>
+              <w:instrText xml:space="preserve"> PAGEREF _Toc16102111 \h </w:instrText>
             </w:r>
             <w:r>
               <w:rPr>
@@ -725,7 +725,7 @@
               <w:szCs w:val="22"/>
             </w:rPr>
           </w:pPr>
-          <w:hyperlink w:anchor="_Toc16094905" w:history="1">
+          <w:hyperlink w:anchor="_Toc16102112" w:history="1">
             <w:r>
               <w:rPr>
                 <w:rStyle w:val="Hipercze"/>
@@ -768,7 +768,7 @@
                 <w:noProof/>
                 <w:webHidden/>
               </w:rPr>
-              <w:instrText xml:space="preserve"> PAGEREF _Toc16094905 \h </w:instrText>
+              <w:instrText xml:space="preserve"> PAGEREF _Toc16102112 \h </w:instrText>
             </w:r>
             <w:r>
               <w:rPr>
@@ -803,14 +803,17 @@
           <w:pPr>
             <w:pStyle w:val="Spistreci2"/>
             <w:tabs>
-              <w:tab w:val="left" w:pos="1100"/>
+              <w:tab w:val="left" w:pos="880"/>
               <w:tab w:val="right" w:leader="dot" w:pos="9061"/>
             </w:tabs>
             <w:rPr>
+              <w:rFonts w:asciiTheme="minorHAnsi" w:eastAsiaTheme="minorEastAsia" w:hAnsiTheme="minorHAnsi" w:cstheme="minorBidi"/>
               <w:noProof/>
+              <w:sz w:val="22"/>
+              <w:szCs w:val="22"/>
             </w:rPr>
           </w:pPr>
-          <w:hyperlink w:anchor="_Toc16094906" w:history="1">
+          <w:hyperlink w:anchor="_Toc16102113" w:history="1">
             <w:r>
               <w:rPr>
                 <w:rStyle w:val="Hipercze"/>
@@ -820,7 +823,10 @@
             </w:r>
             <w:r>
               <w:rPr>
-                <w:noProof/>
+                <w:rFonts w:asciiTheme="minorHAnsi" w:eastAsiaTheme="minorEastAsia" w:hAnsiTheme="minorHAnsi" w:cstheme="minorBidi"/>
+                <w:noProof/>
+                <w:sz w:val="22"/>
+                <w:szCs w:val="22"/>
               </w:rPr>
               <w:tab/>
             </w:r>
@@ -850,7 +856,7 @@
                 <w:noProof/>
                 <w:webHidden/>
               </w:rPr>
-              <w:instrText xml:space="preserve"> PAGEREF _Toc16094906 \h </w:instrText>
+              <w:instrText xml:space="preserve"> PAGEREF _Toc16102113 \h </w:instrText>
             </w:r>
             <w:r>
               <w:rPr>
@@ -885,14 +891,17 @@
           <w:pPr>
             <w:pStyle w:val="Spistreci2"/>
             <w:tabs>
-              <w:tab w:val="left" w:pos="1100"/>
+              <w:tab w:val="left" w:pos="880"/>
               <w:tab w:val="right" w:leader="dot" w:pos="9061"/>
             </w:tabs>
             <w:rPr>
+              <w:rFonts w:asciiTheme="minorHAnsi" w:eastAsiaTheme="minorEastAsia" w:hAnsiTheme="minorHAnsi" w:cstheme="minorBidi"/>
               <w:noProof/>
+              <w:sz w:val="22"/>
+              <w:szCs w:val="22"/>
             </w:rPr>
           </w:pPr>
-          <w:hyperlink w:anchor="_Toc16094907" w:history="1">
+          <w:hyperlink w:anchor="_Toc16102114" w:history="1">
             <w:r>
               <w:rPr>
                 <w:rStyle w:val="Hipercze"/>
@@ -902,7 +911,10 @@
             </w:r>
             <w:r>
               <w:rPr>
-                <w:noProof/>
+                <w:rFonts w:asciiTheme="minorHAnsi" w:eastAsiaTheme="minorEastAsia" w:hAnsiTheme="minorHAnsi" w:cstheme="minorBidi"/>
+                <w:noProof/>
+                <w:sz w:val="22"/>
+                <w:szCs w:val="22"/>
               </w:rPr>
               <w:tab/>
             </w:r>
@@ -932,7 +944,7 @@
                 <w:noProof/>
                 <w:webHidden/>
               </w:rPr>
-              <w:instrText xml:space="preserve"> PAGEREF _Toc16094907 \h </w:instrText>
+              <w:instrText xml:space="preserve"> PAGEREF _Toc16102114 \h </w:instrText>
             </w:r>
             <w:r>
               <w:rPr>
@@ -953,6 +965,94 @@
                 <w:webHidden/>
               </w:rPr>
               <w:t>7</w:t>
+            </w:r>
+            <w:r>
+              <w:rPr>
+                <w:noProof/>
+                <w:webHidden/>
+              </w:rPr>
+              <w:fldChar w:fldCharType="end"/>
+            </w:r>
+          </w:hyperlink>
+        </w:p>
+        <w:p>
+          <w:pPr>
+            <w:pStyle w:val="Spistreci2"/>
+            <w:tabs>
+              <w:tab w:val="left" w:pos="880"/>
+              <w:tab w:val="right" w:leader="dot" w:pos="9061"/>
+            </w:tabs>
+            <w:rPr>
+              <w:rFonts w:asciiTheme="minorHAnsi" w:eastAsiaTheme="minorEastAsia" w:hAnsiTheme="minorHAnsi" w:cstheme="minorBidi"/>
+              <w:noProof/>
+              <w:sz w:val="22"/>
+              <w:szCs w:val="22"/>
+            </w:rPr>
+          </w:pPr>
+          <w:hyperlink w:anchor="_Toc16102115" w:history="1">
+            <w:r>
+              <w:rPr>
+                <w:rStyle w:val="Hipercze"/>
+                <w:noProof/>
+              </w:rPr>
+              <w:t>2.2.3</w:t>
+            </w:r>
+            <w:r>
+              <w:rPr>
+                <w:rFonts w:asciiTheme="minorHAnsi" w:eastAsiaTheme="minorEastAsia" w:hAnsiTheme="minorHAnsi" w:cstheme="minorBidi"/>
+                <w:noProof/>
+                <w:sz w:val="22"/>
+                <w:szCs w:val="22"/>
+              </w:rPr>
+              <w:tab/>
+            </w:r>
+            <w:r>
+              <w:rPr>
+                <w:rStyle w:val="Hipercze"/>
+                <w:noProof/>
+              </w:rPr>
+              <w:t>Diagram Gantta</w:t>
+            </w:r>
+            <w:r>
+              <w:rPr>
+                <w:noProof/>
+                <w:webHidden/>
+              </w:rPr>
+              <w:tab/>
+            </w:r>
+            <w:r>
+              <w:rPr>
+                <w:noProof/>
+                <w:webHidden/>
+              </w:rPr>
+              <w:fldChar w:fldCharType="begin"/>
+            </w:r>
+            <w:r>
+              <w:rPr>
+                <w:noProof/>
+                <w:webHidden/>
+              </w:rPr>
+              <w:instrText xml:space="preserve"> PAGEREF _Toc16102115 \h </w:instrText>
+            </w:r>
+            <w:r>
+              <w:rPr>
+                <w:noProof/>
+                <w:webHidden/>
+              </w:rPr>
+            </w:r>
+            <w:r>
+              <w:rPr>
+                <w:noProof/>
+                <w:webHidden/>
+              </w:rPr>
+              <w:fldChar w:fldCharType="separate"/>
+            </w:r>
+            <w:r>
+              <w:rPr>
+                <w:noProof/>
+                <w:webHidden/>
+              </w:rPr>
+              <w:t>8</w:t>
             </w:r>
             <w:r>
               <w:rPr>
@@ -987,7 +1087,7 @@
           <w:numId w:val="1"/>
         </w:numPr>
       </w:pPr>
-      <w:bookmarkStart w:id="0" w:name="_Toc16094902"/>
+      <w:bookmarkStart w:id="0" w:name="_Toc16102109"/>
       <w:r>
         <w:lastRenderedPageBreak/>
         <w:t>Wstęp</w:t>
@@ -1120,7 +1220,7 @@
           <w:numId w:val="1"/>
         </w:numPr>
       </w:pPr>
-      <w:bookmarkStart w:id="1" w:name="_Toc16094903"/>
+      <w:bookmarkStart w:id="1" w:name="_Toc16102110"/>
       <w:r>
         <w:lastRenderedPageBreak/>
         <w:t>Planowanie</w:t>
@@ -1385,7 +1485,7 @@
           <w:numId w:val="1"/>
         </w:numPr>
       </w:pPr>
-      <w:bookmarkStart w:id="2" w:name="_Toc16094904"/>
+      <w:bookmarkStart w:id="2" w:name="_Toc16102111"/>
       <w:r>
         <w:t>Rodzaje planowania</w:t>
       </w:r>
@@ -2255,7 +2355,7 @@
           <w:numId w:val="1"/>
         </w:numPr>
       </w:pPr>
-      <w:bookmarkStart w:id="3" w:name="_Toc16094905"/>
+      <w:bookmarkStart w:id="3" w:name="_Toc16102112"/>
       <w:r>
         <w:lastRenderedPageBreak/>
         <w:t>Metody planowania</w:t>
@@ -2301,7 +2401,7 @@
           <w:numId w:val="1"/>
         </w:numPr>
       </w:pPr>
-      <w:bookmarkStart w:id="4" w:name="_Toc16094906"/>
+      <w:bookmarkStart w:id="4" w:name="_Toc16102113"/>
       <w:r>
         <w:t>Metoda scenariuszowa</w:t>
       </w:r>
@@ -2593,7 +2693,7 @@
           <w:numId w:val="1"/>
         </w:numPr>
       </w:pPr>
-      <w:bookmarkStart w:id="5" w:name="_Toc16094907"/>
+      <w:bookmarkStart w:id="5" w:name="_Toc16102114"/>
       <w:r>
         <w:lastRenderedPageBreak/>
         <w:t>Metoda symulacyjna</w:t>
@@ -2832,8 +2932,13 @@
           <w:numId w:val="1"/>
         </w:numPr>
       </w:pPr>
-      <w:r>
-        <w:t xml:space="preserve">Diagram Gantta </w:t>
+      <w:bookmarkStart w:id="6" w:name="_Toc16102115"/>
+      <w:r>
+        <w:t>Diagram Gantta</w:t>
+      </w:r>
+      <w:bookmarkEnd w:id="6"/>
+      <w:r>
+        <w:t xml:space="preserve"> </w:t>
       </w:r>
     </w:p>
     <w:p>
@@ -2856,6 +2961,26 @@
       </w:r>
       <w:r>
         <w:t xml:space="preserve"> </w:t>
+      </w:r>
+    </w:p>
+    <w:p>
+      <w:pPr>
+        <w:spacing w:line="360" w:lineRule="auto"/>
+        <w:ind w:firstLine="360"/>
+        <w:jc w:val="center"/>
+        <w:rPr>
+          <w:b/>
+          <w:sz w:val="24"/>
+          <w:szCs w:val="24"/>
+        </w:rPr>
+      </w:pPr>
+      <w:r>
+        <w:rPr>
+          <w:b/>
+          <w:sz w:val="24"/>
+          <w:szCs w:val="24"/>
+        </w:rPr>
+        <w:t xml:space="preserve">Przykładowy wykres Gantta </w:t>
       </w:r>
     </w:p>
     <w:p>
@@ -2925,38 +3050,26 @@
         <w:ind w:firstLine="360"/>
         <w:jc w:val="center"/>
         <w:rPr>
-          <w:sz w:val="24"/>
-          <w:szCs w:val="24"/>
-        </w:rPr>
-      </w:pPr>
-      <w:r>
-        <w:rPr>
-          <w:sz w:val="24"/>
-          <w:szCs w:val="24"/>
-        </w:rPr>
-        <w:t>Przy</w:t>
-      </w:r>
-      <w:r>
-        <w:rPr>
-          <w:sz w:val="24"/>
-          <w:szCs w:val="24"/>
-        </w:rPr>
-        <w:t>k</w:t>
-      </w:r>
-      <w:r>
-        <w:rPr>
-          <w:sz w:val="24"/>
-          <w:szCs w:val="24"/>
-        </w:rPr>
-        <w:t>ładowy wykres Gantta</w:t>
-      </w:r>
-      <w:r>
-        <w:rPr>
-          <w:sz w:val="24"/>
-          <w:szCs w:val="24"/>
-        </w:rPr>
-        <w:t xml:space="preserve"> Źródło własne</w:t>
-      </w:r>
+          <w:szCs w:val="24"/>
+        </w:rPr>
+      </w:pPr>
+      <w:r>
+        <w:rPr>
+          <w:szCs w:val="24"/>
+        </w:rPr>
+        <w:t>Źródło własne</w:t>
+      </w:r>
+    </w:p>
+    <w:p>
+      <w:pPr>
+        <w:spacing w:line="360" w:lineRule="auto"/>
+        <w:ind w:firstLine="360"/>
+        <w:jc w:val="center"/>
+        <w:rPr>
+          <w:sz w:val="24"/>
+          <w:szCs w:val="24"/>
+        </w:rPr>
+      </w:pPr>
     </w:p>
     <w:p>
       <w:pPr>
@@ -3060,6 +3173,7 @@
           <w:b/>
           <w:sz w:val="24"/>
         </w:rPr>
+        <w:lastRenderedPageBreak/>
         <w:t>wykorzystanie maszyn i urządzeń</w:t>
       </w:r>
       <w:r>
@@ -3073,14 +3187,27 @@
         <w:rPr>
           <w:sz w:val="24"/>
         </w:rPr>
-        <w:t xml:space="preserve">pozwala wskazać bezczynność maszyny i urządzenia, oraz osobę za to odpowiedzialną, na wykresie zaznacza się dwa </w:t>
-      </w:r>
-      <w:r>
-        <w:rPr>
-          <w:sz w:val="24"/>
-        </w:rPr>
-        <w:lastRenderedPageBreak/>
-        <w:t xml:space="preserve">znaczniki jeden oznaczający planowany czas pracy urządzenia, drugi przedstawia rzeczywisty czas pracy urządzenia. W rzeczywistym przebiegu zaznacza się również przerwy wraz z przyczyną jej zaistnienia. </w:t>
+        <w:t xml:space="preserve">pozwala wskazać bezczynność maszyny i urządzenia, oraz osobę za to odpowiedzialną, na wykresie zaznacza się dwa znaczniki jeden oznaczający planowany czas pracy urządzenia, drugi przedstawia rzeczywisty czas pracy urządzenia. W rzeczywistym przebiegu zaznacza się również przerwy wraz z przyczyną jej zaistnienia. </w:t>
+      </w:r>
+    </w:p>
+    <w:p>
+      <w:pPr>
+        <w:pStyle w:val="Akapitzlist"/>
+        <w:spacing w:line="360" w:lineRule="auto"/>
+        <w:ind w:left="1080"/>
+        <w:jc w:val="center"/>
+        <w:rPr>
+          <w:b/>
+          <w:sz w:val="24"/>
+          <w:szCs w:val="24"/>
+        </w:rPr>
+      </w:pPr>
+      <w:r>
+        <w:rPr>
+          <w:b/>
+          <w:sz w:val="24"/>
+        </w:rPr>
+        <w:t>Diagram Gantta przedstawiający wykorzystanie urządzeń</w:t>
       </w:r>
     </w:p>
     <w:p>
@@ -3226,6 +3353,7 @@
     <w:p>
       <w:pPr>
         <w:spacing w:line="360" w:lineRule="auto"/>
+        <w:ind w:firstLine="357"/>
         <w:jc w:val="both"/>
         <w:rPr>
           <w:sz w:val="24"/>
@@ -3239,10 +3367,309 @@
         </w:rPr>
         <w:t xml:space="preserve">Ścieżka krytyczna </w:t>
       </w:r>
+      <w:r>
+        <w:rPr>
+          <w:sz w:val="24"/>
+          <w:szCs w:val="24"/>
+        </w:rPr>
+        <w:t>na wykresie Gantta zdefiniowana jest jako najdłuższa droga czynności pozwalające przejść cały proces od jego rozpoczęcia do zakończenia. Co istotne podczas wyznaczania ścieżki krytycznej czynności na siebie nie zachodzą, a pomiędzy nimi nie występują przerwy. Daje nam to pogląd jak długo zajmie realizacja przedsięwzięcia, ponieważ czas całościowego wykonania jest sumą czasów czynności składowych.</w:t>
+      </w:r>
+    </w:p>
+    <w:p>
+      <w:pPr>
+        <w:spacing w:line="360" w:lineRule="auto"/>
+        <w:ind w:firstLine="357"/>
+        <w:jc w:val="both"/>
+        <w:rPr>
+          <w:sz w:val="24"/>
+          <w:szCs w:val="24"/>
+        </w:rPr>
+      </w:pPr>
+    </w:p>
+    <w:p>
+      <w:pPr>
+        <w:spacing w:line="360" w:lineRule="auto"/>
+        <w:ind w:firstLine="357"/>
+        <w:jc w:val="both"/>
+        <w:rPr>
+          <w:sz w:val="24"/>
+          <w:szCs w:val="24"/>
+        </w:rPr>
+      </w:pPr>
+    </w:p>
+    <w:p>
+      <w:pPr>
+        <w:spacing w:line="360" w:lineRule="auto"/>
+        <w:ind w:firstLine="357"/>
+        <w:jc w:val="both"/>
+        <w:rPr>
+          <w:sz w:val="24"/>
+          <w:szCs w:val="24"/>
+        </w:rPr>
+      </w:pPr>
+    </w:p>
+    <w:p>
+      <w:pPr>
+        <w:spacing w:line="360" w:lineRule="auto"/>
+        <w:ind w:firstLine="357"/>
+        <w:jc w:val="both"/>
+        <w:rPr>
+          <w:sz w:val="24"/>
+          <w:szCs w:val="24"/>
+        </w:rPr>
+      </w:pPr>
+    </w:p>
+    <w:p>
+      <w:pPr>
+        <w:spacing w:line="360" w:lineRule="auto"/>
+        <w:ind w:firstLine="357"/>
+        <w:jc w:val="both"/>
+        <w:rPr>
+          <w:sz w:val="24"/>
+          <w:szCs w:val="24"/>
+        </w:rPr>
+      </w:pPr>
+    </w:p>
+    <w:p>
+      <w:pPr>
+        <w:spacing w:line="360" w:lineRule="auto"/>
+        <w:ind w:firstLine="357"/>
+        <w:jc w:val="both"/>
+        <w:rPr>
+          <w:sz w:val="24"/>
+          <w:szCs w:val="24"/>
+        </w:rPr>
+      </w:pPr>
+    </w:p>
+    <w:p>
+      <w:pPr>
+        <w:spacing w:line="360" w:lineRule="auto"/>
+        <w:ind w:firstLine="357"/>
+        <w:jc w:val="center"/>
+        <w:rPr>
+          <w:b/>
+          <w:sz w:val="24"/>
+          <w:szCs w:val="24"/>
+        </w:rPr>
+      </w:pPr>
+      <w:r>
+        <w:rPr>
+          <w:b/>
+          <w:sz w:val="24"/>
+          <w:szCs w:val="24"/>
+        </w:rPr>
+        <w:lastRenderedPageBreak/>
+        <w:t>Wykres Gantta z zaznaczoną ścieżką krytyczną i kamieniami milowymi</w:t>
+      </w:r>
+    </w:p>
+    <w:p>
+      <w:pPr>
+        <w:spacing w:line="360" w:lineRule="auto"/>
+        <w:ind w:firstLine="357"/>
+        <w:rPr>
+          <w:sz w:val="24"/>
+          <w:szCs w:val="24"/>
+        </w:rPr>
+      </w:pPr>
+      <w:r>
+        <w:rPr>
+          <w:noProof/>
+          <w:sz w:val="24"/>
+          <w:szCs w:val="24"/>
+        </w:rPr>
+        <w:drawing>
+          <wp:inline distT="0" distB="0" distL="0" distR="0">
+            <wp:extent cx="5760085" cy="3487420"/>
+            <wp:effectExtent l="19050" t="0" r="0" b="0"/>
+            <wp:docPr id="6" name="Obraz 5" descr="sciezka krytyczna.PNG"/>
+            <wp:cNvGraphicFramePr>
+              <a:graphicFrameLocks xmlns:a="http://schemas.openxmlformats.org/drawingml/2006/main" noChangeAspect="1"/>
+            </wp:cNvGraphicFramePr>
+            <a:graphic xmlns:a="http://schemas.openxmlformats.org/drawingml/2006/main">
+              <a:graphicData uri="http://schemas.openxmlformats.org/drawingml/2006/picture">
+                <pic:pic xmlns:pic="http://schemas.openxmlformats.org/drawingml/2006/picture">
+                  <pic:nvPicPr>
+                    <pic:cNvPr id="0" name="sciezka krytyczna.PNG"/>
+                    <pic:cNvPicPr/>
+                  </pic:nvPicPr>
+                  <pic:blipFill>
+                    <a:blip r:embed="rId14"/>
+                    <a:stretch>
+                      <a:fillRect/>
+                    </a:stretch>
+                  </pic:blipFill>
+                  <pic:spPr>
+                    <a:xfrm>
+                      <a:off x="0" y="0"/>
+                      <a:ext cx="5760085" cy="3487420"/>
+                    </a:xfrm>
+                    <a:prstGeom prst="rect">
+                      <a:avLst/>
+                    </a:prstGeom>
+                  </pic:spPr>
+                </pic:pic>
+              </a:graphicData>
+            </a:graphic>
+          </wp:inline>
+        </w:drawing>
+      </w:r>
+    </w:p>
+    <w:p>
+      <w:pPr>
+        <w:spacing w:line="360" w:lineRule="auto"/>
+        <w:ind w:firstLine="357"/>
+        <w:jc w:val="center"/>
+      </w:pPr>
+      <w:r>
+        <w:t xml:space="preserve">Źródło: Grześ A; Wykres Gantta a metoda ścieżki krytycznej (cpm) </w:t>
+      </w:r>
+    </w:p>
+    <w:p>
+      <w:pPr>
+        <w:spacing w:line="360" w:lineRule="auto"/>
+        <w:ind w:firstLine="357"/>
+        <w:jc w:val="center"/>
+      </w:pPr>
+    </w:p>
+    <w:p>
+      <w:pPr>
+        <w:spacing w:line="360" w:lineRule="auto"/>
+        <w:ind w:firstLine="357"/>
+        <w:jc w:val="both"/>
+        <w:rPr>
+          <w:sz w:val="24"/>
+        </w:rPr>
+      </w:pPr>
+      <w:r>
+        <w:rPr>
+          <w:sz w:val="24"/>
+        </w:rPr>
+        <w:tab/>
+      </w:r>
+      <w:r>
+        <w:rPr>
+          <w:sz w:val="24"/>
+        </w:rPr>
+        <w:t>Na powyższym rysunku możemy wytyczyć dwie ścieżki krytyczne: A-B-D-F-J-N-P, oraz C-G-M-J-N-P. Wynika z wykresu jasno że czynności na ścieżkach należy wykonać w kolejności, wobec czego opóźnienia albo zyskanie czasu na którejś czynności wpływa na całościowy czas projektu/zadania.</w:t>
+      </w:r>
+    </w:p>
+    <w:p>
+      <w:pPr>
+        <w:spacing w:line="360" w:lineRule="auto"/>
+        <w:ind w:firstLine="357"/>
+        <w:jc w:val="both"/>
+        <w:rPr>
+          <w:sz w:val="24"/>
+        </w:rPr>
+      </w:pPr>
+    </w:p>
+    <w:p>
+      <w:pPr>
+        <w:spacing w:line="360" w:lineRule="auto"/>
+        <w:ind w:firstLine="357"/>
+        <w:jc w:val="both"/>
+        <w:rPr>
+          <w:sz w:val="24"/>
+        </w:rPr>
+      </w:pPr>
+      <w:r>
+        <w:rPr>
+          <w:sz w:val="24"/>
+        </w:rPr>
+        <w:t xml:space="preserve">Kamienie milowe(milestones, checkpoints) wyznaczają istotne cząstkowe osiągnięcia </w:t>
+      </w:r>
+      <w:r>
+        <w:rPr>
+          <w:sz w:val="24"/>
+        </w:rPr>
+        <w:t>podczas realizowania projektu. Są punktami kontrolnymi całego procesu. W założeniu powinny być wyznaczane po zrealizowaniu najbardziej newralgicznych czynności mogących mieć wpływ na następujące po nich zadania. Literatura nie określa precyzyjnej liczby punktów kontrolnych w procesie, jest ona zmienna i zależy od wielu czynników takich jak:</w:t>
+      </w:r>
+    </w:p>
+    <w:p>
+      <w:pPr>
+        <w:pStyle w:val="Akapitzlist"/>
+        <w:numPr>
+          <w:ilvl w:val="0"/>
+          <w:numId w:val="9"/>
+        </w:numPr>
+        <w:spacing w:line="360" w:lineRule="auto"/>
+        <w:jc w:val="both"/>
+        <w:rPr>
+          <w:sz w:val="24"/>
+        </w:rPr>
+      </w:pPr>
+      <w:r>
+        <w:rPr>
+          <w:sz w:val="24"/>
+        </w:rPr>
+        <w:t>Długość projektu</w:t>
+      </w:r>
+    </w:p>
+    <w:p>
+      <w:pPr>
+        <w:pStyle w:val="Akapitzlist"/>
+        <w:numPr>
+          <w:ilvl w:val="0"/>
+          <w:numId w:val="9"/>
+        </w:numPr>
+        <w:spacing w:line="360" w:lineRule="auto"/>
+        <w:jc w:val="both"/>
+        <w:rPr>
+          <w:sz w:val="24"/>
+        </w:rPr>
+      </w:pPr>
+      <w:r>
+        <w:rPr>
+          <w:sz w:val="24"/>
+        </w:rPr>
+        <w:t>Złożoność projektu</w:t>
+      </w:r>
+    </w:p>
+    <w:p>
+      <w:pPr>
+        <w:pStyle w:val="Akapitzlist"/>
+        <w:numPr>
+          <w:ilvl w:val="0"/>
+          <w:numId w:val="9"/>
+        </w:numPr>
+        <w:spacing w:line="360" w:lineRule="auto"/>
+        <w:jc w:val="both"/>
+        <w:rPr>
+          <w:sz w:val="24"/>
+        </w:rPr>
+      </w:pPr>
+      <w:r>
+        <w:rPr>
+          <w:sz w:val="24"/>
+        </w:rPr>
+        <w:t>Ilość kluczowych zadań</w:t>
+      </w:r>
+    </w:p>
+    <w:p>
+      <w:pPr>
+        <w:spacing w:line="360" w:lineRule="auto"/>
+        <w:jc w:val="both"/>
+        <w:rPr>
+          <w:sz w:val="24"/>
+        </w:rPr>
+      </w:pPr>
+      <w:r>
+        <w:rPr>
+          <w:sz w:val="24"/>
+        </w:rPr>
+        <w:t xml:space="preserve">Przyjmuje się że punkty kontrolne powinny być w miarę możliwości rozłożone w równych odstępach postępu projektu. Nie należy ustanawiać zbyt wielu punktów kontrolnych ponieważ wpływają one na wydłużenie czasu realizacji zadań, ponieważ musimy uwzględnić dodatkowy czas/zasoby na kontrole i koordynację zadań. Z drugiej strony zbyt uboga liczba </w:t>
+      </w:r>
+      <w:r>
+        <w:rPr>
+          <w:sz w:val="24"/>
+        </w:rPr>
+        <w:lastRenderedPageBreak/>
+        <w:t xml:space="preserve">kamieni milowych wpływa na gorszą kontrolę procesu, zwiększenie ryzyka porażki projektu, pogorszenie jakości. </w:t>
+      </w:r>
     </w:p>
     <w:sectPr>
-      <w:footerReference w:type="even" r:id="rId14"/>
-      <w:footerReference w:type="default" r:id="rId15"/>
+      <w:footerReference w:type="even" r:id="rId15"/>
+      <w:footerReference w:type="default" r:id="rId16"/>
       <w:pgSz w:w="11906" w:h="16838"/>
       <w:pgMar w:top="1418" w:right="1134" w:bottom="1418" w:left="1701" w:header="709" w:footer="709" w:gutter="0"/>
       <w:cols w:space="708"/>
@@ -3367,7 +3794,7 @@
         <w:rFonts w:eastAsiaTheme="majorEastAsia"/>
         <w:noProof/>
       </w:rPr>
-      <w:t>9</w:t>
+      <w:t>11</w:t>
     </w:r>
     <w:r>
       <w:rPr>
@@ -4096,7 +4523,7 @@
   <w:abstractNum w:abstractNumId="6">
     <w:nsid w:val="613E410C"/>
     <w:multiLevelType w:val="hybridMultilevel"/>
-    <w:tmpl w:val="1556E8BE"/>
+    <w:tmpl w:val="9B103110"/>
     <w:lvl w:ilvl="0" w:tplc="7B3C3F52">
       <w:start w:val="1"/>
       <w:numFmt w:val="bullet"/>

</xml_diff>

<commit_message>
metody, frameworki, TPM, waterfall
</commit_message>
<xml_diff>
--- a/Praca_magisterska.docx
+++ b/Praca_magisterska.docx
@@ -360,6 +360,8 @@
       <w:sdtPr>
         <w:rPr>
           <w:rFonts w:eastAsia="Times New Roman" w:cs="Times New Roman"/>
+          <w:b w:val="0"/>
+          <w:bCs w:val="0"/>
           <w:color w:val="auto"/>
           <w:sz w:val="20"/>
           <w:szCs w:val="20"/>
@@ -372,8 +374,6 @@
       </w:sdtPr>
       <w:sdtEndPr>
         <w:rPr>
-          <w:b w:val="0"/>
-          <w:bCs w:val="0"/>
           <w:sz w:val="24"/>
         </w:rPr>
       </w:sdtEndPr>
@@ -562,7 +562,7 @@
                 <w:noProof/>
                 <w:webHidden/>
               </w:rPr>
-              <w:t>3</w:t>
+              <w:t>2</w:t>
             </w:r>
             <w:r>
               <w:rPr>
@@ -1341,20 +1341,16 @@
                 <w:noProof/>
                 <w:webHidden/>
               </w:rPr>
-            </w:r>
-            <w:r>
-              <w:rPr>
+              <w:fldChar w:fldCharType="separate"/>
+            </w:r>
+            <w:r>
+              <w:rPr>
+                <w:b/>
+                <w:bCs/>
                 <w:noProof/>
                 <w:webHidden/>
               </w:rPr>
-              <w:fldChar w:fldCharType="separate"/>
-            </w:r>
-            <w:r>
-              <w:rPr>
-                <w:noProof/>
-                <w:webHidden/>
-              </w:rPr>
-              <w:t>18</w:t>
+              <w:t>Błąd! Nie zdefiniowano zakładki.</w:t>
             </w:r>
             <w:r>
               <w:rPr>
@@ -1377,9 +1373,6 @@
       <w:pPr>
         <w:spacing w:after="200" w:line="276" w:lineRule="auto"/>
       </w:pPr>
-      <w:r>
-        <w:br w:type="page"/>
-      </w:r>
     </w:p>
     <w:p>
       <w:pPr>
@@ -1387,7 +1380,6 @@
       </w:pPr>
       <w:bookmarkStart w:id="1" w:name="_Toc16279491"/>
       <w:r>
-        <w:lastRenderedPageBreak/>
         <w:t>Wstęp</w:t>
       </w:r>
       <w:bookmarkEnd w:id="1"/>
@@ -1434,7 +1426,11 @@
         <w:ind w:firstLine="360"/>
       </w:pPr>
       <w:r>
-        <w:t>W poniższej pracy chciałbym przeprowadzić analizę planowania w kontekście szeroko rozumianego procesu wytwarzania oprogramowania. Począwszy od próby odpowiedzenia na pytanie: czym to owo planowania dla nas jest? Jak jest ono przeprowadzane w różnych metodach, metodykach wytwarzania produktów informatycznych? Kto jest odpowiedzialny za planowanie? Jakie możemy wskazać pozytywne, oraz negatywne skutki planowania? W odróżnieniu od osobistego układania planów, planowanie w procesach wytwórczych oprogramowania ma charakter planowania grupowego, w temat zaangażowanych jest często wiele stron projektu, w związku z tym jakie są różnice?</w:t>
+        <w:t xml:space="preserve">W poniższej pracy chciałbym przeprowadzić analizę planowania w kontekście szeroko rozumianego procesu wytwarzania oprogramowania. Począwszy od próby odpowiedzenia na pytanie: czym to owo planowania dla nas jest? Jak jest ono przeprowadzane w różnych metodach, metodykach wytwarzania produktów informatycznych? Kto jest odpowiedzialny za planowanie? Jakie możemy wskazać pozytywne, oraz negatywne skutki planowania? W </w:t>
+      </w:r>
+      <w:r>
+        <w:lastRenderedPageBreak/>
+        <w:t>odróżnieniu od osobistego układania planów, planowanie w procesach wytwórczych oprogramowania ma charakter planowania grupowego, w temat zaangażowanych jest często wiele stron projektu, w związku z tym jakie są różnice?</w:t>
       </w:r>
     </w:p>
     <w:p>
@@ -5226,16 +5222,834 @@
       <w:pPr>
         <w:pStyle w:val="Nagwek1"/>
       </w:pPr>
-      <w:bookmarkStart w:id="18" w:name="_Toc16279502"/>
       <w:r>
         <w:lastRenderedPageBreak/>
-        <w:t>Tu będzie kolejny rozdział</w:t>
-      </w:r>
-      <w:bookmarkEnd w:id="18"/>
+        <w:t>Metody, metodyki, Frameworki</w:t>
+      </w:r>
+    </w:p>
+    <w:p>
+      <w:r>
+        <w:t>W tym rozdziale zagłębimy się w metodach, metodykach oraz frameworkach obecnie wykorzystywanych w przedsiębiorstwach</w:t>
+      </w:r>
+      <w:r>
+        <w:t xml:space="preserve"> podczas procesów wytwórczych oprogramowania</w:t>
+      </w:r>
+      <w:r>
+        <w:t>. Analizują i opisując powyższe pojęcia będziemy chcieli dokonać ich wzajemnego porównania</w:t>
+      </w:r>
+      <w:r>
+        <w:t>, wskazać podobieństwa i różnice między nimi. Następnie posiadając ugruntowane informacje czym tak dokładnie są metody, metodyki, Frameworki będę chciał porównać wybranych przedstawicieli między sobą. Wskazać najważniejsze różnice w podejściach, określić w jakich sytuacjach zastosowanie konkretnego podejścia jest lepszym rozwiązaniem od innego.</w:t>
+      </w:r>
+    </w:p>
+    <w:p/>
+    <w:p>
+      <w:r>
+        <w:t>Z uwagi na obcojęzyczne pochodzenie pojęć metoda i metodyka w kontekście zarządzania projektami i wytwarzania oprogramowania w literaturze naukowej oraz popularno naukowej pojęcia te wydają się wzajemnie zacierać</w:t>
+      </w:r>
+      <w:r>
+        <w:t>, i nie jednokrotnie stosowane są wzajemnie jako synonimy</w:t>
+      </w:r>
+      <w:r>
+        <w:t>.</w:t>
+      </w:r>
+      <w:r>
+        <w:t xml:space="preserve"> Wzajemną relację pomiędzy wyżej wymienionymi pojęciami komplikuje fakt używania wyrazu „metodologia” w kontekście takich terminów</w:t>
+      </w:r>
+      <w:r>
+        <w:t xml:space="preserve"> </w:t>
+      </w:r>
+      <w:r>
+        <w:t xml:space="preserve">jak: klasyczne metodyki wytwarzania oprogramowania, zwinne metodyki wytwarzania oprogramowania itp. W dobrym zrozumieniu przedstawionych z pomocą przychodzi </w:t>
+      </w:r>
+      <w:r>
+        <w:t>słownik</w:t>
+      </w:r>
+      <w:r>
+        <w:t xml:space="preserve"> języka polskiego PWN który terminy te definiuje następująco:</w:t>
+      </w:r>
+    </w:p>
+    <w:p>
+      <w:pPr>
+        <w:pStyle w:val="Akapitzlist"/>
+        <w:numPr>
+          <w:ilvl w:val="0"/>
+          <w:numId w:val="26"/>
+        </w:numPr>
+        <w:rPr>
+          <w:szCs w:val="24"/>
+        </w:rPr>
+      </w:pPr>
+      <w:r>
+        <w:rPr>
+          <w:b/>
+          <w:iCs/>
+          <w:color w:val="000000"/>
+          <w:szCs w:val="24"/>
+          <w:shd w:val="clear" w:color="auto" w:fill="FFFFFF"/>
+        </w:rPr>
+        <w:t>M</w:t>
+      </w:r>
+      <w:r>
+        <w:rPr>
+          <w:b/>
+          <w:iCs/>
+          <w:color w:val="000000"/>
+          <w:szCs w:val="24"/>
+          <w:shd w:val="clear" w:color="auto" w:fill="FFFFFF"/>
+        </w:rPr>
+        <w:t>etodyk</w:t>
+      </w:r>
+      <w:r>
+        <w:rPr>
+          <w:b/>
+          <w:iCs/>
+          <w:color w:val="000000"/>
+          <w:szCs w:val="24"/>
+          <w:shd w:val="clear" w:color="auto" w:fill="FFFFFF"/>
+        </w:rPr>
+        <w:t>a</w:t>
+      </w:r>
+      <w:r>
+        <w:rPr>
+          <w:color w:val="000000"/>
+          <w:szCs w:val="24"/>
+          <w:shd w:val="clear" w:color="auto" w:fill="FFFFFF"/>
+        </w:rPr>
+        <w:t xml:space="preserve">  j</w:t>
+      </w:r>
+      <w:r>
+        <w:rPr>
+          <w:color w:val="000000"/>
+          <w:szCs w:val="24"/>
+          <w:shd w:val="clear" w:color="auto" w:fill="FFFFFF"/>
+        </w:rPr>
+        <w:t>est to: 1. «zbiór zasad dotyczących sposobów wykonywania jakiejś pracy lub trybu postępowania prowadzącego do określonego celu». 2. «w pedagogice: dydaktyka szczegółowa jakiegoś przedmiotu szkolnego, omawiająca cele i sposoby nauczania tego przedmiotu.</w:t>
+      </w:r>
+    </w:p>
+    <w:p>
+      <w:pPr>
+        <w:pStyle w:val="Akapitzlist"/>
+        <w:numPr>
+          <w:ilvl w:val="0"/>
+          <w:numId w:val="26"/>
+        </w:numPr>
+        <w:rPr>
+          <w:szCs w:val="24"/>
+        </w:rPr>
+      </w:pPr>
+      <w:r>
+        <w:rPr>
+          <w:b/>
+          <w:iCs/>
+          <w:color w:val="000000"/>
+          <w:szCs w:val="24"/>
+          <w:shd w:val="clear" w:color="auto" w:fill="FFFFFF"/>
+        </w:rPr>
+        <w:t xml:space="preserve">Metoda </w:t>
+      </w:r>
+      <w:r>
+        <w:rPr>
+          <w:iCs/>
+          <w:color w:val="000000"/>
+          <w:szCs w:val="24"/>
+          <w:shd w:val="clear" w:color="auto" w:fill="FFFFFF"/>
+        </w:rPr>
+        <w:t xml:space="preserve">jest to </w:t>
+      </w:r>
+      <w:r>
+        <w:rPr>
+          <w:color w:val="000000"/>
+          <w:szCs w:val="25"/>
+          <w:shd w:val="clear" w:color="auto" w:fill="FFFFFF"/>
+        </w:rPr>
+        <w:t>świadomie stosowany sposób postępowania mający prowadzić do osiągnięcia zamierzonego celu.</w:t>
+      </w:r>
+    </w:p>
+    <w:p>
+      <w:pPr>
+        <w:pStyle w:val="Akapitzlist"/>
+        <w:numPr>
+          <w:ilvl w:val="0"/>
+          <w:numId w:val="26"/>
+        </w:numPr>
+        <w:rPr>
+          <w:szCs w:val="24"/>
+        </w:rPr>
+      </w:pPr>
+      <w:r>
+        <w:rPr>
+          <w:rStyle w:val="tytul"/>
+          <w:b/>
+          <w:bCs/>
+          <w:color w:val="000000"/>
+          <w:szCs w:val="25"/>
+          <w:shd w:val="clear" w:color="auto" w:fill="FFFFFF"/>
+        </w:rPr>
+        <w:t>Metodologia</w:t>
+      </w:r>
+      <w:r>
+        <w:rPr>
+          <w:color w:val="000000"/>
+          <w:szCs w:val="25"/>
+          <w:shd w:val="clear" w:color="auto" w:fill="FFFFFF"/>
+        </w:rPr>
+        <w:t> jest to nauka o metodach badań naukowych stosowanych w danej dziedzinie wiedzy.</w:t>
+      </w:r>
+    </w:p>
+    <w:p>
+      <w:pPr>
+        <w:rPr>
+          <w:color w:val="000000"/>
+          <w:szCs w:val="25"/>
+          <w:shd w:val="clear" w:color="auto" w:fill="FFFFFF"/>
+        </w:rPr>
+      </w:pPr>
+      <w:r>
+        <w:rPr>
+          <w:color w:val="000000"/>
+          <w:szCs w:val="25"/>
+          <w:shd w:val="clear" w:color="auto" w:fill="FFFFFF"/>
+        </w:rPr>
+        <w:t xml:space="preserve">Na podstawie </w:t>
+      </w:r>
+      <w:r>
+        <w:rPr>
+          <w:color w:val="000000"/>
+          <w:szCs w:val="25"/>
+          <w:shd w:val="clear" w:color="auto" w:fill="FFFFFF"/>
+        </w:rPr>
+        <w:t>artykułu</w:t>
+      </w:r>
+      <w:r>
+        <w:rPr>
+          <w:color w:val="000000"/>
+          <w:szCs w:val="25"/>
+          <w:shd w:val="clear" w:color="auto" w:fill="FFFFFF"/>
+        </w:rPr>
+        <w:t xml:space="preserve"> polskiego językoznawcy dr Jana Grzeni z Uniwersytetu Śląskiego w Katowicach</w:t>
+      </w:r>
+      <w:r>
+        <w:rPr>
+          <w:color w:val="000000"/>
+          <w:szCs w:val="25"/>
+          <w:shd w:val="clear" w:color="auto" w:fill="FFFFFF"/>
+        </w:rPr>
+        <w:t xml:space="preserve"> </w:t>
+      </w:r>
+      <w:r>
+        <w:rPr>
+          <w:color w:val="000000"/>
+          <w:szCs w:val="25"/>
+          <w:shd w:val="clear" w:color="auto" w:fill="FFFFFF"/>
+        </w:rPr>
+        <w:t xml:space="preserve">zamieszczonego na internetowej poradni języka polskiego PWN możemy wyciągnąć wnioskować że z uwagi na zbliżone znaczenia wyrazów metodyka i metoda możemy je stosować jako synonimy, gdy odnoszą się do procesu produkcyjnego towaru lub oprogramowania. Natomiast stosowanie wyrazu metodologia w rozumieniu zjawiska procesu </w:t>
+      </w:r>
+      <w:r>
+        <w:rPr>
+          <w:color w:val="000000"/>
+          <w:szCs w:val="25"/>
+          <w:shd w:val="clear" w:color="auto" w:fill="FFFFFF"/>
+        </w:rPr>
+        <w:lastRenderedPageBreak/>
+        <w:t>wytwórczego jest nie poprawnym użyciem wyrazu, ponieważ odnosi się do działu nauki. Wobec czego stosowanie jej jako wyraz bliskoznaczny do metodyki i metody jest błędem.</w:t>
+      </w:r>
+    </w:p>
+    <w:p>
+      <w:pPr>
+        <w:pStyle w:val="Nagwek2"/>
+        <w:rPr>
+          <w:shd w:val="clear" w:color="auto" w:fill="FFFFFF"/>
+        </w:rPr>
+      </w:pPr>
+      <w:r>
+        <w:rPr>
+          <w:shd w:val="clear" w:color="auto" w:fill="FFFFFF"/>
+        </w:rPr>
+        <w:t>Metody klasyczne a zwinne.</w:t>
+      </w:r>
+    </w:p>
+    <w:p>
+      <w:r>
+        <w:t xml:space="preserve">W związku ze specyfiką procesu wytwarzania oprogramowania klasyczne modele prowadzenia procesu wytwarzania produktu </w:t>
+      </w:r>
+      <w:r>
+        <w:t xml:space="preserve">zaczerpnięte z innych gałęzi gospodarczych nie odnajdują się tak dobrze na gruncie produkcji systemów i programów komputerowych. Dzieje się tak ze względu na to że projekty informatyczne są często o wiele bardziej złożonymi przedsięwzięciami, niż tradycyjna produkcja. </w:t>
+      </w:r>
+      <w:r>
+        <w:t xml:space="preserve"> Poniżej postaram się zaprezentować różnice w podejściach</w:t>
+      </w:r>
+    </w:p>
+    <w:p>
+      <w:pPr>
+        <w:pStyle w:val="Nagwek3"/>
+      </w:pPr>
+      <w:r>
+        <w:t>Podejście tradycyjne(klasyczne)</w:t>
+      </w:r>
+    </w:p>
+    <w:p>
+      <w:r>
+        <w:t>W rozumieniu podejścia klasycznego po zarządzania projektem, całość projektu podzielona jest na następujące fazy</w:t>
+      </w:r>
+      <w:r>
+        <w:t xml:space="preserve"> zwane cyklami</w:t>
+      </w:r>
+      <w:r>
+        <w:t>:</w:t>
+      </w:r>
+    </w:p>
+    <w:p>
+      <w:pPr>
+        <w:pStyle w:val="Akapitzlist"/>
+        <w:numPr>
+          <w:ilvl w:val="0"/>
+          <w:numId w:val="29"/>
+        </w:numPr>
+        <w:rPr>
+          <w:b/>
+        </w:rPr>
+      </w:pPr>
+      <w:r>
+        <w:rPr>
+          <w:b/>
+        </w:rPr>
+        <w:t>Inicjacja(definiowanie) projektu</w:t>
+      </w:r>
+    </w:p>
+    <w:p>
+      <w:pPr>
+        <w:pStyle w:val="Akapitzlist"/>
+        <w:numPr>
+          <w:ilvl w:val="0"/>
+          <w:numId w:val="29"/>
+        </w:numPr>
+        <w:rPr>
+          <w:b/>
+        </w:rPr>
+      </w:pPr>
+      <w:r>
+        <w:rPr>
+          <w:b/>
+        </w:rPr>
+        <w:t>Planowanie projektu</w:t>
+      </w:r>
+    </w:p>
+    <w:p>
+      <w:pPr>
+        <w:pStyle w:val="Akapitzlist"/>
+        <w:numPr>
+          <w:ilvl w:val="0"/>
+          <w:numId w:val="29"/>
+        </w:numPr>
+        <w:rPr>
+          <w:b/>
+        </w:rPr>
+      </w:pPr>
+      <w:r>
+        <w:rPr>
+          <w:b/>
+        </w:rPr>
+        <w:t>Wykonywanie projektu(realizacja)</w:t>
+      </w:r>
+    </w:p>
+    <w:p>
+      <w:pPr>
+        <w:pStyle w:val="Akapitzlist"/>
+        <w:numPr>
+          <w:ilvl w:val="0"/>
+          <w:numId w:val="29"/>
+        </w:numPr>
+        <w:rPr>
+          <w:b/>
+        </w:rPr>
+      </w:pPr>
+      <w:r>
+        <w:rPr>
+          <w:b/>
+        </w:rPr>
+        <w:t>Monitorowanie(kontrola) projektu</w:t>
+      </w:r>
+    </w:p>
+    <w:p>
+      <w:pPr>
+        <w:pStyle w:val="Akapitzlist"/>
+        <w:numPr>
+          <w:ilvl w:val="0"/>
+          <w:numId w:val="29"/>
+        </w:numPr>
+        <w:rPr>
+          <w:b/>
+        </w:rPr>
+      </w:pPr>
+      <w:r>
+        <w:rPr>
+          <w:b/>
+        </w:rPr>
+        <w:t>Ukończenie(zamykanie) projektu</w:t>
+      </w:r>
+    </w:p>
+    <w:p>
+      <w:pPr>
+        <w:jc w:val="center"/>
+        <w:rPr>
+          <w:b/>
+        </w:rPr>
+      </w:pPr>
+      <w:r>
+        <w:rPr>
+          <w:b/>
+        </w:rPr>
+        <w:t>Cykl projektowy w tradycyjnym modelu zarządzania</w:t>
+      </w:r>
+    </w:p>
+    <w:p>
+      <w:pPr>
+        <w:jc w:val="center"/>
+        <w:rPr>
+          <w:b/>
+        </w:rPr>
+      </w:pPr>
+      <w:r>
+        <w:rPr>
+          <w:b/>
+          <w:noProof/>
+        </w:rPr>
+        <w:drawing>
+          <wp:inline distT="0" distB="0" distL="0" distR="0">
+            <wp:extent cx="4234373" cy="2913321"/>
+            <wp:effectExtent l="0" t="0" r="0" b="0"/>
+            <wp:docPr id="9" name="Obraz 8" descr="tpm.png"/>
+            <wp:cNvGraphicFramePr>
+              <a:graphicFrameLocks xmlns:a="http://schemas.openxmlformats.org/drawingml/2006/main" noChangeAspect="1"/>
+            </wp:cNvGraphicFramePr>
+            <a:graphic xmlns:a="http://schemas.openxmlformats.org/drawingml/2006/main">
+              <a:graphicData uri="http://schemas.openxmlformats.org/drawingml/2006/picture">
+                <pic:pic xmlns:pic="http://schemas.openxmlformats.org/drawingml/2006/picture">
+                  <pic:nvPicPr>
+                    <pic:cNvPr id="0" name="tpm.png"/>
+                    <pic:cNvPicPr/>
+                  </pic:nvPicPr>
+                  <pic:blipFill>
+                    <a:blip r:embed="rId23"/>
+                    <a:stretch>
+                      <a:fillRect/>
+                    </a:stretch>
+                  </pic:blipFill>
+                  <pic:spPr>
+                    <a:xfrm>
+                      <a:off x="0" y="0"/>
+                      <a:ext cx="4234302" cy="2913272"/>
+                    </a:xfrm>
+                    <a:prstGeom prst="rect">
+                      <a:avLst/>
+                    </a:prstGeom>
+                  </pic:spPr>
+                </pic:pic>
+              </a:graphicData>
+            </a:graphic>
+          </wp:inline>
+        </w:drawing>
+      </w:r>
+    </w:p>
+    <w:p>
+      <w:pPr>
+        <w:jc w:val="center"/>
+      </w:pPr>
+      <w:r>
+        <w:t xml:space="preserve">Źródło: </w:t>
+      </w:r>
+      <w:hyperlink r:id="rId24" w:history="1">
+        <w:r>
+          <w:rPr>
+            <w:rStyle w:val="Hipercze"/>
+          </w:rPr>
+          <w:t>https://upraise.io/blog/traditional-vs-agile-project-management-3/</w:t>
+        </w:r>
+      </w:hyperlink>
+    </w:p>
+    <w:p>
+      <w:pPr>
+        <w:rPr>
+          <w:color w:val="000000"/>
+          <w:szCs w:val="25"/>
+          <w:shd w:val="clear" w:color="auto" w:fill="FFFFFF"/>
+        </w:rPr>
+      </w:pPr>
+    </w:p>
+    <w:p>
+      <w:pPr>
+        <w:pStyle w:val="Nagwek4"/>
+      </w:pPr>
+      <w:r>
+        <w:lastRenderedPageBreak/>
+        <w:t>Definiowanie projektu</w:t>
+      </w:r>
+    </w:p>
+    <w:p>
+      <w:r>
+        <w:t xml:space="preserve">Definiowanie jest pierwszą z faz cyklu, zadaniem tej fazy jest uzgodnienie z klientem przez kierownictwo projektu jego zakresu, oraz dokonanie podziału pomiędzy członków zespołu projektowego. Na etapie definiowania </w:t>
+      </w:r>
+      <w:r>
+        <w:t>kluczowym jest:</w:t>
+      </w:r>
+    </w:p>
+    <w:p>
+      <w:pPr>
+        <w:pStyle w:val="Akapitzlist"/>
+        <w:numPr>
+          <w:ilvl w:val="0"/>
+          <w:numId w:val="30"/>
+        </w:numPr>
+      </w:pPr>
+      <w:r>
+        <w:t>Interpretacja tematu projektu, czyli próba odpowiedzi na pytanie czego dotyczy projekt jaki jest jego cel</w:t>
+      </w:r>
+    </w:p>
+    <w:p>
+      <w:pPr>
+        <w:pStyle w:val="Akapitzlist"/>
+        <w:numPr>
+          <w:ilvl w:val="0"/>
+          <w:numId w:val="30"/>
+        </w:numPr>
+      </w:pPr>
+      <w:r>
+        <w:t>Określenie celów cząstkowych niezbędnych do realizacji projektu</w:t>
+      </w:r>
+    </w:p>
+    <w:p>
+      <w:pPr>
+        <w:pStyle w:val="Akapitzlist"/>
+        <w:numPr>
+          <w:ilvl w:val="0"/>
+          <w:numId w:val="30"/>
+        </w:numPr>
+      </w:pPr>
+      <w:r>
+        <w:t>Ustalenie sposobu oceny sukcesu projektu</w:t>
+      </w:r>
+    </w:p>
+    <w:p>
+      <w:pPr>
+        <w:pStyle w:val="Akapitzlist"/>
+        <w:numPr>
+          <w:ilvl w:val="0"/>
+          <w:numId w:val="30"/>
+        </w:numPr>
+      </w:pPr>
+      <w:r>
+        <w:t>Rozpatrzenie ryzyk i przeszkód mogących przyczynić się do porażki systemu</w:t>
+      </w:r>
+    </w:p>
+    <w:p>
+      <w:pPr>
+        <w:pStyle w:val="Nagwek4"/>
+      </w:pPr>
+      <w:r>
+        <w:t>Planowanie projektu</w:t>
+      </w:r>
+    </w:p>
+    <w:p>
+      <w:r>
+        <w:t>Na etapie planowania projektu zostaje zarysowany wstępny plan, struktura oraz przebieg projektu. W tradycyjnych metodach wytwarzania oprogramowania plan pełni bardzo ważną rolę. Wstępny plan oprócz pełnienia roli harmonogramu projektu (roadmapy), która pozwala nam na określenie na jakim etapie znajduje się projekt w danej chwili.</w:t>
+      </w:r>
+    </w:p>
+    <w:p>
+      <w:pPr>
+        <w:jc w:val="center"/>
+        <w:rPr>
+          <w:b/>
+        </w:rPr>
+      </w:pPr>
+      <w:r>
+        <w:rPr>
+          <w:b/>
+        </w:rPr>
+        <w:t>Przykład harmonogramu projektu(roadmapa)</w:t>
+      </w:r>
+    </w:p>
+    <w:p>
+      <w:pPr>
+        <w:jc w:val="center"/>
+      </w:pPr>
+      <w:r>
+        <w:rPr>
+          <w:noProof/>
+        </w:rPr>
+        <w:drawing>
+          <wp:inline distT="0" distB="0" distL="0" distR="0">
+            <wp:extent cx="5760085" cy="3256280"/>
+            <wp:effectExtent l="19050" t="0" r="0" b="0"/>
+            <wp:docPr id="14" name="Obraz 13" descr="roadmap.png"/>
+            <wp:cNvGraphicFramePr>
+              <a:graphicFrameLocks xmlns:a="http://schemas.openxmlformats.org/drawingml/2006/main" noChangeAspect="1"/>
+            </wp:cNvGraphicFramePr>
+            <a:graphic xmlns:a="http://schemas.openxmlformats.org/drawingml/2006/main">
+              <a:graphicData uri="http://schemas.openxmlformats.org/drawingml/2006/picture">
+                <pic:pic xmlns:pic="http://schemas.openxmlformats.org/drawingml/2006/picture">
+                  <pic:nvPicPr>
+                    <pic:cNvPr id="0" name="roadmap.png"/>
+                    <pic:cNvPicPr/>
+                  </pic:nvPicPr>
+                  <pic:blipFill>
+                    <a:blip r:embed="rId25"/>
+                    <a:stretch>
+                      <a:fillRect/>
+                    </a:stretch>
+                  </pic:blipFill>
+                  <pic:spPr>
+                    <a:xfrm>
+                      <a:off x="0" y="0"/>
+                      <a:ext cx="5760085" cy="3256280"/>
+                    </a:xfrm>
+                    <a:prstGeom prst="rect">
+                      <a:avLst/>
+                    </a:prstGeom>
+                  </pic:spPr>
+                </pic:pic>
+              </a:graphicData>
+            </a:graphic>
+          </wp:inline>
+        </w:drawing>
+      </w:r>
+    </w:p>
+    <w:p>
+      <w:pPr>
+        <w:jc w:val="center"/>
+      </w:pPr>
+      <w:r>
+        <w:t xml:space="preserve">Źródło: </w:t>
+      </w:r>
+      <w:hyperlink r:id="rId26" w:history="1">
+        <w:r>
+          <w:rPr>
+            <w:rStyle w:val="Hipercze"/>
+          </w:rPr>
+          <w:t>https://templates.office.com/en-us/product-roadmap-timeline-tm16411192</w:t>
+        </w:r>
+      </w:hyperlink>
+    </w:p>
+    <w:p>
+      <w:pPr>
+        <w:jc w:val="center"/>
+      </w:pPr>
+    </w:p>
+    <w:p>
+      <w:r>
+        <w:t xml:space="preserve">Jak przedstawiono na grafice powyżej harmonogram zawiera takie elementy jak procesy cząstkowe z określonym okresem czasu wykonania, </w:t>
+      </w:r>
+      <w:r>
+        <w:t>kamienie milowe, etapy projektu. P</w:t>
+      </w:r>
+      <w:r>
+        <w:t xml:space="preserve">lan </w:t>
+      </w:r>
+      <w:r>
+        <w:lastRenderedPageBreak/>
+        <w:t xml:space="preserve">wstępny również wspomaga proces decyzyjny w przyszłości.  </w:t>
+      </w:r>
+      <w:r>
+        <w:t>Dobrze zdefiniowany plan powinien określać ilość potrzebnych pracowników, zasobów, środków do realizacji zleconego zadania. Korzyści z posiadania planu projektu są następujące:</w:t>
+      </w:r>
+    </w:p>
+    <w:p>
+      <w:pPr>
+        <w:pStyle w:val="Akapitzlist"/>
+        <w:numPr>
+          <w:ilvl w:val="0"/>
+          <w:numId w:val="31"/>
+        </w:numPr>
+      </w:pPr>
+      <w:r>
+        <w:t>Ograniczenie niepewności, poprzez rozważenie wielu scenariuszy i przygotowania do nich alternatywnych decyzji projektowych</w:t>
+      </w:r>
+    </w:p>
+    <w:p>
+      <w:pPr>
+        <w:pStyle w:val="Akapitzlist"/>
+        <w:numPr>
+          <w:ilvl w:val="0"/>
+          <w:numId w:val="31"/>
+        </w:numPr>
+      </w:pPr>
+      <w:r>
+        <w:t>Lepsze zrozumienie projektu, dokładna analiza celu, oczekiwań od projektu wpływa pozytywnie na jego rozumienie</w:t>
+      </w:r>
+    </w:p>
+    <w:p>
+      <w:pPr>
+        <w:pStyle w:val="Akapitzlist"/>
+        <w:numPr>
+          <w:ilvl w:val="0"/>
+          <w:numId w:val="31"/>
+        </w:numPr>
+      </w:pPr>
+      <w:r>
+        <w:t>Zwiększenie wydajności, możemy lepiej zorganizować ludzi, zasoby, dzięki na przykład zastosowaniu metody ścieżki krytycznej możemy zrównoleglić pewne zadania, przewidujemy postoje wcześniej dzięki czemu możemy się na nie lepiej przygotować.</w:t>
+      </w:r>
+    </w:p>
+    <w:p>
+      <w:pPr>
+        <w:pStyle w:val="Nagwek4"/>
+      </w:pPr>
+      <w:r>
+        <w:t>Realizacja projektu</w:t>
+      </w:r>
+    </w:p>
+    <w:p>
+      <w:r>
+        <w:t>Realizacja w dużym uogólnieniu sprowadza się do realizacji według utworzonego wcześniej planu. Jednostki pracują nad zadaniami przydzielonymi przez kierownictwo, wykorzystując przy tym powierzone zasoby.</w:t>
+      </w:r>
+    </w:p>
+    <w:p>
+      <w:pPr>
+        <w:pStyle w:val="Nagwek4"/>
+      </w:pPr>
+      <w:r>
+        <w:t>Monitorowanie i kontrola projektu</w:t>
+      </w:r>
+    </w:p>
+    <w:p>
+      <w:r>
+        <w:t>W trakcie wykonywanych prac sprawdza się czy wytwarzane dobro spełnia założenia zakresu projektu. Na tym etapie sprawdzeniu zostaje poddana kompletność wykonywanych produktów, czy spełniają one wszystkie opisanie w zakresie wymagania, oraz ich jakość. Z punktu widzenia całego projektu monitoruje się zużyte zasoby oraz czas poświęcony na realizacje poszczególnych zadań. Kontrola ta pozwala kierownictwu na reagowanie gdy pojawiają się ryzyka opóźnienia projektu, wystąpienia postoju, zużycie potrzebnych zasobów.</w:t>
+      </w:r>
+    </w:p>
+    <w:p>
+      <w:pPr>
+        <w:pStyle w:val="Nagwek4"/>
+      </w:pPr>
+      <w:r>
+        <w:t>Zamykanie projektu</w:t>
+      </w:r>
+    </w:p>
+    <w:p>
+      <w:r>
+        <w:t xml:space="preserve">Dostarczenie rezultatów pracy zespołu projektowego do klienta docelowego, oraz co najważniejsze otrzymanie jego akceptacji co do zrealizowanego produktu. Na tym etapie sporządza się również dokumentację projektową oraz podsumowanie zawierające opis procesu </w:t>
+      </w:r>
+      <w:r>
+        <w:t>produkcyjnego. W dobrze zarządzanych projektach kierownictwo nie zależnie od rezultatu przedsięwzięcia wyciąga wnioski na przyszłość, próbując lepiej przygotować się na okoliczność realizacji podobnego produktu w przyszłości.</w:t>
+      </w:r>
+    </w:p>
+    <w:p/>
+    <w:p/>
+    <w:p>
+      <w:pPr>
+        <w:pStyle w:val="Nagwek3"/>
+      </w:pPr>
+      <w:r>
+        <w:lastRenderedPageBreak/>
+        <w:t>Model kaskadowy</w:t>
+      </w:r>
+    </w:p>
+    <w:p>
+      <w:r>
+        <w:t xml:space="preserve">W inżynierii oprogramowania najstarszym i najbardziej powszechnym modelem opartym na klasycznym podejściu do zarządzania projektami jest model kaskadowy(waterfall). Nazwa modelu odnosi się wprost do jego istoty w której to realizując projekt przechodzi po kolejnych fazach w kolejności jedna po drugiej. Każdy etap to kolejny schodek w kaskadzie. Określenia tego po raz 1. użyto </w:t>
+      </w:r>
+      <w:r>
+        <w:t xml:space="preserve">na łamach artykułu </w:t>
+      </w:r>
+      <w:r>
+        <w:t>"Managing the Development of Large Software Systems"</w:t>
+      </w:r>
+      <w:r>
+        <w:t xml:space="preserve"> z 1970r. autorstwa </w:t>
+      </w:r>
+      <w:r>
+        <w:t>Winstona W. Royce</w:t>
+      </w:r>
+      <w:r>
+        <w:t>.</w:t>
+      </w:r>
+    </w:p>
+    <w:p/>
+    <w:p>
+      <w:r>
+        <w:t>Standardowy model kaskadowy składa się z następujących faz/czynności</w:t>
+      </w:r>
+    </w:p>
+    <w:p>
+      <w:pPr>
+        <w:jc w:val="center"/>
+        <w:rPr>
+          <w:b/>
+        </w:rPr>
+      </w:pPr>
+      <w:r>
+        <w:rPr>
+          <w:b/>
+        </w:rPr>
+        <w:t>Fazy modelu kaskadowego</w:t>
+      </w:r>
+    </w:p>
+    <w:p>
+      <w:pPr>
+        <w:jc w:val="center"/>
+      </w:pPr>
+      <w:r>
+        <w:rPr>
+          <w:noProof/>
+        </w:rPr>
+        <w:drawing>
+          <wp:inline distT="0" distB="0" distL="0" distR="0">
+            <wp:extent cx="5760085" cy="3666490"/>
+            <wp:effectExtent l="0" t="0" r="0" b="0"/>
+            <wp:docPr id="15" name="Obraz 14" descr="model kaskadowy.png"/>
+            <wp:cNvGraphicFramePr>
+              <a:graphicFrameLocks xmlns:a="http://schemas.openxmlformats.org/drawingml/2006/main" noChangeAspect="1"/>
+            </wp:cNvGraphicFramePr>
+            <a:graphic xmlns:a="http://schemas.openxmlformats.org/drawingml/2006/main">
+              <a:graphicData uri="http://schemas.openxmlformats.org/drawingml/2006/picture">
+                <pic:pic xmlns:pic="http://schemas.openxmlformats.org/drawingml/2006/picture">
+                  <pic:nvPicPr>
+                    <pic:cNvPr id="0" name="model kaskadowy.png"/>
+                    <pic:cNvPicPr/>
+                  </pic:nvPicPr>
+                  <pic:blipFill>
+                    <a:blip r:embed="rId27"/>
+                    <a:stretch>
+                      <a:fillRect/>
+                    </a:stretch>
+                  </pic:blipFill>
+                  <pic:spPr>
+                    <a:xfrm>
+                      <a:off x="0" y="0"/>
+                      <a:ext cx="5760085" cy="3666490"/>
+                    </a:xfrm>
+                    <a:prstGeom prst="rect">
+                      <a:avLst/>
+                    </a:prstGeom>
+                  </pic:spPr>
+                </pic:pic>
+              </a:graphicData>
+            </a:graphic>
+          </wp:inline>
+        </w:drawing>
+      </w:r>
+    </w:p>
+    <w:p>
+      <w:pPr>
+        <w:jc w:val="center"/>
+      </w:pPr>
+      <w:r>
+        <w:t xml:space="preserve">Źródło: </w:t>
+      </w:r>
+      <w:hyperlink r:id="rId28" w:history="1">
+        <w:r>
+          <w:rPr>
+            <w:rStyle w:val="Hipercze"/>
+          </w:rPr>
+          <w:t>https://www.governica.com/Model_kaskadowy</w:t>
+        </w:r>
+      </w:hyperlink>
+    </w:p>
+    <w:p>
+      <w:r>
+        <w:t>Jak każdy model tak również model kaskadowy posiada pewne zalety i wady. Do zalet na pewno można zaliczyć przejrzyście zdefiniowane fazy projektu które wspomagają proces zarządzania. Jeżeli spojrzymy na wady jedna najistotniejsza wada wynika z głównego założenia modelu mówiącym o tym że poszczególne fazy wykonujemy sekwencyjnie jedna na drugiej, bez możliwości cofnięcia się. Fakt ten jest problematyczny w sytuacji identyfikacji błędu lub zmiany wymagania. Koszt usunięcia błędów który został popełniany w czasie planowania wykryty w późniejszych fazach jest zwykle bardzo wysoki, ponieważ musimy ponownie przejść wszystkie etapy.</w:t>
+      </w:r>
     </w:p>
     <w:sectPr>
-      <w:footerReference w:type="even" r:id="rId23"/>
-      <w:footerReference w:type="default" r:id="rId24"/>
+      <w:footerReference w:type="even" r:id="rId29"/>
+      <w:footerReference w:type="default" r:id="rId30"/>
       <w:pgSz w:w="11906" w:h="16838"/>
       <w:pgMar w:top="1418" w:right="1134" w:bottom="1418" w:left="1701" w:header="709" w:footer="709" w:gutter="0"/>
       <w:cols w:space="708"/>
@@ -5360,7 +6174,7 @@
         <w:rFonts w:eastAsiaTheme="majorEastAsia"/>
         <w:noProof/>
       </w:rPr>
-      <w:t>12</w:t>
+      <w:t>22</w:t>
     </w:r>
     <w:r>
       <w:rPr>
@@ -5487,6 +6301,119 @@
     </w:lvl>
   </w:abstractNum>
   <w:abstractNum w:abstractNumId="1">
+    <w:nsid w:val="055D72AC"/>
+    <w:multiLevelType w:val="hybridMultilevel"/>
+    <w:tmpl w:val="FF145D0A"/>
+    <w:lvl w:ilvl="0" w:tplc="04150001">
+      <w:start w:val="1"/>
+      <w:numFmt w:val="bullet"/>
+      <w:lvlText w:val=""/>
+      <w:lvlJc w:val="left"/>
+      <w:pPr>
+        <w:ind w:left="1077" w:hanging="360"/>
+      </w:pPr>
+      <w:rPr>
+        <w:rFonts w:ascii="Symbol" w:hAnsi="Symbol" w:hint="default"/>
+      </w:rPr>
+    </w:lvl>
+    <w:lvl w:ilvl="1" w:tplc="04150003" w:tentative="1">
+      <w:start w:val="1"/>
+      <w:numFmt w:val="bullet"/>
+      <w:lvlText w:val="o"/>
+      <w:lvlJc w:val="left"/>
+      <w:pPr>
+        <w:ind w:left="1797" w:hanging="360"/>
+      </w:pPr>
+      <w:rPr>
+        <w:rFonts w:ascii="Courier New" w:hAnsi="Courier New" w:cs="Courier New" w:hint="default"/>
+      </w:rPr>
+    </w:lvl>
+    <w:lvl w:ilvl="2" w:tplc="04150005" w:tentative="1">
+      <w:start w:val="1"/>
+      <w:numFmt w:val="bullet"/>
+      <w:lvlText w:val=""/>
+      <w:lvlJc w:val="left"/>
+      <w:pPr>
+        <w:ind w:left="2517" w:hanging="360"/>
+      </w:pPr>
+      <w:rPr>
+        <w:rFonts w:ascii="Wingdings" w:hAnsi="Wingdings" w:hint="default"/>
+      </w:rPr>
+    </w:lvl>
+    <w:lvl w:ilvl="3" w:tplc="04150001" w:tentative="1">
+      <w:start w:val="1"/>
+      <w:numFmt w:val="bullet"/>
+      <w:lvlText w:val=""/>
+      <w:lvlJc w:val="left"/>
+      <w:pPr>
+        <w:ind w:left="3237" w:hanging="360"/>
+      </w:pPr>
+      <w:rPr>
+        <w:rFonts w:ascii="Symbol" w:hAnsi="Symbol" w:hint="default"/>
+      </w:rPr>
+    </w:lvl>
+    <w:lvl w:ilvl="4" w:tplc="04150003" w:tentative="1">
+      <w:start w:val="1"/>
+      <w:numFmt w:val="bullet"/>
+      <w:lvlText w:val="o"/>
+      <w:lvlJc w:val="left"/>
+      <w:pPr>
+        <w:ind w:left="3957" w:hanging="360"/>
+      </w:pPr>
+      <w:rPr>
+        <w:rFonts w:ascii="Courier New" w:hAnsi="Courier New" w:cs="Courier New" w:hint="default"/>
+      </w:rPr>
+    </w:lvl>
+    <w:lvl w:ilvl="5" w:tplc="04150005" w:tentative="1">
+      <w:start w:val="1"/>
+      <w:numFmt w:val="bullet"/>
+      <w:lvlText w:val=""/>
+      <w:lvlJc w:val="left"/>
+      <w:pPr>
+        <w:ind w:left="4677" w:hanging="360"/>
+      </w:pPr>
+      <w:rPr>
+        <w:rFonts w:ascii="Wingdings" w:hAnsi="Wingdings" w:hint="default"/>
+      </w:rPr>
+    </w:lvl>
+    <w:lvl w:ilvl="6" w:tplc="04150001" w:tentative="1">
+      <w:start w:val="1"/>
+      <w:numFmt w:val="bullet"/>
+      <w:lvlText w:val=""/>
+      <w:lvlJc w:val="left"/>
+      <w:pPr>
+        <w:ind w:left="5397" w:hanging="360"/>
+      </w:pPr>
+      <w:rPr>
+        <w:rFonts w:ascii="Symbol" w:hAnsi="Symbol" w:hint="default"/>
+      </w:rPr>
+    </w:lvl>
+    <w:lvl w:ilvl="7" w:tplc="04150003" w:tentative="1">
+      <w:start w:val="1"/>
+      <w:numFmt w:val="bullet"/>
+      <w:lvlText w:val="o"/>
+      <w:lvlJc w:val="left"/>
+      <w:pPr>
+        <w:ind w:left="6117" w:hanging="360"/>
+      </w:pPr>
+      <w:rPr>
+        <w:rFonts w:ascii="Courier New" w:hAnsi="Courier New" w:cs="Courier New" w:hint="default"/>
+      </w:rPr>
+    </w:lvl>
+    <w:lvl w:ilvl="8" w:tplc="04150005" w:tentative="1">
+      <w:start w:val="1"/>
+      <w:numFmt w:val="bullet"/>
+      <w:lvlText w:val=""/>
+      <w:lvlJc w:val="left"/>
+      <w:pPr>
+        <w:ind w:left="6837" w:hanging="360"/>
+      </w:pPr>
+      <w:rPr>
+        <w:rFonts w:ascii="Wingdings" w:hAnsi="Wingdings" w:hint="default"/>
+      </w:rPr>
+    </w:lvl>
+  </w:abstractNum>
+  <w:abstractNum w:abstractNumId="2">
     <w:nsid w:val="06A2312A"/>
     <w:multiLevelType w:val="hybridMultilevel"/>
     <w:tmpl w:val="C302DB08"/>
@@ -5599,7 +6526,7 @@
       </w:rPr>
     </w:lvl>
   </w:abstractNum>
-  <w:abstractNum w:abstractNumId="2">
+  <w:abstractNum w:abstractNumId="3">
     <w:nsid w:val="078E753B"/>
     <w:multiLevelType w:val="hybridMultilevel"/>
     <w:tmpl w:val="79F41972"/>
@@ -5712,7 +6639,7 @@
       </w:rPr>
     </w:lvl>
   </w:abstractNum>
-  <w:abstractNum w:abstractNumId="3">
+  <w:abstractNum w:abstractNumId="4">
     <w:nsid w:val="0A744338"/>
     <w:multiLevelType w:val="multilevel"/>
     <w:tmpl w:val="BB401490"/>
@@ -5833,7 +6760,7 @@
       </w:rPr>
     </w:lvl>
   </w:abstractNum>
-  <w:abstractNum w:abstractNumId="4">
+  <w:abstractNum w:abstractNumId="5">
     <w:nsid w:val="14EA10D6"/>
     <w:multiLevelType w:val="hybridMultilevel"/>
     <w:tmpl w:val="1752ED78"/>
@@ -5946,7 +6873,7 @@
       </w:rPr>
     </w:lvl>
   </w:abstractNum>
-  <w:abstractNum w:abstractNumId="5">
+  <w:abstractNum w:abstractNumId="6">
     <w:nsid w:val="210C7BF0"/>
     <w:multiLevelType w:val="hybridMultilevel"/>
     <w:tmpl w:val="F1C816FC"/>
@@ -6059,7 +6986,7 @@
       </w:rPr>
     </w:lvl>
   </w:abstractNum>
-  <w:abstractNum w:abstractNumId="6">
+  <w:abstractNum w:abstractNumId="7">
     <w:nsid w:val="261D5E60"/>
     <w:multiLevelType w:val="hybridMultilevel"/>
     <w:tmpl w:val="06CC173A"/>
@@ -6172,10 +7099,10 @@
       </w:rPr>
     </w:lvl>
   </w:abstractNum>
-  <w:abstractNum w:abstractNumId="7">
+  <w:abstractNum w:abstractNumId="8">
     <w:nsid w:val="29E028F3"/>
     <w:multiLevelType w:val="multilevel"/>
-    <w:tmpl w:val="F45E4C68"/>
+    <w:tmpl w:val="36301E50"/>
     <w:lvl w:ilvl="0">
       <w:start w:val="1"/>
       <w:numFmt w:val="decimal"/>
@@ -6319,7 +7246,120 @@
       </w:rPr>
     </w:lvl>
   </w:abstractNum>
-  <w:abstractNum w:abstractNumId="8">
+  <w:abstractNum w:abstractNumId="9">
+    <w:nsid w:val="2B2E3344"/>
+    <w:multiLevelType w:val="hybridMultilevel"/>
+    <w:tmpl w:val="F7FE61DE"/>
+    <w:lvl w:ilvl="0" w:tplc="04150001">
+      <w:start w:val="1"/>
+      <w:numFmt w:val="bullet"/>
+      <w:lvlText w:val=""/>
+      <w:lvlJc w:val="left"/>
+      <w:pPr>
+        <w:ind w:left="1077" w:hanging="360"/>
+      </w:pPr>
+      <w:rPr>
+        <w:rFonts w:ascii="Symbol" w:hAnsi="Symbol" w:hint="default"/>
+      </w:rPr>
+    </w:lvl>
+    <w:lvl w:ilvl="1" w:tplc="04150003" w:tentative="1">
+      <w:start w:val="1"/>
+      <w:numFmt w:val="bullet"/>
+      <w:lvlText w:val="o"/>
+      <w:lvlJc w:val="left"/>
+      <w:pPr>
+        <w:ind w:left="1797" w:hanging="360"/>
+      </w:pPr>
+      <w:rPr>
+        <w:rFonts w:ascii="Courier New" w:hAnsi="Courier New" w:cs="Courier New" w:hint="default"/>
+      </w:rPr>
+    </w:lvl>
+    <w:lvl w:ilvl="2" w:tplc="04150005" w:tentative="1">
+      <w:start w:val="1"/>
+      <w:numFmt w:val="bullet"/>
+      <w:lvlText w:val=""/>
+      <w:lvlJc w:val="left"/>
+      <w:pPr>
+        <w:ind w:left="2517" w:hanging="360"/>
+      </w:pPr>
+      <w:rPr>
+        <w:rFonts w:ascii="Wingdings" w:hAnsi="Wingdings" w:hint="default"/>
+      </w:rPr>
+    </w:lvl>
+    <w:lvl w:ilvl="3" w:tplc="04150001" w:tentative="1">
+      <w:start w:val="1"/>
+      <w:numFmt w:val="bullet"/>
+      <w:lvlText w:val=""/>
+      <w:lvlJc w:val="left"/>
+      <w:pPr>
+        <w:ind w:left="3237" w:hanging="360"/>
+      </w:pPr>
+      <w:rPr>
+        <w:rFonts w:ascii="Symbol" w:hAnsi="Symbol" w:hint="default"/>
+      </w:rPr>
+    </w:lvl>
+    <w:lvl w:ilvl="4" w:tplc="04150003" w:tentative="1">
+      <w:start w:val="1"/>
+      <w:numFmt w:val="bullet"/>
+      <w:lvlText w:val="o"/>
+      <w:lvlJc w:val="left"/>
+      <w:pPr>
+        <w:ind w:left="3957" w:hanging="360"/>
+      </w:pPr>
+      <w:rPr>
+        <w:rFonts w:ascii="Courier New" w:hAnsi="Courier New" w:cs="Courier New" w:hint="default"/>
+      </w:rPr>
+    </w:lvl>
+    <w:lvl w:ilvl="5" w:tplc="04150005" w:tentative="1">
+      <w:start w:val="1"/>
+      <w:numFmt w:val="bullet"/>
+      <w:lvlText w:val=""/>
+      <w:lvlJc w:val="left"/>
+      <w:pPr>
+        <w:ind w:left="4677" w:hanging="360"/>
+      </w:pPr>
+      <w:rPr>
+        <w:rFonts w:ascii="Wingdings" w:hAnsi="Wingdings" w:hint="default"/>
+      </w:rPr>
+    </w:lvl>
+    <w:lvl w:ilvl="6" w:tplc="04150001" w:tentative="1">
+      <w:start w:val="1"/>
+      <w:numFmt w:val="bullet"/>
+      <w:lvlText w:val=""/>
+      <w:lvlJc w:val="left"/>
+      <w:pPr>
+        <w:ind w:left="5397" w:hanging="360"/>
+      </w:pPr>
+      <w:rPr>
+        <w:rFonts w:ascii="Symbol" w:hAnsi="Symbol" w:hint="default"/>
+      </w:rPr>
+    </w:lvl>
+    <w:lvl w:ilvl="7" w:tplc="04150003" w:tentative="1">
+      <w:start w:val="1"/>
+      <w:numFmt w:val="bullet"/>
+      <w:lvlText w:val="o"/>
+      <w:lvlJc w:val="left"/>
+      <w:pPr>
+        <w:ind w:left="6117" w:hanging="360"/>
+      </w:pPr>
+      <w:rPr>
+        <w:rFonts w:ascii="Courier New" w:hAnsi="Courier New" w:cs="Courier New" w:hint="default"/>
+      </w:rPr>
+    </w:lvl>
+    <w:lvl w:ilvl="8" w:tplc="04150005" w:tentative="1">
+      <w:start w:val="1"/>
+      <w:numFmt w:val="bullet"/>
+      <w:lvlText w:val=""/>
+      <w:lvlJc w:val="left"/>
+      <w:pPr>
+        <w:ind w:left="6837" w:hanging="360"/>
+      </w:pPr>
+      <w:rPr>
+        <w:rFonts w:ascii="Wingdings" w:hAnsi="Wingdings" w:hint="default"/>
+      </w:rPr>
+    </w:lvl>
+  </w:abstractNum>
+  <w:abstractNum w:abstractNumId="10">
     <w:nsid w:val="30CA68BF"/>
     <w:multiLevelType w:val="hybridMultilevel"/>
     <w:tmpl w:val="7E248A9C"/>
@@ -6405,7 +7445,233 @@
       </w:pPr>
     </w:lvl>
   </w:abstractNum>
-  <w:abstractNum w:abstractNumId="9">
+  <w:abstractNum w:abstractNumId="11">
+    <w:nsid w:val="35C61CB7"/>
+    <w:multiLevelType w:val="hybridMultilevel"/>
+    <w:tmpl w:val="97ECB638"/>
+    <w:lvl w:ilvl="0" w:tplc="04150001">
+      <w:start w:val="1"/>
+      <w:numFmt w:val="bullet"/>
+      <w:lvlText w:val=""/>
+      <w:lvlJc w:val="left"/>
+      <w:pPr>
+        <w:ind w:left="1077" w:hanging="360"/>
+      </w:pPr>
+      <w:rPr>
+        <w:rFonts w:ascii="Symbol" w:hAnsi="Symbol" w:hint="default"/>
+      </w:rPr>
+    </w:lvl>
+    <w:lvl w:ilvl="1" w:tplc="04150003" w:tentative="1">
+      <w:start w:val="1"/>
+      <w:numFmt w:val="bullet"/>
+      <w:lvlText w:val="o"/>
+      <w:lvlJc w:val="left"/>
+      <w:pPr>
+        <w:ind w:left="1797" w:hanging="360"/>
+      </w:pPr>
+      <w:rPr>
+        <w:rFonts w:ascii="Courier New" w:hAnsi="Courier New" w:cs="Courier New" w:hint="default"/>
+      </w:rPr>
+    </w:lvl>
+    <w:lvl w:ilvl="2" w:tplc="04150005" w:tentative="1">
+      <w:start w:val="1"/>
+      <w:numFmt w:val="bullet"/>
+      <w:lvlText w:val=""/>
+      <w:lvlJc w:val="left"/>
+      <w:pPr>
+        <w:ind w:left="2517" w:hanging="360"/>
+      </w:pPr>
+      <w:rPr>
+        <w:rFonts w:ascii="Wingdings" w:hAnsi="Wingdings" w:hint="default"/>
+      </w:rPr>
+    </w:lvl>
+    <w:lvl w:ilvl="3" w:tplc="04150001" w:tentative="1">
+      <w:start w:val="1"/>
+      <w:numFmt w:val="bullet"/>
+      <w:lvlText w:val=""/>
+      <w:lvlJc w:val="left"/>
+      <w:pPr>
+        <w:ind w:left="3237" w:hanging="360"/>
+      </w:pPr>
+      <w:rPr>
+        <w:rFonts w:ascii="Symbol" w:hAnsi="Symbol" w:hint="default"/>
+      </w:rPr>
+    </w:lvl>
+    <w:lvl w:ilvl="4" w:tplc="04150003" w:tentative="1">
+      <w:start w:val="1"/>
+      <w:numFmt w:val="bullet"/>
+      <w:lvlText w:val="o"/>
+      <w:lvlJc w:val="left"/>
+      <w:pPr>
+        <w:ind w:left="3957" w:hanging="360"/>
+      </w:pPr>
+      <w:rPr>
+        <w:rFonts w:ascii="Courier New" w:hAnsi="Courier New" w:cs="Courier New" w:hint="default"/>
+      </w:rPr>
+    </w:lvl>
+    <w:lvl w:ilvl="5" w:tplc="04150005" w:tentative="1">
+      <w:start w:val="1"/>
+      <w:numFmt w:val="bullet"/>
+      <w:lvlText w:val=""/>
+      <w:lvlJc w:val="left"/>
+      <w:pPr>
+        <w:ind w:left="4677" w:hanging="360"/>
+      </w:pPr>
+      <w:rPr>
+        <w:rFonts w:ascii="Wingdings" w:hAnsi="Wingdings" w:hint="default"/>
+      </w:rPr>
+    </w:lvl>
+    <w:lvl w:ilvl="6" w:tplc="04150001" w:tentative="1">
+      <w:start w:val="1"/>
+      <w:numFmt w:val="bullet"/>
+      <w:lvlText w:val=""/>
+      <w:lvlJc w:val="left"/>
+      <w:pPr>
+        <w:ind w:left="5397" w:hanging="360"/>
+      </w:pPr>
+      <w:rPr>
+        <w:rFonts w:ascii="Symbol" w:hAnsi="Symbol" w:hint="default"/>
+      </w:rPr>
+    </w:lvl>
+    <w:lvl w:ilvl="7" w:tplc="04150003" w:tentative="1">
+      <w:start w:val="1"/>
+      <w:numFmt w:val="bullet"/>
+      <w:lvlText w:val="o"/>
+      <w:lvlJc w:val="left"/>
+      <w:pPr>
+        <w:ind w:left="6117" w:hanging="360"/>
+      </w:pPr>
+      <w:rPr>
+        <w:rFonts w:ascii="Courier New" w:hAnsi="Courier New" w:cs="Courier New" w:hint="default"/>
+      </w:rPr>
+    </w:lvl>
+    <w:lvl w:ilvl="8" w:tplc="04150005" w:tentative="1">
+      <w:start w:val="1"/>
+      <w:numFmt w:val="bullet"/>
+      <w:lvlText w:val=""/>
+      <w:lvlJc w:val="left"/>
+      <w:pPr>
+        <w:ind w:left="6837" w:hanging="360"/>
+      </w:pPr>
+      <w:rPr>
+        <w:rFonts w:ascii="Wingdings" w:hAnsi="Wingdings" w:hint="default"/>
+      </w:rPr>
+    </w:lvl>
+  </w:abstractNum>
+  <w:abstractNum w:abstractNumId="12">
+    <w:nsid w:val="36E05FFF"/>
+    <w:multiLevelType w:val="hybridMultilevel"/>
+    <w:tmpl w:val="EC2AA042"/>
+    <w:lvl w:ilvl="0" w:tplc="04150001">
+      <w:start w:val="1"/>
+      <w:numFmt w:val="bullet"/>
+      <w:lvlText w:val=""/>
+      <w:lvlJc w:val="left"/>
+      <w:pPr>
+        <w:ind w:left="1077" w:hanging="360"/>
+      </w:pPr>
+      <w:rPr>
+        <w:rFonts w:ascii="Symbol" w:hAnsi="Symbol" w:hint="default"/>
+      </w:rPr>
+    </w:lvl>
+    <w:lvl w:ilvl="1" w:tplc="04150003" w:tentative="1">
+      <w:start w:val="1"/>
+      <w:numFmt w:val="bullet"/>
+      <w:lvlText w:val="o"/>
+      <w:lvlJc w:val="left"/>
+      <w:pPr>
+        <w:ind w:left="1797" w:hanging="360"/>
+      </w:pPr>
+      <w:rPr>
+        <w:rFonts w:ascii="Courier New" w:hAnsi="Courier New" w:cs="Courier New" w:hint="default"/>
+      </w:rPr>
+    </w:lvl>
+    <w:lvl w:ilvl="2" w:tplc="04150005" w:tentative="1">
+      <w:start w:val="1"/>
+      <w:numFmt w:val="bullet"/>
+      <w:lvlText w:val=""/>
+      <w:lvlJc w:val="left"/>
+      <w:pPr>
+        <w:ind w:left="2517" w:hanging="360"/>
+      </w:pPr>
+      <w:rPr>
+        <w:rFonts w:ascii="Wingdings" w:hAnsi="Wingdings" w:hint="default"/>
+      </w:rPr>
+    </w:lvl>
+    <w:lvl w:ilvl="3" w:tplc="04150001" w:tentative="1">
+      <w:start w:val="1"/>
+      <w:numFmt w:val="bullet"/>
+      <w:lvlText w:val=""/>
+      <w:lvlJc w:val="left"/>
+      <w:pPr>
+        <w:ind w:left="3237" w:hanging="360"/>
+      </w:pPr>
+      <w:rPr>
+        <w:rFonts w:ascii="Symbol" w:hAnsi="Symbol" w:hint="default"/>
+      </w:rPr>
+    </w:lvl>
+    <w:lvl w:ilvl="4" w:tplc="04150003" w:tentative="1">
+      <w:start w:val="1"/>
+      <w:numFmt w:val="bullet"/>
+      <w:lvlText w:val="o"/>
+      <w:lvlJc w:val="left"/>
+      <w:pPr>
+        <w:ind w:left="3957" w:hanging="360"/>
+      </w:pPr>
+      <w:rPr>
+        <w:rFonts w:ascii="Courier New" w:hAnsi="Courier New" w:cs="Courier New" w:hint="default"/>
+      </w:rPr>
+    </w:lvl>
+    <w:lvl w:ilvl="5" w:tplc="04150005" w:tentative="1">
+      <w:start w:val="1"/>
+      <w:numFmt w:val="bullet"/>
+      <w:lvlText w:val=""/>
+      <w:lvlJc w:val="left"/>
+      <w:pPr>
+        <w:ind w:left="4677" w:hanging="360"/>
+      </w:pPr>
+      <w:rPr>
+        <w:rFonts w:ascii="Wingdings" w:hAnsi="Wingdings" w:hint="default"/>
+      </w:rPr>
+    </w:lvl>
+    <w:lvl w:ilvl="6" w:tplc="04150001" w:tentative="1">
+      <w:start w:val="1"/>
+      <w:numFmt w:val="bullet"/>
+      <w:lvlText w:val=""/>
+      <w:lvlJc w:val="left"/>
+      <w:pPr>
+        <w:ind w:left="5397" w:hanging="360"/>
+      </w:pPr>
+      <w:rPr>
+        <w:rFonts w:ascii="Symbol" w:hAnsi="Symbol" w:hint="default"/>
+      </w:rPr>
+    </w:lvl>
+    <w:lvl w:ilvl="7" w:tplc="04150003" w:tentative="1">
+      <w:start w:val="1"/>
+      <w:numFmt w:val="bullet"/>
+      <w:lvlText w:val="o"/>
+      <w:lvlJc w:val="left"/>
+      <w:pPr>
+        <w:ind w:left="6117" w:hanging="360"/>
+      </w:pPr>
+      <w:rPr>
+        <w:rFonts w:ascii="Courier New" w:hAnsi="Courier New" w:cs="Courier New" w:hint="default"/>
+      </w:rPr>
+    </w:lvl>
+    <w:lvl w:ilvl="8" w:tplc="04150005" w:tentative="1">
+      <w:start w:val="1"/>
+      <w:numFmt w:val="bullet"/>
+      <w:lvlText w:val=""/>
+      <w:lvlJc w:val="left"/>
+      <w:pPr>
+        <w:ind w:left="6837" w:hanging="360"/>
+      </w:pPr>
+      <w:rPr>
+        <w:rFonts w:ascii="Wingdings" w:hAnsi="Wingdings" w:hint="default"/>
+      </w:rPr>
+    </w:lvl>
+  </w:abstractNum>
+  <w:abstractNum w:abstractNumId="13">
     <w:nsid w:val="37E34076"/>
     <w:multiLevelType w:val="hybridMultilevel"/>
     <w:tmpl w:val="6F628442"/>
@@ -6518,7 +7784,7 @@
       </w:rPr>
     </w:lvl>
   </w:abstractNum>
-  <w:abstractNum w:abstractNumId="10">
+  <w:abstractNum w:abstractNumId="14">
     <w:nsid w:val="383E648B"/>
     <w:multiLevelType w:val="hybridMultilevel"/>
     <w:tmpl w:val="0DC20F54"/>
@@ -6631,7 +7897,7 @@
       </w:rPr>
     </w:lvl>
   </w:abstractNum>
-  <w:abstractNum w:abstractNumId="11">
+  <w:abstractNum w:abstractNumId="15">
     <w:nsid w:val="392F77CE"/>
     <w:multiLevelType w:val="hybridMultilevel"/>
     <w:tmpl w:val="B3DEF9AE"/>
@@ -6744,7 +8010,7 @@
       </w:rPr>
     </w:lvl>
   </w:abstractNum>
-  <w:abstractNum w:abstractNumId="12">
+  <w:abstractNum w:abstractNumId="16">
     <w:nsid w:val="426A2E0A"/>
     <w:multiLevelType w:val="hybridMultilevel"/>
     <w:tmpl w:val="EF8A48CE"/>
@@ -6857,7 +8123,7 @@
       </w:rPr>
     </w:lvl>
   </w:abstractNum>
-  <w:abstractNum w:abstractNumId="13">
+  <w:abstractNum w:abstractNumId="17">
     <w:nsid w:val="42FD2A03"/>
     <w:multiLevelType w:val="multilevel"/>
     <w:tmpl w:val="0415001F"/>
@@ -6943,7 +8209,7 @@
       </w:pPr>
     </w:lvl>
   </w:abstractNum>
-  <w:abstractNum w:abstractNumId="14">
+  <w:abstractNum w:abstractNumId="18">
     <w:nsid w:val="47D63370"/>
     <w:multiLevelType w:val="hybridMultilevel"/>
     <w:tmpl w:val="79948F2E"/>
@@ -7056,7 +8322,7 @@
       </w:rPr>
     </w:lvl>
   </w:abstractNum>
-  <w:abstractNum w:abstractNumId="15">
+  <w:abstractNum w:abstractNumId="19">
     <w:nsid w:val="4E294E55"/>
     <w:multiLevelType w:val="hybridMultilevel"/>
     <w:tmpl w:val="B4861854"/>
@@ -7169,7 +8435,7 @@
       </w:rPr>
     </w:lvl>
   </w:abstractNum>
-  <w:abstractNum w:abstractNumId="16">
+  <w:abstractNum w:abstractNumId="20">
     <w:nsid w:val="524C7E89"/>
     <w:multiLevelType w:val="hybridMultilevel"/>
     <w:tmpl w:val="48622B90"/>
@@ -7282,7 +8548,7 @@
       </w:rPr>
     </w:lvl>
   </w:abstractNum>
-  <w:abstractNum w:abstractNumId="17">
+  <w:abstractNum w:abstractNumId="21">
     <w:nsid w:val="538A24AC"/>
     <w:multiLevelType w:val="hybridMultilevel"/>
     <w:tmpl w:val="32B83A0E"/>
@@ -7395,7 +8661,7 @@
       </w:rPr>
     </w:lvl>
   </w:abstractNum>
-  <w:abstractNum w:abstractNumId="18">
+  <w:abstractNum w:abstractNumId="22">
     <w:nsid w:val="613E410C"/>
     <w:multiLevelType w:val="hybridMultilevel"/>
     <w:tmpl w:val="9B103110"/>
@@ -7509,7 +8775,7 @@
       </w:rPr>
     </w:lvl>
   </w:abstractNum>
-  <w:abstractNum w:abstractNumId="19">
+  <w:abstractNum w:abstractNumId="23">
     <w:nsid w:val="679D35D5"/>
     <w:multiLevelType w:val="hybridMultilevel"/>
     <w:tmpl w:val="B67ADEBC"/>
@@ -7595,7 +8861,7 @@
       </w:pPr>
     </w:lvl>
   </w:abstractNum>
-  <w:abstractNum w:abstractNumId="20">
+  <w:abstractNum w:abstractNumId="24">
     <w:nsid w:val="68DB631F"/>
     <w:multiLevelType w:val="hybridMultilevel"/>
     <w:tmpl w:val="D374AC0C"/>
@@ -7708,7 +8974,7 @@
       </w:rPr>
     </w:lvl>
   </w:abstractNum>
-  <w:abstractNum w:abstractNumId="21">
+  <w:abstractNum w:abstractNumId="25">
     <w:nsid w:val="6C5C509B"/>
     <w:multiLevelType w:val="hybridMultilevel"/>
     <w:tmpl w:val="4692A0F6"/>
@@ -7794,7 +9060,7 @@
       </w:pPr>
     </w:lvl>
   </w:abstractNum>
-  <w:abstractNum w:abstractNumId="22">
+  <w:abstractNum w:abstractNumId="26">
     <w:nsid w:val="7591114A"/>
     <w:multiLevelType w:val="multilevel"/>
     <w:tmpl w:val="724E90DA"/>
@@ -7915,7 +9181,120 @@
       </w:rPr>
     </w:lvl>
   </w:abstractNum>
-  <w:abstractNum w:abstractNumId="23">
+  <w:abstractNum w:abstractNumId="27">
+    <w:nsid w:val="7A527BB7"/>
+    <w:multiLevelType w:val="hybridMultilevel"/>
+    <w:tmpl w:val="FA3EE746"/>
+    <w:lvl w:ilvl="0" w:tplc="04150001">
+      <w:start w:val="1"/>
+      <w:numFmt w:val="bullet"/>
+      <w:lvlText w:val=""/>
+      <w:lvlJc w:val="left"/>
+      <w:pPr>
+        <w:ind w:left="1077" w:hanging="360"/>
+      </w:pPr>
+      <w:rPr>
+        <w:rFonts w:ascii="Symbol" w:hAnsi="Symbol" w:hint="default"/>
+      </w:rPr>
+    </w:lvl>
+    <w:lvl w:ilvl="1" w:tplc="04150003" w:tentative="1">
+      <w:start w:val="1"/>
+      <w:numFmt w:val="bullet"/>
+      <w:lvlText w:val="o"/>
+      <w:lvlJc w:val="left"/>
+      <w:pPr>
+        <w:ind w:left="1797" w:hanging="360"/>
+      </w:pPr>
+      <w:rPr>
+        <w:rFonts w:ascii="Courier New" w:hAnsi="Courier New" w:cs="Courier New" w:hint="default"/>
+      </w:rPr>
+    </w:lvl>
+    <w:lvl w:ilvl="2" w:tplc="04150005" w:tentative="1">
+      <w:start w:val="1"/>
+      <w:numFmt w:val="bullet"/>
+      <w:lvlText w:val=""/>
+      <w:lvlJc w:val="left"/>
+      <w:pPr>
+        <w:ind w:left="2517" w:hanging="360"/>
+      </w:pPr>
+      <w:rPr>
+        <w:rFonts w:ascii="Wingdings" w:hAnsi="Wingdings" w:hint="default"/>
+      </w:rPr>
+    </w:lvl>
+    <w:lvl w:ilvl="3" w:tplc="04150001" w:tentative="1">
+      <w:start w:val="1"/>
+      <w:numFmt w:val="bullet"/>
+      <w:lvlText w:val=""/>
+      <w:lvlJc w:val="left"/>
+      <w:pPr>
+        <w:ind w:left="3237" w:hanging="360"/>
+      </w:pPr>
+      <w:rPr>
+        <w:rFonts w:ascii="Symbol" w:hAnsi="Symbol" w:hint="default"/>
+      </w:rPr>
+    </w:lvl>
+    <w:lvl w:ilvl="4" w:tplc="04150003" w:tentative="1">
+      <w:start w:val="1"/>
+      <w:numFmt w:val="bullet"/>
+      <w:lvlText w:val="o"/>
+      <w:lvlJc w:val="left"/>
+      <w:pPr>
+        <w:ind w:left="3957" w:hanging="360"/>
+      </w:pPr>
+      <w:rPr>
+        <w:rFonts w:ascii="Courier New" w:hAnsi="Courier New" w:cs="Courier New" w:hint="default"/>
+      </w:rPr>
+    </w:lvl>
+    <w:lvl w:ilvl="5" w:tplc="04150005" w:tentative="1">
+      <w:start w:val="1"/>
+      <w:numFmt w:val="bullet"/>
+      <w:lvlText w:val=""/>
+      <w:lvlJc w:val="left"/>
+      <w:pPr>
+        <w:ind w:left="4677" w:hanging="360"/>
+      </w:pPr>
+      <w:rPr>
+        <w:rFonts w:ascii="Wingdings" w:hAnsi="Wingdings" w:hint="default"/>
+      </w:rPr>
+    </w:lvl>
+    <w:lvl w:ilvl="6" w:tplc="04150001" w:tentative="1">
+      <w:start w:val="1"/>
+      <w:numFmt w:val="bullet"/>
+      <w:lvlText w:val=""/>
+      <w:lvlJc w:val="left"/>
+      <w:pPr>
+        <w:ind w:left="5397" w:hanging="360"/>
+      </w:pPr>
+      <w:rPr>
+        <w:rFonts w:ascii="Symbol" w:hAnsi="Symbol" w:hint="default"/>
+      </w:rPr>
+    </w:lvl>
+    <w:lvl w:ilvl="7" w:tplc="04150003" w:tentative="1">
+      <w:start w:val="1"/>
+      <w:numFmt w:val="bullet"/>
+      <w:lvlText w:val="o"/>
+      <w:lvlJc w:val="left"/>
+      <w:pPr>
+        <w:ind w:left="6117" w:hanging="360"/>
+      </w:pPr>
+      <w:rPr>
+        <w:rFonts w:ascii="Courier New" w:hAnsi="Courier New" w:cs="Courier New" w:hint="default"/>
+      </w:rPr>
+    </w:lvl>
+    <w:lvl w:ilvl="8" w:tplc="04150005" w:tentative="1">
+      <w:start w:val="1"/>
+      <w:numFmt w:val="bullet"/>
+      <w:lvlText w:val=""/>
+      <w:lvlJc w:val="left"/>
+      <w:pPr>
+        <w:ind w:left="6837" w:hanging="360"/>
+      </w:pPr>
+      <w:rPr>
+        <w:rFonts w:ascii="Wingdings" w:hAnsi="Wingdings" w:hint="default"/>
+      </w:rPr>
+    </w:lvl>
+  </w:abstractNum>
+  <w:abstractNum w:abstractNumId="28">
     <w:nsid w:val="7AFA0C23"/>
     <w:multiLevelType w:val="hybridMultilevel"/>
     <w:tmpl w:val="BDFE3822"/>
@@ -8028,7 +9407,120 @@
       </w:rPr>
     </w:lvl>
   </w:abstractNum>
-  <w:abstractNum w:abstractNumId="24">
+  <w:abstractNum w:abstractNumId="29">
+    <w:nsid w:val="7BC17042"/>
+    <w:multiLevelType w:val="hybridMultilevel"/>
+    <w:tmpl w:val="D96810FA"/>
+    <w:lvl w:ilvl="0" w:tplc="04150001">
+      <w:start w:val="1"/>
+      <w:numFmt w:val="bullet"/>
+      <w:lvlText w:val=""/>
+      <w:lvlJc w:val="left"/>
+      <w:pPr>
+        <w:ind w:left="1077" w:hanging="360"/>
+      </w:pPr>
+      <w:rPr>
+        <w:rFonts w:ascii="Symbol" w:hAnsi="Symbol" w:hint="default"/>
+      </w:rPr>
+    </w:lvl>
+    <w:lvl w:ilvl="1" w:tplc="04150003" w:tentative="1">
+      <w:start w:val="1"/>
+      <w:numFmt w:val="bullet"/>
+      <w:lvlText w:val="o"/>
+      <w:lvlJc w:val="left"/>
+      <w:pPr>
+        <w:ind w:left="1797" w:hanging="360"/>
+      </w:pPr>
+      <w:rPr>
+        <w:rFonts w:ascii="Courier New" w:hAnsi="Courier New" w:cs="Courier New" w:hint="default"/>
+      </w:rPr>
+    </w:lvl>
+    <w:lvl w:ilvl="2" w:tplc="04150005" w:tentative="1">
+      <w:start w:val="1"/>
+      <w:numFmt w:val="bullet"/>
+      <w:lvlText w:val=""/>
+      <w:lvlJc w:val="left"/>
+      <w:pPr>
+        <w:ind w:left="2517" w:hanging="360"/>
+      </w:pPr>
+      <w:rPr>
+        <w:rFonts w:ascii="Wingdings" w:hAnsi="Wingdings" w:hint="default"/>
+      </w:rPr>
+    </w:lvl>
+    <w:lvl w:ilvl="3" w:tplc="04150001" w:tentative="1">
+      <w:start w:val="1"/>
+      <w:numFmt w:val="bullet"/>
+      <w:lvlText w:val=""/>
+      <w:lvlJc w:val="left"/>
+      <w:pPr>
+        <w:ind w:left="3237" w:hanging="360"/>
+      </w:pPr>
+      <w:rPr>
+        <w:rFonts w:ascii="Symbol" w:hAnsi="Symbol" w:hint="default"/>
+      </w:rPr>
+    </w:lvl>
+    <w:lvl w:ilvl="4" w:tplc="04150003" w:tentative="1">
+      <w:start w:val="1"/>
+      <w:numFmt w:val="bullet"/>
+      <w:lvlText w:val="o"/>
+      <w:lvlJc w:val="left"/>
+      <w:pPr>
+        <w:ind w:left="3957" w:hanging="360"/>
+      </w:pPr>
+      <w:rPr>
+        <w:rFonts w:ascii="Courier New" w:hAnsi="Courier New" w:cs="Courier New" w:hint="default"/>
+      </w:rPr>
+    </w:lvl>
+    <w:lvl w:ilvl="5" w:tplc="04150005" w:tentative="1">
+      <w:start w:val="1"/>
+      <w:numFmt w:val="bullet"/>
+      <w:lvlText w:val=""/>
+      <w:lvlJc w:val="left"/>
+      <w:pPr>
+        <w:ind w:left="4677" w:hanging="360"/>
+      </w:pPr>
+      <w:rPr>
+        <w:rFonts w:ascii="Wingdings" w:hAnsi="Wingdings" w:hint="default"/>
+      </w:rPr>
+    </w:lvl>
+    <w:lvl w:ilvl="6" w:tplc="04150001" w:tentative="1">
+      <w:start w:val="1"/>
+      <w:numFmt w:val="bullet"/>
+      <w:lvlText w:val=""/>
+      <w:lvlJc w:val="left"/>
+      <w:pPr>
+        <w:ind w:left="5397" w:hanging="360"/>
+      </w:pPr>
+      <w:rPr>
+        <w:rFonts w:ascii="Symbol" w:hAnsi="Symbol" w:hint="default"/>
+      </w:rPr>
+    </w:lvl>
+    <w:lvl w:ilvl="7" w:tplc="04150003" w:tentative="1">
+      <w:start w:val="1"/>
+      <w:numFmt w:val="bullet"/>
+      <w:lvlText w:val="o"/>
+      <w:lvlJc w:val="left"/>
+      <w:pPr>
+        <w:ind w:left="6117" w:hanging="360"/>
+      </w:pPr>
+      <w:rPr>
+        <w:rFonts w:ascii="Courier New" w:hAnsi="Courier New" w:cs="Courier New" w:hint="default"/>
+      </w:rPr>
+    </w:lvl>
+    <w:lvl w:ilvl="8" w:tplc="04150005" w:tentative="1">
+      <w:start w:val="1"/>
+      <w:numFmt w:val="bullet"/>
+      <w:lvlText w:val=""/>
+      <w:lvlJc w:val="left"/>
+      <w:pPr>
+        <w:ind w:left="6837" w:hanging="360"/>
+      </w:pPr>
+      <w:rPr>
+        <w:rFonts w:ascii="Wingdings" w:hAnsi="Wingdings" w:hint="default"/>
+      </w:rPr>
+    </w:lvl>
+  </w:abstractNum>
+  <w:abstractNum w:abstractNumId="30">
     <w:nsid w:val="7F857192"/>
     <w:multiLevelType w:val="hybridMultilevel"/>
     <w:tmpl w:val="7FFC6C12"/>
@@ -8142,79 +9634,97 @@
     </w:lvl>
   </w:abstractNum>
   <w:num w:numId="1">
+    <w:abstractNumId w:val="4"/>
+  </w:num>
+  <w:num w:numId="2">
+    <w:abstractNumId w:val="21"/>
+  </w:num>
+  <w:num w:numId="3">
+    <w:abstractNumId w:val="13"/>
+  </w:num>
+  <w:num w:numId="4">
+    <w:abstractNumId w:val="18"/>
+  </w:num>
+  <w:num w:numId="5">
+    <w:abstractNumId w:val="28"/>
+  </w:num>
+  <w:num w:numId="6">
+    <w:abstractNumId w:val="7"/>
+  </w:num>
+  <w:num w:numId="7">
+    <w:abstractNumId w:val="24"/>
+  </w:num>
+  <w:num w:numId="8">
+    <w:abstractNumId w:val="20"/>
+  </w:num>
+  <w:num w:numId="9">
+    <w:abstractNumId w:val="22"/>
+  </w:num>
+  <w:num w:numId="10">
+    <w:abstractNumId w:val="16"/>
+  </w:num>
+  <w:num w:numId="11">
     <w:abstractNumId w:val="3"/>
   </w:num>
-  <w:num w:numId="2">
-    <w:abstractNumId w:val="17"/>
-  </w:num>
-  <w:num w:numId="3">
-    <w:abstractNumId w:val="9"/>
-  </w:num>
-  <w:num w:numId="4">
-    <w:abstractNumId w:val="14"/>
-  </w:num>
-  <w:num w:numId="5">
-    <w:abstractNumId w:val="23"/>
-  </w:num>
-  <w:num w:numId="6">
-    <w:abstractNumId w:val="6"/>
-  </w:num>
-  <w:num w:numId="7">
-    <w:abstractNumId w:val="20"/>
-  </w:num>
-  <w:num w:numId="8">
-    <w:abstractNumId w:val="16"/>
-  </w:num>
-  <w:num w:numId="9">
-    <w:abstractNumId w:val="18"/>
-  </w:num>
-  <w:num w:numId="10">
-    <w:abstractNumId w:val="12"/>
-  </w:num>
-  <w:num w:numId="11">
-    <w:abstractNumId w:val="2"/>
-  </w:num>
   <w:num w:numId="12">
-    <w:abstractNumId w:val="11"/>
+    <w:abstractNumId w:val="15"/>
   </w:num>
   <w:num w:numId="13">
-    <w:abstractNumId w:val="24"/>
+    <w:abstractNumId w:val="30"/>
   </w:num>
   <w:num w:numId="14">
-    <w:abstractNumId w:val="10"/>
+    <w:abstractNumId w:val="14"/>
   </w:num>
   <w:num w:numId="15">
     <w:abstractNumId w:val="0"/>
   </w:num>
   <w:num w:numId="16">
+    <w:abstractNumId w:val="23"/>
+  </w:num>
+  <w:num w:numId="17">
+    <w:abstractNumId w:val="10"/>
+  </w:num>
+  <w:num w:numId="18">
+    <w:abstractNumId w:val="26"/>
+  </w:num>
+  <w:num w:numId="19">
+    <w:abstractNumId w:val="8"/>
+  </w:num>
+  <w:num w:numId="20">
+    <w:abstractNumId w:val="17"/>
+  </w:num>
+  <w:num w:numId="21">
+    <w:abstractNumId w:val="25"/>
+  </w:num>
+  <w:num w:numId="22">
+    <w:abstractNumId w:val="2"/>
+  </w:num>
+  <w:num w:numId="23">
+    <w:abstractNumId w:val="6"/>
+  </w:num>
+  <w:num w:numId="24">
+    <w:abstractNumId w:val="5"/>
+  </w:num>
+  <w:num w:numId="25">
     <w:abstractNumId w:val="19"/>
   </w:num>
-  <w:num w:numId="17">
-    <w:abstractNumId w:val="8"/>
-  </w:num>
-  <w:num w:numId="18">
-    <w:abstractNumId w:val="22"/>
-  </w:num>
-  <w:num w:numId="19">
-    <w:abstractNumId w:val="7"/>
-  </w:num>
-  <w:num w:numId="20">
-    <w:abstractNumId w:val="13"/>
-  </w:num>
-  <w:num w:numId="21">
-    <w:abstractNumId w:val="21"/>
-  </w:num>
-  <w:num w:numId="22">
+  <w:num w:numId="26">
     <w:abstractNumId w:val="1"/>
   </w:num>
-  <w:num w:numId="23">
-    <w:abstractNumId w:val="5"/>
+  <w:num w:numId="27">
+    <w:abstractNumId w:val="9"/>
   </w:num>
-  <w:num w:numId="24">
-    <w:abstractNumId w:val="4"/>
+  <w:num w:numId="28">
+    <w:abstractNumId w:val="27"/>
   </w:num>
-  <w:num w:numId="25">
-    <w:abstractNumId w:val="15"/>
+  <w:num w:numId="29">
+    <w:abstractNumId w:val="12"/>
+  </w:num>
+  <w:num w:numId="30">
+    <w:abstractNumId w:val="11"/>
+  </w:num>
+  <w:num w:numId="31">
+    <w:abstractNumId w:val="29"/>
   </w:num>
 </w:numbering>
 </file>
@@ -8480,10 +9990,9 @@
     <w:next w:val="Normalny"/>
     <w:link w:val="Nagwek4Znak"/>
     <w:uiPriority w:val="9"/>
-    <w:semiHidden/>
     <w:unhideWhenUsed/>
     <w:qFormat/>
-    <w:rsid w:val="0002120F"/>
+    <w:rsid w:val="00490E53"/>
     <w:pPr>
       <w:keepNext/>
       <w:keepLines/>
@@ -8495,10 +10004,9 @@
       <w:outlineLvl w:val="3"/>
     </w:pPr>
     <w:rPr>
-      <w:rFonts w:asciiTheme="majorHAnsi" w:eastAsiaTheme="majorEastAsia" w:hAnsiTheme="majorHAnsi" w:cstheme="majorBidi"/>
+      <w:rFonts w:eastAsiaTheme="majorEastAsia" w:cstheme="majorBidi"/>
       <w:b/>
       <w:bCs/>
-      <w:i/>
       <w:iCs/>
       <w:color w:val="4F81BD" w:themeColor="accent1"/>
     </w:rPr>
@@ -8935,16 +10443,14 @@
     <w:basedOn w:val="Domylnaczcionkaakapitu"/>
     <w:link w:val="Nagwek4"/>
     <w:uiPriority w:val="9"/>
-    <w:semiHidden/>
-    <w:rsid w:val="0002120F"/>
+    <w:rsid w:val="00490E53"/>
     <w:rPr>
-      <w:rFonts w:asciiTheme="majorHAnsi" w:eastAsiaTheme="majorEastAsia" w:hAnsiTheme="majorHAnsi" w:cstheme="majorBidi"/>
+      <w:rFonts w:ascii="Times New Roman" w:eastAsiaTheme="majorEastAsia" w:hAnsi="Times New Roman" w:cstheme="majorBidi"/>
       <w:b/>
       <w:bCs/>
-      <w:i/>
       <w:iCs/>
       <w:color w:val="4F81BD" w:themeColor="accent1"/>
-      <w:sz w:val="20"/>
+      <w:sz w:val="24"/>
       <w:szCs w:val="20"/>
       <w:lang w:eastAsia="pl-PL"/>
     </w:rPr>
@@ -9042,6 +10548,11 @@
       <w:spacing w:after="100"/>
       <w:ind w:left="400"/>
     </w:pPr>
+  </w:style>
+  <w:style w:type="character" w:customStyle="1" w:styleId="tytul">
+    <w:name w:val="tytul"/>
+    <w:basedOn w:val="Domylnaczcionkaakapitu"/>
+    <w:rsid w:val="00363579"/>
   </w:style>
 </w:styles>
 </file>

</xml_diff>

<commit_message>
waterfall + model przyrostowy
</commit_message>
<xml_diff>
--- a/Praca_magisterska.docx
+++ b/Praca_magisterska.docx
@@ -378,7 +378,7 @@
         </w:rPr>
       </w:sdtEndPr>
       <w:sdtContent>
-        <w:bookmarkStart w:id="0" w:name="_Toc16279490" w:displacedByCustomXml="prev"/>
+        <w:bookmarkStart w:id="0" w:name="_Toc16438343" w:displacedByCustomXml="prev"/>
         <w:p>
           <w:pPr>
             <w:pStyle w:val="Nagwek1"/>
@@ -411,7 +411,7 @@
           <w:r>
             <w:fldChar w:fldCharType="separate"/>
           </w:r>
-          <w:hyperlink w:anchor="_Toc16279490" w:history="1">
+          <w:hyperlink w:anchor="_Toc16438343" w:history="1">
             <w:r>
               <w:rPr>
                 <w:rStyle w:val="Hipercze"/>
@@ -454,7 +454,7 @@
                 <w:noProof/>
                 <w:webHidden/>
               </w:rPr>
-              <w:instrText xml:space="preserve"> PAGEREF _Toc16279490 \h </w:instrText>
+              <w:instrText xml:space="preserve"> PAGEREF _Toc16438343 \h </w:instrText>
             </w:r>
             <w:r>
               <w:rPr>
@@ -499,7 +499,7 @@
               <w:szCs w:val="22"/>
             </w:rPr>
           </w:pPr>
-          <w:hyperlink w:anchor="_Toc16279491" w:history="1">
+          <w:hyperlink w:anchor="_Toc16438344" w:history="1">
             <w:r>
               <w:rPr>
                 <w:rStyle w:val="Hipercze"/>
@@ -542,7 +542,7 @@
                 <w:noProof/>
                 <w:webHidden/>
               </w:rPr>
-              <w:instrText xml:space="preserve"> PAGEREF _Toc16279491 \h </w:instrText>
+              <w:instrText xml:space="preserve"> PAGEREF _Toc16438344 \h </w:instrText>
             </w:r>
             <w:r>
               <w:rPr>
@@ -562,7 +562,7 @@
                 <w:noProof/>
                 <w:webHidden/>
               </w:rPr>
-              <w:t>2</w:t>
+              <w:t>3</w:t>
             </w:r>
             <w:r>
               <w:rPr>
@@ -587,7 +587,7 @@
               <w:szCs w:val="22"/>
             </w:rPr>
           </w:pPr>
-          <w:hyperlink w:anchor="_Toc16279492" w:history="1">
+          <w:hyperlink w:anchor="_Toc16438345" w:history="1">
             <w:r>
               <w:rPr>
                 <w:rStyle w:val="Hipercze"/>
@@ -630,7 +630,7 @@
                 <w:noProof/>
                 <w:webHidden/>
               </w:rPr>
-              <w:instrText xml:space="preserve"> PAGEREF _Toc16279492 \h </w:instrText>
+              <w:instrText xml:space="preserve"> PAGEREF _Toc16438345 \h </w:instrText>
             </w:r>
             <w:r>
               <w:rPr>
@@ -675,7 +675,7 @@
               <w:szCs w:val="22"/>
             </w:rPr>
           </w:pPr>
-          <w:hyperlink w:anchor="_Toc16279495" w:history="1">
+          <w:hyperlink w:anchor="_Toc16438348" w:history="1">
             <w:r>
               <w:rPr>
                 <w:rStyle w:val="Hipercze"/>
@@ -718,7 +718,7 @@
                 <w:noProof/>
                 <w:webHidden/>
               </w:rPr>
-              <w:instrText xml:space="preserve"> PAGEREF _Toc16279495 \h </w:instrText>
+              <w:instrText xml:space="preserve"> PAGEREF _Toc16438348 \h </w:instrText>
             </w:r>
             <w:r>
               <w:rPr>
@@ -763,7 +763,7 @@
               <w:szCs w:val="22"/>
             </w:rPr>
           </w:pPr>
-          <w:hyperlink w:anchor="_Toc16279496" w:history="1">
+          <w:hyperlink w:anchor="_Toc16438349" w:history="1">
             <w:r>
               <w:rPr>
                 <w:rStyle w:val="Hipercze"/>
@@ -806,7 +806,7 @@
                 <w:noProof/>
                 <w:webHidden/>
               </w:rPr>
-              <w:instrText xml:space="preserve"> PAGEREF _Toc16279496 \h </w:instrText>
+              <w:instrText xml:space="preserve"> PAGEREF _Toc16438349 \h </w:instrText>
             </w:r>
             <w:r>
               <w:rPr>
@@ -851,7 +851,7 @@
               <w:szCs w:val="22"/>
             </w:rPr>
           </w:pPr>
-          <w:hyperlink w:anchor="_Toc16279497" w:history="1">
+          <w:hyperlink w:anchor="_Toc16438350" w:history="1">
             <w:r>
               <w:rPr>
                 <w:rStyle w:val="Hipercze"/>
@@ -894,7 +894,7 @@
                 <w:noProof/>
                 <w:webHidden/>
               </w:rPr>
-              <w:instrText xml:space="preserve"> PAGEREF _Toc16279497 \h </w:instrText>
+              <w:instrText xml:space="preserve"> PAGEREF _Toc16438350 \h </w:instrText>
             </w:r>
             <w:r>
               <w:rPr>
@@ -939,7 +939,7 @@
               <w:szCs w:val="22"/>
             </w:rPr>
           </w:pPr>
-          <w:hyperlink w:anchor="_Toc16279498" w:history="1">
+          <w:hyperlink w:anchor="_Toc16438351" w:history="1">
             <w:r>
               <w:rPr>
                 <w:rStyle w:val="Hipercze"/>
@@ -982,7 +982,7 @@
                 <w:noProof/>
                 <w:webHidden/>
               </w:rPr>
-              <w:instrText xml:space="preserve"> PAGEREF _Toc16279498 \h </w:instrText>
+              <w:instrText xml:space="preserve"> PAGEREF _Toc16438351 \h </w:instrText>
             </w:r>
             <w:r>
               <w:rPr>
@@ -1027,7 +1027,7 @@
               <w:szCs w:val="22"/>
             </w:rPr>
           </w:pPr>
-          <w:hyperlink w:anchor="_Toc16279499" w:history="1">
+          <w:hyperlink w:anchor="_Toc16438352" w:history="1">
             <w:r>
               <w:rPr>
                 <w:rStyle w:val="Hipercze"/>
@@ -1070,7 +1070,7 @@
                 <w:noProof/>
                 <w:webHidden/>
               </w:rPr>
-              <w:instrText xml:space="preserve"> PAGEREF _Toc16279499 \h </w:instrText>
+              <w:instrText xml:space="preserve"> PAGEREF _Toc16438352 \h </w:instrText>
             </w:r>
             <w:r>
               <w:rPr>
@@ -1115,7 +1115,7 @@
               <w:szCs w:val="22"/>
             </w:rPr>
           </w:pPr>
-          <w:hyperlink w:anchor="_Toc16279500" w:history="1">
+          <w:hyperlink w:anchor="_Toc16438353" w:history="1">
             <w:r>
               <w:rPr>
                 <w:rStyle w:val="Hipercze"/>
@@ -1158,7 +1158,7 @@
                 <w:noProof/>
                 <w:webHidden/>
               </w:rPr>
-              <w:instrText xml:space="preserve"> PAGEREF _Toc16279500 \h </w:instrText>
+              <w:instrText xml:space="preserve"> PAGEREF _Toc16438353 \h </w:instrText>
             </w:r>
             <w:r>
               <w:rPr>
@@ -1203,7 +1203,7 @@
               <w:szCs w:val="22"/>
             </w:rPr>
           </w:pPr>
-          <w:hyperlink w:anchor="_Toc16279501" w:history="1">
+          <w:hyperlink w:anchor="_Toc16438354" w:history="1">
             <w:r>
               <w:rPr>
                 <w:rStyle w:val="Hipercze"/>
@@ -1246,7 +1246,7 @@
                 <w:noProof/>
                 <w:webHidden/>
               </w:rPr>
-              <w:instrText xml:space="preserve"> PAGEREF _Toc16279501 \h </w:instrText>
+              <w:instrText xml:space="preserve"> PAGEREF _Toc16438354 \h </w:instrText>
             </w:r>
             <w:r>
               <w:rPr>
@@ -1291,7 +1291,7 @@
               <w:szCs w:val="22"/>
             </w:rPr>
           </w:pPr>
-          <w:hyperlink w:anchor="_Toc16279502" w:history="1">
+          <w:hyperlink w:anchor="_Toc16438355" w:history="1">
             <w:r>
               <w:rPr>
                 <w:rStyle w:val="Hipercze"/>
@@ -1313,7 +1313,7 @@
                 <w:rStyle w:val="Hipercze"/>
                 <w:noProof/>
               </w:rPr>
-              <w:t>Tu będzie kolejny rozdział</w:t>
+              <w:t>Metody, metodyki, Frameworki</w:t>
             </w:r>
             <w:r>
               <w:rPr>
@@ -1334,23 +1334,292 @@
                 <w:noProof/>
                 <w:webHidden/>
               </w:rPr>
-              <w:instrText xml:space="preserve"> PAGEREF _Toc16279502 \h </w:instrText>
+              <w:instrText xml:space="preserve"> PAGEREF _Toc16438355 \h </w:instrText>
             </w:r>
             <w:r>
               <w:rPr>
                 <w:noProof/>
                 <w:webHidden/>
               </w:rPr>
+            </w:r>
+            <w:r>
+              <w:rPr>
+                <w:noProof/>
+                <w:webHidden/>
+              </w:rPr>
               <w:fldChar w:fldCharType="separate"/>
             </w:r>
             <w:r>
               <w:rPr>
-                <w:b/>
-                <w:bCs/>
                 <w:noProof/>
                 <w:webHidden/>
               </w:rPr>
-              <w:t>Błąd! Nie zdefiniowano zakładki.</w:t>
+              <w:t>18</w:t>
+            </w:r>
+            <w:r>
+              <w:rPr>
+                <w:noProof/>
+                <w:webHidden/>
+              </w:rPr>
+              <w:fldChar w:fldCharType="end"/>
+            </w:r>
+          </w:hyperlink>
+        </w:p>
+        <w:p>
+          <w:pPr>
+            <w:pStyle w:val="Spistreci2"/>
+            <w:tabs>
+              <w:tab w:val="left" w:pos="1100"/>
+              <w:tab w:val="right" w:leader="dot" w:pos="9061"/>
+            </w:tabs>
+            <w:rPr>
+              <w:rFonts w:asciiTheme="minorHAnsi" w:eastAsiaTheme="minorEastAsia" w:hAnsiTheme="minorHAnsi" w:cstheme="minorBidi"/>
+              <w:noProof/>
+              <w:sz w:val="22"/>
+              <w:szCs w:val="22"/>
+            </w:rPr>
+          </w:pPr>
+          <w:hyperlink w:anchor="_Toc16438356" w:history="1">
+            <w:r>
+              <w:rPr>
+                <w:rStyle w:val="Hipercze"/>
+                <w:noProof/>
+              </w:rPr>
+              <w:t>4.1</w:t>
+            </w:r>
+            <w:r>
+              <w:rPr>
+                <w:rFonts w:asciiTheme="minorHAnsi" w:eastAsiaTheme="minorEastAsia" w:hAnsiTheme="minorHAnsi" w:cstheme="minorBidi"/>
+                <w:noProof/>
+                <w:sz w:val="22"/>
+                <w:szCs w:val="22"/>
+              </w:rPr>
+              <w:tab/>
+            </w:r>
+            <w:r>
+              <w:rPr>
+                <w:rStyle w:val="Hipercze"/>
+                <w:noProof/>
+                <w:shd w:val="clear" w:color="auto" w:fill="FFFFFF"/>
+              </w:rPr>
+              <w:t>Metody klasyczne a zwinne.</w:t>
+            </w:r>
+            <w:r>
+              <w:rPr>
+                <w:noProof/>
+                <w:webHidden/>
+              </w:rPr>
+              <w:tab/>
+            </w:r>
+            <w:r>
+              <w:rPr>
+                <w:noProof/>
+                <w:webHidden/>
+              </w:rPr>
+              <w:fldChar w:fldCharType="begin"/>
+            </w:r>
+            <w:r>
+              <w:rPr>
+                <w:noProof/>
+                <w:webHidden/>
+              </w:rPr>
+              <w:instrText xml:space="preserve"> PAGEREF _Toc16438356 \h </w:instrText>
+            </w:r>
+            <w:r>
+              <w:rPr>
+                <w:noProof/>
+                <w:webHidden/>
+              </w:rPr>
+            </w:r>
+            <w:r>
+              <w:rPr>
+                <w:noProof/>
+                <w:webHidden/>
+              </w:rPr>
+              <w:fldChar w:fldCharType="separate"/>
+            </w:r>
+            <w:r>
+              <w:rPr>
+                <w:noProof/>
+                <w:webHidden/>
+              </w:rPr>
+              <w:t>19</w:t>
+            </w:r>
+            <w:r>
+              <w:rPr>
+                <w:noProof/>
+                <w:webHidden/>
+              </w:rPr>
+              <w:fldChar w:fldCharType="end"/>
+            </w:r>
+          </w:hyperlink>
+        </w:p>
+        <w:p>
+          <w:pPr>
+            <w:pStyle w:val="Spistreci3"/>
+            <w:tabs>
+              <w:tab w:val="left" w:pos="1540"/>
+              <w:tab w:val="right" w:leader="dot" w:pos="9061"/>
+            </w:tabs>
+            <w:rPr>
+              <w:rFonts w:asciiTheme="minorHAnsi" w:eastAsiaTheme="minorEastAsia" w:hAnsiTheme="minorHAnsi" w:cstheme="minorBidi"/>
+              <w:noProof/>
+              <w:sz w:val="22"/>
+              <w:szCs w:val="22"/>
+            </w:rPr>
+          </w:pPr>
+          <w:hyperlink w:anchor="_Toc16438357" w:history="1">
+            <w:r>
+              <w:rPr>
+                <w:rStyle w:val="Hipercze"/>
+                <w:noProof/>
+              </w:rPr>
+              <w:t>4.1.1</w:t>
+            </w:r>
+            <w:r>
+              <w:rPr>
+                <w:rFonts w:asciiTheme="minorHAnsi" w:eastAsiaTheme="minorEastAsia" w:hAnsiTheme="minorHAnsi" w:cstheme="minorBidi"/>
+                <w:noProof/>
+                <w:sz w:val="22"/>
+                <w:szCs w:val="22"/>
+              </w:rPr>
+              <w:tab/>
+            </w:r>
+            <w:r>
+              <w:rPr>
+                <w:rStyle w:val="Hipercze"/>
+                <w:noProof/>
+              </w:rPr>
+              <w:t>Podejście tradycyjne(klasyczne)</w:t>
+            </w:r>
+            <w:r>
+              <w:rPr>
+                <w:noProof/>
+                <w:webHidden/>
+              </w:rPr>
+              <w:tab/>
+            </w:r>
+            <w:r>
+              <w:rPr>
+                <w:noProof/>
+                <w:webHidden/>
+              </w:rPr>
+              <w:fldChar w:fldCharType="begin"/>
+            </w:r>
+            <w:r>
+              <w:rPr>
+                <w:noProof/>
+                <w:webHidden/>
+              </w:rPr>
+              <w:instrText xml:space="preserve"> PAGEREF _Toc16438357 \h </w:instrText>
+            </w:r>
+            <w:r>
+              <w:rPr>
+                <w:noProof/>
+                <w:webHidden/>
+              </w:rPr>
+            </w:r>
+            <w:r>
+              <w:rPr>
+                <w:noProof/>
+                <w:webHidden/>
+              </w:rPr>
+              <w:fldChar w:fldCharType="separate"/>
+            </w:r>
+            <w:r>
+              <w:rPr>
+                <w:noProof/>
+                <w:webHidden/>
+              </w:rPr>
+              <w:t>19</w:t>
+            </w:r>
+            <w:r>
+              <w:rPr>
+                <w:noProof/>
+                <w:webHidden/>
+              </w:rPr>
+              <w:fldChar w:fldCharType="end"/>
+            </w:r>
+          </w:hyperlink>
+        </w:p>
+        <w:p>
+          <w:pPr>
+            <w:pStyle w:val="Spistreci3"/>
+            <w:tabs>
+              <w:tab w:val="left" w:pos="1540"/>
+              <w:tab w:val="right" w:leader="dot" w:pos="9061"/>
+            </w:tabs>
+            <w:rPr>
+              <w:rFonts w:asciiTheme="minorHAnsi" w:eastAsiaTheme="minorEastAsia" w:hAnsiTheme="minorHAnsi" w:cstheme="minorBidi"/>
+              <w:noProof/>
+              <w:sz w:val="22"/>
+              <w:szCs w:val="22"/>
+            </w:rPr>
+          </w:pPr>
+          <w:hyperlink w:anchor="_Toc16438358" w:history="1">
+            <w:r>
+              <w:rPr>
+                <w:rStyle w:val="Hipercze"/>
+                <w:noProof/>
+              </w:rPr>
+              <w:t>4.1.2</w:t>
+            </w:r>
+            <w:r>
+              <w:rPr>
+                <w:rFonts w:asciiTheme="minorHAnsi" w:eastAsiaTheme="minorEastAsia" w:hAnsiTheme="minorHAnsi" w:cstheme="minorBidi"/>
+                <w:noProof/>
+                <w:sz w:val="22"/>
+                <w:szCs w:val="22"/>
+              </w:rPr>
+              <w:tab/>
+            </w:r>
+            <w:r>
+              <w:rPr>
+                <w:rStyle w:val="Hipercze"/>
+                <w:noProof/>
+              </w:rPr>
+              <w:t>Model kaskadowy</w:t>
+            </w:r>
+            <w:r>
+              <w:rPr>
+                <w:noProof/>
+                <w:webHidden/>
+              </w:rPr>
+              <w:tab/>
+            </w:r>
+            <w:r>
+              <w:rPr>
+                <w:noProof/>
+                <w:webHidden/>
+              </w:rPr>
+              <w:fldChar w:fldCharType="begin"/>
+            </w:r>
+            <w:r>
+              <w:rPr>
+                <w:noProof/>
+                <w:webHidden/>
+              </w:rPr>
+              <w:instrText xml:space="preserve"> PAGEREF _Toc16438358 \h </w:instrText>
+            </w:r>
+            <w:r>
+              <w:rPr>
+                <w:noProof/>
+                <w:webHidden/>
+              </w:rPr>
+            </w:r>
+            <w:r>
+              <w:rPr>
+                <w:noProof/>
+                <w:webHidden/>
+              </w:rPr>
+              <w:fldChar w:fldCharType="separate"/>
+            </w:r>
+            <w:r>
+              <w:rPr>
+                <w:noProof/>
+                <w:webHidden/>
+              </w:rPr>
+              <w:t>22</w:t>
             </w:r>
             <w:r>
               <w:rPr>
@@ -1376,10 +1645,101 @@
     </w:p>
     <w:p>
       <w:pPr>
+        <w:spacing w:after="200" w:line="276" w:lineRule="auto"/>
+      </w:pPr>
+    </w:p>
+    <w:p>
+      <w:pPr>
+        <w:spacing w:after="200" w:line="276" w:lineRule="auto"/>
+      </w:pPr>
+    </w:p>
+    <w:p>
+      <w:pPr>
+        <w:spacing w:after="200" w:line="276" w:lineRule="auto"/>
+      </w:pPr>
+    </w:p>
+    <w:p>
+      <w:pPr>
+        <w:spacing w:after="200" w:line="276" w:lineRule="auto"/>
+      </w:pPr>
+    </w:p>
+    <w:p>
+      <w:pPr>
+        <w:spacing w:after="200" w:line="276" w:lineRule="auto"/>
+      </w:pPr>
+    </w:p>
+    <w:p>
+      <w:pPr>
+        <w:spacing w:after="200" w:line="276" w:lineRule="auto"/>
+      </w:pPr>
+    </w:p>
+    <w:p>
+      <w:pPr>
+        <w:spacing w:after="200" w:line="276" w:lineRule="auto"/>
+      </w:pPr>
+    </w:p>
+    <w:p>
+      <w:pPr>
+        <w:spacing w:after="200" w:line="276" w:lineRule="auto"/>
+      </w:pPr>
+    </w:p>
+    <w:p>
+      <w:pPr>
+        <w:spacing w:after="200" w:line="276" w:lineRule="auto"/>
+      </w:pPr>
+    </w:p>
+    <w:p>
+      <w:pPr>
+        <w:spacing w:after="200" w:line="276" w:lineRule="auto"/>
+      </w:pPr>
+    </w:p>
+    <w:p>
+      <w:pPr>
+        <w:spacing w:after="200" w:line="276" w:lineRule="auto"/>
+      </w:pPr>
+    </w:p>
+    <w:p>
+      <w:pPr>
+        <w:spacing w:after="200" w:line="276" w:lineRule="auto"/>
+      </w:pPr>
+    </w:p>
+    <w:p>
+      <w:pPr>
+        <w:spacing w:after="200" w:line="276" w:lineRule="auto"/>
+      </w:pPr>
+    </w:p>
+    <w:p>
+      <w:pPr>
+        <w:spacing w:after="200" w:line="276" w:lineRule="auto"/>
+      </w:pPr>
+    </w:p>
+    <w:p>
+      <w:pPr>
+        <w:spacing w:after="200" w:line="276" w:lineRule="auto"/>
+      </w:pPr>
+    </w:p>
+    <w:p>
+      <w:pPr>
+        <w:spacing w:after="200" w:line="276" w:lineRule="auto"/>
+      </w:pPr>
+    </w:p>
+    <w:p>
+      <w:pPr>
+        <w:spacing w:after="200" w:line="276" w:lineRule="auto"/>
+      </w:pPr>
+    </w:p>
+    <w:p>
+      <w:pPr>
+        <w:spacing w:after="200" w:line="276" w:lineRule="auto"/>
+      </w:pPr>
+    </w:p>
+    <w:p>
+      <w:pPr>
         <w:pStyle w:val="Nagwek1"/>
       </w:pPr>
-      <w:bookmarkStart w:id="1" w:name="_Toc16279491"/>
-      <w:r>
+      <w:bookmarkStart w:id="1" w:name="_Toc16438344"/>
+      <w:r>
+        <w:lastRenderedPageBreak/>
         <w:t>Wstęp</w:t>
       </w:r>
       <w:bookmarkEnd w:id="1"/>
@@ -1426,11 +1786,7 @@
         <w:ind w:firstLine="360"/>
       </w:pPr>
       <w:r>
-        <w:t xml:space="preserve">W poniższej pracy chciałbym przeprowadzić analizę planowania w kontekście szeroko rozumianego procesu wytwarzania oprogramowania. Począwszy od próby odpowiedzenia na pytanie: czym to owo planowania dla nas jest? Jak jest ono przeprowadzane w różnych metodach, metodykach wytwarzania produktów informatycznych? Kto jest odpowiedzialny za planowanie? Jakie możemy wskazać pozytywne, oraz negatywne skutki planowania? W </w:t>
-      </w:r>
-      <w:r>
-        <w:lastRenderedPageBreak/>
-        <w:t>odróżnieniu od osobistego układania planów, planowanie w procesach wytwórczych oprogramowania ma charakter planowania grupowego, w temat zaangażowanych jest często wiele stron projektu, w związku z tym jakie są różnice?</w:t>
+        <w:t>W poniższej pracy chciałbym przeprowadzić analizę planowania w kontekście szeroko rozumianego procesu wytwarzania oprogramowania. Począwszy od próby odpowiedzenia na pytanie: czym to owo planowania dla nas jest? Jak jest ono przeprowadzane w różnych metodach, metodykach wytwarzania produktów informatycznych? Kto jest odpowiedzialny za planowanie? Jakie możemy wskazać pozytywne, oraz negatywne skutki planowania? W odróżnieniu od osobistego układania planów, planowanie w procesach wytwórczych oprogramowania ma charakter planowania grupowego, w temat zaangażowanych jest często wiele stron projektu, w związku z tym jakie są różnice?</w:t>
       </w:r>
     </w:p>
     <w:p>
@@ -1463,7 +1819,7 @@
       <w:pPr>
         <w:pStyle w:val="Nagwek1"/>
       </w:pPr>
-      <w:bookmarkStart w:id="2" w:name="_Toc16279492"/>
+      <w:bookmarkStart w:id="2" w:name="_Toc16438345"/>
       <w:r>
         <w:lastRenderedPageBreak/>
         <w:t>Planowanie</w:t>
@@ -1711,10 +2067,12 @@
       <w:bookmarkStart w:id="4" w:name="_Toc16276813"/>
       <w:bookmarkStart w:id="5" w:name="_Toc16279358"/>
       <w:bookmarkStart w:id="6" w:name="_Toc16279493"/>
+      <w:bookmarkStart w:id="7" w:name="_Toc16438346"/>
       <w:bookmarkEnd w:id="3"/>
       <w:bookmarkEnd w:id="4"/>
       <w:bookmarkEnd w:id="5"/>
       <w:bookmarkEnd w:id="6"/>
+      <w:bookmarkEnd w:id="7"/>
     </w:p>
     <w:p>
       <w:pPr>
@@ -1738,24 +2096,26 @@
           <w:szCs w:val="26"/>
         </w:rPr>
       </w:pPr>
-      <w:bookmarkStart w:id="7" w:name="_Toc16272009"/>
-      <w:bookmarkStart w:id="8" w:name="_Toc16276814"/>
-      <w:bookmarkStart w:id="9" w:name="_Toc16279359"/>
-      <w:bookmarkStart w:id="10" w:name="_Toc16279494"/>
-      <w:bookmarkEnd w:id="7"/>
+      <w:bookmarkStart w:id="8" w:name="_Toc16272009"/>
+      <w:bookmarkStart w:id="9" w:name="_Toc16276814"/>
+      <w:bookmarkStart w:id="10" w:name="_Toc16279359"/>
+      <w:bookmarkStart w:id="11" w:name="_Toc16279494"/>
+      <w:bookmarkStart w:id="12" w:name="_Toc16438347"/>
       <w:bookmarkEnd w:id="8"/>
       <w:bookmarkEnd w:id="9"/>
       <w:bookmarkEnd w:id="10"/>
+      <w:bookmarkEnd w:id="11"/>
+      <w:bookmarkEnd w:id="12"/>
     </w:p>
     <w:p>
       <w:pPr>
         <w:pStyle w:val="Nagwek2"/>
       </w:pPr>
-      <w:bookmarkStart w:id="11" w:name="_Toc16279495"/>
+      <w:bookmarkStart w:id="13" w:name="_Toc16438348"/>
       <w:r>
         <w:t>Rodzaje planowania</w:t>
       </w:r>
-      <w:bookmarkEnd w:id="11"/>
+      <w:bookmarkEnd w:id="13"/>
     </w:p>
     <w:p>
       <w:pPr>
@@ -2559,11 +2919,11 @@
         <w:lastRenderedPageBreak/>
         <w:tab/>
       </w:r>
-      <w:bookmarkStart w:id="12" w:name="_Toc16279496"/>
+      <w:bookmarkStart w:id="14" w:name="_Toc16438349"/>
       <w:r>
         <w:t>Metody planowania</w:t>
       </w:r>
-      <w:bookmarkEnd w:id="12"/>
+      <w:bookmarkEnd w:id="14"/>
     </w:p>
     <w:p>
       <w:pPr>
@@ -2585,11 +2945,11 @@
       <w:pPr>
         <w:pStyle w:val="Nagwek3"/>
       </w:pPr>
-      <w:bookmarkStart w:id="13" w:name="_Toc16279497"/>
+      <w:bookmarkStart w:id="15" w:name="_Toc16438350"/>
       <w:r>
         <w:t>Metoda scenariuszowa</w:t>
       </w:r>
-      <w:bookmarkEnd w:id="13"/>
+      <w:bookmarkEnd w:id="15"/>
     </w:p>
     <w:p>
       <w:pPr>
@@ -2816,11 +3176,11 @@
       <w:pPr>
         <w:pStyle w:val="Nagwek3"/>
       </w:pPr>
-      <w:bookmarkStart w:id="14" w:name="_Toc16279498"/>
+      <w:bookmarkStart w:id="16" w:name="_Toc16438351"/>
       <w:r>
         <w:t>Metoda symulacyjna</w:t>
       </w:r>
-      <w:bookmarkEnd w:id="14"/>
+      <w:bookmarkEnd w:id="16"/>
     </w:p>
     <w:p>
       <w:pPr>
@@ -2963,11 +3323,11 @@
       <w:pPr>
         <w:pStyle w:val="Nagwek3"/>
       </w:pPr>
-      <w:bookmarkStart w:id="15" w:name="_Toc16279499"/>
+      <w:bookmarkStart w:id="17" w:name="_Toc16438352"/>
       <w:r>
         <w:t>Diagram Gantta</w:t>
       </w:r>
-      <w:bookmarkEnd w:id="15"/>
+      <w:bookmarkEnd w:id="17"/>
       <w:r>
         <w:t xml:space="preserve"> </w:t>
       </w:r>
@@ -3361,45 +3721,18 @@
     </w:p>
     <w:p>
       <w:pPr>
-        <w:rPr>
+        <w:jc w:val="center"/>
+        <w:rPr>
+          <w:b/>
           <w:szCs w:val="24"/>
         </w:rPr>
       </w:pPr>
-    </w:p>
-    <w:p>
-      <w:pPr>
-        <w:rPr>
+      <w:r>
+        <w:rPr>
+          <w:b/>
           <w:szCs w:val="24"/>
         </w:rPr>
-      </w:pPr>
-    </w:p>
-    <w:p>
-      <w:pPr>
-        <w:rPr>
-          <w:szCs w:val="24"/>
-        </w:rPr>
-      </w:pPr>
-    </w:p>
-    <w:p>
-      <w:pPr>
-        <w:rPr>
-          <w:szCs w:val="24"/>
-        </w:rPr>
-      </w:pPr>
-    </w:p>
-    <w:p>
-      <w:pPr>
-        <w:jc w:val="center"/>
-        <w:rPr>
-          <w:b/>
-          <w:szCs w:val="24"/>
-        </w:rPr>
-      </w:pPr>
-      <w:r>
-        <w:rPr>
-          <w:b/>
-          <w:szCs w:val="24"/>
-        </w:rPr>
+        <w:lastRenderedPageBreak/>
         <w:t>Wykres Gantta z zaznaczoną ścieżką krytyczną i kamieniami milowymi</w:t>
       </w:r>
     </w:p>
@@ -3514,13 +3847,16 @@
         </w:numPr>
       </w:pPr>
       <w:r>
+        <w:t>Ilość kluczowych zadań</w:t>
+      </w:r>
+    </w:p>
+    <w:p>
+      <w:r>
+        <w:t xml:space="preserve">Przyjmuje się że punkty kontrolne powinny być w miarę możliwości rozłożone w równych odstępach postępu projektu. Nie należy ustanawiać zbyt wielu punktów kontrolnych ponieważ wpływają one na wydłużenie czasu realizacji zadań, ponieważ musimy uwzględnić </w:t>
+      </w:r>
+      <w:r>
         <w:lastRenderedPageBreak/>
-        <w:t>Ilość kluczowych zadań</w:t>
-      </w:r>
-    </w:p>
-    <w:p>
-      <w:r>
-        <w:t xml:space="preserve">Przyjmuje się że punkty kontrolne powinny być w miarę możliwości rozłożone w równych odstępach postępu projektu. Nie należy ustanawiać zbyt wielu punktów kontrolnych ponieważ wpływają one na wydłużenie czasu realizacji zadań, ponieważ musimy uwzględnić dodatkowy czas/zasoby na kontrole i koordynację zadań. Z drugiej strony zbyt uboga liczba kamieni milowych wpływa na gorszą kontrolę procesu, zwiększenie ryzyka porażki projektu, pogorszenie jakości. </w:t>
+        <w:t xml:space="preserve">dodatkowy czas/zasoby na kontrole i koordynację zadań. Z drugiej strony zbyt uboga liczba kamieni milowych wpływa na gorszą kontrolę procesu, zwiększenie ryzyka porażki projektu, pogorszenie jakości. </w:t>
       </w:r>
     </w:p>
     <w:p/>
@@ -3528,11 +3864,11 @@
       <w:pPr>
         <w:pStyle w:val="Nagwek3"/>
       </w:pPr>
-      <w:bookmarkStart w:id="16" w:name="_Toc16279500"/>
+      <w:bookmarkStart w:id="18" w:name="_Toc16438353"/>
       <w:r>
         <w:t>Planowanie sieciowe</w:t>
       </w:r>
-      <w:bookmarkEnd w:id="16"/>
+      <w:bookmarkEnd w:id="18"/>
     </w:p>
     <w:p>
       <w:r>
@@ -3685,10 +4021,35 @@
           <w:b/>
         </w:rPr>
       </w:pPr>
-      <w:r>
-        <w:rPr>
-          <w:b/>
-        </w:rPr>
+    </w:p>
+    <w:p>
+      <w:pPr>
+        <w:jc w:val="center"/>
+        <w:rPr>
+          <w:b/>
+        </w:rPr>
+      </w:pPr>
+    </w:p>
+    <w:p>
+      <w:pPr>
+        <w:jc w:val="center"/>
+        <w:rPr>
+          <w:b/>
+        </w:rPr>
+      </w:pPr>
+    </w:p>
+    <w:p>
+      <w:pPr>
+        <w:jc w:val="center"/>
+        <w:rPr>
+          <w:b/>
+        </w:rPr>
+      </w:pPr>
+      <w:r>
+        <w:rPr>
+          <w:b/>
+        </w:rPr>
+        <w:lastRenderedPageBreak/>
         <w:t>Graf pełny z wagami</w:t>
       </w:r>
     </w:p>
@@ -4505,11 +4866,11 @@
       <w:pPr>
         <w:pStyle w:val="Nagwek3"/>
       </w:pPr>
-      <w:bookmarkStart w:id="17" w:name="_Toc16279501"/>
+      <w:bookmarkStart w:id="19" w:name="_Toc16438354"/>
       <w:r>
         <w:t>Metody portfelowe</w:t>
       </w:r>
-      <w:bookmarkEnd w:id="17"/>
+      <w:bookmarkEnd w:id="19"/>
     </w:p>
     <w:p>
       <w:r>
@@ -5222,10 +5583,12 @@
       <w:pPr>
         <w:pStyle w:val="Nagwek1"/>
       </w:pPr>
+      <w:bookmarkStart w:id="20" w:name="_Toc16438355"/>
       <w:r>
         <w:lastRenderedPageBreak/>
         <w:t>Metody, metodyki, Frameworki</w:t>
       </w:r>
+      <w:bookmarkEnd w:id="20"/>
     </w:p>
     <w:p>
       <w:r>
@@ -5461,12 +5824,14 @@
           <w:shd w:val="clear" w:color="auto" w:fill="FFFFFF"/>
         </w:rPr>
       </w:pPr>
+      <w:bookmarkStart w:id="21" w:name="_Toc16438356"/>
       <w:r>
         <w:rPr>
           <w:shd w:val="clear" w:color="auto" w:fill="FFFFFF"/>
         </w:rPr>
         <w:t>Metody klasyczne a zwinne.</w:t>
       </w:r>
+      <w:bookmarkEnd w:id="21"/>
     </w:p>
     <w:p>
       <w:r>
@@ -5483,9 +5848,11 @@
       <w:pPr>
         <w:pStyle w:val="Nagwek3"/>
       </w:pPr>
+      <w:bookmarkStart w:id="22" w:name="_Toc16438357"/>
       <w:r>
         <w:t>Podejście tradycyjne(klasyczne)</w:t>
       </w:r>
+      <w:bookmarkEnd w:id="22"/>
     </w:p>
     <w:p>
       <w:r>
@@ -5936,10 +6303,12 @@
       <w:pPr>
         <w:pStyle w:val="Nagwek3"/>
       </w:pPr>
+      <w:bookmarkStart w:id="23" w:name="_Toc16438358"/>
       <w:r>
         <w:lastRenderedPageBreak/>
         <w:t>Model kaskadowy</w:t>
       </w:r>
+      <w:bookmarkEnd w:id="23"/>
     </w:p>
     <w:p>
       <w:r>
@@ -6044,12 +6413,334 @@
     </w:p>
     <w:p>
       <w:r>
-        <w:t>Jak każdy model tak również model kaskadowy posiada pewne zalety i wady. Do zalet na pewno można zaliczyć przejrzyście zdefiniowane fazy projektu które wspomagają proces zarządzania. Jeżeli spojrzymy na wady jedna najistotniejsza wada wynika z głównego założenia modelu mówiącym o tym że poszczególne fazy wykonujemy sekwencyjnie jedna na drugiej, bez możliwości cofnięcia się. Fakt ten jest problematyczny w sytuacji identyfikacji błędu lub zmiany wymagania. Koszt usunięcia błędów który został popełniany w czasie planowania wykryty w późniejszych fazach jest zwykle bardzo wysoki, ponieważ musimy ponownie przejść wszystkie etapy.</w:t>
+        <w:t>Jak każdy model tak również model kaskadowy posiada pewne zalety i wady. Do zalet na pewno można zaliczyć przejrzyście zdefiniowane fazy projektu które wspomagają proces zarządzania. Jeżeli spojrzymy na wady jedna najistotniejsza wada wynika z głównego założenia modelu mówiącym o tym że poszczególne fazy wykonujemy sekwencyjnie jedna na drugiej, bez możliwości cofnięcia się. Fakt ten jest problematyczny w sytuacji identyfikacji błędu lub zmiany wymagania.</w:t>
+      </w:r>
+    </w:p>
+    <w:p/>
+    <w:p/>
+    <w:p>
+      <w:pPr>
+        <w:jc w:val="center"/>
+        <w:rPr>
+          <w:b/>
+        </w:rPr>
+      </w:pPr>
+      <w:r>
+        <w:rPr>
+          <w:b/>
+        </w:rPr>
+        <w:lastRenderedPageBreak/>
+        <w:t>Wykres kosztu naprawy błędu w zależności od etapu wykrycia</w:t>
+      </w:r>
+    </w:p>
+    <w:p>
+      <w:pPr>
+        <w:jc w:val="center"/>
+      </w:pPr>
+      <w:r>
+        <w:rPr>
+          <w:noProof/>
+        </w:rPr>
+        <w:drawing>
+          <wp:inline distT="0" distB="0" distL="0" distR="0">
+            <wp:extent cx="3340838" cy="2926167"/>
+            <wp:effectExtent l="19050" t="0" r="0" b="0"/>
+            <wp:docPr id="16" name="Obraz 15" descr="koszty.PNG"/>
+            <wp:cNvGraphicFramePr>
+              <a:graphicFrameLocks xmlns:a="http://schemas.openxmlformats.org/drawingml/2006/main" noChangeAspect="1"/>
+            </wp:cNvGraphicFramePr>
+            <a:graphic xmlns:a="http://schemas.openxmlformats.org/drawingml/2006/main">
+              <a:graphicData uri="http://schemas.openxmlformats.org/drawingml/2006/picture">
+                <pic:pic xmlns:pic="http://schemas.openxmlformats.org/drawingml/2006/picture">
+                  <pic:nvPicPr>
+                    <pic:cNvPr id="0" name="koszty.PNG"/>
+                    <pic:cNvPicPr/>
+                  </pic:nvPicPr>
+                  <pic:blipFill>
+                    <a:blip r:embed="rId29"/>
+                    <a:stretch>
+                      <a:fillRect/>
+                    </a:stretch>
+                  </pic:blipFill>
+                  <pic:spPr>
+                    <a:xfrm>
+                      <a:off x="0" y="0"/>
+                      <a:ext cx="3348208" cy="2932622"/>
+                    </a:xfrm>
+                    <a:prstGeom prst="rect">
+                      <a:avLst/>
+                    </a:prstGeom>
+                  </pic:spPr>
+                </pic:pic>
+              </a:graphicData>
+            </a:graphic>
+          </wp:inline>
+        </w:drawing>
+      </w:r>
+    </w:p>
+    <w:p>
+      <w:pPr>
+        <w:jc w:val="center"/>
+        <w:rPr>
+          <w:sz w:val="20"/>
+        </w:rPr>
+      </w:pPr>
+      <w:r>
+        <w:rPr>
+          <w:sz w:val="20"/>
+        </w:rPr>
+        <w:t>Źródło: M.Żabińska wykłady Inżynieria oprogramowania</w:t>
+      </w:r>
+    </w:p>
+    <w:p>
+      <w:r>
+        <w:t>Wykres doskonale ilustruje wspomnianą przy wymienianiu wad modelu kaskadowego kosztowność naprawy błędu po późnym jego wykryciu. Na załączonym wykresie widać że zależność ta przyjmuje charakterystykę funkcji potęgowej. Pocieszającym może być fakt że według Stanisława Szejko ponad połowa błędów powstaje na etapie projektowania, w związku z czym is</w:t>
+      </w:r>
+      <w:r>
+        <w:t>tnieje poten</w:t>
+      </w:r>
+      <w:r>
+        <w:t>cjalna szansa na ich detekcje na tym etapie.</w:t>
+      </w:r>
+    </w:p>
+    <w:p/>
+    <w:p>
+      <w:pPr>
+        <w:jc w:val="center"/>
+        <w:rPr>
+          <w:b/>
+        </w:rPr>
+      </w:pPr>
+      <w:r>
+        <w:rPr>
+          <w:b/>
+        </w:rPr>
+        <w:t>Rozkład popełniana błędów w zależności od fazy projektu</w:t>
+      </w:r>
+    </w:p>
+    <w:p>
+      <w:pPr>
+        <w:jc w:val="center"/>
+      </w:pPr>
+      <w:r>
+        <w:rPr>
+          <w:noProof/>
+        </w:rPr>
+        <w:drawing>
+          <wp:inline distT="0" distB="0" distL="0" distR="0">
+            <wp:extent cx="4469600" cy="3141996"/>
+            <wp:effectExtent l="19050" t="0" r="7150" b="0"/>
+            <wp:docPr id="17" name="Obraz 16" descr="błedy.PNG"/>
+            <wp:cNvGraphicFramePr>
+              <a:graphicFrameLocks xmlns:a="http://schemas.openxmlformats.org/drawingml/2006/main" noChangeAspect="1"/>
+            </wp:cNvGraphicFramePr>
+            <a:graphic xmlns:a="http://schemas.openxmlformats.org/drawingml/2006/main">
+              <a:graphicData uri="http://schemas.openxmlformats.org/drawingml/2006/picture">
+                <pic:pic xmlns:pic="http://schemas.openxmlformats.org/drawingml/2006/picture">
+                  <pic:nvPicPr>
+                    <pic:cNvPr id="0" name="błedy.PNG"/>
+                    <pic:cNvPicPr/>
+                  </pic:nvPicPr>
+                  <pic:blipFill>
+                    <a:blip r:embed="rId30"/>
+                    <a:stretch>
+                      <a:fillRect/>
+                    </a:stretch>
+                  </pic:blipFill>
+                  <pic:spPr>
+                    <a:xfrm>
+                      <a:off x="0" y="0"/>
+                      <a:ext cx="4470518" cy="3142641"/>
+                    </a:xfrm>
+                    <a:prstGeom prst="rect">
+                      <a:avLst/>
+                    </a:prstGeom>
+                  </pic:spPr>
+                </pic:pic>
+              </a:graphicData>
+            </a:graphic>
+          </wp:inline>
+        </w:drawing>
+      </w:r>
+    </w:p>
+    <w:p>
+      <w:pPr>
+        <w:jc w:val="center"/>
+        <w:rPr>
+          <w:sz w:val="20"/>
+        </w:rPr>
+      </w:pPr>
+      <w:r>
+        <w:rPr>
+          <w:sz w:val="20"/>
+        </w:rPr>
+        <w:t>Źródło: S.Szejko Metody wytwarzania oprogramowania</w:t>
+      </w:r>
+    </w:p>
+    <w:p>
+      <w:pPr>
+        <w:pStyle w:val="Nagwek3"/>
+      </w:pPr>
+      <w:r>
+        <w:lastRenderedPageBreak/>
+        <w:t>Model przyrostowy</w:t>
+      </w:r>
+    </w:p>
+    <w:p>
+      <w:r>
+        <w:t xml:space="preserve">W celu rozwiązania największej bolączki </w:t>
+      </w:r>
+      <w:r>
+        <w:t>modelu kaskadowego, polegającej na możliwości wykrycia błędu dopiero na etapie jego testowania(oczywiście uwzględniając zastosowanie wzorcowej koncepcji tego model) zaproponowano model iteracyjno przyrostowy. Według jego założeń dokonujemy podziału całego systemu na działające fragmenty.</w:t>
+      </w:r>
+    </w:p>
+    <w:p>
+      <w:pPr>
+        <w:jc w:val="center"/>
+        <w:rPr>
+          <w:b/>
+        </w:rPr>
+      </w:pPr>
+      <w:r>
+        <w:rPr>
+          <w:b/>
+        </w:rPr>
+        <w:t>Model przyrostowy</w:t>
+      </w:r>
+    </w:p>
+    <w:p>
+      <w:r>
+        <w:rPr>
+          <w:noProof/>
+        </w:rPr>
+        <w:drawing>
+          <wp:inline distT="0" distB="0" distL="0" distR="0">
+            <wp:extent cx="4786866" cy="3734435"/>
+            <wp:effectExtent l="19050" t="0" r="0" b="0"/>
+            <wp:docPr id="18" name="Obraz 17" descr="model przyrostowy.PNG"/>
+            <wp:cNvGraphicFramePr>
+              <a:graphicFrameLocks xmlns:a="http://schemas.openxmlformats.org/drawingml/2006/main" noChangeAspect="1"/>
+            </wp:cNvGraphicFramePr>
+            <a:graphic xmlns:a="http://schemas.openxmlformats.org/drawingml/2006/main">
+              <a:graphicData uri="http://schemas.openxmlformats.org/drawingml/2006/picture">
+                <pic:pic xmlns:pic="http://schemas.openxmlformats.org/drawingml/2006/picture">
+                  <pic:nvPicPr>
+                    <pic:cNvPr id="0" name="model przyrostowy.PNG"/>
+                    <pic:cNvPicPr/>
+                  </pic:nvPicPr>
+                  <pic:blipFill>
+                    <a:blip r:embed="rId31"/>
+                    <a:stretch>
+                      <a:fillRect/>
+                    </a:stretch>
+                  </pic:blipFill>
+                  <pic:spPr>
+                    <a:xfrm>
+                      <a:off x="0" y="0"/>
+                      <a:ext cx="4786114" cy="3733849"/>
+                    </a:xfrm>
+                    <a:prstGeom prst="rect">
+                      <a:avLst/>
+                    </a:prstGeom>
+                  </pic:spPr>
+                </pic:pic>
+              </a:graphicData>
+            </a:graphic>
+          </wp:inline>
+        </w:drawing>
+      </w:r>
+    </w:p>
+    <w:p>
+      <w:pPr>
+        <w:jc w:val="center"/>
+        <w:rPr>
+          <w:sz w:val="20"/>
+        </w:rPr>
+      </w:pPr>
+      <w:r>
+        <w:rPr>
+          <w:sz w:val="20"/>
+        </w:rPr>
+        <w:t>Źródło: M. Flasiński Zarządzanie projektami informatycznymi</w:t>
+      </w:r>
+    </w:p>
+    <w:p>
+      <w:r>
+        <w:t>Takie podejście pozwala na:</w:t>
+      </w:r>
+    </w:p>
+    <w:p>
+      <w:pPr>
+        <w:pStyle w:val="Akapitzlist"/>
+        <w:numPr>
+          <w:ilvl w:val="0"/>
+          <w:numId w:val="32"/>
+        </w:numPr>
+      </w:pPr>
+      <w:r>
+        <w:t>wcześniejsze testowanie działających funkcjonalności systemu</w:t>
+      </w:r>
+      <w:r>
+        <w:t xml:space="preserve">, oraz wykrywanie występowania błędów </w:t>
+      </w:r>
+    </w:p>
+    <w:p>
+      <w:pPr>
+        <w:pStyle w:val="Akapitzlist"/>
+        <w:numPr>
+          <w:ilvl w:val="0"/>
+          <w:numId w:val="32"/>
+        </w:numPr>
+      </w:pPr>
+      <w:r>
+        <w:t>ze względu na przedstawianie fragmentów systemu klientowi, możemy zbierać jego częściowe opinie i wnioski które mogą wpływać na etap modelowania kolejnego przyrostu</w:t>
+      </w:r>
+    </w:p>
+    <w:p>
+      <w:pPr>
+        <w:pStyle w:val="Akapitzlist"/>
+        <w:numPr>
+          <w:ilvl w:val="0"/>
+          <w:numId w:val="32"/>
+        </w:numPr>
+      </w:pPr>
+      <w:r>
+        <w:t>nabywanie doświadczenia podczas tworzenia przyrostów, wiedza ta może zostać wykorzystana w następujących modelach</w:t>
+      </w:r>
+    </w:p>
+    <w:p>
+      <w:r>
+        <w:t>Wadą takiego prowadzenia projektu jest:</w:t>
+      </w:r>
+    </w:p>
+    <w:p>
+      <w:pPr>
+        <w:pStyle w:val="Akapitzlist"/>
+        <w:numPr>
+          <w:ilvl w:val="0"/>
+          <w:numId w:val="33"/>
+        </w:numPr>
+      </w:pPr>
+      <w:r>
+        <w:t>Trudność wyodrębnienia fragmentów systemu</w:t>
+      </w:r>
+    </w:p>
+    <w:p>
+      <w:pPr>
+        <w:pStyle w:val="Akapitzlist"/>
+        <w:numPr>
+          <w:ilvl w:val="0"/>
+          <w:numId w:val="33"/>
+        </w:numPr>
+      </w:pPr>
+      <w:r>
+        <w:lastRenderedPageBreak/>
+        <w:t>Wzajemna integracja fragmentów, która wymaga dodatkowego nakładu czasu.</w:t>
       </w:r>
     </w:p>
     <w:sectPr>
-      <w:footerReference w:type="even" r:id="rId29"/>
-      <w:footerReference w:type="default" r:id="rId30"/>
+      <w:footerReference w:type="even" r:id="rId32"/>
+      <w:footerReference w:type="default" r:id="rId33"/>
       <w:pgSz w:w="11906" w:h="16838"/>
       <w:pgMar w:top="1418" w:right="1134" w:bottom="1418" w:left="1701" w:header="709" w:footer="709" w:gutter="0"/>
       <w:cols w:space="708"/>
@@ -6174,7 +6865,7 @@
         <w:rFonts w:eastAsiaTheme="majorEastAsia"/>
         <w:noProof/>
       </w:rPr>
-      <w:t>22</w:t>
+      <w:t>25</w:t>
     </w:r>
     <w:r>
       <w:rPr>
@@ -6414,6 +7105,119 @@
     </w:lvl>
   </w:abstractNum>
   <w:abstractNum w:abstractNumId="2">
+    <w:nsid w:val="068C535F"/>
+    <w:multiLevelType w:val="hybridMultilevel"/>
+    <w:tmpl w:val="5FC800B4"/>
+    <w:lvl w:ilvl="0" w:tplc="04150001">
+      <w:start w:val="1"/>
+      <w:numFmt w:val="bullet"/>
+      <w:lvlText w:val=""/>
+      <w:lvlJc w:val="left"/>
+      <w:pPr>
+        <w:ind w:left="1139" w:hanging="360"/>
+      </w:pPr>
+      <w:rPr>
+        <w:rFonts w:ascii="Symbol" w:hAnsi="Symbol" w:hint="default"/>
+      </w:rPr>
+    </w:lvl>
+    <w:lvl w:ilvl="1" w:tplc="04150003" w:tentative="1">
+      <w:start w:val="1"/>
+      <w:numFmt w:val="bullet"/>
+      <w:lvlText w:val="o"/>
+      <w:lvlJc w:val="left"/>
+      <w:pPr>
+        <w:ind w:left="1859" w:hanging="360"/>
+      </w:pPr>
+      <w:rPr>
+        <w:rFonts w:ascii="Courier New" w:hAnsi="Courier New" w:cs="Courier New" w:hint="default"/>
+      </w:rPr>
+    </w:lvl>
+    <w:lvl w:ilvl="2" w:tplc="04150005" w:tentative="1">
+      <w:start w:val="1"/>
+      <w:numFmt w:val="bullet"/>
+      <w:lvlText w:val=""/>
+      <w:lvlJc w:val="left"/>
+      <w:pPr>
+        <w:ind w:left="2579" w:hanging="360"/>
+      </w:pPr>
+      <w:rPr>
+        <w:rFonts w:ascii="Wingdings" w:hAnsi="Wingdings" w:hint="default"/>
+      </w:rPr>
+    </w:lvl>
+    <w:lvl w:ilvl="3" w:tplc="04150001" w:tentative="1">
+      <w:start w:val="1"/>
+      <w:numFmt w:val="bullet"/>
+      <w:lvlText w:val=""/>
+      <w:lvlJc w:val="left"/>
+      <w:pPr>
+        <w:ind w:left="3299" w:hanging="360"/>
+      </w:pPr>
+      <w:rPr>
+        <w:rFonts w:ascii="Symbol" w:hAnsi="Symbol" w:hint="default"/>
+      </w:rPr>
+    </w:lvl>
+    <w:lvl w:ilvl="4" w:tplc="04150003" w:tentative="1">
+      <w:start w:val="1"/>
+      <w:numFmt w:val="bullet"/>
+      <w:lvlText w:val="o"/>
+      <w:lvlJc w:val="left"/>
+      <w:pPr>
+        <w:ind w:left="4019" w:hanging="360"/>
+      </w:pPr>
+      <w:rPr>
+        <w:rFonts w:ascii="Courier New" w:hAnsi="Courier New" w:cs="Courier New" w:hint="default"/>
+      </w:rPr>
+    </w:lvl>
+    <w:lvl w:ilvl="5" w:tplc="04150005" w:tentative="1">
+      <w:start w:val="1"/>
+      <w:numFmt w:val="bullet"/>
+      <w:lvlText w:val=""/>
+      <w:lvlJc w:val="left"/>
+      <w:pPr>
+        <w:ind w:left="4739" w:hanging="360"/>
+      </w:pPr>
+      <w:rPr>
+        <w:rFonts w:ascii="Wingdings" w:hAnsi="Wingdings" w:hint="default"/>
+      </w:rPr>
+    </w:lvl>
+    <w:lvl w:ilvl="6" w:tplc="04150001" w:tentative="1">
+      <w:start w:val="1"/>
+      <w:numFmt w:val="bullet"/>
+      <w:lvlText w:val=""/>
+      <w:lvlJc w:val="left"/>
+      <w:pPr>
+        <w:ind w:left="5459" w:hanging="360"/>
+      </w:pPr>
+      <w:rPr>
+        <w:rFonts w:ascii="Symbol" w:hAnsi="Symbol" w:hint="default"/>
+      </w:rPr>
+    </w:lvl>
+    <w:lvl w:ilvl="7" w:tplc="04150003" w:tentative="1">
+      <w:start w:val="1"/>
+      <w:numFmt w:val="bullet"/>
+      <w:lvlText w:val="o"/>
+      <w:lvlJc w:val="left"/>
+      <w:pPr>
+        <w:ind w:left="6179" w:hanging="360"/>
+      </w:pPr>
+      <w:rPr>
+        <w:rFonts w:ascii="Courier New" w:hAnsi="Courier New" w:cs="Courier New" w:hint="default"/>
+      </w:rPr>
+    </w:lvl>
+    <w:lvl w:ilvl="8" w:tplc="04150005" w:tentative="1">
+      <w:start w:val="1"/>
+      <w:numFmt w:val="bullet"/>
+      <w:lvlText w:val=""/>
+      <w:lvlJc w:val="left"/>
+      <w:pPr>
+        <w:ind w:left="6899" w:hanging="360"/>
+      </w:pPr>
+      <w:rPr>
+        <w:rFonts w:ascii="Wingdings" w:hAnsi="Wingdings" w:hint="default"/>
+      </w:rPr>
+    </w:lvl>
+  </w:abstractNum>
+  <w:abstractNum w:abstractNumId="3">
     <w:nsid w:val="06A2312A"/>
     <w:multiLevelType w:val="hybridMultilevel"/>
     <w:tmpl w:val="C302DB08"/>
@@ -6526,7 +7330,7 @@
       </w:rPr>
     </w:lvl>
   </w:abstractNum>
-  <w:abstractNum w:abstractNumId="3">
+  <w:abstractNum w:abstractNumId="4">
     <w:nsid w:val="078E753B"/>
     <w:multiLevelType w:val="hybridMultilevel"/>
     <w:tmpl w:val="79F41972"/>
@@ -6639,7 +7443,7 @@
       </w:rPr>
     </w:lvl>
   </w:abstractNum>
-  <w:abstractNum w:abstractNumId="4">
+  <w:abstractNum w:abstractNumId="5">
     <w:nsid w:val="0A744338"/>
     <w:multiLevelType w:val="multilevel"/>
     <w:tmpl w:val="BB401490"/>
@@ -6760,7 +7564,7 @@
       </w:rPr>
     </w:lvl>
   </w:abstractNum>
-  <w:abstractNum w:abstractNumId="5">
+  <w:abstractNum w:abstractNumId="6">
     <w:nsid w:val="14EA10D6"/>
     <w:multiLevelType w:val="hybridMultilevel"/>
     <w:tmpl w:val="1752ED78"/>
@@ -6873,7 +7677,7 @@
       </w:rPr>
     </w:lvl>
   </w:abstractNum>
-  <w:abstractNum w:abstractNumId="6">
+  <w:abstractNum w:abstractNumId="7">
     <w:nsid w:val="210C7BF0"/>
     <w:multiLevelType w:val="hybridMultilevel"/>
     <w:tmpl w:val="F1C816FC"/>
@@ -6986,7 +7790,7 @@
       </w:rPr>
     </w:lvl>
   </w:abstractNum>
-  <w:abstractNum w:abstractNumId="7">
+  <w:abstractNum w:abstractNumId="8">
     <w:nsid w:val="261D5E60"/>
     <w:multiLevelType w:val="hybridMultilevel"/>
     <w:tmpl w:val="06CC173A"/>
@@ -7099,7 +7903,7 @@
       </w:rPr>
     </w:lvl>
   </w:abstractNum>
-  <w:abstractNum w:abstractNumId="8">
+  <w:abstractNum w:abstractNumId="9">
     <w:nsid w:val="29E028F3"/>
     <w:multiLevelType w:val="multilevel"/>
     <w:tmpl w:val="36301E50"/>
@@ -7140,18 +7944,13 @@
         <w:emboss w:val="0"/>
         <w:imprint w:val="0"/>
         <w:noProof w:val="0"/>
-        <w:snapToGrid w:val="0"/>
         <w:vanish w:val="0"/>
-        <w:color w:val="000000"/>
         <w:spacing w:val="0"/>
-        <w:w w:val="0"/>
         <w:kern w:val="0"/>
         <w:position w:val="0"/>
-        <w:szCs w:val="0"/>
         <w:u w:val="none"/>
         <w:vertAlign w:val="baseline"/>
         <w:em w:val="none"/>
-        <w:lang/>
       </w:rPr>
     </w:lvl>
     <w:lvl w:ilvl="2">
@@ -7246,7 +8045,120 @@
       </w:rPr>
     </w:lvl>
   </w:abstractNum>
-  <w:abstractNum w:abstractNumId="9">
+  <w:abstractNum w:abstractNumId="10">
+    <w:nsid w:val="29FB36C1"/>
+    <w:multiLevelType w:val="hybridMultilevel"/>
+    <w:tmpl w:val="9AAADF16"/>
+    <w:lvl w:ilvl="0" w:tplc="04150001">
+      <w:start w:val="1"/>
+      <w:numFmt w:val="bullet"/>
+      <w:lvlText w:val=""/>
+      <w:lvlJc w:val="left"/>
+      <w:pPr>
+        <w:ind w:left="1077" w:hanging="360"/>
+      </w:pPr>
+      <w:rPr>
+        <w:rFonts w:ascii="Symbol" w:hAnsi="Symbol" w:hint="default"/>
+      </w:rPr>
+    </w:lvl>
+    <w:lvl w:ilvl="1" w:tplc="04150003" w:tentative="1">
+      <w:start w:val="1"/>
+      <w:numFmt w:val="bullet"/>
+      <w:lvlText w:val="o"/>
+      <w:lvlJc w:val="left"/>
+      <w:pPr>
+        <w:ind w:left="1797" w:hanging="360"/>
+      </w:pPr>
+      <w:rPr>
+        <w:rFonts w:ascii="Courier New" w:hAnsi="Courier New" w:cs="Courier New" w:hint="default"/>
+      </w:rPr>
+    </w:lvl>
+    <w:lvl w:ilvl="2" w:tplc="04150005" w:tentative="1">
+      <w:start w:val="1"/>
+      <w:numFmt w:val="bullet"/>
+      <w:lvlText w:val=""/>
+      <w:lvlJc w:val="left"/>
+      <w:pPr>
+        <w:ind w:left="2517" w:hanging="360"/>
+      </w:pPr>
+      <w:rPr>
+        <w:rFonts w:ascii="Wingdings" w:hAnsi="Wingdings" w:hint="default"/>
+      </w:rPr>
+    </w:lvl>
+    <w:lvl w:ilvl="3" w:tplc="04150001" w:tentative="1">
+      <w:start w:val="1"/>
+      <w:numFmt w:val="bullet"/>
+      <w:lvlText w:val=""/>
+      <w:lvlJc w:val="left"/>
+      <w:pPr>
+        <w:ind w:left="3237" w:hanging="360"/>
+      </w:pPr>
+      <w:rPr>
+        <w:rFonts w:ascii="Symbol" w:hAnsi="Symbol" w:hint="default"/>
+      </w:rPr>
+    </w:lvl>
+    <w:lvl w:ilvl="4" w:tplc="04150003" w:tentative="1">
+      <w:start w:val="1"/>
+      <w:numFmt w:val="bullet"/>
+      <w:lvlText w:val="o"/>
+      <w:lvlJc w:val="left"/>
+      <w:pPr>
+        <w:ind w:left="3957" w:hanging="360"/>
+      </w:pPr>
+      <w:rPr>
+        <w:rFonts w:ascii="Courier New" w:hAnsi="Courier New" w:cs="Courier New" w:hint="default"/>
+      </w:rPr>
+    </w:lvl>
+    <w:lvl w:ilvl="5" w:tplc="04150005" w:tentative="1">
+      <w:start w:val="1"/>
+      <w:numFmt w:val="bullet"/>
+      <w:lvlText w:val=""/>
+      <w:lvlJc w:val="left"/>
+      <w:pPr>
+        <w:ind w:left="4677" w:hanging="360"/>
+      </w:pPr>
+      <w:rPr>
+        <w:rFonts w:ascii="Wingdings" w:hAnsi="Wingdings" w:hint="default"/>
+      </w:rPr>
+    </w:lvl>
+    <w:lvl w:ilvl="6" w:tplc="04150001" w:tentative="1">
+      <w:start w:val="1"/>
+      <w:numFmt w:val="bullet"/>
+      <w:lvlText w:val=""/>
+      <w:lvlJc w:val="left"/>
+      <w:pPr>
+        <w:ind w:left="5397" w:hanging="360"/>
+      </w:pPr>
+      <w:rPr>
+        <w:rFonts w:ascii="Symbol" w:hAnsi="Symbol" w:hint="default"/>
+      </w:rPr>
+    </w:lvl>
+    <w:lvl w:ilvl="7" w:tplc="04150003" w:tentative="1">
+      <w:start w:val="1"/>
+      <w:numFmt w:val="bullet"/>
+      <w:lvlText w:val="o"/>
+      <w:lvlJc w:val="left"/>
+      <w:pPr>
+        <w:ind w:left="6117" w:hanging="360"/>
+      </w:pPr>
+      <w:rPr>
+        <w:rFonts w:ascii="Courier New" w:hAnsi="Courier New" w:cs="Courier New" w:hint="default"/>
+      </w:rPr>
+    </w:lvl>
+    <w:lvl w:ilvl="8" w:tplc="04150005" w:tentative="1">
+      <w:start w:val="1"/>
+      <w:numFmt w:val="bullet"/>
+      <w:lvlText w:val=""/>
+      <w:lvlJc w:val="left"/>
+      <w:pPr>
+        <w:ind w:left="6837" w:hanging="360"/>
+      </w:pPr>
+      <w:rPr>
+        <w:rFonts w:ascii="Wingdings" w:hAnsi="Wingdings" w:hint="default"/>
+      </w:rPr>
+    </w:lvl>
+  </w:abstractNum>
+  <w:abstractNum w:abstractNumId="11">
     <w:nsid w:val="2B2E3344"/>
     <w:multiLevelType w:val="hybridMultilevel"/>
     <w:tmpl w:val="F7FE61DE"/>
@@ -7359,7 +8271,7 @@
       </w:rPr>
     </w:lvl>
   </w:abstractNum>
-  <w:abstractNum w:abstractNumId="10">
+  <w:abstractNum w:abstractNumId="12">
     <w:nsid w:val="30CA68BF"/>
     <w:multiLevelType w:val="hybridMultilevel"/>
     <w:tmpl w:val="7E248A9C"/>
@@ -7445,7 +8357,7 @@
       </w:pPr>
     </w:lvl>
   </w:abstractNum>
-  <w:abstractNum w:abstractNumId="11">
+  <w:abstractNum w:abstractNumId="13">
     <w:nsid w:val="35C61CB7"/>
     <w:multiLevelType w:val="hybridMultilevel"/>
     <w:tmpl w:val="97ECB638"/>
@@ -7558,7 +8470,7 @@
       </w:rPr>
     </w:lvl>
   </w:abstractNum>
-  <w:abstractNum w:abstractNumId="12">
+  <w:abstractNum w:abstractNumId="14">
     <w:nsid w:val="36E05FFF"/>
     <w:multiLevelType w:val="hybridMultilevel"/>
     <w:tmpl w:val="EC2AA042"/>
@@ -7671,7 +8583,7 @@
       </w:rPr>
     </w:lvl>
   </w:abstractNum>
-  <w:abstractNum w:abstractNumId="13">
+  <w:abstractNum w:abstractNumId="15">
     <w:nsid w:val="37E34076"/>
     <w:multiLevelType w:val="hybridMultilevel"/>
     <w:tmpl w:val="6F628442"/>
@@ -7784,7 +8696,7 @@
       </w:rPr>
     </w:lvl>
   </w:abstractNum>
-  <w:abstractNum w:abstractNumId="14">
+  <w:abstractNum w:abstractNumId="16">
     <w:nsid w:val="383E648B"/>
     <w:multiLevelType w:val="hybridMultilevel"/>
     <w:tmpl w:val="0DC20F54"/>
@@ -7897,7 +8809,7 @@
       </w:rPr>
     </w:lvl>
   </w:abstractNum>
-  <w:abstractNum w:abstractNumId="15">
+  <w:abstractNum w:abstractNumId="17">
     <w:nsid w:val="392F77CE"/>
     <w:multiLevelType w:val="hybridMultilevel"/>
     <w:tmpl w:val="B3DEF9AE"/>
@@ -8010,7 +8922,7 @@
       </w:rPr>
     </w:lvl>
   </w:abstractNum>
-  <w:abstractNum w:abstractNumId="16">
+  <w:abstractNum w:abstractNumId="18">
     <w:nsid w:val="426A2E0A"/>
     <w:multiLevelType w:val="hybridMultilevel"/>
     <w:tmpl w:val="EF8A48CE"/>
@@ -8123,7 +9035,7 @@
       </w:rPr>
     </w:lvl>
   </w:abstractNum>
-  <w:abstractNum w:abstractNumId="17">
+  <w:abstractNum w:abstractNumId="19">
     <w:nsid w:val="42FD2A03"/>
     <w:multiLevelType w:val="multilevel"/>
     <w:tmpl w:val="0415001F"/>
@@ -8209,7 +9121,7 @@
       </w:pPr>
     </w:lvl>
   </w:abstractNum>
-  <w:abstractNum w:abstractNumId="18">
+  <w:abstractNum w:abstractNumId="20">
     <w:nsid w:val="47D63370"/>
     <w:multiLevelType w:val="hybridMultilevel"/>
     <w:tmpl w:val="79948F2E"/>
@@ -8322,7 +9234,7 @@
       </w:rPr>
     </w:lvl>
   </w:abstractNum>
-  <w:abstractNum w:abstractNumId="19">
+  <w:abstractNum w:abstractNumId="21">
     <w:nsid w:val="4E294E55"/>
     <w:multiLevelType w:val="hybridMultilevel"/>
     <w:tmpl w:val="B4861854"/>
@@ -8435,7 +9347,7 @@
       </w:rPr>
     </w:lvl>
   </w:abstractNum>
-  <w:abstractNum w:abstractNumId="20">
+  <w:abstractNum w:abstractNumId="22">
     <w:nsid w:val="524C7E89"/>
     <w:multiLevelType w:val="hybridMultilevel"/>
     <w:tmpl w:val="48622B90"/>
@@ -8548,7 +9460,7 @@
       </w:rPr>
     </w:lvl>
   </w:abstractNum>
-  <w:abstractNum w:abstractNumId="21">
+  <w:abstractNum w:abstractNumId="23">
     <w:nsid w:val="538A24AC"/>
     <w:multiLevelType w:val="hybridMultilevel"/>
     <w:tmpl w:val="32B83A0E"/>
@@ -8661,7 +9573,7 @@
       </w:rPr>
     </w:lvl>
   </w:abstractNum>
-  <w:abstractNum w:abstractNumId="22">
+  <w:abstractNum w:abstractNumId="24">
     <w:nsid w:val="613E410C"/>
     <w:multiLevelType w:val="hybridMultilevel"/>
     <w:tmpl w:val="9B103110"/>
@@ -8775,7 +9687,7 @@
       </w:rPr>
     </w:lvl>
   </w:abstractNum>
-  <w:abstractNum w:abstractNumId="23">
+  <w:abstractNum w:abstractNumId="25">
     <w:nsid w:val="679D35D5"/>
     <w:multiLevelType w:val="hybridMultilevel"/>
     <w:tmpl w:val="B67ADEBC"/>
@@ -8861,7 +9773,7 @@
       </w:pPr>
     </w:lvl>
   </w:abstractNum>
-  <w:abstractNum w:abstractNumId="24">
+  <w:abstractNum w:abstractNumId="26">
     <w:nsid w:val="68DB631F"/>
     <w:multiLevelType w:val="hybridMultilevel"/>
     <w:tmpl w:val="D374AC0C"/>
@@ -8974,7 +9886,7 @@
       </w:rPr>
     </w:lvl>
   </w:abstractNum>
-  <w:abstractNum w:abstractNumId="25">
+  <w:abstractNum w:abstractNumId="27">
     <w:nsid w:val="6C5C509B"/>
     <w:multiLevelType w:val="hybridMultilevel"/>
     <w:tmpl w:val="4692A0F6"/>
@@ -9060,7 +9972,7 @@
       </w:pPr>
     </w:lvl>
   </w:abstractNum>
-  <w:abstractNum w:abstractNumId="26">
+  <w:abstractNum w:abstractNumId="28">
     <w:nsid w:val="7591114A"/>
     <w:multiLevelType w:val="multilevel"/>
     <w:tmpl w:val="724E90DA"/>
@@ -9181,7 +10093,7 @@
       </w:rPr>
     </w:lvl>
   </w:abstractNum>
-  <w:abstractNum w:abstractNumId="27">
+  <w:abstractNum w:abstractNumId="29">
     <w:nsid w:val="7A527BB7"/>
     <w:multiLevelType w:val="hybridMultilevel"/>
     <w:tmpl w:val="FA3EE746"/>
@@ -9294,7 +10206,7 @@
       </w:rPr>
     </w:lvl>
   </w:abstractNum>
-  <w:abstractNum w:abstractNumId="28">
+  <w:abstractNum w:abstractNumId="30">
     <w:nsid w:val="7AFA0C23"/>
     <w:multiLevelType w:val="hybridMultilevel"/>
     <w:tmpl w:val="BDFE3822"/>
@@ -9407,7 +10319,7 @@
       </w:rPr>
     </w:lvl>
   </w:abstractNum>
-  <w:abstractNum w:abstractNumId="29">
+  <w:abstractNum w:abstractNumId="31">
     <w:nsid w:val="7BC17042"/>
     <w:multiLevelType w:val="hybridMultilevel"/>
     <w:tmpl w:val="D96810FA"/>
@@ -9520,7 +10432,7 @@
       </w:rPr>
     </w:lvl>
   </w:abstractNum>
-  <w:abstractNum w:abstractNumId="30">
+  <w:abstractNum w:abstractNumId="32">
     <w:nsid w:val="7F857192"/>
     <w:multiLevelType w:val="hybridMultilevel"/>
     <w:tmpl w:val="7FFC6C12"/>
@@ -9634,97 +10546,103 @@
     </w:lvl>
   </w:abstractNum>
   <w:num w:numId="1">
+    <w:abstractNumId w:val="5"/>
+  </w:num>
+  <w:num w:numId="2">
+    <w:abstractNumId w:val="23"/>
+  </w:num>
+  <w:num w:numId="3">
+    <w:abstractNumId w:val="15"/>
+  </w:num>
+  <w:num w:numId="4">
+    <w:abstractNumId w:val="20"/>
+  </w:num>
+  <w:num w:numId="5">
+    <w:abstractNumId w:val="30"/>
+  </w:num>
+  <w:num w:numId="6">
+    <w:abstractNumId w:val="8"/>
+  </w:num>
+  <w:num w:numId="7">
+    <w:abstractNumId w:val="26"/>
+  </w:num>
+  <w:num w:numId="8">
+    <w:abstractNumId w:val="22"/>
+  </w:num>
+  <w:num w:numId="9">
+    <w:abstractNumId w:val="24"/>
+  </w:num>
+  <w:num w:numId="10">
+    <w:abstractNumId w:val="18"/>
+  </w:num>
+  <w:num w:numId="11">
     <w:abstractNumId w:val="4"/>
   </w:num>
-  <w:num w:numId="2">
-    <w:abstractNumId w:val="21"/>
-  </w:num>
-  <w:num w:numId="3">
-    <w:abstractNumId w:val="13"/>
-  </w:num>
-  <w:num w:numId="4">
-    <w:abstractNumId w:val="18"/>
-  </w:num>
-  <w:num w:numId="5">
-    <w:abstractNumId w:val="28"/>
-  </w:num>
-  <w:num w:numId="6">
-    <w:abstractNumId w:val="7"/>
-  </w:num>
-  <w:num w:numId="7">
-    <w:abstractNumId w:val="24"/>
-  </w:num>
-  <w:num w:numId="8">
-    <w:abstractNumId w:val="20"/>
-  </w:num>
-  <w:num w:numId="9">
-    <w:abstractNumId w:val="22"/>
-  </w:num>
-  <w:num w:numId="10">
-    <w:abstractNumId w:val="16"/>
-  </w:num>
-  <w:num w:numId="11">
-    <w:abstractNumId w:val="3"/>
-  </w:num>
   <w:num w:numId="12">
-    <w:abstractNumId w:val="15"/>
+    <w:abstractNumId w:val="17"/>
   </w:num>
   <w:num w:numId="13">
-    <w:abstractNumId w:val="30"/>
+    <w:abstractNumId w:val="32"/>
   </w:num>
   <w:num w:numId="14">
-    <w:abstractNumId w:val="14"/>
+    <w:abstractNumId w:val="16"/>
   </w:num>
   <w:num w:numId="15">
     <w:abstractNumId w:val="0"/>
   </w:num>
   <w:num w:numId="16">
-    <w:abstractNumId w:val="23"/>
+    <w:abstractNumId w:val="25"/>
   </w:num>
   <w:num w:numId="17">
-    <w:abstractNumId w:val="10"/>
+    <w:abstractNumId w:val="12"/>
   </w:num>
   <w:num w:numId="18">
-    <w:abstractNumId w:val="26"/>
+    <w:abstractNumId w:val="28"/>
   </w:num>
   <w:num w:numId="19">
-    <w:abstractNumId w:val="8"/>
+    <w:abstractNumId w:val="9"/>
   </w:num>
   <w:num w:numId="20">
-    <w:abstractNumId w:val="17"/>
+    <w:abstractNumId w:val="19"/>
   </w:num>
   <w:num w:numId="21">
-    <w:abstractNumId w:val="25"/>
+    <w:abstractNumId w:val="27"/>
   </w:num>
   <w:num w:numId="22">
-    <w:abstractNumId w:val="2"/>
+    <w:abstractNumId w:val="3"/>
   </w:num>
   <w:num w:numId="23">
+    <w:abstractNumId w:val="7"/>
+  </w:num>
+  <w:num w:numId="24">
     <w:abstractNumId w:val="6"/>
   </w:num>
-  <w:num w:numId="24">
-    <w:abstractNumId w:val="5"/>
-  </w:num>
   <w:num w:numId="25">
-    <w:abstractNumId w:val="19"/>
+    <w:abstractNumId w:val="21"/>
   </w:num>
   <w:num w:numId="26">
     <w:abstractNumId w:val="1"/>
   </w:num>
   <w:num w:numId="27">
-    <w:abstractNumId w:val="9"/>
+    <w:abstractNumId w:val="11"/>
   </w:num>
   <w:num w:numId="28">
-    <w:abstractNumId w:val="27"/>
+    <w:abstractNumId w:val="29"/>
   </w:num>
   <w:num w:numId="29">
-    <w:abstractNumId w:val="12"/>
+    <w:abstractNumId w:val="14"/>
   </w:num>
   <w:num w:numId="30">
-    <w:abstractNumId w:val="11"/>
+    <w:abstractNumId w:val="13"/>
   </w:num>
   <w:num w:numId="31">
-    <w:abstractNumId w:val="29"/>
+    <w:abstractNumId w:val="31"/>
+  </w:num>
+  <w:num w:numId="32">
+    <w:abstractNumId w:val="2"/>
+  </w:num>
+  <w:num w:numId="33">
+    <w:abstractNumId w:val="10"/>
   </w:num>
 </w:numbering>
 </file>

</xml_diff>

<commit_message>
Opis pozostałych artefaktów, oraz części wydarzen
</commit_message>
<xml_diff>
--- a/Praca_magisterska.docx
+++ b/Praca_magisterska.docx
@@ -7540,6 +7540,11 @@
       </w:r>
     </w:p>
     <w:p>
+      <w:r>
+        <w:t>Scrum w ramach swojego szkieletu prowadzenia prac wyznacza swoiste rodzaje aktywności oraz w prowadzeniu metodyki posługuję się narzędziami upraszczającymi organizację pracy, zaliczamy do nich następujące artefakty:</w:t>
+      </w:r>
+    </w:p>
+    <w:p>
       <w:pPr>
         <w:pStyle w:val="Akapitzlist"/>
         <w:numPr>
@@ -7599,6 +7604,7 @@
         </w:numPr>
       </w:pPr>
       <w:r>
+        <w:lastRenderedPageBreak/>
         <w:t>Szacunkowa pracochłonność- wstępna liczba oznaczająca jak duży nakład pracy zespołu jest potrzebny aby zadanie zostało zrealizowane</w:t>
       </w:r>
     </w:p>
@@ -7608,11 +7614,7 @@
         <w:ind w:left="1077" w:firstLine="0"/>
       </w:pPr>
       <w:r>
-        <w:t xml:space="preserve">Oprócz wymienionych cech zadanie może opisywać sposób testowania funkcjonalności gdy ta zostania ukończona, oraz definicje kiedy zadanie można uznać za zakończone(Definition of Done). Co ważne podkreślenia wykaz prac nie </w:t>
-      </w:r>
-      <w:r>
-        <w:lastRenderedPageBreak/>
-        <w:t>jest raz zdefiniowaną, ostateczną listą zadań, w miarę rozwoju projektu może ona ewoluować, zmieniać się, mogą odwracać się kolejnością elementy na niej się znajdujące.</w:t>
+        <w:t>Oprócz wymienionych cech zadanie może opisywać sposób testowania funkcjonalności gdy ta zostania ukończona, oraz definicje kiedy zadanie można uznać za zakończone(Definition of Done). Co ważne podkreślenia wykaz prac nie jest raz zdefiniowaną, ostateczną listą zadań, w miarę rozwoju projektu może ona ewoluować, zmieniać się, mogą odwracać się kolejnością elementy na niej się znajdujące.</w:t>
       </w:r>
     </w:p>
     <w:p>
@@ -7961,6 +7963,15 @@
       <w:r>
         <w:t>Sprint Backlog</w:t>
       </w:r>
+      <w:r>
+        <w:t xml:space="preserve"> to podzbiór zadań znajdujących się w Product Backlogu, które zostały wskazana ze niezbędne do wykonania, aby osiągnąć wyznaczony Cel sprintu który jest ustalany w trakcie jego planowania. Ukończenie wszystkich zadań w Backlogu zapewnia dostarczenie przyrostu na koniec iteracji. Podobnie jak wykaz prac całego projektu, tak i wykaz prac interacji jest modyfikowany w trakcie trwania sprintu. A modyfikacji tej dokonuje zespół jeżeli zajedzie taka potrzeba. Za Backlog Sprintu odpowiada zespół deweloperski, dlatego dokonywanie modyfikacji(dodawanie, usuwanie, edycja zadań) jest niedopuszczalna dla osób spoza zespołu.</w:t>
+      </w:r>
+    </w:p>
+    <w:p>
+      <w:pPr>
+        <w:pStyle w:val="Akapitzlist"/>
+        <w:ind w:left="1077" w:firstLine="0"/>
+      </w:pPr>
     </w:p>
     <w:p>
       <w:pPr>
@@ -7971,8 +7982,95 @@
         </w:numPr>
       </w:pPr>
       <w:r>
+        <w:lastRenderedPageBreak/>
         <w:t>Burndown Chart(wykres spalania)</w:t>
       </w:r>
+      <w:r>
+        <w:t xml:space="preserve"> jest narzędziem pozwalającym monitorować postęp sprintu, oraz prawdopodobieństwo ukończenia zadanej pracy w terminie. Zgodnie z metodyką Scrum powinien być codziennie aktualizowany w czasie Daily Scrum Meeting. Członkowie zespołu aktualizują informację ile jeszcze pracy muszą wykonać aby ukończyć realizowane zadania. Następnie suma pozostałych roboczogodzin(bądź Story Pointów w zależności z przyjętą skalą wyceny pracy) wyznacza całościową ilość potrzebną do osiągnięcia Celu Sprintu. Ponieważ wykres skupia się na liczbie pozostałej pracy do terminu jej zakończenia, wykres ten ma charakter spadający.</w:t>
+      </w:r>
+    </w:p>
+    <w:p>
+      <w:pPr>
+        <w:pStyle w:val="Akapitzlist"/>
+        <w:ind w:left="1077" w:firstLine="0"/>
+        <w:jc w:val="center"/>
+        <w:rPr>
+          <w:b/>
+        </w:rPr>
+      </w:pPr>
+      <w:r>
+        <w:rPr>
+          <w:b/>
+        </w:rPr>
+        <w:t>Przykładowy wykres spalania</w:t>
+      </w:r>
+      <w:r>
+        <w:br/>
+      </w:r>
+      <w:r>
+        <w:rPr>
+          <w:noProof/>
+        </w:rPr>
+        <w:drawing>
+          <wp:inline distT="0" distB="0" distL="0" distR="0">
+            <wp:extent cx="4626718" cy="2828260"/>
+            <wp:effectExtent l="19050" t="0" r="2432" b="0"/>
+            <wp:docPr id="22" name="Obraz 21" descr="burndown-chart-example.png"/>
+            <wp:cNvGraphicFramePr>
+              <a:graphicFrameLocks xmlns:a="http://schemas.openxmlformats.org/drawingml/2006/main" noChangeAspect="1"/>
+            </wp:cNvGraphicFramePr>
+            <a:graphic xmlns:a="http://schemas.openxmlformats.org/drawingml/2006/main">
+              <a:graphicData uri="http://schemas.openxmlformats.org/drawingml/2006/picture">
+                <pic:pic xmlns:pic="http://schemas.openxmlformats.org/drawingml/2006/picture">
+                  <pic:nvPicPr>
+                    <pic:cNvPr id="0" name="burndown-chart-example.png"/>
+                    <pic:cNvPicPr/>
+                  </pic:nvPicPr>
+                  <pic:blipFill>
+                    <a:blip r:embed="rId35"/>
+                    <a:stretch>
+                      <a:fillRect/>
+                    </a:stretch>
+                  </pic:blipFill>
+                  <pic:spPr>
+                    <a:xfrm>
+                      <a:off x="0" y="0"/>
+                      <a:ext cx="4633072" cy="2832144"/>
+                    </a:xfrm>
+                    <a:prstGeom prst="rect">
+                      <a:avLst/>
+                    </a:prstGeom>
+                  </pic:spPr>
+                </pic:pic>
+              </a:graphicData>
+            </a:graphic>
+          </wp:inline>
+        </w:drawing>
+      </w:r>
+    </w:p>
+    <w:p>
+      <w:pPr>
+        <w:pStyle w:val="Akapitzlist"/>
+        <w:ind w:left="1077" w:firstLine="0"/>
+        <w:jc w:val="center"/>
+      </w:pPr>
+      <w:r>
+        <w:t xml:space="preserve">Źródło: </w:t>
+      </w:r>
+      <w:hyperlink r:id="rId36" w:history="1">
+        <w:r>
+          <w:rPr>
+            <w:rStyle w:val="Hipercze"/>
+          </w:rPr>
+          <w:t>https://www.visual-paradigm.com/scrum/scrum-burndown-chart/</w:t>
+        </w:r>
+      </w:hyperlink>
+    </w:p>
+    <w:p>
+      <w:pPr>
+        <w:pStyle w:val="Akapitzlist"/>
+        <w:ind w:left="1077" w:firstLine="0"/>
+      </w:pPr>
     </w:p>
     <w:p>
       <w:pPr>
@@ -7985,7 +8083,23 @@
       <w:r>
         <w:t>Przyrost</w:t>
       </w:r>
-    </w:p>
+      <w:r>
+        <w:t xml:space="preserve"> jest sumą wszystkich wykonanych zadań z Product Backlogu w trwającym sprincie, oraz wszystkich poprzednich. Jest to </w:t>
+      </w:r>
+      <w:r>
+        <w:t>używalny produkt pracy zespołu Scrumowego. Na koniec sprintu podlega on weryfikacji i ocenie przez klienta czy spełnia jego potrzeby.</w:t>
+      </w:r>
+      <w:r>
+        <w:t xml:space="preserve"> </w:t>
+      </w:r>
+    </w:p>
+    <w:p/>
+    <w:p>
+      <w:r>
+        <w:t>Framework podczas jego stosowania wyróżnia powtarzające się aktywności, podczas których zespół współpracuję z artefaktami wymienionymi powyżej, aby pomóc wprowadzić zespół w określony regularny rytm pracy wszystkie wydarzenia w Scrumie są ustalone w niezmiennych oknach czasowych.</w:t>
+      </w:r>
+    </w:p>
+    <w:p/>
     <w:p>
       <w:pPr>
         <w:jc w:val="center"/>
@@ -7997,6 +8111,7 @@
         <w:rPr>
           <w:b/>
         </w:rPr>
+        <w:lastRenderedPageBreak/>
         <w:t>Proces scrumowy wraz z rolami oraz artefaktami</w:t>
       </w:r>
     </w:p>
@@ -8008,7 +8123,6 @@
         <w:rPr>
           <w:noProof/>
         </w:rPr>
-        <w:lastRenderedPageBreak/>
         <w:drawing>
           <wp:inline distT="0" distB="0" distL="0" distR="0">
             <wp:extent cx="5552410" cy="3122963"/>
@@ -8025,7 +8139,7 @@
                     <pic:cNvPicPr/>
                   </pic:nvPicPr>
                   <pic:blipFill>
-                    <a:blip r:embed="rId35"/>
+                    <a:blip r:embed="rId37"/>
                     <a:stretch>
                       <a:fillRect/>
                     </a:stretch>
@@ -8053,7 +8167,7 @@
       <w:r>
         <w:t xml:space="preserve">Źródło: </w:t>
       </w:r>
-      <w:hyperlink r:id="rId36" w:history="1">
+      <w:hyperlink r:id="rId38" w:history="1">
         <w:r>
           <w:rPr>
             <w:rStyle w:val="Hipercze"/>
@@ -8063,7 +8177,24 @@
       </w:hyperlink>
     </w:p>
     <w:p/>
-    <w:p/>
+    <w:p>
+      <w:pPr>
+        <w:pStyle w:val="Akapitzlist"/>
+        <w:numPr>
+          <w:ilvl w:val="0"/>
+          <w:numId w:val="42"/>
+        </w:numPr>
+      </w:pPr>
+      <w:r>
+        <w:t>Sprint Planning Meeting (Planowanie sprintu)</w:t>
+      </w:r>
+    </w:p>
+    <w:p>
+      <w:pPr>
+        <w:pStyle w:val="Akapitzlist"/>
+        <w:ind w:left="1077" w:firstLine="0"/>
+      </w:pPr>
+    </w:p>
     <w:p>
       <w:pPr>
         <w:pStyle w:val="Akapitzlist"/>
@@ -8100,17 +8231,204 @@
     <w:p>
       <w:pPr>
         <w:pStyle w:val="Akapitzlist"/>
+        <w:ind w:left="1077" w:firstLine="0"/>
+      </w:pPr>
+    </w:p>
+    <w:p>
+      <w:pPr>
+        <w:pStyle w:val="Akapitzlist"/>
         <w:numPr>
           <w:ilvl w:val="0"/>
           <w:numId w:val="37"/>
         </w:numPr>
       </w:pPr>
+      <w:r>
+        <w:t>Daily Scrum</w:t>
+      </w:r>
+      <w:r>
+        <w:t xml:space="preserve"> nazywane również stand-up meeting, jest codziennym, krótkim spotkanie podczas którego każdy członek zespołu raportuje przebieg pracy w sprincie podając trzy kluczowe informacje:</w:t>
+      </w:r>
+    </w:p>
+    <w:p>
+      <w:pPr>
+        <w:pStyle w:val="Akapitzlist"/>
+        <w:numPr>
+          <w:ilvl w:val="1"/>
+          <w:numId w:val="37"/>
+        </w:numPr>
+      </w:pPr>
+      <w:r>
+        <w:t>Jaką prace udało się wykonać w dniu poprzednim?</w:t>
+      </w:r>
+    </w:p>
+    <w:p>
+      <w:pPr>
+        <w:pStyle w:val="Akapitzlist"/>
+        <w:numPr>
+          <w:ilvl w:val="1"/>
+          <w:numId w:val="37"/>
+        </w:numPr>
+      </w:pPr>
+      <w:r>
+        <w:t>Jaką pracę planuje wykonań dzisiaj?</w:t>
+      </w:r>
+    </w:p>
+    <w:p>
+      <w:pPr>
+        <w:pStyle w:val="Akapitzlist"/>
+        <w:numPr>
+          <w:ilvl w:val="1"/>
+          <w:numId w:val="37"/>
+        </w:numPr>
+      </w:pPr>
+      <w:r>
+        <w:t>Czy napotkał jakieś trudności w dniu poprzedzającym?</w:t>
+      </w:r>
+    </w:p>
+    <w:p>
+      <w:pPr>
+        <w:pStyle w:val="Akapitzlist"/>
+        <w:ind w:left="1077" w:firstLine="0"/>
+      </w:pPr>
+      <w:r>
+        <w:lastRenderedPageBreak/>
+        <w:t>Jego czas trwania zwykle zamyka się w kwadrans, i jest ono obowiązkowym spotkaniem odbywającym się o stałej porze dnia dla każdego członka zespołu. W spotkaniu tym mogą uczestniczyć również osoby niewchodzące w skład zespołu Scrumowego, jednak ich rola sprowadza się do biernego uczestnictwa(nie powinni zabierać głosu na spotkaniu). Z uwagi na krótki czas spotkania najczęściej odbywa się ono w pozycji stojącej stąd pochodzi jego druga nazwa.</w:t>
+      </w:r>
+    </w:p>
+    <w:p>
+      <w:pPr>
+        <w:pStyle w:val="Akapitzlist"/>
+        <w:ind w:left="1077" w:firstLine="0"/>
+      </w:pPr>
+    </w:p>
+    <w:p>
+      <w:pPr>
+        <w:pStyle w:val="Akapitzlist"/>
+        <w:numPr>
+          <w:ilvl w:val="0"/>
+          <w:numId w:val="37"/>
+        </w:numPr>
+      </w:pPr>
+      <w:r>
+        <w:t>Sprint Review</w:t>
+      </w:r>
+      <w:r>
+        <w:t xml:space="preserve"> (Przegląd Sprintu)</w:t>
+      </w:r>
+      <w:r>
+        <w:t xml:space="preserve"> jest jednym z dwóch spotkań kończących interacje. Przyjmuje się że może trwać do czterech godzin, ale tylko w przypadku bardzo długich sprintów(miesiąc). Podczas tego spotkania obecny jest cały zespó</w:t>
+      </w:r>
+      <w:r>
+        <w:t>ł scrumowy, oraz interesariusze. Przegląd Sprintu odbywa się według agendy:</w:t>
+      </w:r>
+    </w:p>
+    <w:p>
+      <w:pPr>
+        <w:pStyle w:val="Akapitzlist"/>
+        <w:numPr>
+          <w:ilvl w:val="1"/>
+          <w:numId w:val="37"/>
+        </w:numPr>
+      </w:pPr>
+      <w:r>
+        <w:t>Wyjaśnienie przez Product Ownera które elementy z wykazu prac projektu zostały wykonanie i dlaczego akurat przedstawione.</w:t>
+      </w:r>
+    </w:p>
+    <w:p>
+      <w:pPr>
+        <w:pStyle w:val="Akapitzlist"/>
+        <w:numPr>
+          <w:ilvl w:val="1"/>
+          <w:numId w:val="37"/>
+        </w:numPr>
+      </w:pPr>
+      <w:r>
+        <w:t>Zespół Deweloperski opisuje jak przebiegała praca podczas tej iteracji. Jeżeli napotkano problemu omawia sposób ich rozwiązania.</w:t>
+      </w:r>
+    </w:p>
+    <w:p>
+      <w:pPr>
+        <w:pStyle w:val="Akapitzlist"/>
+        <w:numPr>
+          <w:ilvl w:val="1"/>
+          <w:numId w:val="37"/>
+        </w:numPr>
+      </w:pPr>
+      <w:r>
+        <w:t>Zespół przedstawia dodany przyrost w trakcie iteracji, po zaprezentowaniu funkcjonalności uczestnicy spotkania mogą zadać pytania na temat dodanego przyrostu.</w:t>
+      </w:r>
+    </w:p>
+    <w:p>
+      <w:pPr>
+        <w:pStyle w:val="Akapitzlist"/>
+        <w:numPr>
+          <w:ilvl w:val="1"/>
+          <w:numId w:val="37"/>
+        </w:numPr>
+      </w:pPr>
+      <w:r>
+        <w:t>Product Owner dokonuje omówienia obecnego stanu Product Backlogu, dokonując modyfikacji na podstawie oceny i opinii interesariuszy projektu</w:t>
+      </w:r>
+    </w:p>
+    <w:p>
+      <w:pPr>
+        <w:pStyle w:val="Akapitzlist"/>
+        <w:numPr>
+          <w:ilvl w:val="1"/>
+          <w:numId w:val="37"/>
+        </w:numPr>
+      </w:pPr>
+      <w:r>
+        <w:t>Wszyscy uczestnicy spotkania omawiają następne kroki jakie należy poczynić aby zakończyć projekt.</w:t>
+      </w:r>
+    </w:p>
+    <w:p>
+      <w:pPr>
+        <w:pStyle w:val="Akapitzlist"/>
+        <w:ind w:left="1077" w:firstLine="0"/>
+      </w:pPr>
+      <w:r>
+        <w:t>Wynikiem Review jest Backlog przygotowany do następnego Planowania Sprintu</w:t>
+      </w:r>
+    </w:p>
+    <w:p>
+      <w:pPr>
+        <w:pStyle w:val="Akapitzlist"/>
+        <w:ind w:left="1077" w:firstLine="0"/>
+      </w:pPr>
+    </w:p>
+    <w:p>
+      <w:pPr>
+        <w:pStyle w:val="Akapitzlist"/>
+        <w:numPr>
+          <w:ilvl w:val="0"/>
+          <w:numId w:val="37"/>
+        </w:numPr>
+      </w:pPr>
+      <w:r>
+        <w:t>Sprint Retrospective</w:t>
+      </w:r>
+      <w:r>
+        <w:t xml:space="preserve"> pozwala Zespołowi na analizę przebiegu pracy w trakcie trwania poprzedniego sprintu. Jego celem jest wskazanie obszarów do poprawy, oraz zaproponowanie sposobu ich poprawy podczas trwania następnego sprintu. Spotaknie to ma pomagać zespołowi zwiększać jego efektywność poprzez wprowadzanie ulepszeń w modelu pracy. Spotkanie to nie powinno trwać dłużej niż trzy godziny. A jego rezultatem powinny być zbiór akcji wprowadzonych w życie w trakcie trwania następnej iteracji.</w:t>
+      </w:r>
+    </w:p>
+    <w:p>
+      <w:pPr>
+        <w:pStyle w:val="Akapitzlist"/>
+        <w:numPr>
+          <w:ilvl w:val="0"/>
+          <w:numId w:val="37"/>
+        </w:numPr>
+      </w:pPr>
+      <w:r>
+        <w:t>Product Backlog Refiment</w:t>
+      </w:r>
     </w:p>
     <w:p/>
     <w:p/>
     <w:sectPr>
-      <w:footerReference w:type="even" r:id="rId37"/>
-      <w:footerReference w:type="default" r:id="rId38"/>
+      <w:footerReference w:type="even" r:id="rId39"/>
+      <w:footerReference w:type="default" r:id="rId40"/>
       <w:pgSz w:w="11906" w:h="16838"/>
       <w:pgMar w:top="1418" w:right="1134" w:bottom="1418" w:left="1701" w:header="709" w:footer="709" w:gutter="0"/>
       <w:cols w:space="708"/>
@@ -8235,7 +8553,7 @@
         <w:rFonts w:eastAsiaTheme="majorEastAsia"/>
         <w:noProof/>
       </w:rPr>
-      <w:t>33</w:t>
+      <w:t>36</w:t>
     </w:r>
     <w:r>
       <w:rPr>
@@ -11172,7 +11490,7 @@
   <w:abstractNum w:abstractNumId="26">
     <w:nsid w:val="51B6088B"/>
     <w:multiLevelType w:val="hybridMultilevel"/>
-    <w:tmpl w:val="407C5470"/>
+    <w:tmpl w:val="E41486CE"/>
     <w:lvl w:ilvl="0" w:tplc="04150001">
       <w:start w:val="1"/>
       <w:numFmt w:val="bullet"/>
@@ -11637,7 +11955,7 @@
         <w:rFonts w:ascii="Symbol" w:hAnsi="Symbol" w:hint="default"/>
       </w:rPr>
     </w:lvl>
-    <w:lvl w:ilvl="1" w:tplc="04150003" w:tentative="1">
+    <w:lvl w:ilvl="1" w:tplc="04150003">
       <w:start w:val="1"/>
       <w:numFmt w:val="bullet"/>
       <w:lvlText w:val="o"/>

</xml_diff>

<commit_message>
Niekompletne planowanie w Prince2
</commit_message>
<xml_diff>
--- a/Praca_magisterska.docx
+++ b/Praca_magisterska.docx
@@ -378,7 +378,7 @@
         </w:rPr>
       </w:sdtEndPr>
       <w:sdtContent>
-        <w:bookmarkStart w:id="0" w:name="_Toc18440131" w:displacedByCustomXml="prev"/>
+        <w:bookmarkStart w:id="0" w:name="_Toc18767504" w:displacedByCustomXml="prev"/>
         <w:p>
           <w:pPr>
             <w:pStyle w:val="Nagwek1"/>
@@ -411,7 +411,7 @@
           <w:r>
             <w:fldChar w:fldCharType="separate"/>
           </w:r>
-          <w:hyperlink w:anchor="_Toc18440131" w:history="1">
+          <w:hyperlink w:anchor="_Toc18767504" w:history="1">
             <w:r>
               <w:rPr>
                 <w:rStyle w:val="Hipercze"/>
@@ -454,7 +454,7 @@
                 <w:noProof/>
                 <w:webHidden/>
               </w:rPr>
-              <w:instrText xml:space="preserve"> PAGEREF _Toc18440131 \h </w:instrText>
+              <w:instrText xml:space="preserve"> PAGEREF _Toc18767504 \h </w:instrText>
             </w:r>
             <w:r>
               <w:rPr>
@@ -499,7 +499,7 @@
               <w:szCs w:val="22"/>
             </w:rPr>
           </w:pPr>
-          <w:hyperlink w:anchor="_Toc18440132" w:history="1">
+          <w:hyperlink w:anchor="_Toc18767505" w:history="1">
             <w:r>
               <w:rPr>
                 <w:rStyle w:val="Hipercze"/>
@@ -542,7 +542,7 @@
                 <w:noProof/>
                 <w:webHidden/>
               </w:rPr>
-              <w:instrText xml:space="preserve"> PAGEREF _Toc18440132 \h </w:instrText>
+              <w:instrText xml:space="preserve"> PAGEREF _Toc18767505 \h </w:instrText>
             </w:r>
             <w:r>
               <w:rPr>
@@ -587,7 +587,7 @@
               <w:szCs w:val="22"/>
             </w:rPr>
           </w:pPr>
-          <w:hyperlink w:anchor="_Toc18440133" w:history="1">
+          <w:hyperlink w:anchor="_Toc18767506" w:history="1">
             <w:r>
               <w:rPr>
                 <w:rStyle w:val="Hipercze"/>
@@ -630,7 +630,7 @@
                 <w:noProof/>
                 <w:webHidden/>
               </w:rPr>
-              <w:instrText xml:space="preserve"> PAGEREF _Toc18440133 \h </w:instrText>
+              <w:instrText xml:space="preserve"> PAGEREF _Toc18767506 \h </w:instrText>
             </w:r>
             <w:r>
               <w:rPr>
@@ -675,7 +675,7 @@
               <w:szCs w:val="22"/>
             </w:rPr>
           </w:pPr>
-          <w:hyperlink w:anchor="_Toc18440136" w:history="1">
+          <w:hyperlink w:anchor="_Toc18767509" w:history="1">
             <w:r>
               <w:rPr>
                 <w:rStyle w:val="Hipercze"/>
@@ -718,7 +718,7 @@
                 <w:noProof/>
                 <w:webHidden/>
               </w:rPr>
-              <w:instrText xml:space="preserve"> PAGEREF _Toc18440136 \h </w:instrText>
+              <w:instrText xml:space="preserve"> PAGEREF _Toc18767509 \h </w:instrText>
             </w:r>
             <w:r>
               <w:rPr>
@@ -763,7 +763,7 @@
               <w:szCs w:val="22"/>
             </w:rPr>
           </w:pPr>
-          <w:hyperlink w:anchor="_Toc18440137" w:history="1">
+          <w:hyperlink w:anchor="_Toc18767510" w:history="1">
             <w:r>
               <w:rPr>
                 <w:rStyle w:val="Hipercze"/>
@@ -806,7 +806,7 @@
                 <w:noProof/>
                 <w:webHidden/>
               </w:rPr>
-              <w:instrText xml:space="preserve"> PAGEREF _Toc18440137 \h </w:instrText>
+              <w:instrText xml:space="preserve"> PAGEREF _Toc18767510 \h </w:instrText>
             </w:r>
             <w:r>
               <w:rPr>
@@ -851,7 +851,7 @@
               <w:szCs w:val="22"/>
             </w:rPr>
           </w:pPr>
-          <w:hyperlink w:anchor="_Toc18440138" w:history="1">
+          <w:hyperlink w:anchor="_Toc18767511" w:history="1">
             <w:r>
               <w:rPr>
                 <w:rStyle w:val="Hipercze"/>
@@ -894,7 +894,7 @@
                 <w:noProof/>
                 <w:webHidden/>
               </w:rPr>
-              <w:instrText xml:space="preserve"> PAGEREF _Toc18440138 \h </w:instrText>
+              <w:instrText xml:space="preserve"> PAGEREF _Toc18767511 \h </w:instrText>
             </w:r>
             <w:r>
               <w:rPr>
@@ -939,7 +939,7 @@
               <w:szCs w:val="22"/>
             </w:rPr>
           </w:pPr>
-          <w:hyperlink w:anchor="_Toc18440139" w:history="1">
+          <w:hyperlink w:anchor="_Toc18767512" w:history="1">
             <w:r>
               <w:rPr>
                 <w:rStyle w:val="Hipercze"/>
@@ -960,8 +960,25 @@
               <w:rPr>
                 <w:rStyle w:val="Hipercze"/>
                 <w:noProof/>
-              </w:rPr>
-              <w:t>Metoda scenariuszowa</w:t>
+                <w:shd w:val="clear" w:color="auto" w:fill="FFFFFF"/>
+              </w:rPr>
+              <w:t>Struktura po</w:t>
+            </w:r>
+            <w:r>
+              <w:rPr>
+                <w:rStyle w:val="Hipercze"/>
+                <w:noProof/>
+                <w:shd w:val="clear" w:color="auto" w:fill="FFFFFF"/>
+              </w:rPr>
+              <w:t>d</w:t>
+            </w:r>
+            <w:r>
+              <w:rPr>
+                <w:rStyle w:val="Hipercze"/>
+                <w:noProof/>
+                <w:shd w:val="clear" w:color="auto" w:fill="FFFFFF"/>
+              </w:rPr>
+              <w:t>ziału pracy(WBS)</w:t>
             </w:r>
             <w:r>
               <w:rPr>
@@ -982,7 +999,7 @@
                 <w:noProof/>
                 <w:webHidden/>
               </w:rPr>
-              <w:instrText xml:space="preserve"> PAGEREF _Toc18440139 \h </w:instrText>
+              <w:instrText xml:space="preserve"> PAGEREF _Toc18767512 \h </w:instrText>
             </w:r>
             <w:r>
               <w:rPr>
@@ -1027,7 +1044,7 @@
               <w:szCs w:val="22"/>
             </w:rPr>
           </w:pPr>
-          <w:hyperlink w:anchor="_Toc18440140" w:history="1">
+          <w:hyperlink w:anchor="_Toc18767513" w:history="1">
             <w:r>
               <w:rPr>
                 <w:rStyle w:val="Hipercze"/>
@@ -1049,7 +1066,7 @@
                 <w:rStyle w:val="Hipercze"/>
                 <w:noProof/>
               </w:rPr>
-              <w:t>Metoda symulacyjna</w:t>
+              <w:t>Diagram Gantta</w:t>
             </w:r>
             <w:r>
               <w:rPr>
@@ -1070,7 +1087,7 @@
                 <w:noProof/>
                 <w:webHidden/>
               </w:rPr>
-              <w:instrText xml:space="preserve"> PAGEREF _Toc18440140 \h </w:instrText>
+              <w:instrText xml:space="preserve"> PAGEREF _Toc18767513 \h </w:instrText>
             </w:r>
             <w:r>
               <w:rPr>
@@ -1090,7 +1107,7 @@
                 <w:noProof/>
                 <w:webHidden/>
               </w:rPr>
-              <w:t>10</w:t>
+              <w:t>11</w:t>
             </w:r>
             <w:r>
               <w:rPr>
@@ -1115,7 +1132,7 @@
               <w:szCs w:val="22"/>
             </w:rPr>
           </w:pPr>
-          <w:hyperlink w:anchor="_Toc18440141" w:history="1">
+          <w:hyperlink w:anchor="_Toc18767514" w:history="1">
             <w:r>
               <w:rPr>
                 <w:rStyle w:val="Hipercze"/>
@@ -1137,7 +1154,7 @@
                 <w:rStyle w:val="Hipercze"/>
                 <w:noProof/>
               </w:rPr>
-              <w:t>Diagram Gantta</w:t>
+              <w:t>Metoda scenariuszowa</w:t>
             </w:r>
             <w:r>
               <w:rPr>
@@ -1158,7 +1175,7 @@
                 <w:noProof/>
                 <w:webHidden/>
               </w:rPr>
-              <w:instrText xml:space="preserve"> PAGEREF _Toc18440141 \h </w:instrText>
+              <w:instrText xml:space="preserve"> PAGEREF _Toc18767514 \h </w:instrText>
             </w:r>
             <w:r>
               <w:rPr>
@@ -1178,7 +1195,7 @@
                 <w:noProof/>
                 <w:webHidden/>
               </w:rPr>
-              <w:t>11</w:t>
+              <w:t>14</w:t>
             </w:r>
             <w:r>
               <w:rPr>
@@ -1203,7 +1220,7 @@
               <w:szCs w:val="22"/>
             </w:rPr>
           </w:pPr>
-          <w:hyperlink w:anchor="_Toc18440142" w:history="1">
+          <w:hyperlink w:anchor="_Toc18767515" w:history="1">
             <w:r>
               <w:rPr>
                 <w:rStyle w:val="Hipercze"/>
@@ -1225,7 +1242,7 @@
                 <w:rStyle w:val="Hipercze"/>
                 <w:noProof/>
               </w:rPr>
-              <w:t>Planowanie sieciowe</w:t>
+              <w:t>Metoda symulacyjna</w:t>
             </w:r>
             <w:r>
               <w:rPr>
@@ -1246,7 +1263,7 @@
                 <w:noProof/>
                 <w:webHidden/>
               </w:rPr>
-              <w:instrText xml:space="preserve"> PAGEREF _Toc18440142 \h </w:instrText>
+              <w:instrText xml:space="preserve"> PAGEREF _Toc18767515 \h </w:instrText>
             </w:r>
             <w:r>
               <w:rPr>
@@ -1266,7 +1283,7 @@
                 <w:noProof/>
                 <w:webHidden/>
               </w:rPr>
-              <w:t>14</w:t>
+              <w:t>15</w:t>
             </w:r>
             <w:r>
               <w:rPr>
@@ -1291,7 +1308,7 @@
               <w:szCs w:val="22"/>
             </w:rPr>
           </w:pPr>
-          <w:hyperlink w:anchor="_Toc18440143" w:history="1">
+          <w:hyperlink w:anchor="_Toc18767516" w:history="1">
             <w:r>
               <w:rPr>
                 <w:rStyle w:val="Hipercze"/>
@@ -1313,6 +1330,94 @@
                 <w:rStyle w:val="Hipercze"/>
                 <w:noProof/>
               </w:rPr>
+              <w:t>Planowanie sieciowe</w:t>
+            </w:r>
+            <w:r>
+              <w:rPr>
+                <w:noProof/>
+                <w:webHidden/>
+              </w:rPr>
+              <w:tab/>
+            </w:r>
+            <w:r>
+              <w:rPr>
+                <w:noProof/>
+                <w:webHidden/>
+              </w:rPr>
+              <w:fldChar w:fldCharType="begin"/>
+            </w:r>
+            <w:r>
+              <w:rPr>
+                <w:noProof/>
+                <w:webHidden/>
+              </w:rPr>
+              <w:instrText xml:space="preserve"> PAGEREF _Toc18767516 \h </w:instrText>
+            </w:r>
+            <w:r>
+              <w:rPr>
+                <w:noProof/>
+                <w:webHidden/>
+              </w:rPr>
+            </w:r>
+            <w:r>
+              <w:rPr>
+                <w:noProof/>
+                <w:webHidden/>
+              </w:rPr>
+              <w:fldChar w:fldCharType="separate"/>
+            </w:r>
+            <w:r>
+              <w:rPr>
+                <w:noProof/>
+                <w:webHidden/>
+              </w:rPr>
+              <w:t>16</w:t>
+            </w:r>
+            <w:r>
+              <w:rPr>
+                <w:noProof/>
+                <w:webHidden/>
+              </w:rPr>
+              <w:fldChar w:fldCharType="end"/>
+            </w:r>
+          </w:hyperlink>
+        </w:p>
+        <w:p>
+          <w:pPr>
+            <w:pStyle w:val="Spistreci3"/>
+            <w:tabs>
+              <w:tab w:val="left" w:pos="1540"/>
+              <w:tab w:val="right" w:leader="dot" w:pos="9061"/>
+            </w:tabs>
+            <w:rPr>
+              <w:rFonts w:asciiTheme="minorHAnsi" w:eastAsiaTheme="minorEastAsia" w:hAnsiTheme="minorHAnsi" w:cstheme="minorBidi"/>
+              <w:noProof/>
+              <w:sz w:val="22"/>
+              <w:szCs w:val="22"/>
+            </w:rPr>
+          </w:pPr>
+          <w:hyperlink w:anchor="_Toc18767517" w:history="1">
+            <w:r>
+              <w:rPr>
+                <w:rStyle w:val="Hipercze"/>
+                <w:noProof/>
+              </w:rPr>
+              <w:t>3.2.7</w:t>
+            </w:r>
+            <w:r>
+              <w:rPr>
+                <w:rFonts w:asciiTheme="minorHAnsi" w:eastAsiaTheme="minorEastAsia" w:hAnsiTheme="minorHAnsi" w:cstheme="minorBidi"/>
+                <w:noProof/>
+                <w:sz w:val="22"/>
+                <w:szCs w:val="22"/>
+              </w:rPr>
+              <w:tab/>
+            </w:r>
+            <w:r>
+              <w:rPr>
+                <w:rStyle w:val="Hipercze"/>
+                <w:noProof/>
+              </w:rPr>
               <w:t>Metody portfelowe</w:t>
             </w:r>
             <w:r>
@@ -1334,7 +1439,7 @@
                 <w:noProof/>
                 <w:webHidden/>
               </w:rPr>
-              <w:instrText xml:space="preserve"> PAGEREF _Toc18440143 \h </w:instrText>
+              <w:instrText xml:space="preserve"> PAGEREF _Toc18767517 \h </w:instrText>
             </w:r>
             <w:r>
               <w:rPr>
@@ -1354,7 +1459,7 @@
                 <w:noProof/>
                 <w:webHidden/>
               </w:rPr>
-              <w:t>17</w:t>
+              <w:t>19</w:t>
             </w:r>
             <w:r>
               <w:rPr>
@@ -1379,7 +1484,7 @@
               <w:szCs w:val="22"/>
             </w:rPr>
           </w:pPr>
-          <w:hyperlink w:anchor="_Toc18440144" w:history="1">
+          <w:hyperlink w:anchor="_Toc18767518" w:history="1">
             <w:r>
               <w:rPr>
                 <w:rStyle w:val="Hipercze"/>
@@ -1422,7 +1527,7 @@
                 <w:noProof/>
                 <w:webHidden/>
               </w:rPr>
-              <w:instrText xml:space="preserve"> PAGEREF _Toc18440144 \h </w:instrText>
+              <w:instrText xml:space="preserve"> PAGEREF _Toc18767518 \h </w:instrText>
             </w:r>
             <w:r>
               <w:rPr>
@@ -1442,7 +1547,7 @@
                 <w:noProof/>
                 <w:webHidden/>
               </w:rPr>
-              <w:t>21</w:t>
+              <w:t>23</w:t>
             </w:r>
             <w:r>
               <w:rPr>
@@ -1467,7 +1572,7 @@
               <w:szCs w:val="22"/>
             </w:rPr>
           </w:pPr>
-          <w:hyperlink w:anchor="_Toc18440145" w:history="1">
+          <w:hyperlink w:anchor="_Toc18767519" w:history="1">
             <w:r>
               <w:rPr>
                 <w:rStyle w:val="Hipercze"/>
@@ -1511,7 +1616,7 @@
                 <w:noProof/>
                 <w:webHidden/>
               </w:rPr>
-              <w:instrText xml:space="preserve"> PAGEREF _Toc18440145 \h </w:instrText>
+              <w:instrText xml:space="preserve"> PAGEREF _Toc18767519 \h </w:instrText>
             </w:r>
             <w:r>
               <w:rPr>
@@ -1531,7 +1636,7 @@
                 <w:noProof/>
                 <w:webHidden/>
               </w:rPr>
-              <w:t>22</w:t>
+              <w:t>24</w:t>
             </w:r>
             <w:r>
               <w:rPr>
@@ -1556,7 +1661,7 @@
               <w:szCs w:val="22"/>
             </w:rPr>
           </w:pPr>
-          <w:hyperlink w:anchor="_Toc18440146" w:history="1">
+          <w:hyperlink w:anchor="_Toc18767520" w:history="1">
             <w:r>
               <w:rPr>
                 <w:rStyle w:val="Hipercze"/>
@@ -1599,7 +1704,7 @@
                 <w:noProof/>
                 <w:webHidden/>
               </w:rPr>
-              <w:instrText xml:space="preserve"> PAGEREF _Toc18440146 \h </w:instrText>
+              <w:instrText xml:space="preserve"> PAGEREF _Toc18767520 \h </w:instrText>
             </w:r>
             <w:r>
               <w:rPr>
@@ -1619,7 +1724,7 @@
                 <w:noProof/>
                 <w:webHidden/>
               </w:rPr>
-              <w:t>22</w:t>
+              <w:t>24</w:t>
             </w:r>
             <w:r>
               <w:rPr>
@@ -1644,7 +1749,7 @@
               <w:szCs w:val="22"/>
             </w:rPr>
           </w:pPr>
-          <w:hyperlink w:anchor="_Toc18440147" w:history="1">
+          <w:hyperlink w:anchor="_Toc18767521" w:history="1">
             <w:r>
               <w:rPr>
                 <w:rStyle w:val="Hipercze"/>
@@ -1687,7 +1792,7 @@
                 <w:noProof/>
                 <w:webHidden/>
               </w:rPr>
-              <w:instrText xml:space="preserve"> PAGEREF _Toc18440147 \h </w:instrText>
+              <w:instrText xml:space="preserve"> PAGEREF _Toc18767521 \h </w:instrText>
             </w:r>
             <w:r>
               <w:rPr>
@@ -1707,7 +1812,7 @@
                 <w:noProof/>
                 <w:webHidden/>
               </w:rPr>
-              <w:t>25</w:t>
+              <w:t>27</w:t>
             </w:r>
             <w:r>
               <w:rPr>
@@ -1732,7 +1837,7 @@
               <w:szCs w:val="22"/>
             </w:rPr>
           </w:pPr>
-          <w:hyperlink w:anchor="_Toc18440148" w:history="1">
+          <w:hyperlink w:anchor="_Toc18767522" w:history="1">
             <w:r>
               <w:rPr>
                 <w:rStyle w:val="Hipercze"/>
@@ -1775,7 +1880,7 @@
                 <w:noProof/>
                 <w:webHidden/>
               </w:rPr>
-              <w:instrText xml:space="preserve"> PAGEREF _Toc18440148 \h </w:instrText>
+              <w:instrText xml:space="preserve"> PAGEREF _Toc18767522 \h </w:instrText>
             </w:r>
             <w:r>
               <w:rPr>
@@ -1795,7 +1900,7 @@
                 <w:noProof/>
                 <w:webHidden/>
               </w:rPr>
-              <w:t>27</w:t>
+              <w:t>29</w:t>
             </w:r>
             <w:r>
               <w:rPr>
@@ -1820,7 +1925,7 @@
               <w:szCs w:val="22"/>
             </w:rPr>
           </w:pPr>
-          <w:hyperlink w:anchor="_Toc18440149" w:history="1">
+          <w:hyperlink w:anchor="_Toc18767523" w:history="1">
             <w:r>
               <w:rPr>
                 <w:rStyle w:val="Hipercze"/>
@@ -1842,7 +1947,7 @@
                 <w:rStyle w:val="Hipercze"/>
                 <w:noProof/>
               </w:rPr>
-              <w:t>Podejście zwinne(adaptacyjne)</w:t>
+              <w:t>Model ewolucyjny(iteracyjny)</w:t>
             </w:r>
             <w:r>
               <w:rPr>
@@ -1863,7 +1968,7 @@
                 <w:noProof/>
                 <w:webHidden/>
               </w:rPr>
-              <w:instrText xml:space="preserve"> PAGEREF _Toc18440149 \h </w:instrText>
+              <w:instrText xml:space="preserve"> PAGEREF _Toc18767523 \h </w:instrText>
             </w:r>
             <w:r>
               <w:rPr>
@@ -1883,7 +1988,7 @@
                 <w:noProof/>
                 <w:webHidden/>
               </w:rPr>
-              <w:t>28</w:t>
+              <w:t>31</w:t>
             </w:r>
             <w:r>
               <w:rPr>
@@ -1908,7 +2013,7 @@
               <w:szCs w:val="22"/>
             </w:rPr>
           </w:pPr>
-          <w:hyperlink w:anchor="_Toc18440150" w:history="1">
+          <w:hyperlink w:anchor="_Toc18767524" w:history="1">
             <w:r>
               <w:rPr>
                 <w:rStyle w:val="Hipercze"/>
@@ -1930,6 +2035,182 @@
                 <w:rStyle w:val="Hipercze"/>
                 <w:noProof/>
               </w:rPr>
+              <w:t>Prince2</w:t>
+            </w:r>
+            <w:r>
+              <w:rPr>
+                <w:noProof/>
+                <w:webHidden/>
+              </w:rPr>
+              <w:tab/>
+            </w:r>
+            <w:r>
+              <w:rPr>
+                <w:noProof/>
+                <w:webHidden/>
+              </w:rPr>
+              <w:fldChar w:fldCharType="begin"/>
+            </w:r>
+            <w:r>
+              <w:rPr>
+                <w:noProof/>
+                <w:webHidden/>
+              </w:rPr>
+              <w:instrText xml:space="preserve"> PAGEREF _Toc18767524 \h </w:instrText>
+            </w:r>
+            <w:r>
+              <w:rPr>
+                <w:noProof/>
+                <w:webHidden/>
+              </w:rPr>
+            </w:r>
+            <w:r>
+              <w:rPr>
+                <w:noProof/>
+                <w:webHidden/>
+              </w:rPr>
+              <w:fldChar w:fldCharType="separate"/>
+            </w:r>
+            <w:r>
+              <w:rPr>
+                <w:noProof/>
+                <w:webHidden/>
+              </w:rPr>
+              <w:t>32</w:t>
+            </w:r>
+            <w:r>
+              <w:rPr>
+                <w:noProof/>
+                <w:webHidden/>
+              </w:rPr>
+              <w:fldChar w:fldCharType="end"/>
+            </w:r>
+          </w:hyperlink>
+        </w:p>
+        <w:p>
+          <w:pPr>
+            <w:pStyle w:val="Spistreci3"/>
+            <w:tabs>
+              <w:tab w:val="left" w:pos="1540"/>
+              <w:tab w:val="right" w:leader="dot" w:pos="9061"/>
+            </w:tabs>
+            <w:rPr>
+              <w:rFonts w:asciiTheme="minorHAnsi" w:eastAsiaTheme="minorEastAsia" w:hAnsiTheme="minorHAnsi" w:cstheme="minorBidi"/>
+              <w:noProof/>
+              <w:sz w:val="22"/>
+              <w:szCs w:val="22"/>
+            </w:rPr>
+          </w:pPr>
+          <w:hyperlink w:anchor="_Toc18767525" w:history="1">
+            <w:r>
+              <w:rPr>
+                <w:rStyle w:val="Hipercze"/>
+                <w:noProof/>
+              </w:rPr>
+              <w:t>4.1.6</w:t>
+            </w:r>
+            <w:r>
+              <w:rPr>
+                <w:rFonts w:asciiTheme="minorHAnsi" w:eastAsiaTheme="minorEastAsia" w:hAnsiTheme="minorHAnsi" w:cstheme="minorBidi"/>
+                <w:noProof/>
+                <w:sz w:val="22"/>
+                <w:szCs w:val="22"/>
+              </w:rPr>
+              <w:tab/>
+            </w:r>
+            <w:r>
+              <w:rPr>
+                <w:rStyle w:val="Hipercze"/>
+                <w:noProof/>
+              </w:rPr>
+              <w:t>Podejście zwinne(adaptacyjne)</w:t>
+            </w:r>
+            <w:r>
+              <w:rPr>
+                <w:noProof/>
+                <w:webHidden/>
+              </w:rPr>
+              <w:tab/>
+            </w:r>
+            <w:r>
+              <w:rPr>
+                <w:noProof/>
+                <w:webHidden/>
+              </w:rPr>
+              <w:fldChar w:fldCharType="begin"/>
+            </w:r>
+            <w:r>
+              <w:rPr>
+                <w:noProof/>
+                <w:webHidden/>
+              </w:rPr>
+              <w:instrText xml:space="preserve"> PAGEREF _Toc18767525 \h </w:instrText>
+            </w:r>
+            <w:r>
+              <w:rPr>
+                <w:noProof/>
+                <w:webHidden/>
+              </w:rPr>
+            </w:r>
+            <w:r>
+              <w:rPr>
+                <w:noProof/>
+                <w:webHidden/>
+              </w:rPr>
+              <w:fldChar w:fldCharType="separate"/>
+            </w:r>
+            <w:r>
+              <w:rPr>
+                <w:noProof/>
+                <w:webHidden/>
+              </w:rPr>
+              <w:t>35</w:t>
+            </w:r>
+            <w:r>
+              <w:rPr>
+                <w:noProof/>
+                <w:webHidden/>
+              </w:rPr>
+              <w:fldChar w:fldCharType="end"/>
+            </w:r>
+          </w:hyperlink>
+        </w:p>
+        <w:p>
+          <w:pPr>
+            <w:pStyle w:val="Spistreci3"/>
+            <w:tabs>
+              <w:tab w:val="left" w:pos="1540"/>
+              <w:tab w:val="right" w:leader="dot" w:pos="9061"/>
+            </w:tabs>
+            <w:rPr>
+              <w:rFonts w:asciiTheme="minorHAnsi" w:eastAsiaTheme="minorEastAsia" w:hAnsiTheme="minorHAnsi" w:cstheme="minorBidi"/>
+              <w:noProof/>
+              <w:sz w:val="22"/>
+              <w:szCs w:val="22"/>
+            </w:rPr>
+          </w:pPr>
+          <w:hyperlink w:anchor="_Toc18767526" w:history="1">
+            <w:r>
+              <w:rPr>
+                <w:rStyle w:val="Hipercze"/>
+                <w:noProof/>
+              </w:rPr>
+              <w:t>4.1.7</w:t>
+            </w:r>
+            <w:r>
+              <w:rPr>
+                <w:rFonts w:asciiTheme="minorHAnsi" w:eastAsiaTheme="minorEastAsia" w:hAnsiTheme="minorHAnsi" w:cstheme="minorBidi"/>
+                <w:noProof/>
+                <w:sz w:val="22"/>
+                <w:szCs w:val="22"/>
+              </w:rPr>
+              <w:tab/>
+            </w:r>
+            <w:r>
+              <w:rPr>
+                <w:rStyle w:val="Hipercze"/>
+                <w:noProof/>
+              </w:rPr>
               <w:t>Scrum Framework</w:t>
             </w:r>
             <w:r>
@@ -1951,7 +2232,7 @@
                 <w:noProof/>
                 <w:webHidden/>
               </w:rPr>
-              <w:instrText xml:space="preserve"> PAGEREF _Toc18440150 \h </w:instrText>
+              <w:instrText xml:space="preserve"> PAGEREF _Toc18767526 \h </w:instrText>
             </w:r>
             <w:r>
               <w:rPr>
@@ -1971,7 +2252,95 @@
                 <w:noProof/>
                 <w:webHidden/>
               </w:rPr>
-              <w:t>33</w:t>
+              <w:t>39</w:t>
+            </w:r>
+            <w:r>
+              <w:rPr>
+                <w:noProof/>
+                <w:webHidden/>
+              </w:rPr>
+              <w:fldChar w:fldCharType="end"/>
+            </w:r>
+          </w:hyperlink>
+        </w:p>
+        <w:p>
+          <w:pPr>
+            <w:pStyle w:val="Spistreci1"/>
+            <w:tabs>
+              <w:tab w:val="left" w:pos="880"/>
+              <w:tab w:val="right" w:leader="dot" w:pos="9061"/>
+            </w:tabs>
+            <w:rPr>
+              <w:rFonts w:asciiTheme="minorHAnsi" w:eastAsiaTheme="minorEastAsia" w:hAnsiTheme="minorHAnsi" w:cstheme="minorBidi"/>
+              <w:noProof/>
+              <w:sz w:val="22"/>
+              <w:szCs w:val="22"/>
+            </w:rPr>
+          </w:pPr>
+          <w:hyperlink w:anchor="_Toc18767527" w:history="1">
+            <w:r>
+              <w:rPr>
+                <w:rStyle w:val="Hipercze"/>
+                <w:noProof/>
+              </w:rPr>
+              <w:t>5</w:t>
+            </w:r>
+            <w:r>
+              <w:rPr>
+                <w:rFonts w:asciiTheme="minorHAnsi" w:eastAsiaTheme="minorEastAsia" w:hAnsiTheme="minorHAnsi" w:cstheme="minorBidi"/>
+                <w:noProof/>
+                <w:sz w:val="22"/>
+                <w:szCs w:val="22"/>
+              </w:rPr>
+              <w:tab/>
+            </w:r>
+            <w:r>
+              <w:rPr>
+                <w:rStyle w:val="Hipercze"/>
+                <w:noProof/>
+              </w:rPr>
+              <w:t>Realizacja planowania</w:t>
+            </w:r>
+            <w:r>
+              <w:rPr>
+                <w:noProof/>
+                <w:webHidden/>
+              </w:rPr>
+              <w:tab/>
+            </w:r>
+            <w:r>
+              <w:rPr>
+                <w:noProof/>
+                <w:webHidden/>
+              </w:rPr>
+              <w:fldChar w:fldCharType="begin"/>
+            </w:r>
+            <w:r>
+              <w:rPr>
+                <w:noProof/>
+                <w:webHidden/>
+              </w:rPr>
+              <w:instrText xml:space="preserve"> PAGEREF _Toc18767527 \h </w:instrText>
+            </w:r>
+            <w:r>
+              <w:rPr>
+                <w:noProof/>
+                <w:webHidden/>
+              </w:rPr>
+            </w:r>
+            <w:r>
+              <w:rPr>
+                <w:noProof/>
+                <w:webHidden/>
+              </w:rPr>
+              <w:fldChar w:fldCharType="separate"/>
+            </w:r>
+            <w:r>
+              <w:rPr>
+                <w:noProof/>
+                <w:webHidden/>
+              </w:rPr>
+              <w:t>50</w:t>
             </w:r>
             <w:r>
               <w:rPr>
@@ -2042,26 +2411,10 @@
     </w:p>
     <w:p>
       <w:pPr>
-        <w:spacing w:after="200" w:line="276" w:lineRule="auto"/>
-      </w:pPr>
-    </w:p>
-    <w:p>
-      <w:pPr>
-        <w:spacing w:after="200" w:line="276" w:lineRule="auto"/>
-      </w:pPr>
-    </w:p>
-    <w:p>
-      <w:pPr>
-        <w:spacing w:after="200" w:line="276" w:lineRule="auto"/>
-      </w:pPr>
-    </w:p>
-    <w:p>
-      <w:pPr>
         <w:pStyle w:val="Nagwek1"/>
       </w:pPr>
-      <w:bookmarkStart w:id="1" w:name="_Toc18440132"/>
-      <w:r>
-        <w:lastRenderedPageBreak/>
+      <w:bookmarkStart w:id="1" w:name="_Toc18767505"/>
+      <w:r>
         <w:t>Wstęp</w:t>
       </w:r>
       <w:bookmarkEnd w:id="1"/>
@@ -2126,7 +2479,7 @@
       <w:pPr>
         <w:pStyle w:val="Nagwek1"/>
       </w:pPr>
-      <w:bookmarkStart w:id="2" w:name="_Toc18440133"/>
+      <w:bookmarkStart w:id="2" w:name="_Toc18767506"/>
       <w:r>
         <w:lastRenderedPageBreak/>
         <w:t>Planowanie</w:t>
@@ -2467,6 +2820,9 @@
       <w:bookmarkStart w:id="8" w:name="_Toc17736139"/>
       <w:bookmarkStart w:id="9" w:name="_Toc17913915"/>
       <w:bookmarkStart w:id="10" w:name="_Toc18440134"/>
+      <w:bookmarkStart w:id="11" w:name="_Toc18750046"/>
+      <w:bookmarkStart w:id="12" w:name="_Toc18755082"/>
+      <w:bookmarkStart w:id="13" w:name="_Toc18767507"/>
       <w:bookmarkEnd w:id="3"/>
       <w:bookmarkEnd w:id="4"/>
       <w:bookmarkEnd w:id="5"/>
@@ -2475,6 +2831,9 @@
       <w:bookmarkEnd w:id="8"/>
       <w:bookmarkEnd w:id="9"/>
       <w:bookmarkEnd w:id="10"/>
+      <w:bookmarkEnd w:id="11"/>
+      <w:bookmarkEnd w:id="12"/>
+      <w:bookmarkEnd w:id="13"/>
     </w:p>
     <w:p>
       <w:pPr>
@@ -2498,32 +2857,38 @@
           <w:szCs w:val="26"/>
         </w:rPr>
       </w:pPr>
-      <w:bookmarkStart w:id="11" w:name="_Toc16272009"/>
-      <w:bookmarkStart w:id="12" w:name="_Toc16276814"/>
-      <w:bookmarkStart w:id="13" w:name="_Toc16279359"/>
-      <w:bookmarkStart w:id="14" w:name="_Toc16279494"/>
-      <w:bookmarkStart w:id="15" w:name="_Toc16438347"/>
-      <w:bookmarkStart w:id="16" w:name="_Toc17736140"/>
-      <w:bookmarkStart w:id="17" w:name="_Toc17913916"/>
-      <w:bookmarkStart w:id="18" w:name="_Toc18440135"/>
-      <w:bookmarkEnd w:id="11"/>
-      <w:bookmarkEnd w:id="12"/>
-      <w:bookmarkEnd w:id="13"/>
+      <w:bookmarkStart w:id="14" w:name="_Toc16272009"/>
+      <w:bookmarkStart w:id="15" w:name="_Toc16276814"/>
+      <w:bookmarkStart w:id="16" w:name="_Toc16279359"/>
+      <w:bookmarkStart w:id="17" w:name="_Toc16279494"/>
+      <w:bookmarkStart w:id="18" w:name="_Toc16438347"/>
+      <w:bookmarkStart w:id="19" w:name="_Toc17736140"/>
+      <w:bookmarkStart w:id="20" w:name="_Toc17913916"/>
+      <w:bookmarkStart w:id="21" w:name="_Toc18440135"/>
+      <w:bookmarkStart w:id="22" w:name="_Toc18750047"/>
+      <w:bookmarkStart w:id="23" w:name="_Toc18755083"/>
+      <w:bookmarkStart w:id="24" w:name="_Toc18767508"/>
       <w:bookmarkEnd w:id="14"/>
       <w:bookmarkEnd w:id="15"/>
       <w:bookmarkEnd w:id="16"/>
       <w:bookmarkEnd w:id="17"/>
       <w:bookmarkEnd w:id="18"/>
+      <w:bookmarkEnd w:id="19"/>
+      <w:bookmarkEnd w:id="20"/>
+      <w:bookmarkEnd w:id="21"/>
+      <w:bookmarkEnd w:id="22"/>
+      <w:bookmarkEnd w:id="23"/>
+      <w:bookmarkEnd w:id="24"/>
     </w:p>
     <w:p>
       <w:pPr>
         <w:pStyle w:val="Nagwek2"/>
       </w:pPr>
-      <w:bookmarkStart w:id="19" w:name="_Toc18440136"/>
+      <w:bookmarkStart w:id="25" w:name="_Toc18767509"/>
       <w:r>
         <w:t>Rodzaje planowania</w:t>
       </w:r>
-      <w:bookmarkEnd w:id="19"/>
+      <w:bookmarkEnd w:id="25"/>
     </w:p>
     <w:p>
       <w:pPr>
@@ -3387,11 +3752,11 @@
       <w:r>
         <w:tab/>
       </w:r>
-      <w:bookmarkStart w:id="20" w:name="_Toc18440137"/>
+      <w:bookmarkStart w:id="26" w:name="_Toc18767510"/>
       <w:r>
         <w:t>Metody planowania</w:t>
       </w:r>
-      <w:bookmarkEnd w:id="20"/>
+      <w:bookmarkEnd w:id="26"/>
     </w:p>
     <w:p>
       <w:pPr>
@@ -3413,11 +3778,11 @@
       <w:pPr>
         <w:pStyle w:val="Nagwek3"/>
       </w:pPr>
-      <w:bookmarkStart w:id="21" w:name="_Toc18440138"/>
+      <w:bookmarkStart w:id="27" w:name="_Toc18767511"/>
       <w:r>
         <w:t>Prognozowanie</w:t>
       </w:r>
-      <w:bookmarkEnd w:id="21"/>
+      <w:bookmarkEnd w:id="27"/>
     </w:p>
     <w:p>
       <w:r>
@@ -3844,6 +4209,7 @@
           <w:shd w:val="clear" w:color="auto" w:fill="FFFFFF"/>
         </w:rPr>
       </w:pPr>
+      <w:bookmarkStart w:id="28" w:name="_Toc18767512"/>
       <w:r>
         <w:rPr>
           <w:shd w:val="clear" w:color="auto" w:fill="FFFFFF"/>
@@ -3856,6 +4222,7 @@
         </w:rPr>
         <w:t>(WBS)</w:t>
       </w:r>
+      <w:bookmarkEnd w:id="28"/>
     </w:p>
     <w:p>
       <w:r>
@@ -4054,11 +4421,11 @@
       <w:pPr>
         <w:pStyle w:val="Nagwek3"/>
       </w:pPr>
-      <w:bookmarkStart w:id="22" w:name="_Toc18440141"/>
+      <w:bookmarkStart w:id="29" w:name="_Toc18767513"/>
       <w:r>
         <w:t>Diagram Gantta</w:t>
       </w:r>
-      <w:bookmarkEnd w:id="22"/>
+      <w:bookmarkEnd w:id="29"/>
       <w:r>
         <w:t xml:space="preserve"> </w:t>
       </w:r>
@@ -4607,11 +4974,11 @@
       <w:pPr>
         <w:pStyle w:val="Nagwek3"/>
       </w:pPr>
-      <w:bookmarkStart w:id="23" w:name="_Toc18440139"/>
+      <w:bookmarkStart w:id="30" w:name="_Toc18767514"/>
       <w:r>
         <w:t>Metoda scenariuszowa</w:t>
       </w:r>
-      <w:bookmarkEnd w:id="23"/>
+      <w:bookmarkEnd w:id="30"/>
     </w:p>
     <w:p>
       <w:pPr>
@@ -4837,12 +5204,12 @@
       <w:pPr>
         <w:pStyle w:val="Nagwek3"/>
       </w:pPr>
-      <w:bookmarkStart w:id="24" w:name="_Toc18440140"/>
+      <w:bookmarkStart w:id="31" w:name="_Toc18767515"/>
       <w:r>
         <w:lastRenderedPageBreak/>
         <w:t>Metoda symulacyjna</w:t>
       </w:r>
-      <w:bookmarkEnd w:id="24"/>
+      <w:bookmarkEnd w:id="31"/>
     </w:p>
     <w:p>
       <w:pPr>
@@ -4989,11 +5356,11 @@
       <w:pPr>
         <w:pStyle w:val="Nagwek3"/>
       </w:pPr>
-      <w:bookmarkStart w:id="25" w:name="_Toc18440142"/>
+      <w:bookmarkStart w:id="32" w:name="_Toc18767516"/>
       <w:r>
         <w:t>Planowanie sieciowe</w:t>
       </w:r>
-      <w:bookmarkEnd w:id="25"/>
+      <w:bookmarkEnd w:id="32"/>
     </w:p>
     <w:p>
       <w:r>
@@ -5969,12 +6336,12 @@
       <w:pPr>
         <w:pStyle w:val="Nagwek3"/>
       </w:pPr>
-      <w:bookmarkStart w:id="26" w:name="_Toc18440143"/>
+      <w:bookmarkStart w:id="33" w:name="_Toc18767517"/>
       <w:r>
         <w:lastRenderedPageBreak/>
         <w:t>Metody portfelowe</w:t>
       </w:r>
-      <w:bookmarkEnd w:id="26"/>
+      <w:bookmarkEnd w:id="33"/>
     </w:p>
     <w:p>
       <w:r>
@@ -6752,12 +7119,12 @@
       <w:pPr>
         <w:pStyle w:val="Nagwek1"/>
       </w:pPr>
-      <w:bookmarkStart w:id="27" w:name="_Toc18440144"/>
+      <w:bookmarkStart w:id="34" w:name="_Toc18767518"/>
       <w:r>
         <w:lastRenderedPageBreak/>
         <w:t>Metody, metodyki, Frameworki</w:t>
       </w:r>
-      <w:bookmarkEnd w:id="27"/>
+      <w:bookmarkEnd w:id="34"/>
     </w:p>
     <w:p>
       <w:r>
@@ -6993,14 +7360,14 @@
           <w:shd w:val="clear" w:color="auto" w:fill="FFFFFF"/>
         </w:rPr>
       </w:pPr>
-      <w:bookmarkStart w:id="28" w:name="_Toc18440145"/>
+      <w:bookmarkStart w:id="35" w:name="_Toc18767519"/>
       <w:r>
         <w:rPr>
           <w:shd w:val="clear" w:color="auto" w:fill="FFFFFF"/>
         </w:rPr>
         <w:t>Metody klasyczne a zwinne.</w:t>
       </w:r>
-      <w:bookmarkEnd w:id="28"/>
+      <w:bookmarkEnd w:id="35"/>
     </w:p>
     <w:p>
       <w:r>
@@ -7017,11 +7384,11 @@
       <w:pPr>
         <w:pStyle w:val="Nagwek3"/>
       </w:pPr>
-      <w:bookmarkStart w:id="29" w:name="_Toc18440146"/>
+      <w:bookmarkStart w:id="36" w:name="_Toc18767520"/>
       <w:r>
         <w:t>Podejście tradycyjne(klasyczne)</w:t>
       </w:r>
-      <w:bookmarkEnd w:id="29"/>
+      <w:bookmarkEnd w:id="36"/>
     </w:p>
     <w:p>
       <w:r>
@@ -7499,11 +7866,11 @@
       <w:pPr>
         <w:pStyle w:val="Nagwek3"/>
       </w:pPr>
-      <w:bookmarkStart w:id="30" w:name="_Toc18440147"/>
+      <w:bookmarkStart w:id="37" w:name="_Toc18767521"/>
       <w:r>
         <w:t>Model kaskadowy</w:t>
       </w:r>
-      <w:bookmarkEnd w:id="30"/>
+      <w:bookmarkEnd w:id="37"/>
     </w:p>
     <w:p>
       <w:r>
@@ -7817,11 +8184,11 @@
       <w:pPr>
         <w:pStyle w:val="Nagwek3"/>
       </w:pPr>
-      <w:bookmarkStart w:id="31" w:name="_Toc18440148"/>
+      <w:bookmarkStart w:id="38" w:name="_Toc18767522"/>
       <w:r>
         <w:t>Model przyrostowy</w:t>
       </w:r>
-      <w:bookmarkEnd w:id="31"/>
+      <w:bookmarkEnd w:id="38"/>
     </w:p>
     <w:p>
       <w:r>
@@ -7833,22 +8200,9 @@
       <w:r>
         <w:t xml:space="preserve"> Które następnie są weryfikowane przez klienta.</w:t>
       </w:r>
-    </w:p>
-    <w:p>
-      <w:pPr>
-        <w:jc w:val="center"/>
-        <w:rPr>
-          <w:b/>
-        </w:rPr>
-      </w:pPr>
-    </w:p>
-    <w:p>
-      <w:pPr>
-        <w:jc w:val="center"/>
-        <w:rPr>
-          <w:b/>
-        </w:rPr>
-      </w:pPr>
+      <w:r>
+        <w:t xml:space="preserve"> Jednak cel i podział na poszczególne przyrosty definiowany jest już na początku projektu. Gotowe przyrosty projektu są wdrażane i dostarczane klientowi, a kolejne przyrosty są dołączane bezpośrednio do oddanego już oprogramowania klientowi</w:t>
+      </w:r>
     </w:p>
     <w:p>
       <w:pPr>
@@ -8045,7 +8399,22 @@
         </w:numPr>
       </w:pPr>
       <w:r>
-        <w:t>nabywanie doświadczenia podczas tworzenia przyrostów, wiedza ta może zostać wykorzystana w następujących modelach</w:t>
+        <w:t xml:space="preserve">nabywanie doświadczenia podczas tworzenia przyrostów, wiedza ta może zostać wykorzystana w następujących </w:t>
+      </w:r>
+      <w:r>
+        <w:t>przyrostach</w:t>
+      </w:r>
+    </w:p>
+    <w:p>
+      <w:pPr>
+        <w:pStyle w:val="Akapitzlist"/>
+        <w:numPr>
+          <w:ilvl w:val="0"/>
+          <w:numId w:val="19"/>
+        </w:numPr>
+      </w:pPr>
+      <w:r>
+        <w:t>zrównoleglenie wykonywanych prac</w:t>
       </w:r>
     </w:p>
     <w:p>
@@ -8079,30 +8448,209 @@
     </w:p>
     <w:p>
       <w:pPr>
+        <w:pStyle w:val="Akapitzlist"/>
+        <w:numPr>
+          <w:ilvl w:val="0"/>
+          <w:numId w:val="20"/>
+        </w:numPr>
+      </w:pPr>
+      <w:r>
+        <w:t>Ciągle wymagamy określenia pełnego zakresu funkcjonalności projektu już na jego początku.</w:t>
+      </w:r>
+    </w:p>
+    <w:p>
+      <w:pPr>
         <w:pStyle w:val="Nagwek3"/>
       </w:pPr>
-      <w:r>
+      <w:bookmarkStart w:id="39" w:name="_Toc18767523"/>
+      <w:r>
+        <w:lastRenderedPageBreak/>
         <w:t>Model ewolucyjny</w:t>
       </w:r>
-    </w:p>
+      <w:r>
+        <w:t>(iteracyjny)</w:t>
+      </w:r>
+      <w:bookmarkEnd w:id="39"/>
+    </w:p>
+    <w:p>
+      <w:r>
+        <w:t>Czerpiąc z</w:t>
+      </w:r>
+      <w:r>
+        <w:t xml:space="preserve"> koncepcji modelu kaskadowego, oraz </w:t>
+      </w:r>
+      <w:r>
+        <w:t xml:space="preserve">dokonując </w:t>
+      </w:r>
+      <w:r>
+        <w:t xml:space="preserve">pewnego rodzaju </w:t>
+      </w:r>
+      <w:r>
+        <w:t>modyfikacji</w:t>
+      </w:r>
+      <w:r>
+        <w:t xml:space="preserve"> </w:t>
+      </w:r>
+      <w:r>
+        <w:t>w modelu przyrostowym możemy zdefiniować nowy model</w:t>
+      </w:r>
+      <w:r>
+        <w:t xml:space="preserve"> ewolucyjny nazywany również iteracyjnym. W odróżnieniu od modelu kaskadowego</w:t>
+      </w:r>
+      <w:r>
+        <w:t xml:space="preserve"> i przyrostowego</w:t>
+      </w:r>
+      <w:r>
+        <w:t xml:space="preserve"> nie próbuję on wymusić posiadania na początku pełni zdefiniowanego i określonego celu działania całego projektu.</w:t>
+      </w:r>
+      <w:r>
+        <w:t xml:space="preserve"> </w:t>
+      </w:r>
+      <w:r>
+        <w:t>Zamiast tego w tym modelu skupiamy się na określeniu celów i specyfikacji danej części systemu.</w:t>
+      </w:r>
+    </w:p>
+    <w:p>
+      <w:pPr>
+        <w:jc w:val="center"/>
+        <w:rPr>
+          <w:b/>
+        </w:rPr>
+      </w:pPr>
+      <w:r>
+        <w:rPr>
+          <w:b/>
+        </w:rPr>
+        <w:t>Model ewolucyjny</w:t>
+      </w:r>
+    </w:p>
+    <w:p>
+      <w:r>
+        <w:rPr>
+          <w:noProof/>
+        </w:rPr>
+        <w:drawing>
+          <wp:inline distT="0" distB="0" distL="0" distR="0">
+            <wp:extent cx="5752465" cy="3774440"/>
+            <wp:effectExtent l="19050" t="0" r="635" b="0"/>
+            <wp:docPr id="4" name="Obraz 1"/>
+            <wp:cNvGraphicFramePr>
+              <a:graphicFrameLocks xmlns:a="http://schemas.openxmlformats.org/drawingml/2006/main" noChangeAspect="1"/>
+            </wp:cNvGraphicFramePr>
+            <a:graphic xmlns:a="http://schemas.openxmlformats.org/drawingml/2006/main">
+              <a:graphicData uri="http://schemas.openxmlformats.org/drawingml/2006/picture">
+                <pic:pic xmlns:pic="http://schemas.openxmlformats.org/drawingml/2006/picture">
+                  <pic:nvPicPr>
+                    <pic:cNvPr id="0" name="Picture 1"/>
+                    <pic:cNvPicPr>
+                      <a:picLocks noChangeAspect="1" noChangeArrowheads="1"/>
+                    </pic:cNvPicPr>
+                  </pic:nvPicPr>
+                  <pic:blipFill>
+                    <a:blip r:embed="rId36"/>
+                    <a:srcRect/>
+                    <a:stretch>
+                      <a:fillRect/>
+                    </a:stretch>
+                  </pic:blipFill>
+                  <pic:spPr bwMode="auto">
+                    <a:xfrm>
+                      <a:off x="0" y="0"/>
+                      <a:ext cx="5752465" cy="3774440"/>
+                    </a:xfrm>
+                    <a:prstGeom prst="rect">
+                      <a:avLst/>
+                    </a:prstGeom>
+                    <a:noFill/>
+                    <a:ln w="9525">
+                      <a:noFill/>
+                      <a:miter lim="800000"/>
+                      <a:headEnd/>
+                      <a:tailEnd/>
+                    </a:ln>
+                  </pic:spPr>
+                </pic:pic>
+              </a:graphicData>
+            </a:graphic>
+          </wp:inline>
+        </w:drawing>
+      </w:r>
+    </w:p>
+    <w:p>
+      <w:pPr>
+        <w:jc w:val="center"/>
+        <w:rPr>
+          <w:sz w:val="20"/>
+        </w:rPr>
+      </w:pPr>
+      <w:r>
+        <w:rPr>
+          <w:sz w:val="20"/>
+        </w:rPr>
+        <w:t xml:space="preserve">Źródło: </w:t>
+      </w:r>
+      <w:r>
+        <w:rPr>
+          <w:sz w:val="20"/>
+        </w:rPr>
+        <w:t>Sommerville</w:t>
+      </w:r>
+      <w:r>
+        <w:rPr>
+          <w:sz w:val="20"/>
+        </w:rPr>
+        <w:t xml:space="preserve"> I,</w:t>
+      </w:r>
+      <w:r>
+        <w:rPr>
+          <w:sz w:val="20"/>
+        </w:rPr>
+        <w:t xml:space="preserve"> </w:t>
+      </w:r>
+      <w:r>
+        <w:rPr>
+          <w:sz w:val="20"/>
+        </w:rPr>
+        <w:t>Inżynieria Oprogramowania</w:t>
+      </w:r>
+    </w:p>
+    <w:p>
+      <w:pPr>
+        <w:jc w:val="center"/>
+        <w:rPr>
+          <w:sz w:val="20"/>
+        </w:rPr>
+      </w:pPr>
+    </w:p>
+    <w:p>
+      <w:r>
+        <w:t xml:space="preserve">Po jej zaimplementowaniu i dostarczeniu klientowi działającego produktu następuje zakończenie iteracji. Następnie analizując wyniki otrzymane w iteracjach określa się czy produkt w pełni nas zadowala i spełnia nasze oczekiwania. Jeżeli tak to projekt jest kończony z sukcesem, natomiast jeżeli potrzebne są dalsze udoskonalenia, albo rozbudowa o niezbędne funkcjonalności przestępuje się do kolejnej iteracji, która jest powtarzalnym procesem. Na początku każdej kolejnej iteracji podobnie jak początkowej ustala się tylko cele i oczekiwania co do wyników konkretnej danej iteracji, próbując tym samym nie robić tego na przyszłość. Podejście takie pozwala nam na ciągłą adaptację do zmieniających się wymagań, i warunków powstawania produktu. Co nie jest cechą spotykaną w podejściu kaskadowym i </w:t>
+      </w:r>
+      <w:r>
+        <w:lastRenderedPageBreak/>
+        <w:t>przyrostowym. Co warte zwrócenia uwagi poszczególne iteracje są realizowane w oparciu o model kaskadowy</w:t>
+      </w:r>
+      <w:r>
+        <w:t>, wyróżniamy tam etapy/kroki znane nam z tego modelu, ale istotną modyfikacją jest tutaj zakres oraz czas przejścia całej kaskady. Zaletą tego modelu jest wspomniana lepsza adaptacja do pojawiających się zmiennych, jednakowoż wadą porównując do modelu przyrostowego jest nie możliwość zrównoleglenia prac, która występuje w tym modelu. Spowodowane jest to przymusem oczekiwania na wyniki danej iteracji aby móc definiować i rozpoczynać kolejne działania.</w:t>
+      </w:r>
+    </w:p>
+    <w:p/>
     <w:p>
       <w:pPr>
         <w:pStyle w:val="Nagwek3"/>
       </w:pPr>
+      <w:bookmarkStart w:id="40" w:name="_Toc18767524"/>
       <w:r>
         <w:t>Prince2</w:t>
       </w:r>
+      <w:bookmarkEnd w:id="40"/>
     </w:p>
     <w:p>
       <w:r>
         <w:t>Jako najbardziej znaną metodykę zaliczaną do klasycznego podejścia zarządzania projektami możemy uznać metodykę Prince2. Jest ona rozwinięciem istniejącej od roku 1989 metodyki Prince. A sama wersja druga metodyki została zaproponowana w 1996r.</w:t>
       </w:r>
       <w:r>
-        <w:t xml:space="preserve"> Metodyka </w:t>
-      </w:r>
-      <w:r>
-        <w:lastRenderedPageBreak/>
-        <w:t>ta zaliczana jest do grona metodyk tradycyjnego zarządzania projektu ze względu na założenie posiadania jasnej i klarownej wizji jaki problem powinien być rozwiązany, już przed samym przystąpienie do jego realizacji. Metodyka ta zawdzięcza swoją popularność dużą elastycznością i możliwością zaaplikowania jej w różnych gałęziach przemysłu.</w:t>
+        <w:t xml:space="preserve"> Metodyka ta zaliczana jest do grona metodyk tradycyjnego zarządzania projektu ze względu na założenie posiadania jasnej i klarownej wizji jaki problem powinien być rozwiązany, już przed samym przystąpienie do jego realizacji. Metodyka ta zawdzięcza swoją popularność dużą elastycznością i możliwością zaaplikowania jej w różnych gałęziach przemysłu.</w:t>
       </w:r>
     </w:p>
     <w:p>
@@ -8154,7 +8702,7 @@
                     <pic:cNvPicPr/>
                   </pic:nvPicPr>
                   <pic:blipFill>
-                    <a:blip r:embed="rId36"/>
+                    <a:blip r:embed="rId37"/>
                     <a:stretch>
                       <a:fillRect/>
                     </a:stretch>
@@ -8186,9 +8734,10 @@
         <w:rPr>
           <w:sz w:val="20"/>
         </w:rPr>
+        <w:lastRenderedPageBreak/>
         <w:t xml:space="preserve">Źródło: </w:t>
       </w:r>
-      <w:hyperlink r:id="rId37" w:history="1">
+      <w:hyperlink r:id="rId38" w:history="1">
         <w:r>
           <w:rPr>
             <w:rStyle w:val="Hipercze"/>
@@ -8306,7 +8855,6 @@
         </w:numPr>
       </w:pPr>
       <w:r>
-        <w:lastRenderedPageBreak/>
         <w:t>Tematy</w:t>
       </w:r>
       <w:r>
@@ -8411,6 +8959,9 @@
       <w:r>
         <w:t>- są to działania pozwalające prowadzić proces od początku do końca. W metodyce wyróżniamy 7 głównych procesów.</w:t>
       </w:r>
+      <w:r>
+        <w:t xml:space="preserve"> Dodatkowo do roku 2010 wymieniano proces planowania.</w:t>
+      </w:r>
     </w:p>
     <w:p>
       <w:pPr>
@@ -8493,7 +9044,7 @@
         </w:numPr>
       </w:pPr>
       <w:r>
-        <w:t>zamykanie projektu.</w:t>
+        <w:t>zamykanie projektu</w:t>
       </w:r>
     </w:p>
     <w:p>
@@ -8505,6 +9056,7 @@
         </w:numPr>
       </w:pPr>
       <w:r>
+        <w:lastRenderedPageBreak/>
         <w:t>Środowisko projektu</w:t>
       </w:r>
       <w:r>
@@ -8524,13 +9076,6 @@
         <w:t xml:space="preserve">Metodyka Prince2 dostarcza model struktury ról wewnątrz projektu, co istotne zdefiniowana przez twórców metodyki struktura jest elementem niezbędnym do pracy w tej metodyce. </w:t>
       </w:r>
     </w:p>
-    <w:p/>
-    <w:p/>
-    <w:p/>
-    <w:p/>
-    <w:p/>
-    <w:p/>
-    <w:p/>
     <w:p>
       <w:pPr>
         <w:jc w:val="center"/>
@@ -8542,7 +9087,6 @@
         <w:rPr>
           <w:b/>
         </w:rPr>
-        <w:lastRenderedPageBreak/>
         <w:t>Struktura organizacyjna metodyki Prince2</w:t>
       </w:r>
     </w:p>
@@ -8570,7 +9114,7 @@
                     <pic:cNvPicPr/>
                   </pic:nvPicPr>
                   <pic:blipFill>
-                    <a:blip r:embed="rId38"/>
+                    <a:blip r:embed="rId39"/>
                     <a:stretch>
                       <a:fillRect/>
                     </a:stretch>
@@ -8606,7 +9150,7 @@
         </w:rPr>
         <w:t xml:space="preserve">Źródło: </w:t>
       </w:r>
-      <w:hyperlink r:id="rId39" w:history="1">
+      <w:hyperlink r:id="rId40" w:history="1">
         <w:r>
           <w:rPr>
             <w:rStyle w:val="Hipercze"/>
@@ -8659,7 +9203,11 @@
     </w:p>
     <w:p>
       <w:r>
-        <w:t>To on ponosi odpowiedzialność za projekt i podejmuje decyzje przekazywane Kierownikowi Projektu. Wewnątrz komitetu poszczególni członkowie pełnią następujące funkcje. Przewodniczący jest sponsorem projektu i w całości odpowiada za jego realizacje, dodatkowo do jego obowiązków należy równoważenie potrzeb biznesowych, klientów projektu oraz dostawców. Główny użytkownik reprezentuje interesy przyszłych użytkowników projektu. Jego celem jest dostarczenie jasno sprecyzowanych oczekiwań przyszłych klientów, oraz ocena realizacji projektu na poszczególnych etapach. Natomiast Główny dostawca reprezentuje interesy całego zespołu realizacyjnego projektu. Do zespołu realizującego zaliczamy grupę projektantów, wytwórców, wdrożeniowców, wsparcie. Jego celem jest zapewnienie zasobów niezbędnych do wykonania projektu, oraz uformowanie realizowalnych wymagań.</w:t>
+        <w:t xml:space="preserve">To on ponosi odpowiedzialność za projekt i podejmuje decyzje przekazywane Kierownikowi Projektu. Wewnątrz komitetu poszczególni członkowie pełnią następujące funkcje. Przewodniczący jest sponsorem projektu i w całości odpowiada za jego realizacje, dodatkowo do jego obowiązków należy równoważenie potrzeb biznesowych, klientów projektu oraz dostawców. Główny użytkownik reprezentuje interesy przyszłych użytkowników projektu. Jego celem jest dostarczenie jasno sprecyzowanych oczekiwań przyszłych klientów, oraz ocena realizacji projektu na poszczególnych etapach. Natomiast Główny dostawca reprezentuje interesy całego zespołu realizacyjnego projektu. Do zespołu realizującego zaliczamy grupę projektantów, wytwórców, wdrożeniowców, wsparcie. Jego </w:t>
+      </w:r>
+      <w:r>
+        <w:lastRenderedPageBreak/>
+        <w:t>celem jest zapewnienie zasobów niezbędnych do wykonania projektu, oraz uformowanie realizowalnych wymagań.</w:t>
       </w:r>
     </w:p>
     <w:p>
@@ -8674,64 +9222,67 @@
     </w:p>
     <w:p>
       <w:r>
+        <w:t xml:space="preserve">Dodatkowo Kierownictwo Projektu i Zespołów może być wyręczane z części prac administracyjnych, biurowych, </w:t>
+      </w:r>
+      <w:r>
+        <w:t xml:space="preserve">kontrolnych przez Wsparcie Projektu. Podobną funkcję przejmowania obowiązków kontrolnych tylko że ze strony Komitetu Sterującego pełni Nadzór Biznesu. Na nim ciążą obowiązki kontroli przebiegu procesu, oraz realizacji projektu zgodnie z założeniami metodyki Prince2. </w:t>
+      </w:r>
+    </w:p>
+    <w:p>
+      <w:r>
+        <w:t>Ostatnim nieobowiązkowym elementem struktury organizacyjnej jest organ Obsługi Zmian, który ma za zadanie obsługę wszelkich żądań zmian pochodzących od Kierownika Projektu do Komitetu Sterującego i na odwrót. Dodatkowo gdy pojawiają się odstępstwa od dokumentacji reagować na nie.</w:t>
+      </w:r>
+    </w:p>
+    <w:p>
+      <w:pPr>
+        <w:pStyle w:val="Nagwek3"/>
+      </w:pPr>
+      <w:bookmarkStart w:id="41" w:name="_Toc18767525"/>
+      <w:r>
+        <w:t>Podejście zwinne(adaptacyjne)</w:t>
+      </w:r>
+      <w:bookmarkEnd w:id="41"/>
+    </w:p>
+    <w:p>
+      <w:r>
+        <w:t xml:space="preserve">Jako </w:t>
+      </w:r>
+      <w:r>
+        <w:t>kontrargument</w:t>
+      </w:r>
+      <w:r>
+        <w:t xml:space="preserve"> do podejścia tradycyjnego </w:t>
+      </w:r>
+      <w:r>
+        <w:t>zostało zaproponowane podejście zwinne. Głównym powodem dla którego zaproponowano podejście zwinne jest spec</w:t>
+      </w:r>
+      <w:r>
+        <w:t>yfika projektów informatycznych</w:t>
+      </w:r>
+      <w:r>
+        <w:t xml:space="preserve"> i innowacyjnych które cechują dużą zmiennością zakre</w:t>
+      </w:r>
+      <w:r>
+        <w:t xml:space="preserve">su, oraz stosunkowo niską wiedzą co jest oczekiwane od produktu </w:t>
+      </w:r>
+      <w:r>
+        <w:t xml:space="preserve">na początku projektu w fazie planowania. Poprzez stosowanie metodyk tradycyjnych niejednokrotnie dostarczane ostatecznie rozwiązania nie satysfakcjonowały klientów końcowych. Konsekwencją faktu posiadania błędnego szczegółowego planu na początku projektu, który tylko w teorii dawał mylny komfort posiadania pełnej wiedzy projektowej realizatorom i zleceniodawcą projektu, a w rzeczywistości odbiegał od faktycznych oczekiwań i celów projektu, było częsta potrzebna  </w:t>
+      </w:r>
+      <w:r>
+        <w:t>naprawiania powstających błędów, przekraczanie terminów, przekraczanie budżetów.</w:t>
+      </w:r>
+    </w:p>
+    <w:p/>
+    <w:p>
+      <w:r>
+        <w:t xml:space="preserve">W podejściu zwinnym odchodzi się od sztywnego planu projektu proponowanego w podejściu tradycyjnym, określonych faz oraz ram projektu. Zamiast tego </w:t>
+      </w:r>
+      <w:r>
+        <w:t xml:space="preserve">opieramy sposób prowadzenia projektu na celach i zasadach zebranych w Manifeście Zwinnego Wytwarzania </w:t>
+      </w:r>
+      <w:r>
         <w:lastRenderedPageBreak/>
-        <w:t xml:space="preserve">Dodatkowo Kierownictwo Projektu i Zespołów może być wyręczane z części prac administracyjnych, biurowych, </w:t>
-      </w:r>
-      <w:r>
-        <w:t xml:space="preserve">kontrolnych przez Wsparcie Projektu. Podobną funkcję przejmowania obowiązków kontrolnych tylko że ze strony Komitetu Sterującego pełni Nadzór Biznesu. Na nim ciążą obowiązki kontroli przebiegu procesu, oraz realizacji projektu zgodnie z założeniami metodyki Prince2. </w:t>
-      </w:r>
-    </w:p>
-    <w:p>
-      <w:r>
-        <w:t>Ostatnim nieobowiązkowym elementem struktury organizacyjnej jest organ Obsługi Zmian, który ma za zadanie obsługę wszelkich żądań zmian pochodzących od Kierownika Projektu do Komitetu Sterującego i na odwrót. Dodatkowo gdy pojawiają się odstępstwa od dokumentacji reagować na nie.</w:t>
-      </w:r>
-    </w:p>
-    <w:p>
-      <w:pPr>
-        <w:pStyle w:val="Nagwek3"/>
-      </w:pPr>
-      <w:bookmarkStart w:id="32" w:name="_Toc18440149"/>
-      <w:r>
-        <w:t>Podejście zwinne(adaptacyjne)</w:t>
-      </w:r>
-      <w:bookmarkEnd w:id="32"/>
-    </w:p>
-    <w:p>
-      <w:r>
-        <w:t xml:space="preserve">Jako </w:t>
-      </w:r>
-      <w:r>
-        <w:t>kontrargument</w:t>
-      </w:r>
-      <w:r>
-        <w:t xml:space="preserve"> do podejścia tradycyjnego </w:t>
-      </w:r>
-      <w:r>
-        <w:t>zostało zaproponowane podejście zwinne. Głównym powodem dla którego zaproponowano podejście zwinne jest spec</w:t>
-      </w:r>
-      <w:r>
-        <w:t>yfika projektów informatycznych</w:t>
-      </w:r>
-      <w:r>
-        <w:t xml:space="preserve"> i innowacyjnych które cechują dużą zmiennością zakre</w:t>
-      </w:r>
-      <w:r>
-        <w:t xml:space="preserve">su, oraz stosunkowo niską wiedzą co jest oczekiwane od produktu </w:t>
-      </w:r>
-      <w:r>
-        <w:t xml:space="preserve">na początku projektu w fazie planowania. Poprzez stosowanie metodyk tradycyjnych niejednokrotnie dostarczane ostatecznie rozwiązania nie satysfakcjonowały klientów końcowych. Konsekwencją faktu posiadania błędnego szczegółowego planu na początku projektu, który tylko w teorii dawał mylny komfort posiadania pełnej wiedzy projektowej realizatorom i zleceniodawcą projektu, a w rzeczywistości odbiegał od faktycznych oczekiwań i celów projektu, było częsta potrzebna  </w:t>
-      </w:r>
-      <w:r>
-        <w:t>naprawiania powstających błędów, przekraczanie terminów, przekraczanie budżetów.</w:t>
-      </w:r>
-    </w:p>
-    <w:p/>
-    <w:p>
-      <w:r>
-        <w:t xml:space="preserve">W podejściu zwinnym odchodzi się od sztywnego planu projektu proponowanego w podejściu tradycyjnym, określonych faz oraz ram projektu. Zamiast tego </w:t>
-      </w:r>
-      <w:r>
-        <w:t>opieramy sposób prowadzenia projektu na celach i zasadach zebranych w Manifeście Zwinnego Wytwarzania Oprogramowania. Wspomniany manifest jest dokumentem opublikowanym w roku 2001, w którym zebrano najważniejsze cele i zasady podejścia. Spośród zasad możemy wyróżnić:</w:t>
+        <w:t>Oprogramowania. Wspomniany manifest jest dokumentem opublikowanym w roku 2001, w którym zebrano najważniejsze cele i zasady podejścia. Spośród zasad możemy wyróżnić:</w:t>
       </w:r>
     </w:p>
     <w:p>
@@ -8858,7 +9409,11 @@
     </w:p>
     <w:p>
       <w:r>
-        <w:t xml:space="preserve">Jak wszystko tak i metodyki zwinne posiadają szereg wad i zalet ich stosowania, spośród zalet możemy na pewno zaliczyć ciągłą relację zleceniobiorcy z klientem. Stały kontakt stron spowodowany jest ciągłym kształtowaniem wymagań i zakresu projektu. W związku z tym ciągle następuje sprawdzenie jakości dostarczanych funkcjonalności i skupienie się na stworzeniu kluczowych funkcjonalności biznesowych, które przyniosą zainteresowanej stronie korzyści. Wspominane powyżej ciągłe kształtowanie wymagań pozwala adaptować się do zmian na bieżąco, w związku z czym eliminuje to ryzyko stworzenia błędu projektowego, który jak wspominałem przy okazji omawiania metody tradycyjny jest często niezwykle kosztowny i czasochłonny w naprawie, jeżeli zostanie wykryty zbyt późno. Eliminacja wspomnianych błędów  i adaptacja do zmiennej sytuacji zwiększa szanse na pomyśle zakończenie projektu. </w:t>
+        <w:t xml:space="preserve">Jak wszystko tak i metodyki zwinne posiadają szereg wad i zalet ich stosowania, spośród zalet możemy na pewno zaliczyć ciągłą relację zleceniobiorcy z klientem. Stały kontakt stron spowodowany jest ciągłym kształtowaniem wymagań i zakresu projektu. W związku z tym ciągle następuje sprawdzenie jakości dostarczanych funkcjonalności i skupienie się na stworzeniu kluczowych funkcjonalności biznesowych, które przyniosą zainteresowanej stronie korzyści. Wspominane powyżej ciągłe kształtowanie wymagań pozwala adaptować się do zmian na bieżąco, w związku z czym eliminuje to ryzyko stworzenia błędu projektowego, który jak wspominałem przy okazji omawiania metody tradycyjny jest często niezwykle kosztowny i czasochłonny w naprawie, jeżeli zostanie wykryty zbyt późno. Eliminacja wspomnianych błędów  i adaptacja do zmiennej sytuacji zwiększa szanse na pomyśle </w:t>
+      </w:r>
+      <w:r>
+        <w:lastRenderedPageBreak/>
+        <w:t xml:space="preserve">zakończenie projektu. </w:t>
       </w:r>
       <w:r>
         <w:t xml:space="preserve">Dzięki skupieniu uwagi na dostarczeniu poszczególnych funkcjonalności, nie potrzebujemy </w:t>
@@ -8870,11 +9425,7 @@
     <w:p/>
     <w:p>
       <w:r>
-        <w:t xml:space="preserve">Z kolei do wad metodyk możemy zaliczyć pokładanie mniejszej uwagi na realizację zadań kosztem skupienia się na stworzeniu funkcjonalności. Dodatkowo zaaplikowanie podejścia zwinnego wymaga posiadania odpowiedniego zespołu inżynierów. Zespół ten musi cechować </w:t>
-      </w:r>
-      <w:r>
-        <w:lastRenderedPageBreak/>
-        <w:t xml:space="preserve">się posiadaniem już doświadczenia w komercyjnym wytwarzaniu produktów informatycznych, oraz ze względu na wymaganie dużej samodzielności i odpowiedzialności od członków zespołu potrzebni są wysoce zmotywowani i zaangażowani inżynierowie, do których kreatywności i sposobie rozwiązywania napotkanych trudności może zależeć powodzenie i jakość projektu. </w:t>
+        <w:t xml:space="preserve">Z kolei do wad metodyk możemy zaliczyć pokładanie mniejszej uwagi na realizację zadań kosztem skupienia się na stworzeniu funkcjonalności. Dodatkowo zaaplikowanie podejścia zwinnego wymaga posiadania odpowiedniego zespołu inżynierów. Zespół ten musi cechować się posiadaniem już doświadczenia w komercyjnym wytwarzaniu produktów informatycznych, oraz ze względu na wymaganie dużej samodzielności i odpowiedzialności od członków zespołu potrzebni są wysoce zmotywowani i zaangażowani inżynierowie, do których kreatywności i sposobie rozwiązywania napotkanych trudności może zależeć powodzenie i jakość projektu. </w:t>
       </w:r>
       <w:r>
         <w:t xml:space="preserve">Co więcej realizując projekty w metodykach Agile ważna jest kwestia liczebności zespołu projektowego, z uwagi na trudność w kontrolowaniu zespołu najlepiej sprawdzają się zespoły o stosunkowo niskiej liczebności sięgającej do 8-9 osób. </w:t>
@@ -8934,7 +9485,7 @@
                     </pic:cNvPicPr>
                   </pic:nvPicPr>
                   <pic:blipFill>
-                    <a:blip r:embed="rId40"/>
+                    <a:blip r:embed="rId41"/>
                     <a:srcRect/>
                     <a:stretch>
                       <a:fillRect/>
@@ -9095,11 +9646,11 @@
       <w:pPr>
         <w:pStyle w:val="Nagwek3"/>
       </w:pPr>
-      <w:bookmarkStart w:id="33" w:name="_Toc18440150"/>
+      <w:bookmarkStart w:id="42" w:name="_Toc18767526"/>
       <w:r>
         <w:t>Scrum Framework</w:t>
       </w:r>
-      <w:bookmarkEnd w:id="33"/>
+      <w:bookmarkEnd w:id="42"/>
     </w:p>
     <w:p>
       <w:r>
@@ -9138,8 +9689,60 @@
     </w:p>
     <w:p>
       <w:r>
-        <w:t>Jak w każdej strukturze tak w Scrumie mamy zdefiniowane poszczególne role różniące się odpowiedzialnością, kompetencjami oraz zadaniami.Wewnątrz zespołu Scrumowego wyróżniamy 3 role:</w:t>
-      </w:r>
+        <w:t>Jak w każdej strukturze tak w Scrumie mamy zdefiniowane poszczególne role różniące się odpowiedzialnością, kompetencjami oraz zadaniami.</w:t>
+      </w:r>
+      <w:r>
+        <w:t xml:space="preserve"> </w:t>
+      </w:r>
+      <w:r>
+        <w:t>Wewnątrz zespołu Scrumowego wyróżniamy 3 role</w:t>
+      </w:r>
+      <w:r>
+        <w:t xml:space="preserve"> przedstawione na poniższym rysunku</w:t>
+      </w:r>
+      <w:r>
+        <w:t>:</w:t>
+      </w:r>
+    </w:p>
+    <w:p>
+      <w:pPr>
+        <w:jc w:val="center"/>
+        <w:rPr>
+          <w:b/>
+        </w:rPr>
+      </w:pPr>
+    </w:p>
+    <w:p>
+      <w:pPr>
+        <w:jc w:val="center"/>
+        <w:rPr>
+          <w:b/>
+        </w:rPr>
+      </w:pPr>
+    </w:p>
+    <w:p>
+      <w:pPr>
+        <w:jc w:val="center"/>
+        <w:rPr>
+          <w:b/>
+        </w:rPr>
+      </w:pPr>
+    </w:p>
+    <w:p>
+      <w:pPr>
+        <w:jc w:val="center"/>
+        <w:rPr>
+          <w:b/>
+        </w:rPr>
+      </w:pPr>
+    </w:p>
+    <w:p>
+      <w:pPr>
+        <w:jc w:val="center"/>
+        <w:rPr>
+          <w:b/>
+        </w:rPr>
+      </w:pPr>
     </w:p>
     <w:p>
       <w:pPr>
@@ -9200,7 +9803,7 @@
                     <pic:cNvPicPr/>
                   </pic:nvPicPr>
                   <pic:blipFill>
-                    <a:blip r:embed="rId41"/>
+                    <a:blip r:embed="rId42"/>
                     <a:stretch>
                       <a:fillRect/>
                     </a:stretch>
@@ -9234,7 +9837,7 @@
         </w:rPr>
         <w:t xml:space="preserve">Źródło: </w:t>
       </w:r>
-      <w:hyperlink r:id="rId42" w:history="1">
+      <w:hyperlink r:id="rId43" w:history="1">
         <w:r>
           <w:rPr>
             <w:rStyle w:val="Hipercze"/>
@@ -9831,7 +10434,7 @@
                     <pic:cNvPicPr/>
                   </pic:nvPicPr>
                   <pic:blipFill>
-                    <a:blip r:embed="rId43"/>
+                    <a:blip r:embed="rId44"/>
                     <a:stretch>
                       <a:fillRect/>
                     </a:stretch>
@@ -9867,7 +10470,7 @@
         </w:rPr>
         <w:t xml:space="preserve">Źródło: </w:t>
       </w:r>
-      <w:hyperlink r:id="rId44" w:history="1">
+      <w:hyperlink r:id="rId45" w:history="1">
         <w:r>
           <w:rPr>
             <w:rStyle w:val="Hipercze"/>
@@ -9956,7 +10559,7 @@
                     <pic:cNvPicPr/>
                   </pic:nvPicPr>
                   <pic:blipFill>
-                    <a:blip r:embed="rId45"/>
+                    <a:blip r:embed="rId46"/>
                     <a:stretch>
                       <a:fillRect/>
                     </a:stretch>
@@ -9990,7 +10593,7 @@
         </w:rPr>
         <w:t xml:space="preserve">Źródło: </w:t>
       </w:r>
-      <w:hyperlink r:id="rId46" w:history="1">
+      <w:hyperlink r:id="rId47" w:history="1">
         <w:r>
           <w:rPr>
             <w:rStyle w:val="Hipercze"/>
@@ -10366,7 +10969,7 @@
                     <pic:cNvPicPr/>
                   </pic:nvPicPr>
                   <pic:blipFill>
-                    <a:blip r:embed="rId47"/>
+                    <a:blip r:embed="rId48"/>
                     <a:stretch>
                       <a:fillRect/>
                     </a:stretch>
@@ -10400,7 +11003,7 @@
         </w:rPr>
         <w:t xml:space="preserve">Źródło: </w:t>
       </w:r>
-      <w:hyperlink r:id="rId48" w:history="1">
+      <w:hyperlink r:id="rId49" w:history="1">
         <w:r>
           <w:rPr>
             <w:rStyle w:val="Hipercze"/>
@@ -10626,7 +11229,7 @@
                     <pic:cNvPicPr/>
                   </pic:nvPicPr>
                   <pic:blipFill>
-                    <a:blip r:embed="rId49"/>
+                    <a:blip r:embed="rId50"/>
                     <a:stretch>
                       <a:fillRect/>
                     </a:stretch>
@@ -10650,17 +11253,14 @@
     <w:p>
       <w:pPr>
         <w:jc w:val="center"/>
+      </w:pPr>
+      <w:r>
         <w:rPr>
           <w:sz w:val="20"/>
         </w:rPr>
-      </w:pPr>
-      <w:r>
-        <w:rPr>
-          <w:sz w:val="20"/>
-        </w:rPr>
         <w:t xml:space="preserve">Źródło: </w:t>
       </w:r>
-      <w:hyperlink r:id="rId50" w:history="1">
+      <w:hyperlink r:id="rId51" w:history="1">
         <w:r>
           <w:rPr>
             <w:rStyle w:val="Hipercze"/>
@@ -10670,9 +11270,631 @@
         </w:r>
       </w:hyperlink>
     </w:p>
+    <w:p>
+      <w:pPr>
+        <w:jc w:val="center"/>
+      </w:pPr>
+    </w:p>
+    <w:p>
+      <w:pPr>
+        <w:jc w:val="center"/>
+      </w:pPr>
+    </w:p>
+    <w:p>
+      <w:pPr>
+        <w:jc w:val="center"/>
+      </w:pPr>
+    </w:p>
+    <w:p>
+      <w:pPr>
+        <w:jc w:val="center"/>
+      </w:pPr>
+    </w:p>
+    <w:p>
+      <w:pPr>
+        <w:pStyle w:val="Nagwek1"/>
+      </w:pPr>
+      <w:bookmarkStart w:id="43" w:name="_Toc18767527"/>
+      <w:r>
+        <w:lastRenderedPageBreak/>
+        <w:t>Realizacja planowania</w:t>
+      </w:r>
+      <w:bookmarkEnd w:id="43"/>
+    </w:p>
+    <w:p>
+      <w:r>
+        <w:t>We wcześniejszych rozdziałach przedstawiliśmy czym jest planowanie jako takie, jakie są jego cele, oraz jakimi metodami się posługujemy realizując planowanie. Wymienione zostały również dwa główne podejścia tradycyjne i zwinne różne modele realizacji procesu wytwarzania oprogramowania. Do każdego podejścia przedstawiono i opisano po jednym sposobie prowadzenia projektu. W tym rozdziale chciałbym się skupić na tym jak planowanie jest realizowane, swoją analizę opieram o metodyki Prince oraz Scrum Framework omówione wcześniej. Omówimy tutaj jak szerokie perspektywy czasowe są uwzględniane w planowaniu, kto uczestniczy, jak szczegółowe plany są przygotowywane, jakie metody i narzędzia planistyczne wspomagają proces.</w:t>
+      </w:r>
+    </w:p>
+    <w:p/>
+    <w:p>
+      <w:pPr>
+        <w:pStyle w:val="Nagwek2"/>
+      </w:pPr>
+      <w:r>
+        <w:t>Planowanie w Prince2</w:t>
+      </w:r>
+    </w:p>
+    <w:p>
+      <w:r>
+        <w:t xml:space="preserve">Metodyka Prince2 w swoim założeniu opiera się na dostarczaniu produktów. Przy czym warto nadmienić czym ów produkt według założeń metodyki jest. Prince2 określa wszystko co zostało wytworzone w ramach projektu jako produkt. Nie zależnie czy ma to formę namacalnego przedmiotu np. element ubioru, półprodukt potrzebny w dalszych procesach wytwórczych, dokumentacja, jak również produkt przyjąć może formę nienamacalną zmiany organizacyjne, zmiana dostawcy. Stąd też mówi się że Prince2 posługuje się Planowaniem Opartym na Produktach. </w:t>
+      </w:r>
+    </w:p>
+    <w:p>
+      <w:r>
+        <w:t xml:space="preserve">Istotą Planowaniu Opartym na Produktach jest to że głównie skupiamy się na zdefiniowaniu jaki produkt jest potrzebny do realizacji projektu/etapu/procesu. Dopiero w momencie kiedy wspominany produkt jest zdefiniowany analizujemy w jaki sposób dany produkt otrzymać. </w:t>
+      </w:r>
+    </w:p>
+    <w:p>
+      <w:r>
+        <w:t>Do wersji Prince2 z 2005</w:t>
+      </w:r>
+      <w:r>
+        <w:t xml:space="preserve"> roku Proces Planowania stanowił osobny proces na liście procesów definiowanych przez metodykę, jednak z uwagi na fakt że każdy z pozostałych procesów dostarczał planu swojego procesu, procesy te wewnątrz korzystały z założeń Planowania określonego stosownym procesem. Dlatego też w wersji metodyki z 2010 roku ilość procesu została zredukowana o proces planowania, nie występuję on już na diagramie ze względu na uproszczenie graficzne, nie mniej proces ten tak jak wspomniałem występuje w każdym innym z siedmiu procesów, i odbywa się według procedury opisywanej w roku 2005. Różnica polega tylko na tym jaki plan jest finalnie dostarczany w procesie. Dlatego analizowany proces pochodzi z 2005r. z pełną świadomością że nie jest już dłużej wyróżniany </w:t>
+      </w:r>
+      <w:r>
+        <w:lastRenderedPageBreak/>
+        <w:t>jako osobny, a jest zaimplementowany w pozostałe procesy.</w:t>
+      </w:r>
+      <w:r>
+        <w:t xml:space="preserve"> I tak w ramach poszczególnych procesów planujemy:</w:t>
+      </w:r>
+    </w:p>
+    <w:p>
+      <w:pPr>
+        <w:pStyle w:val="Akapitzlist"/>
+        <w:numPr>
+          <w:ilvl w:val="0"/>
+          <w:numId w:val="35"/>
+        </w:numPr>
+      </w:pPr>
+      <w:r>
+        <w:rPr>
+          <w:rFonts w:ascii="Toronto" w:hAnsi="Toronto"/>
+          <w:color w:val="231F20"/>
+          <w:szCs w:val="24"/>
+        </w:rPr>
+        <w:t xml:space="preserve">W procesie Przygotowania </w:t>
+      </w:r>
+      <w:r>
+        <w:rPr>
+          <w:rFonts w:ascii="Toronto" w:hAnsi="Toronto" w:hint="eastAsia"/>
+          <w:color w:val="231F20"/>
+          <w:szCs w:val="24"/>
+        </w:rPr>
+        <w:t>projektu</w:t>
+      </w:r>
+      <w:r>
+        <w:rPr>
+          <w:rFonts w:ascii="Toronto" w:hAnsi="Toronto"/>
+          <w:color w:val="231F20"/>
+          <w:szCs w:val="24"/>
+        </w:rPr>
+        <w:t xml:space="preserve"> planujemy Etap</w:t>
+      </w:r>
+      <w:r>
+        <w:rPr>
+          <w:rFonts w:ascii="Toronto" w:hAnsi="Toronto"/>
+          <w:color w:val="231F20"/>
+          <w:szCs w:val="24"/>
+        </w:rPr>
+        <w:t xml:space="preserve"> Inicjowania </w:t>
+      </w:r>
+    </w:p>
+    <w:p>
+      <w:pPr>
+        <w:pStyle w:val="Akapitzlist"/>
+        <w:numPr>
+          <w:ilvl w:val="0"/>
+          <w:numId w:val="35"/>
+        </w:numPr>
+      </w:pPr>
+      <w:r>
+        <w:rPr>
+          <w:rFonts w:ascii="Toronto" w:hAnsi="Toronto"/>
+          <w:color w:val="231F20"/>
+          <w:szCs w:val="24"/>
+        </w:rPr>
+        <w:t xml:space="preserve">W procesie Inicjowania Projektu planujemy Projekt </w:t>
+      </w:r>
+    </w:p>
+    <w:p>
+      <w:pPr>
+        <w:pStyle w:val="Akapitzlist"/>
+        <w:numPr>
+          <w:ilvl w:val="0"/>
+          <w:numId w:val="35"/>
+        </w:numPr>
+      </w:pPr>
+      <w:r>
+        <w:rPr>
+          <w:rFonts w:ascii="Toronto" w:hAnsi="Toronto"/>
+          <w:color w:val="231F20"/>
+          <w:szCs w:val="24"/>
+        </w:rPr>
+        <w:t xml:space="preserve">W procesie Zarządzania </w:t>
+      </w:r>
+      <w:r>
+        <w:rPr>
+          <w:rFonts w:ascii="Toronto" w:hAnsi="Toronto"/>
+          <w:color w:val="231F20"/>
+          <w:szCs w:val="24"/>
+        </w:rPr>
+        <w:t>Zakresem</w:t>
+      </w:r>
+      <w:r>
+        <w:rPr>
+          <w:rFonts w:ascii="Toronto" w:hAnsi="Toronto"/>
+          <w:color w:val="231F20"/>
+        </w:rPr>
+        <w:t xml:space="preserve"> </w:t>
+      </w:r>
+      <w:r>
+        <w:rPr>
+          <w:rFonts w:ascii="Toronto" w:hAnsi="Toronto"/>
+          <w:color w:val="231F20"/>
+          <w:szCs w:val="24"/>
+        </w:rPr>
+        <w:t xml:space="preserve">Etapu </w:t>
+      </w:r>
+      <w:r>
+        <w:rPr>
+          <w:rFonts w:ascii="Toronto" w:hAnsi="Toronto"/>
+          <w:color w:val="231F20"/>
+          <w:szCs w:val="24"/>
+        </w:rPr>
+        <w:t>planujemy Etap</w:t>
+      </w:r>
+      <w:r>
+        <w:rPr>
+          <w:rFonts w:ascii="Toronto" w:hAnsi="Toronto"/>
+          <w:color w:val="231F20"/>
+          <w:szCs w:val="24"/>
+        </w:rPr>
+        <w:t>, oraz opracowujemy</w:t>
+      </w:r>
+      <w:r>
+        <w:rPr>
+          <w:rFonts w:ascii="Toronto" w:hAnsi="Toronto"/>
+          <w:color w:val="231F20"/>
+          <w:szCs w:val="24"/>
+        </w:rPr>
+        <w:t xml:space="preserve"> Opracowanie Planów Nadzwyczajnych</w:t>
+      </w:r>
+    </w:p>
+    <w:p>
+      <w:pPr>
+        <w:pStyle w:val="Akapitzlist"/>
+        <w:numPr>
+          <w:ilvl w:val="0"/>
+          <w:numId w:val="35"/>
+        </w:numPr>
+      </w:pPr>
+      <w:r>
+        <w:t xml:space="preserve">Zarządzanie strategiczne projektem </w:t>
+      </w:r>
+    </w:p>
+    <w:p>
+      <w:pPr>
+        <w:pStyle w:val="Akapitzlist"/>
+        <w:numPr>
+          <w:ilvl w:val="0"/>
+          <w:numId w:val="35"/>
+        </w:numPr>
+      </w:pPr>
+      <w:r>
+        <w:t>Zarządzanie Dostarczania Produktów</w:t>
+      </w:r>
+    </w:p>
+    <w:p>
+      <w:pPr>
+        <w:pStyle w:val="Akapitzlist"/>
+        <w:numPr>
+          <w:ilvl w:val="0"/>
+          <w:numId w:val="35"/>
+        </w:numPr>
+      </w:pPr>
+      <w:r>
+        <w:t>Zarządzanie Końcem Etapu</w:t>
+      </w:r>
+    </w:p>
+    <w:p>
+      <w:pPr>
+        <w:pStyle w:val="Akapitzlist"/>
+        <w:numPr>
+          <w:ilvl w:val="0"/>
+          <w:numId w:val="35"/>
+        </w:numPr>
+      </w:pPr>
+      <w:r>
+        <w:t>Zamykanie Projektu</w:t>
+      </w:r>
+      <w:r>
+        <w:rPr>
+          <w:rFonts w:ascii="Toronto" w:hAnsi="Toronto"/>
+          <w:color w:val="231F20"/>
+          <w:szCs w:val="24"/>
+        </w:rPr>
+        <w:t xml:space="preserve"> </w:t>
+      </w:r>
+    </w:p>
+    <w:p>
+      <w:r>
+        <w:t xml:space="preserve">Sam proces planowania składa się z </w:t>
+      </w:r>
+      <w:r>
+        <w:t>następujących po sobie czynności przedstawionych na grafice poniżej:</w:t>
+      </w:r>
+    </w:p>
+    <w:p>
+      <w:pPr>
+        <w:jc w:val="center"/>
+        <w:rPr>
+          <w:b/>
+        </w:rPr>
+      </w:pPr>
+      <w:r>
+        <w:rPr>
+          <w:b/>
+        </w:rPr>
+        <w:t>Czynności procesu planowania</w:t>
+      </w:r>
+    </w:p>
+    <w:p>
+      <w:pPr>
+        <w:jc w:val="center"/>
+        <w:rPr>
+          <w:b/>
+        </w:rPr>
+      </w:pPr>
+      <w:r>
+        <w:rPr>
+          <w:b/>
+          <w:noProof/>
+        </w:rPr>
+        <w:drawing>
+          <wp:inline distT="0" distB="0" distL="0" distR="0">
+            <wp:extent cx="5135525" cy="3236675"/>
+            <wp:effectExtent l="19050" t="0" r="7975" b="0"/>
+            <wp:docPr id="6" name="Obraz 5" descr="planowaniePrince2.PNG"/>
+            <wp:cNvGraphicFramePr>
+              <a:graphicFrameLocks xmlns:a="http://schemas.openxmlformats.org/drawingml/2006/main" noChangeAspect="1"/>
+            </wp:cNvGraphicFramePr>
+            <a:graphic xmlns:a="http://schemas.openxmlformats.org/drawingml/2006/main">
+              <a:graphicData uri="http://schemas.openxmlformats.org/drawingml/2006/picture">
+                <pic:pic xmlns:pic="http://schemas.openxmlformats.org/drawingml/2006/picture">
+                  <pic:nvPicPr>
+                    <pic:cNvPr id="0" name="planowaniePrince2.PNG"/>
+                    <pic:cNvPicPr/>
+                  </pic:nvPicPr>
+                  <pic:blipFill>
+                    <a:blip r:embed="rId52"/>
+                    <a:stretch>
+                      <a:fillRect/>
+                    </a:stretch>
+                  </pic:blipFill>
+                  <pic:spPr>
+                    <a:xfrm>
+                      <a:off x="0" y="0"/>
+                      <a:ext cx="5138752" cy="3238709"/>
+                    </a:xfrm>
+                    <a:prstGeom prst="rect">
+                      <a:avLst/>
+                    </a:prstGeom>
+                  </pic:spPr>
+                </pic:pic>
+              </a:graphicData>
+            </a:graphic>
+          </wp:inline>
+        </w:drawing>
+      </w:r>
+    </w:p>
+    <w:p>
+      <w:pPr>
+        <w:jc w:val="center"/>
+        <w:rPr>
+          <w:sz w:val="20"/>
+        </w:rPr>
+      </w:pPr>
+      <w:r>
+        <w:rPr>
+          <w:sz w:val="20"/>
+        </w:rPr>
+        <w:t xml:space="preserve">Źródło: Łabuda W. Wybrane aspekty planowania w metodyce </w:t>
+      </w:r>
+    </w:p>
+    <w:p>
+      <w:pPr>
+        <w:jc w:val="center"/>
+        <w:rPr>
+          <w:sz w:val="20"/>
+        </w:rPr>
+      </w:pPr>
+    </w:p>
+    <w:p>
+      <w:r>
+        <w:t>Tak jak wspominałem wcześniej planowanie w Prince2 bazuje na produktach stąd nie powinno nikogo dziwić że każde działanie na powyższych diagramie przyjmuje pewne produkty oraz wyniku prac poczynionych w danym działaniu zwraca kolejne produkty. I tak w kroku Przygotowania Planu przyjmuje się</w:t>
+      </w:r>
+      <w:r>
+        <w:t xml:space="preserve"> za punkt wejścia: </w:t>
+      </w:r>
+    </w:p>
+    <w:p>
+      <w:pPr>
+        <w:pStyle w:val="Akapitzlist"/>
+        <w:numPr>
+          <w:ilvl w:val="0"/>
+          <w:numId w:val="36"/>
+        </w:numPr>
+      </w:pPr>
+      <w:r>
+        <w:t>Formuły Realizacji Projektów</w:t>
+      </w:r>
+    </w:p>
+    <w:p>
+      <w:pPr>
+        <w:pStyle w:val="Akapitzlist"/>
+        <w:numPr>
+          <w:ilvl w:val="0"/>
+          <w:numId w:val="36"/>
+        </w:numPr>
+      </w:pPr>
+      <w:r>
+        <w:lastRenderedPageBreak/>
+        <w:t>Plan jakości projektu</w:t>
+      </w:r>
+    </w:p>
+    <w:p>
+      <w:pPr>
+        <w:pStyle w:val="Akapitzlist"/>
+        <w:numPr>
+          <w:ilvl w:val="0"/>
+          <w:numId w:val="36"/>
+        </w:numPr>
+      </w:pPr>
+      <w:r>
+        <w:t>Standardy planistyczne przedsiębiorstwa</w:t>
+      </w:r>
+    </w:p>
+    <w:p>
+      <w:pPr>
+        <w:pStyle w:val="Akapitzlist"/>
+        <w:numPr>
+          <w:ilvl w:val="0"/>
+          <w:numId w:val="36"/>
+        </w:numPr>
+      </w:pPr>
+      <w:r>
+        <w:t>Założenia projektu</w:t>
+      </w:r>
+    </w:p>
+    <w:p>
+      <w:r>
+        <w:t>Na wyjściu tej czynności otrzymujemy Konstrukcje planu która zawiera opis podejścia planistycznego, określa jakie narzędzia planistyczne są używane do produkcji planu.</w:t>
+      </w:r>
+    </w:p>
+    <w:p/>
+    <w:p>
+      <w:r>
+        <w:t>Po zaprojektowaniu planu możemy przejść do kroku Określenia i Analizowania Produktów tam jako informację wejściową przyjmujemy stworzoną wcześniej konstrukcję planu, oraz Plan Jakości Projektu. Produktami wyjściowymi tego kroku są :</w:t>
+      </w:r>
+    </w:p>
+    <w:p>
+      <w:pPr>
+        <w:pStyle w:val="Akapitzlist"/>
+        <w:numPr>
+          <w:ilvl w:val="0"/>
+          <w:numId w:val="39"/>
+        </w:numPr>
+      </w:pPr>
+      <w:r>
+        <w:rPr>
+          <w:color w:val="231F20"/>
+          <w:szCs w:val="18"/>
+        </w:rPr>
+        <w:t xml:space="preserve">Diagram Struktury Produktów </w:t>
+      </w:r>
+    </w:p>
+    <w:p>
+      <w:pPr>
+        <w:pStyle w:val="Akapitzlist"/>
+        <w:numPr>
+          <w:ilvl w:val="0"/>
+          <w:numId w:val="39"/>
+        </w:numPr>
+      </w:pPr>
+      <w:r>
+        <w:rPr>
+          <w:color w:val="231F20"/>
+          <w:szCs w:val="18"/>
+        </w:rPr>
+        <w:t>Opisy Produktów</w:t>
+      </w:r>
+    </w:p>
+    <w:p>
+      <w:pPr>
+        <w:pStyle w:val="Akapitzlist"/>
+        <w:numPr>
+          <w:ilvl w:val="0"/>
+          <w:numId w:val="39"/>
+        </w:numPr>
+      </w:pPr>
+      <w:r>
+        <w:rPr>
+          <w:color w:val="231F20"/>
+          <w:szCs w:val="18"/>
+        </w:rPr>
+        <w:t>Lista Kontrolna Produktów</w:t>
+      </w:r>
+    </w:p>
+    <w:p>
+      <w:pPr>
+        <w:pStyle w:val="Akapitzlist"/>
+        <w:numPr>
+          <w:ilvl w:val="0"/>
+          <w:numId w:val="39"/>
+        </w:numPr>
+      </w:pPr>
+      <w:r>
+        <w:rPr>
+          <w:color w:val="231F20"/>
+          <w:szCs w:val="18"/>
+        </w:rPr>
+        <w:t>Diagram Następstw Produktów</w:t>
+      </w:r>
+    </w:p>
+    <w:p>
+      <w:pPr>
+        <w:pStyle w:val="Akapitzlist"/>
+        <w:ind w:left="1077" w:firstLine="0"/>
+      </w:pPr>
+    </w:p>
+    <w:p>
+      <w:r>
+        <w:t>Następnym zadaniem w procesie planowania jest Określenie Działań i Współzależności na wejściu przyjmujemy produkty opracowane w kroku poprzedzającym: Diagram Następstwa Produktów, Opisy Produktów oraz nie będące wynikiem działania kroku poprzedniego Rejestr Ryzyka. Wynikiem działania zgodnie z nazwą kroku jest Lista Działań, oraz określone zależności występujące pomiędzy Działaniami.</w:t>
+      </w:r>
+    </w:p>
+    <w:p/>
+    <w:p>
+      <w:r>
+        <w:t xml:space="preserve">W Szacowaniu bierzemy pod uwagę wszystkie otrzymane informacje w procesie planistycznym, a wynikiem tego kroku jest próba odpowiedzi na pytanie </w:t>
+      </w:r>
+      <w:r>
+        <w:t>jak bardzo pracochłonne jest każde zadanie oraz ile czasu zajmie.</w:t>
+      </w:r>
+    </w:p>
+    <w:p/>
+    <w:p>
+      <w:r>
+        <w:t>Podczas kroku Harmonogramowania zasobami na których będzie opierać się praca to:</w:t>
+      </w:r>
+    </w:p>
+    <w:p>
+      <w:pPr>
+        <w:pStyle w:val="Akapitzlist"/>
+        <w:numPr>
+          <w:ilvl w:val="0"/>
+          <w:numId w:val="40"/>
+        </w:numPr>
+      </w:pPr>
+      <w:r>
+        <w:t>Oszacowane działania z kroku Szacowania</w:t>
+      </w:r>
+    </w:p>
+    <w:p>
+      <w:pPr>
+        <w:pStyle w:val="Akapitzlist"/>
+        <w:numPr>
+          <w:ilvl w:val="0"/>
+          <w:numId w:val="40"/>
+        </w:numPr>
+      </w:pPr>
+      <w:r>
+        <w:t>Informacje dotyczące zależności pomiędzy działaniami</w:t>
+      </w:r>
+    </w:p>
+    <w:p>
+      <w:pPr>
+        <w:pStyle w:val="Akapitzlist"/>
+        <w:numPr>
+          <w:ilvl w:val="0"/>
+          <w:numId w:val="40"/>
+        </w:numPr>
+      </w:pPr>
+      <w:r>
+        <w:t>Dostępne zasoby</w:t>
+      </w:r>
+    </w:p>
+    <w:p>
+      <w:r>
+        <w:t>W rezultacie otrzymujemy gotowy Harmonogram procesu.</w:t>
+      </w:r>
+    </w:p>
+    <w:p/>
+    <w:p>
+      <w:r>
+        <w:t>W czasie Analizy Zagrożeń analogicznie jak podczas Szacowania uwzględniamy wszelkie dostępne informację projektowe, i na jej podstawie dokonujemy aktualizacji Rejestru Ryzyka.</w:t>
+      </w:r>
+    </w:p>
+    <w:p/>
+    <w:p>
+      <w:r>
+        <w:t xml:space="preserve">W ostatnim działaniu Kompletowania Planu na podstawie ocenionego planu aktualizujemy Listę Kontrolną Produktów, a skompletowany plan jako wynik Procesu Planowania zostaje przekazany do zatwierdzenia na wyższym poziomie zarządzania. </w:t>
+      </w:r>
+    </w:p>
+    <w:p/>
+    <w:p>
+      <w:r>
+        <w:t>Zwracając uwagę na fakt że Planowanie przebiega cyklicznie w każdym następującym procesie Prince2, oraz dostrzegając że ciągle proces planowania przebiega w taki sam sposób można dojść do wniosków że Planowanie wewnątrz procesu odbywa się poprzez realizację swego rodzaju</w:t>
+      </w:r>
+      <w:r>
+        <w:t xml:space="preserve"> zmodyfikowanego do konkretnych potrzeb</w:t>
+      </w:r>
+      <w:r>
+        <w:t xml:space="preserve"> modelu kaskadowego. Kolejne zadania następują po sobie jedno po drugim, oraz nie przewidywany jest wracanie do kroków poprzednich. Zachowana jest pewna odgórnie zdefiniowana kolejność, a rezultaty kroków poprzedzających determinują wyniki następujących czynności</w:t>
+      </w:r>
+      <w:r>
+        <w:t xml:space="preserve"> w procesie</w:t>
+      </w:r>
+      <w:r>
+        <w:t xml:space="preserve">. Na tej podstawie możemy wnioskować że tak zdefiniowany proces narażony jest na wystąpienie błędu w początkowych krokach planowania. A koszt wykrycia i dokonania poprawy rośnie z kroku na krok. Co więcej ponieważ </w:t>
+      </w:r>
+      <w:r>
+        <w:t xml:space="preserve">proces planowanie występuje za każdym razem w kolejnych procesach, a wyniki procesu poprzedniego determinują możliwy otrzymany wynik w następny </w:t>
+      </w:r>
+      <w:r>
+        <w:t>procesach</w:t>
+      </w:r>
+      <w:r>
+        <w:t xml:space="preserve"> możemy stwierdzić że</w:t>
+      </w:r>
+      <w:r>
+        <w:t xml:space="preserve"> planowanie</w:t>
+      </w:r>
+      <w:r>
+        <w:t xml:space="preserve"> jest procesem iteracyjnym. Skupia się w danej iteracji(realizacja procesu planowania w obrębie danego procesu) na dostarczenie skompletowanego planu w zakresie właściwym dla danego procesu.</w:t>
+      </w:r>
+    </w:p>
+    <w:p/>
+    <w:p>
+      <w:r>
+        <w:t xml:space="preserve">Patrząc na to jakie produkty otrzymywane są na kolejnych krokach planowania zauważalnym jest że opierają się one w dużej mierze na metodach przedstawianych w początkowych rozdziałach pracy. Zaczynając analizę od Diagramu Struktury Produktów łatwo można </w:t>
+      </w:r>
+      <w:r>
+        <w:t>odnieść wrażenie że jest po prostu implementacją Struktury Podziału Pracy przeniesioną na grunt produktów. Samo definiowanie Diagramu Struktury Produktów realizowane jest techniką od dołu do góry, przeprowadzając burzę mózgów dokładnie tak samo jak przewiduje to metoda tworzenia Struktury Podziału Pracy</w:t>
+      </w:r>
+      <w:r>
+        <w:t xml:space="preserve">. </w:t>
+      </w:r>
+    </w:p>
+    <w:p/>
+    <w:p>
+      <w:r>
+        <w:t>Szacowanie można łatwo porównać do użycia w praktyce prognozowania, czas realizacji i pracochłonność realizacji produktu będzie najczęściej prognozowana  w sposób racjonalny kierując się zdrowym rozsądkiem, doświadczenie. A jeżeli pojawią się możliwości nic nie stoi na przeszkodzie aby zastosować jedną z wielu naukowych metod prognozowania.</w:t>
+      </w:r>
+    </w:p>
+    <w:p/>
+    <w:p>
+      <w:r>
+        <w:lastRenderedPageBreak/>
+        <w:t xml:space="preserve">Przygotowując harmonogram procesu w kroku Harmonogramowania </w:t>
+      </w:r>
+      <w:r>
+        <w:t>naturalnym wydaje się zastosowanie wykresu Gantta w celu wizualizacji tworzonego harmonogramu. Wykres Gantta wpisuje się tutaj doskonale ponieważ z założenia operuje na tych samych danych które są danymi wejściowymi Harmonogramowani czyli czasu realizacji poszczególnych zadań, wzajemnych wpływów zadań na siebie, oraz tym jakimi zasobami dysponujemy. Mając zrealizowany harmonogram o wykres Gantta, możemy na nim wyznaczyć ścieżkę krytyczną produktu, aby odpowiedzieć na pytanie ile czasu zajmie nam zakończenie wytwarzania produktu w danym procesie.</w:t>
+      </w:r>
+    </w:p>
+    <w:p/>
+    <w:p>
+      <w:r>
+        <w:t xml:space="preserve">Analiza Zagrożeń w praktyce może zostać sprowadzona do próby znalezienia odpowiedzi na pytanie: „Co może pójść nie tak?”(Prognozowanie), „Jakie akcje uczynimy aby temu przeciwdziałać?”, oraz „Jak zareagujemy jak coś potoczy nie po naszej myśli?”. Próbując odpowiedzieć na te pytania możemy rozmyślać nad tym jakie są wszystkie możliwe sytuacje i do czego one nas prowadzą, w taki sam sposób jaki realizuje to zastosowanie metody scenariuszowej. W metodzie scenariuszowej zgodnie z jej ideą próbujemy wytyczyć kilka możliwych sekwencji wydarzeń, tym samym przewidując </w:t>
+      </w:r>
+      <w:r>
+        <w:t>potencjalne zdarzenia nieporządane.</w:t>
+      </w:r>
+    </w:p>
     <w:sectPr>
-      <w:footerReference w:type="even" r:id="rId51"/>
-      <w:footerReference w:type="default" r:id="rId52"/>
+      <w:footerReference w:type="even" r:id="rId53"/>
+      <w:footerReference w:type="default" r:id="rId54"/>
       <w:pgSz w:w="11906" w:h="16838"/>
       <w:pgMar w:top="1418" w:right="1134" w:bottom="1418" w:left="1701" w:header="709" w:footer="709" w:gutter="0"/>
       <w:cols w:space="708"/>
@@ -10797,7 +12019,7 @@
         <w:rFonts w:eastAsiaTheme="majorEastAsia"/>
         <w:noProof/>
       </w:rPr>
-      <w:t>30</w:t>
+      <w:t>54</w:t>
     </w:r>
     <w:r>
       <w:rPr>
@@ -12194,6 +13416,119 @@
     </w:lvl>
   </w:abstractNum>
   <w:abstractNum w:abstractNumId="12">
+    <w:nsid w:val="27E06BC3"/>
+    <w:multiLevelType w:val="hybridMultilevel"/>
+    <w:tmpl w:val="BCD836B2"/>
+    <w:lvl w:ilvl="0" w:tplc="04150001">
+      <w:start w:val="1"/>
+      <w:numFmt w:val="bullet"/>
+      <w:lvlText w:val=""/>
+      <w:lvlJc w:val="left"/>
+      <w:pPr>
+        <w:ind w:left="1077" w:hanging="360"/>
+      </w:pPr>
+      <w:rPr>
+        <w:rFonts w:ascii="Symbol" w:hAnsi="Symbol" w:hint="default"/>
+      </w:rPr>
+    </w:lvl>
+    <w:lvl w:ilvl="1" w:tplc="04150003" w:tentative="1">
+      <w:start w:val="1"/>
+      <w:numFmt w:val="bullet"/>
+      <w:lvlText w:val="o"/>
+      <w:lvlJc w:val="left"/>
+      <w:pPr>
+        <w:ind w:left="1797" w:hanging="360"/>
+      </w:pPr>
+      <w:rPr>
+        <w:rFonts w:ascii="Courier New" w:hAnsi="Courier New" w:cs="Courier New" w:hint="default"/>
+      </w:rPr>
+    </w:lvl>
+    <w:lvl w:ilvl="2" w:tplc="04150005" w:tentative="1">
+      <w:start w:val="1"/>
+      <w:numFmt w:val="bullet"/>
+      <w:lvlText w:val=""/>
+      <w:lvlJc w:val="left"/>
+      <w:pPr>
+        <w:ind w:left="2517" w:hanging="360"/>
+      </w:pPr>
+      <w:rPr>
+        <w:rFonts w:ascii="Wingdings" w:hAnsi="Wingdings" w:hint="default"/>
+      </w:rPr>
+    </w:lvl>
+    <w:lvl w:ilvl="3" w:tplc="04150001" w:tentative="1">
+      <w:start w:val="1"/>
+      <w:numFmt w:val="bullet"/>
+      <w:lvlText w:val=""/>
+      <w:lvlJc w:val="left"/>
+      <w:pPr>
+        <w:ind w:left="3237" w:hanging="360"/>
+      </w:pPr>
+      <w:rPr>
+        <w:rFonts w:ascii="Symbol" w:hAnsi="Symbol" w:hint="default"/>
+      </w:rPr>
+    </w:lvl>
+    <w:lvl w:ilvl="4" w:tplc="04150003" w:tentative="1">
+      <w:start w:val="1"/>
+      <w:numFmt w:val="bullet"/>
+      <w:lvlText w:val="o"/>
+      <w:lvlJc w:val="left"/>
+      <w:pPr>
+        <w:ind w:left="3957" w:hanging="360"/>
+      </w:pPr>
+      <w:rPr>
+        <w:rFonts w:ascii="Courier New" w:hAnsi="Courier New" w:cs="Courier New" w:hint="default"/>
+      </w:rPr>
+    </w:lvl>
+    <w:lvl w:ilvl="5" w:tplc="04150005" w:tentative="1">
+      <w:start w:val="1"/>
+      <w:numFmt w:val="bullet"/>
+      <w:lvlText w:val=""/>
+      <w:lvlJc w:val="left"/>
+      <w:pPr>
+        <w:ind w:left="4677" w:hanging="360"/>
+      </w:pPr>
+      <w:rPr>
+        <w:rFonts w:ascii="Wingdings" w:hAnsi="Wingdings" w:hint="default"/>
+      </w:rPr>
+    </w:lvl>
+    <w:lvl w:ilvl="6" w:tplc="04150001" w:tentative="1">
+      <w:start w:val="1"/>
+      <w:numFmt w:val="bullet"/>
+      <w:lvlText w:val=""/>
+      <w:lvlJc w:val="left"/>
+      <w:pPr>
+        <w:ind w:left="5397" w:hanging="360"/>
+      </w:pPr>
+      <w:rPr>
+        <w:rFonts w:ascii="Symbol" w:hAnsi="Symbol" w:hint="default"/>
+      </w:rPr>
+    </w:lvl>
+    <w:lvl w:ilvl="7" w:tplc="04150003" w:tentative="1">
+      <w:start w:val="1"/>
+      <w:numFmt w:val="bullet"/>
+      <w:lvlText w:val="o"/>
+      <w:lvlJc w:val="left"/>
+      <w:pPr>
+        <w:ind w:left="6117" w:hanging="360"/>
+      </w:pPr>
+      <w:rPr>
+        <w:rFonts w:ascii="Courier New" w:hAnsi="Courier New" w:cs="Courier New" w:hint="default"/>
+      </w:rPr>
+    </w:lvl>
+    <w:lvl w:ilvl="8" w:tplc="04150005" w:tentative="1">
+      <w:start w:val="1"/>
+      <w:numFmt w:val="bullet"/>
+      <w:lvlText w:val=""/>
+      <w:lvlJc w:val="left"/>
+      <w:pPr>
+        <w:ind w:left="6837" w:hanging="360"/>
+      </w:pPr>
+      <w:rPr>
+        <w:rFonts w:ascii="Wingdings" w:hAnsi="Wingdings" w:hint="default"/>
+      </w:rPr>
+    </w:lvl>
+  </w:abstractNum>
+  <w:abstractNum w:abstractNumId="13">
     <w:nsid w:val="29E028F3"/>
     <w:multiLevelType w:val="multilevel"/>
     <w:tmpl w:val="D4CE64D2"/>
@@ -12335,7 +13670,7 @@
       </w:rPr>
     </w:lvl>
   </w:abstractNum>
-  <w:abstractNum w:abstractNumId="13">
+  <w:abstractNum w:abstractNumId="14">
     <w:nsid w:val="29FB36C1"/>
     <w:multiLevelType w:val="hybridMultilevel"/>
     <w:tmpl w:val="9AAADF16"/>
@@ -12448,7 +13783,120 @@
       </w:rPr>
     </w:lvl>
   </w:abstractNum>
-  <w:abstractNum w:abstractNumId="14">
+  <w:abstractNum w:abstractNumId="15">
+    <w:nsid w:val="2A2E5E0E"/>
+    <w:multiLevelType w:val="hybridMultilevel"/>
+    <w:tmpl w:val="28F0006C"/>
+    <w:lvl w:ilvl="0" w:tplc="04150001">
+      <w:start w:val="1"/>
+      <w:numFmt w:val="bullet"/>
+      <w:lvlText w:val=""/>
+      <w:lvlJc w:val="left"/>
+      <w:pPr>
+        <w:ind w:left="1077" w:hanging="360"/>
+      </w:pPr>
+      <w:rPr>
+        <w:rFonts w:ascii="Symbol" w:hAnsi="Symbol" w:hint="default"/>
+      </w:rPr>
+    </w:lvl>
+    <w:lvl w:ilvl="1" w:tplc="04150003" w:tentative="1">
+      <w:start w:val="1"/>
+      <w:numFmt w:val="bullet"/>
+      <w:lvlText w:val="o"/>
+      <w:lvlJc w:val="left"/>
+      <w:pPr>
+        <w:ind w:left="1797" w:hanging="360"/>
+      </w:pPr>
+      <w:rPr>
+        <w:rFonts w:ascii="Courier New" w:hAnsi="Courier New" w:cs="Courier New" w:hint="default"/>
+      </w:rPr>
+    </w:lvl>
+    <w:lvl w:ilvl="2" w:tplc="04150005" w:tentative="1">
+      <w:start w:val="1"/>
+      <w:numFmt w:val="bullet"/>
+      <w:lvlText w:val=""/>
+      <w:lvlJc w:val="left"/>
+      <w:pPr>
+        <w:ind w:left="2517" w:hanging="360"/>
+      </w:pPr>
+      <w:rPr>
+        <w:rFonts w:ascii="Wingdings" w:hAnsi="Wingdings" w:hint="default"/>
+      </w:rPr>
+    </w:lvl>
+    <w:lvl w:ilvl="3" w:tplc="04150001" w:tentative="1">
+      <w:start w:val="1"/>
+      <w:numFmt w:val="bullet"/>
+      <w:lvlText w:val=""/>
+      <w:lvlJc w:val="left"/>
+      <w:pPr>
+        <w:ind w:left="3237" w:hanging="360"/>
+      </w:pPr>
+      <w:rPr>
+        <w:rFonts w:ascii="Symbol" w:hAnsi="Symbol" w:hint="default"/>
+      </w:rPr>
+    </w:lvl>
+    <w:lvl w:ilvl="4" w:tplc="04150003" w:tentative="1">
+      <w:start w:val="1"/>
+      <w:numFmt w:val="bullet"/>
+      <w:lvlText w:val="o"/>
+      <w:lvlJc w:val="left"/>
+      <w:pPr>
+        <w:ind w:left="3957" w:hanging="360"/>
+      </w:pPr>
+      <w:rPr>
+        <w:rFonts w:ascii="Courier New" w:hAnsi="Courier New" w:cs="Courier New" w:hint="default"/>
+      </w:rPr>
+    </w:lvl>
+    <w:lvl w:ilvl="5" w:tplc="04150005" w:tentative="1">
+      <w:start w:val="1"/>
+      <w:numFmt w:val="bullet"/>
+      <w:lvlText w:val=""/>
+      <w:lvlJc w:val="left"/>
+      <w:pPr>
+        <w:ind w:left="4677" w:hanging="360"/>
+      </w:pPr>
+      <w:rPr>
+        <w:rFonts w:ascii="Wingdings" w:hAnsi="Wingdings" w:hint="default"/>
+      </w:rPr>
+    </w:lvl>
+    <w:lvl w:ilvl="6" w:tplc="04150001" w:tentative="1">
+      <w:start w:val="1"/>
+      <w:numFmt w:val="bullet"/>
+      <w:lvlText w:val=""/>
+      <w:lvlJc w:val="left"/>
+      <w:pPr>
+        <w:ind w:left="5397" w:hanging="360"/>
+      </w:pPr>
+      <w:rPr>
+        <w:rFonts w:ascii="Symbol" w:hAnsi="Symbol" w:hint="default"/>
+      </w:rPr>
+    </w:lvl>
+    <w:lvl w:ilvl="7" w:tplc="04150003" w:tentative="1">
+      <w:start w:val="1"/>
+      <w:numFmt w:val="bullet"/>
+      <w:lvlText w:val="o"/>
+      <w:lvlJc w:val="left"/>
+      <w:pPr>
+        <w:ind w:left="6117" w:hanging="360"/>
+      </w:pPr>
+      <w:rPr>
+        <w:rFonts w:ascii="Courier New" w:hAnsi="Courier New" w:cs="Courier New" w:hint="default"/>
+      </w:rPr>
+    </w:lvl>
+    <w:lvl w:ilvl="8" w:tplc="04150005" w:tentative="1">
+      <w:start w:val="1"/>
+      <w:numFmt w:val="bullet"/>
+      <w:lvlText w:val=""/>
+      <w:lvlJc w:val="left"/>
+      <w:pPr>
+        <w:ind w:left="6837" w:hanging="360"/>
+      </w:pPr>
+      <w:rPr>
+        <w:rFonts w:ascii="Wingdings" w:hAnsi="Wingdings" w:hint="default"/>
+      </w:rPr>
+    </w:lvl>
+  </w:abstractNum>
+  <w:abstractNum w:abstractNumId="16">
     <w:nsid w:val="3048642F"/>
     <w:multiLevelType w:val="hybridMultilevel"/>
     <w:tmpl w:val="3BEC5BC8"/>
@@ -12561,7 +14009,7 @@
       </w:rPr>
     </w:lvl>
   </w:abstractNum>
-  <w:abstractNum w:abstractNumId="15">
+  <w:abstractNum w:abstractNumId="17">
     <w:nsid w:val="35925E8A"/>
     <w:multiLevelType w:val="hybridMultilevel"/>
     <w:tmpl w:val="4F6655BE"/>
@@ -12674,7 +14122,7 @@
       </w:rPr>
     </w:lvl>
   </w:abstractNum>
-  <w:abstractNum w:abstractNumId="16">
+  <w:abstractNum w:abstractNumId="18">
     <w:nsid w:val="35C61CB7"/>
     <w:multiLevelType w:val="hybridMultilevel"/>
     <w:tmpl w:val="97ECB638"/>
@@ -12787,7 +14235,7 @@
       </w:rPr>
     </w:lvl>
   </w:abstractNum>
-  <w:abstractNum w:abstractNumId="17">
+  <w:abstractNum w:abstractNumId="19">
     <w:nsid w:val="36E05FFF"/>
     <w:multiLevelType w:val="hybridMultilevel"/>
     <w:tmpl w:val="EC2AA042"/>
@@ -12900,7 +14348,7 @@
       </w:rPr>
     </w:lvl>
   </w:abstractNum>
-  <w:abstractNum w:abstractNumId="18">
+  <w:abstractNum w:abstractNumId="20">
     <w:nsid w:val="383E648B"/>
     <w:multiLevelType w:val="hybridMultilevel"/>
     <w:tmpl w:val="0DC20F54"/>
@@ -13013,7 +14461,7 @@
       </w:rPr>
     </w:lvl>
   </w:abstractNum>
-  <w:abstractNum w:abstractNumId="19">
+  <w:abstractNum w:abstractNumId="21">
     <w:nsid w:val="426A2E0A"/>
     <w:multiLevelType w:val="hybridMultilevel"/>
     <w:tmpl w:val="EF8A48CE"/>
@@ -13126,7 +14574,7 @@
       </w:rPr>
     </w:lvl>
   </w:abstractNum>
-  <w:abstractNum w:abstractNumId="20">
+  <w:abstractNum w:abstractNumId="22">
     <w:nsid w:val="42FD2A03"/>
     <w:multiLevelType w:val="multilevel"/>
     <w:tmpl w:val="0415001F"/>
@@ -13212,7 +14660,7 @@
       </w:pPr>
     </w:lvl>
   </w:abstractNum>
-  <w:abstractNum w:abstractNumId="21">
+  <w:abstractNum w:abstractNumId="23">
     <w:nsid w:val="43F710D0"/>
     <w:multiLevelType w:val="hybridMultilevel"/>
     <w:tmpl w:val="6E94809E"/>
@@ -13325,7 +14773,7 @@
       </w:rPr>
     </w:lvl>
   </w:abstractNum>
-  <w:abstractNum w:abstractNumId="22">
+  <w:abstractNum w:abstractNumId="24">
     <w:nsid w:val="47D63370"/>
     <w:multiLevelType w:val="hybridMultilevel"/>
     <w:tmpl w:val="79948F2E"/>
@@ -13438,7 +14886,7 @@
       </w:rPr>
     </w:lvl>
   </w:abstractNum>
-  <w:abstractNum w:abstractNumId="23">
+  <w:abstractNum w:abstractNumId="25">
     <w:nsid w:val="4E294E55"/>
     <w:multiLevelType w:val="hybridMultilevel"/>
     <w:tmpl w:val="B4861854"/>
@@ -13551,7 +14999,7 @@
       </w:rPr>
     </w:lvl>
   </w:abstractNum>
-  <w:abstractNum w:abstractNumId="24">
+  <w:abstractNum w:abstractNumId="26">
     <w:nsid w:val="4F3858C4"/>
     <w:multiLevelType w:val="hybridMultilevel"/>
     <w:tmpl w:val="372E2CEA"/>
@@ -13664,7 +15112,7 @@
       </w:rPr>
     </w:lvl>
   </w:abstractNum>
-  <w:abstractNum w:abstractNumId="25">
+  <w:abstractNum w:abstractNumId="27">
     <w:nsid w:val="51B6088B"/>
     <w:multiLevelType w:val="hybridMultilevel"/>
     <w:tmpl w:val="E41486CE"/>
@@ -13777,7 +15225,7 @@
       </w:rPr>
     </w:lvl>
   </w:abstractNum>
-  <w:abstractNum w:abstractNumId="26">
+  <w:abstractNum w:abstractNumId="28">
     <w:nsid w:val="524C7E89"/>
     <w:multiLevelType w:val="hybridMultilevel"/>
     <w:tmpl w:val="48622B90"/>
@@ -13890,7 +15338,120 @@
       </w:rPr>
     </w:lvl>
   </w:abstractNum>
-  <w:abstractNum w:abstractNumId="27">
+  <w:abstractNum w:abstractNumId="29">
+    <w:nsid w:val="530C3237"/>
+    <w:multiLevelType w:val="hybridMultilevel"/>
+    <w:tmpl w:val="41002E4E"/>
+    <w:lvl w:ilvl="0" w:tplc="04150001">
+      <w:start w:val="1"/>
+      <w:numFmt w:val="bullet"/>
+      <w:lvlText w:val=""/>
+      <w:lvlJc w:val="left"/>
+      <w:pPr>
+        <w:ind w:left="1077" w:hanging="360"/>
+      </w:pPr>
+      <w:rPr>
+        <w:rFonts w:ascii="Symbol" w:hAnsi="Symbol" w:hint="default"/>
+      </w:rPr>
+    </w:lvl>
+    <w:lvl w:ilvl="1" w:tplc="04150003" w:tentative="1">
+      <w:start w:val="1"/>
+      <w:numFmt w:val="bullet"/>
+      <w:lvlText w:val="o"/>
+      <w:lvlJc w:val="left"/>
+      <w:pPr>
+        <w:ind w:left="1797" w:hanging="360"/>
+      </w:pPr>
+      <w:rPr>
+        <w:rFonts w:ascii="Courier New" w:hAnsi="Courier New" w:cs="Courier New" w:hint="default"/>
+      </w:rPr>
+    </w:lvl>
+    <w:lvl w:ilvl="2" w:tplc="04150005" w:tentative="1">
+      <w:start w:val="1"/>
+      <w:numFmt w:val="bullet"/>
+      <w:lvlText w:val=""/>
+      <w:lvlJc w:val="left"/>
+      <w:pPr>
+        <w:ind w:left="2517" w:hanging="360"/>
+      </w:pPr>
+      <w:rPr>
+        <w:rFonts w:ascii="Wingdings" w:hAnsi="Wingdings" w:hint="default"/>
+      </w:rPr>
+    </w:lvl>
+    <w:lvl w:ilvl="3" w:tplc="04150001" w:tentative="1">
+      <w:start w:val="1"/>
+      <w:numFmt w:val="bullet"/>
+      <w:lvlText w:val=""/>
+      <w:lvlJc w:val="left"/>
+      <w:pPr>
+        <w:ind w:left="3237" w:hanging="360"/>
+      </w:pPr>
+      <w:rPr>
+        <w:rFonts w:ascii="Symbol" w:hAnsi="Symbol" w:hint="default"/>
+      </w:rPr>
+    </w:lvl>
+    <w:lvl w:ilvl="4" w:tplc="04150003" w:tentative="1">
+      <w:start w:val="1"/>
+      <w:numFmt w:val="bullet"/>
+      <w:lvlText w:val="o"/>
+      <w:lvlJc w:val="left"/>
+      <w:pPr>
+        <w:ind w:left="3957" w:hanging="360"/>
+      </w:pPr>
+      <w:rPr>
+        <w:rFonts w:ascii="Courier New" w:hAnsi="Courier New" w:cs="Courier New" w:hint="default"/>
+      </w:rPr>
+    </w:lvl>
+    <w:lvl w:ilvl="5" w:tplc="04150005" w:tentative="1">
+      <w:start w:val="1"/>
+      <w:numFmt w:val="bullet"/>
+      <w:lvlText w:val=""/>
+      <w:lvlJc w:val="left"/>
+      <w:pPr>
+        <w:ind w:left="4677" w:hanging="360"/>
+      </w:pPr>
+      <w:rPr>
+        <w:rFonts w:ascii="Wingdings" w:hAnsi="Wingdings" w:hint="default"/>
+      </w:rPr>
+    </w:lvl>
+    <w:lvl w:ilvl="6" w:tplc="04150001" w:tentative="1">
+      <w:start w:val="1"/>
+      <w:numFmt w:val="bullet"/>
+      <w:lvlText w:val=""/>
+      <w:lvlJc w:val="left"/>
+      <w:pPr>
+        <w:ind w:left="5397" w:hanging="360"/>
+      </w:pPr>
+      <w:rPr>
+        <w:rFonts w:ascii="Symbol" w:hAnsi="Symbol" w:hint="default"/>
+      </w:rPr>
+    </w:lvl>
+    <w:lvl w:ilvl="7" w:tplc="04150003" w:tentative="1">
+      <w:start w:val="1"/>
+      <w:numFmt w:val="bullet"/>
+      <w:lvlText w:val="o"/>
+      <w:lvlJc w:val="left"/>
+      <w:pPr>
+        <w:ind w:left="6117" w:hanging="360"/>
+      </w:pPr>
+      <w:rPr>
+        <w:rFonts w:ascii="Courier New" w:hAnsi="Courier New" w:cs="Courier New" w:hint="default"/>
+      </w:rPr>
+    </w:lvl>
+    <w:lvl w:ilvl="8" w:tplc="04150005" w:tentative="1">
+      <w:start w:val="1"/>
+      <w:numFmt w:val="bullet"/>
+      <w:lvlText w:val=""/>
+      <w:lvlJc w:val="left"/>
+      <w:pPr>
+        <w:ind w:left="6837" w:hanging="360"/>
+      </w:pPr>
+      <w:rPr>
+        <w:rFonts w:ascii="Wingdings" w:hAnsi="Wingdings" w:hint="default"/>
+      </w:rPr>
+    </w:lvl>
+  </w:abstractNum>
+  <w:abstractNum w:abstractNumId="30">
     <w:nsid w:val="5942042D"/>
     <w:multiLevelType w:val="hybridMultilevel"/>
     <w:tmpl w:val="E88245C4"/>
@@ -14003,7 +15564,7 @@
       </w:rPr>
     </w:lvl>
   </w:abstractNum>
-  <w:abstractNum w:abstractNumId="28">
+  <w:abstractNum w:abstractNumId="31">
     <w:nsid w:val="60877937"/>
     <w:multiLevelType w:val="hybridMultilevel"/>
     <w:tmpl w:val="0F48AC48"/>
@@ -14116,7 +15677,7 @@
       </w:rPr>
     </w:lvl>
   </w:abstractNum>
-  <w:abstractNum w:abstractNumId="29">
+  <w:abstractNum w:abstractNumId="32">
     <w:nsid w:val="613E410C"/>
     <w:multiLevelType w:val="hybridMultilevel"/>
     <w:tmpl w:val="9B103110"/>
@@ -14230,7 +15791,7 @@
       </w:rPr>
     </w:lvl>
   </w:abstractNum>
-  <w:abstractNum w:abstractNumId="30">
+  <w:abstractNum w:abstractNumId="33">
     <w:nsid w:val="68DB631F"/>
     <w:multiLevelType w:val="hybridMultilevel"/>
     <w:tmpl w:val="D374AC0C"/>
@@ -14343,7 +15904,346 @@
       </w:rPr>
     </w:lvl>
   </w:abstractNum>
-  <w:abstractNum w:abstractNumId="31">
+  <w:abstractNum w:abstractNumId="34">
+    <w:nsid w:val="713143A8"/>
+    <w:multiLevelType w:val="hybridMultilevel"/>
+    <w:tmpl w:val="6C92A8D8"/>
+    <w:lvl w:ilvl="0" w:tplc="04150001">
+      <w:start w:val="1"/>
+      <w:numFmt w:val="bullet"/>
+      <w:lvlText w:val=""/>
+      <w:lvlJc w:val="left"/>
+      <w:pPr>
+        <w:ind w:left="1077" w:hanging="360"/>
+      </w:pPr>
+      <w:rPr>
+        <w:rFonts w:ascii="Symbol" w:hAnsi="Symbol" w:hint="default"/>
+      </w:rPr>
+    </w:lvl>
+    <w:lvl w:ilvl="1" w:tplc="04150003" w:tentative="1">
+      <w:start w:val="1"/>
+      <w:numFmt w:val="bullet"/>
+      <w:lvlText w:val="o"/>
+      <w:lvlJc w:val="left"/>
+      <w:pPr>
+        <w:ind w:left="1797" w:hanging="360"/>
+      </w:pPr>
+      <w:rPr>
+        <w:rFonts w:ascii="Courier New" w:hAnsi="Courier New" w:cs="Courier New" w:hint="default"/>
+      </w:rPr>
+    </w:lvl>
+    <w:lvl w:ilvl="2" w:tplc="04150005" w:tentative="1">
+      <w:start w:val="1"/>
+      <w:numFmt w:val="bullet"/>
+      <w:lvlText w:val=""/>
+      <w:lvlJc w:val="left"/>
+      <w:pPr>
+        <w:ind w:left="2517" w:hanging="360"/>
+      </w:pPr>
+      <w:rPr>
+        <w:rFonts w:ascii="Wingdings" w:hAnsi="Wingdings" w:hint="default"/>
+      </w:rPr>
+    </w:lvl>
+    <w:lvl w:ilvl="3" w:tplc="04150001" w:tentative="1">
+      <w:start w:val="1"/>
+      <w:numFmt w:val="bullet"/>
+      <w:lvlText w:val=""/>
+      <w:lvlJc w:val="left"/>
+      <w:pPr>
+        <w:ind w:left="3237" w:hanging="360"/>
+      </w:pPr>
+      <w:rPr>
+        <w:rFonts w:ascii="Symbol" w:hAnsi="Symbol" w:hint="default"/>
+      </w:rPr>
+    </w:lvl>
+    <w:lvl w:ilvl="4" w:tplc="04150003" w:tentative="1">
+      <w:start w:val="1"/>
+      <w:numFmt w:val="bullet"/>
+      <w:lvlText w:val="o"/>
+      <w:lvlJc w:val="left"/>
+      <w:pPr>
+        <w:ind w:left="3957" w:hanging="360"/>
+      </w:pPr>
+      <w:rPr>
+        <w:rFonts w:ascii="Courier New" w:hAnsi="Courier New" w:cs="Courier New" w:hint="default"/>
+      </w:rPr>
+    </w:lvl>
+    <w:lvl w:ilvl="5" w:tplc="04150005" w:tentative="1">
+      <w:start w:val="1"/>
+      <w:numFmt w:val="bullet"/>
+      <w:lvlText w:val=""/>
+      <w:lvlJc w:val="left"/>
+      <w:pPr>
+        <w:ind w:left="4677" w:hanging="360"/>
+      </w:pPr>
+      <w:rPr>
+        <w:rFonts w:ascii="Wingdings" w:hAnsi="Wingdings" w:hint="default"/>
+      </w:rPr>
+    </w:lvl>
+    <w:lvl w:ilvl="6" w:tplc="04150001" w:tentative="1">
+      <w:start w:val="1"/>
+      <w:numFmt w:val="bullet"/>
+      <w:lvlText w:val=""/>
+      <w:lvlJc w:val="left"/>
+      <w:pPr>
+        <w:ind w:left="5397" w:hanging="360"/>
+      </w:pPr>
+      <w:rPr>
+        <w:rFonts w:ascii="Symbol" w:hAnsi="Symbol" w:hint="default"/>
+      </w:rPr>
+    </w:lvl>
+    <w:lvl w:ilvl="7" w:tplc="04150003" w:tentative="1">
+      <w:start w:val="1"/>
+      <w:numFmt w:val="bullet"/>
+      <w:lvlText w:val="o"/>
+      <w:lvlJc w:val="left"/>
+      <w:pPr>
+        <w:ind w:left="6117" w:hanging="360"/>
+      </w:pPr>
+      <w:rPr>
+        <w:rFonts w:ascii="Courier New" w:hAnsi="Courier New" w:cs="Courier New" w:hint="default"/>
+      </w:rPr>
+    </w:lvl>
+    <w:lvl w:ilvl="8" w:tplc="04150005" w:tentative="1">
+      <w:start w:val="1"/>
+      <w:numFmt w:val="bullet"/>
+      <w:lvlText w:val=""/>
+      <w:lvlJc w:val="left"/>
+      <w:pPr>
+        <w:ind w:left="6837" w:hanging="360"/>
+      </w:pPr>
+      <w:rPr>
+        <w:rFonts w:ascii="Wingdings" w:hAnsi="Wingdings" w:hint="default"/>
+      </w:rPr>
+    </w:lvl>
+  </w:abstractNum>
+  <w:abstractNum w:abstractNumId="35">
+    <w:nsid w:val="75CF5F53"/>
+    <w:multiLevelType w:val="hybridMultilevel"/>
+    <w:tmpl w:val="5C302ABE"/>
+    <w:lvl w:ilvl="0" w:tplc="04150001">
+      <w:start w:val="1"/>
+      <w:numFmt w:val="bullet"/>
+      <w:lvlText w:val=""/>
+      <w:lvlJc w:val="left"/>
+      <w:pPr>
+        <w:ind w:left="1077" w:hanging="360"/>
+      </w:pPr>
+      <w:rPr>
+        <w:rFonts w:ascii="Symbol" w:hAnsi="Symbol" w:hint="default"/>
+      </w:rPr>
+    </w:lvl>
+    <w:lvl w:ilvl="1" w:tplc="04150003" w:tentative="1">
+      <w:start w:val="1"/>
+      <w:numFmt w:val="bullet"/>
+      <w:lvlText w:val="o"/>
+      <w:lvlJc w:val="left"/>
+      <w:pPr>
+        <w:ind w:left="1797" w:hanging="360"/>
+      </w:pPr>
+      <w:rPr>
+        <w:rFonts w:ascii="Courier New" w:hAnsi="Courier New" w:cs="Courier New" w:hint="default"/>
+      </w:rPr>
+    </w:lvl>
+    <w:lvl w:ilvl="2" w:tplc="04150005" w:tentative="1">
+      <w:start w:val="1"/>
+      <w:numFmt w:val="bullet"/>
+      <w:lvlText w:val=""/>
+      <w:lvlJc w:val="left"/>
+      <w:pPr>
+        <w:ind w:left="2517" w:hanging="360"/>
+      </w:pPr>
+      <w:rPr>
+        <w:rFonts w:ascii="Wingdings" w:hAnsi="Wingdings" w:hint="default"/>
+      </w:rPr>
+    </w:lvl>
+    <w:lvl w:ilvl="3" w:tplc="04150001" w:tentative="1">
+      <w:start w:val="1"/>
+      <w:numFmt w:val="bullet"/>
+      <w:lvlText w:val=""/>
+      <w:lvlJc w:val="left"/>
+      <w:pPr>
+        <w:ind w:left="3237" w:hanging="360"/>
+      </w:pPr>
+      <w:rPr>
+        <w:rFonts w:ascii="Symbol" w:hAnsi="Symbol" w:hint="default"/>
+      </w:rPr>
+    </w:lvl>
+    <w:lvl w:ilvl="4" w:tplc="04150003" w:tentative="1">
+      <w:start w:val="1"/>
+      <w:numFmt w:val="bullet"/>
+      <w:lvlText w:val="o"/>
+      <w:lvlJc w:val="left"/>
+      <w:pPr>
+        <w:ind w:left="3957" w:hanging="360"/>
+      </w:pPr>
+      <w:rPr>
+        <w:rFonts w:ascii="Courier New" w:hAnsi="Courier New" w:cs="Courier New" w:hint="default"/>
+      </w:rPr>
+    </w:lvl>
+    <w:lvl w:ilvl="5" w:tplc="04150005" w:tentative="1">
+      <w:start w:val="1"/>
+      <w:numFmt w:val="bullet"/>
+      <w:lvlText w:val=""/>
+      <w:lvlJc w:val="left"/>
+      <w:pPr>
+        <w:ind w:left="4677" w:hanging="360"/>
+      </w:pPr>
+      <w:rPr>
+        <w:rFonts w:ascii="Wingdings" w:hAnsi="Wingdings" w:hint="default"/>
+      </w:rPr>
+    </w:lvl>
+    <w:lvl w:ilvl="6" w:tplc="04150001" w:tentative="1">
+      <w:start w:val="1"/>
+      <w:numFmt w:val="bullet"/>
+      <w:lvlText w:val=""/>
+      <w:lvlJc w:val="left"/>
+      <w:pPr>
+        <w:ind w:left="5397" w:hanging="360"/>
+      </w:pPr>
+      <w:rPr>
+        <w:rFonts w:ascii="Symbol" w:hAnsi="Symbol" w:hint="default"/>
+      </w:rPr>
+    </w:lvl>
+    <w:lvl w:ilvl="7" w:tplc="04150003" w:tentative="1">
+      <w:start w:val="1"/>
+      <w:numFmt w:val="bullet"/>
+      <w:lvlText w:val="o"/>
+      <w:lvlJc w:val="left"/>
+      <w:pPr>
+        <w:ind w:left="6117" w:hanging="360"/>
+      </w:pPr>
+      <w:rPr>
+        <w:rFonts w:ascii="Courier New" w:hAnsi="Courier New" w:cs="Courier New" w:hint="default"/>
+      </w:rPr>
+    </w:lvl>
+    <w:lvl w:ilvl="8" w:tplc="04150005" w:tentative="1">
+      <w:start w:val="1"/>
+      <w:numFmt w:val="bullet"/>
+      <w:lvlText w:val=""/>
+      <w:lvlJc w:val="left"/>
+      <w:pPr>
+        <w:ind w:left="6837" w:hanging="360"/>
+      </w:pPr>
+      <w:rPr>
+        <w:rFonts w:ascii="Wingdings" w:hAnsi="Wingdings" w:hint="default"/>
+      </w:rPr>
+    </w:lvl>
+  </w:abstractNum>
+  <w:abstractNum w:abstractNumId="36">
+    <w:nsid w:val="76166B42"/>
+    <w:multiLevelType w:val="hybridMultilevel"/>
+    <w:tmpl w:val="3A6CCC5A"/>
+    <w:lvl w:ilvl="0" w:tplc="04150001">
+      <w:start w:val="1"/>
+      <w:numFmt w:val="bullet"/>
+      <w:lvlText w:val=""/>
+      <w:lvlJc w:val="left"/>
+      <w:pPr>
+        <w:ind w:left="1077" w:hanging="360"/>
+      </w:pPr>
+      <w:rPr>
+        <w:rFonts w:ascii="Symbol" w:hAnsi="Symbol" w:hint="default"/>
+      </w:rPr>
+    </w:lvl>
+    <w:lvl w:ilvl="1" w:tplc="04150003" w:tentative="1">
+      <w:start w:val="1"/>
+      <w:numFmt w:val="bullet"/>
+      <w:lvlText w:val="o"/>
+      <w:lvlJc w:val="left"/>
+      <w:pPr>
+        <w:ind w:left="1797" w:hanging="360"/>
+      </w:pPr>
+      <w:rPr>
+        <w:rFonts w:ascii="Courier New" w:hAnsi="Courier New" w:cs="Courier New" w:hint="default"/>
+      </w:rPr>
+    </w:lvl>
+    <w:lvl w:ilvl="2" w:tplc="04150005" w:tentative="1">
+      <w:start w:val="1"/>
+      <w:numFmt w:val="bullet"/>
+      <w:lvlText w:val=""/>
+      <w:lvlJc w:val="left"/>
+      <w:pPr>
+        <w:ind w:left="2517" w:hanging="360"/>
+      </w:pPr>
+      <w:rPr>
+        <w:rFonts w:ascii="Wingdings" w:hAnsi="Wingdings" w:hint="default"/>
+      </w:rPr>
+    </w:lvl>
+    <w:lvl w:ilvl="3" w:tplc="04150001" w:tentative="1">
+      <w:start w:val="1"/>
+      <w:numFmt w:val="bullet"/>
+      <w:lvlText w:val=""/>
+      <w:lvlJc w:val="left"/>
+      <w:pPr>
+        <w:ind w:left="3237" w:hanging="360"/>
+      </w:pPr>
+      <w:rPr>
+        <w:rFonts w:ascii="Symbol" w:hAnsi="Symbol" w:hint="default"/>
+      </w:rPr>
+    </w:lvl>
+    <w:lvl w:ilvl="4" w:tplc="04150003" w:tentative="1">
+      <w:start w:val="1"/>
+      <w:numFmt w:val="bullet"/>
+      <w:lvlText w:val="o"/>
+      <w:lvlJc w:val="left"/>
+      <w:pPr>
+        <w:ind w:left="3957" w:hanging="360"/>
+      </w:pPr>
+      <w:rPr>
+        <w:rFonts w:ascii="Courier New" w:hAnsi="Courier New" w:cs="Courier New" w:hint="default"/>
+      </w:rPr>
+    </w:lvl>
+    <w:lvl w:ilvl="5" w:tplc="04150005" w:tentative="1">
+      <w:start w:val="1"/>
+      <w:numFmt w:val="bullet"/>
+      <w:lvlText w:val=""/>
+      <w:lvlJc w:val="left"/>
+      <w:pPr>
+        <w:ind w:left="4677" w:hanging="360"/>
+      </w:pPr>
+      <w:rPr>
+        <w:rFonts w:ascii="Wingdings" w:hAnsi="Wingdings" w:hint="default"/>
+      </w:rPr>
+    </w:lvl>
+    <w:lvl w:ilvl="6" w:tplc="04150001" w:tentative="1">
+      <w:start w:val="1"/>
+      <w:numFmt w:val="bullet"/>
+      <w:lvlText w:val=""/>
+      <w:lvlJc w:val="left"/>
+      <w:pPr>
+        <w:ind w:left="5397" w:hanging="360"/>
+      </w:pPr>
+      <w:rPr>
+        <w:rFonts w:ascii="Symbol" w:hAnsi="Symbol" w:hint="default"/>
+      </w:rPr>
+    </w:lvl>
+    <w:lvl w:ilvl="7" w:tplc="04150003" w:tentative="1">
+      <w:start w:val="1"/>
+      <w:numFmt w:val="bullet"/>
+      <w:lvlText w:val="o"/>
+      <w:lvlJc w:val="left"/>
+      <w:pPr>
+        <w:ind w:left="6117" w:hanging="360"/>
+      </w:pPr>
+      <w:rPr>
+        <w:rFonts w:ascii="Courier New" w:hAnsi="Courier New" w:cs="Courier New" w:hint="default"/>
+      </w:rPr>
+    </w:lvl>
+    <w:lvl w:ilvl="8" w:tplc="04150005" w:tentative="1">
+      <w:start w:val="1"/>
+      <w:numFmt w:val="bullet"/>
+      <w:lvlText w:val=""/>
+      <w:lvlJc w:val="left"/>
+      <w:pPr>
+        <w:ind w:left="6837" w:hanging="360"/>
+      </w:pPr>
+      <w:rPr>
+        <w:rFonts w:ascii="Wingdings" w:hAnsi="Wingdings" w:hint="default"/>
+      </w:rPr>
+    </w:lvl>
+  </w:abstractNum>
+  <w:abstractNum w:abstractNumId="37">
     <w:nsid w:val="76210F4C"/>
     <w:multiLevelType w:val="hybridMultilevel"/>
     <w:tmpl w:val="35F69308"/>
@@ -14456,7 +16356,7 @@
       </w:rPr>
     </w:lvl>
   </w:abstractNum>
-  <w:abstractNum w:abstractNumId="32">
+  <w:abstractNum w:abstractNumId="38">
     <w:nsid w:val="7BC17042"/>
     <w:multiLevelType w:val="hybridMultilevel"/>
     <w:tmpl w:val="D96810FA"/>
@@ -14569,35 +16469,148 @@
       </w:rPr>
     </w:lvl>
   </w:abstractNum>
+  <w:abstractNum w:abstractNumId="39">
+    <w:nsid w:val="7D5A2A7D"/>
+    <w:multiLevelType w:val="hybridMultilevel"/>
+    <w:tmpl w:val="5B702E12"/>
+    <w:lvl w:ilvl="0" w:tplc="04150001">
+      <w:start w:val="1"/>
+      <w:numFmt w:val="bullet"/>
+      <w:lvlText w:val=""/>
+      <w:lvlJc w:val="left"/>
+      <w:pPr>
+        <w:ind w:left="1077" w:hanging="360"/>
+      </w:pPr>
+      <w:rPr>
+        <w:rFonts w:ascii="Symbol" w:hAnsi="Symbol" w:hint="default"/>
+      </w:rPr>
+    </w:lvl>
+    <w:lvl w:ilvl="1" w:tplc="04150003" w:tentative="1">
+      <w:start w:val="1"/>
+      <w:numFmt w:val="bullet"/>
+      <w:lvlText w:val="o"/>
+      <w:lvlJc w:val="left"/>
+      <w:pPr>
+        <w:ind w:left="1797" w:hanging="360"/>
+      </w:pPr>
+      <w:rPr>
+        <w:rFonts w:ascii="Courier New" w:hAnsi="Courier New" w:cs="Courier New" w:hint="default"/>
+      </w:rPr>
+    </w:lvl>
+    <w:lvl w:ilvl="2" w:tplc="04150005" w:tentative="1">
+      <w:start w:val="1"/>
+      <w:numFmt w:val="bullet"/>
+      <w:lvlText w:val=""/>
+      <w:lvlJc w:val="left"/>
+      <w:pPr>
+        <w:ind w:left="2517" w:hanging="360"/>
+      </w:pPr>
+      <w:rPr>
+        <w:rFonts w:ascii="Wingdings" w:hAnsi="Wingdings" w:hint="default"/>
+      </w:rPr>
+    </w:lvl>
+    <w:lvl w:ilvl="3" w:tplc="04150001" w:tentative="1">
+      <w:start w:val="1"/>
+      <w:numFmt w:val="bullet"/>
+      <w:lvlText w:val=""/>
+      <w:lvlJc w:val="left"/>
+      <w:pPr>
+        <w:ind w:left="3237" w:hanging="360"/>
+      </w:pPr>
+      <w:rPr>
+        <w:rFonts w:ascii="Symbol" w:hAnsi="Symbol" w:hint="default"/>
+      </w:rPr>
+    </w:lvl>
+    <w:lvl w:ilvl="4" w:tplc="04150003" w:tentative="1">
+      <w:start w:val="1"/>
+      <w:numFmt w:val="bullet"/>
+      <w:lvlText w:val="o"/>
+      <w:lvlJc w:val="left"/>
+      <w:pPr>
+        <w:ind w:left="3957" w:hanging="360"/>
+      </w:pPr>
+      <w:rPr>
+        <w:rFonts w:ascii="Courier New" w:hAnsi="Courier New" w:cs="Courier New" w:hint="default"/>
+      </w:rPr>
+    </w:lvl>
+    <w:lvl w:ilvl="5" w:tplc="04150005" w:tentative="1">
+      <w:start w:val="1"/>
+      <w:numFmt w:val="bullet"/>
+      <w:lvlText w:val=""/>
+      <w:lvlJc w:val="left"/>
+      <w:pPr>
+        <w:ind w:left="4677" w:hanging="360"/>
+      </w:pPr>
+      <w:rPr>
+        <w:rFonts w:ascii="Wingdings" w:hAnsi="Wingdings" w:hint="default"/>
+      </w:rPr>
+    </w:lvl>
+    <w:lvl w:ilvl="6" w:tplc="04150001" w:tentative="1">
+      <w:start w:val="1"/>
+      <w:numFmt w:val="bullet"/>
+      <w:lvlText w:val=""/>
+      <w:lvlJc w:val="left"/>
+      <w:pPr>
+        <w:ind w:left="5397" w:hanging="360"/>
+      </w:pPr>
+      <w:rPr>
+        <w:rFonts w:ascii="Symbol" w:hAnsi="Symbol" w:hint="default"/>
+      </w:rPr>
+    </w:lvl>
+    <w:lvl w:ilvl="7" w:tplc="04150003" w:tentative="1">
+      <w:start w:val="1"/>
+      <w:numFmt w:val="bullet"/>
+      <w:lvlText w:val="o"/>
+      <w:lvlJc w:val="left"/>
+      <w:pPr>
+        <w:ind w:left="6117" w:hanging="360"/>
+      </w:pPr>
+      <w:rPr>
+        <w:rFonts w:ascii="Courier New" w:hAnsi="Courier New" w:cs="Courier New" w:hint="default"/>
+      </w:rPr>
+    </w:lvl>
+    <w:lvl w:ilvl="8" w:tplc="04150005" w:tentative="1">
+      <w:start w:val="1"/>
+      <w:numFmt w:val="bullet"/>
+      <w:lvlText w:val=""/>
+      <w:lvlJc w:val="left"/>
+      <w:pPr>
+        <w:ind w:left="6837" w:hanging="360"/>
+      </w:pPr>
+      <w:rPr>
+        <w:rFonts w:ascii="Wingdings" w:hAnsi="Wingdings" w:hint="default"/>
+      </w:rPr>
+    </w:lvl>
+  </w:abstractNum>
   <w:num w:numId="1">
-    <w:abstractNumId w:val="22"/>
+    <w:abstractNumId w:val="24"/>
   </w:num>
   <w:num w:numId="2">
     <w:abstractNumId w:val="10"/>
   </w:num>
   <w:num w:numId="3">
-    <w:abstractNumId w:val="30"/>
+    <w:abstractNumId w:val="33"/>
   </w:num>
   <w:num w:numId="4">
-    <w:abstractNumId w:val="26"/>
+    <w:abstractNumId w:val="28"/>
   </w:num>
   <w:num w:numId="5">
-    <w:abstractNumId w:val="29"/>
+    <w:abstractNumId w:val="32"/>
   </w:num>
   <w:num w:numId="6">
-    <w:abstractNumId w:val="19"/>
+    <w:abstractNumId w:val="21"/>
   </w:num>
   <w:num w:numId="7">
     <w:abstractNumId w:val="4"/>
   </w:num>
   <w:num w:numId="8">
-    <w:abstractNumId w:val="18"/>
+    <w:abstractNumId w:val="20"/>
   </w:num>
   <w:num w:numId="9">
-    <w:abstractNumId w:val="12"/>
+    <w:abstractNumId w:val="13"/>
   </w:num>
   <w:num w:numId="10">
-    <w:abstractNumId w:val="20"/>
+    <w:abstractNumId w:val="22"/>
   </w:num>
   <w:num w:numId="11">
     <w:abstractNumId w:val="3"/>
@@ -14609,43 +16622,43 @@
     <w:abstractNumId w:val="6"/>
   </w:num>
   <w:num w:numId="14">
-    <w:abstractNumId w:val="23"/>
+    <w:abstractNumId w:val="25"/>
   </w:num>
   <w:num w:numId="15">
     <w:abstractNumId w:val="1"/>
   </w:num>
   <w:num w:numId="16">
-    <w:abstractNumId w:val="17"/>
+    <w:abstractNumId w:val="19"/>
   </w:num>
   <w:num w:numId="17">
-    <w:abstractNumId w:val="16"/>
+    <w:abstractNumId w:val="18"/>
   </w:num>
   <w:num w:numId="18">
-    <w:abstractNumId w:val="32"/>
+    <w:abstractNumId w:val="38"/>
   </w:num>
   <w:num w:numId="19">
     <w:abstractNumId w:val="2"/>
   </w:num>
   <w:num w:numId="20">
-    <w:abstractNumId w:val="13"/>
+    <w:abstractNumId w:val="14"/>
   </w:num>
   <w:num w:numId="21">
-    <w:abstractNumId w:val="14"/>
+    <w:abstractNumId w:val="16"/>
   </w:num>
   <w:num w:numId="22">
-    <w:abstractNumId w:val="21"/>
+    <w:abstractNumId w:val="23"/>
   </w:num>
   <w:num w:numId="23">
     <w:abstractNumId w:val="0"/>
   </w:num>
   <w:num w:numId="24">
-    <w:abstractNumId w:val="28"/>
+    <w:abstractNumId w:val="31"/>
   </w:num>
   <w:num w:numId="25">
     <w:abstractNumId w:val="5"/>
   </w:num>
   <w:num w:numId="26">
-    <w:abstractNumId w:val="25"/>
+    <w:abstractNumId w:val="27"/>
   </w:num>
   <w:num w:numId="27">
     <w:abstractNumId w:val="11"/>
@@ -14654,19 +16667,40 @@
     <w:abstractNumId w:val="8"/>
   </w:num>
   <w:num w:numId="29">
-    <w:abstractNumId w:val="31"/>
+    <w:abstractNumId w:val="37"/>
   </w:num>
   <w:num w:numId="30">
     <w:abstractNumId w:val="7"/>
   </w:num>
   <w:num w:numId="31">
-    <w:abstractNumId w:val="15"/>
+    <w:abstractNumId w:val="17"/>
   </w:num>
   <w:num w:numId="32">
-    <w:abstractNumId w:val="27"/>
+    <w:abstractNumId w:val="30"/>
   </w:num>
   <w:num w:numId="33">
-    <w:abstractNumId w:val="24"/>
+    <w:abstractNumId w:val="26"/>
+  </w:num>
+  <w:num w:numId="34">
+    <w:abstractNumId w:val="34"/>
+  </w:num>
+  <w:num w:numId="35">
+    <w:abstractNumId w:val="36"/>
+  </w:num>
+  <w:num w:numId="36">
+    <w:abstractNumId w:val="12"/>
+  </w:num>
+  <w:num w:numId="37">
+    <w:abstractNumId w:val="35"/>
+  </w:num>
+  <w:num w:numId="38">
+    <w:abstractNumId w:val="29"/>
+  </w:num>
+  <w:num w:numId="39">
+    <w:abstractNumId w:val="39"/>
+  </w:num>
+  <w:num w:numId="40">
+    <w:abstractNumId w:val="15"/>
   </w:num>
   <w:numIdMacAtCleanup w:val="33"/>
 </w:numbering>
@@ -14833,7 +16867,7 @@
   <w:style w:type="paragraph" w:default="1" w:styleId="Normalny">
     <w:name w:val="Normal"/>
     <w:qFormat/>
-    <w:rsid w:val="00C704E2"/>
+    <w:rsid w:val="00C26FD6"/>
     <w:pPr>
       <w:spacing w:before="120" w:after="120" w:line="360" w:lineRule="auto"/>
       <w:ind w:firstLine="357"/>

</xml_diff>

<commit_message>
Planowanie w Prince 2
</commit_message>
<xml_diff>
--- a/Praca_magisterska.docx
+++ b/Praca_magisterska.docx
@@ -378,7 +378,7 @@
         </w:rPr>
       </w:sdtEndPr>
       <w:sdtContent>
-        <w:bookmarkStart w:id="0" w:name="_Toc18767504" w:displacedByCustomXml="prev"/>
+        <w:bookmarkStart w:id="0" w:name="_Toc18862195" w:displacedByCustomXml="prev"/>
         <w:p>
           <w:pPr>
             <w:pStyle w:val="Nagwek1"/>
@@ -411,7 +411,7 @@
           <w:r>
             <w:fldChar w:fldCharType="separate"/>
           </w:r>
-          <w:hyperlink w:anchor="_Toc18767504" w:history="1">
+          <w:hyperlink w:anchor="_Toc18862195" w:history="1">
             <w:r>
               <w:rPr>
                 <w:rStyle w:val="Hipercze"/>
@@ -454,7 +454,7 @@
                 <w:noProof/>
                 <w:webHidden/>
               </w:rPr>
-              <w:instrText xml:space="preserve"> PAGEREF _Toc18767504 \h </w:instrText>
+              <w:instrText xml:space="preserve"> PAGEREF _Toc18862195 \h </w:instrText>
             </w:r>
             <w:r>
               <w:rPr>
@@ -499,7 +499,7 @@
               <w:szCs w:val="22"/>
             </w:rPr>
           </w:pPr>
-          <w:hyperlink w:anchor="_Toc18767505" w:history="1">
+          <w:hyperlink w:anchor="_Toc18862196" w:history="1">
             <w:r>
               <w:rPr>
                 <w:rStyle w:val="Hipercze"/>
@@ -542,7 +542,7 @@
                 <w:noProof/>
                 <w:webHidden/>
               </w:rPr>
-              <w:instrText xml:space="preserve"> PAGEREF _Toc18767505 \h </w:instrText>
+              <w:instrText xml:space="preserve"> PAGEREF _Toc18862196 \h </w:instrText>
             </w:r>
             <w:r>
               <w:rPr>
@@ -587,7 +587,7 @@
               <w:szCs w:val="22"/>
             </w:rPr>
           </w:pPr>
-          <w:hyperlink w:anchor="_Toc18767506" w:history="1">
+          <w:hyperlink w:anchor="_Toc18862197" w:history="1">
             <w:r>
               <w:rPr>
                 <w:rStyle w:val="Hipercze"/>
@@ -630,7 +630,7 @@
                 <w:noProof/>
                 <w:webHidden/>
               </w:rPr>
-              <w:instrText xml:space="preserve"> PAGEREF _Toc18767506 \h </w:instrText>
+              <w:instrText xml:space="preserve"> PAGEREF _Toc18862197 \h </w:instrText>
             </w:r>
             <w:r>
               <w:rPr>
@@ -675,7 +675,7 @@
               <w:szCs w:val="22"/>
             </w:rPr>
           </w:pPr>
-          <w:hyperlink w:anchor="_Toc18767509" w:history="1">
+          <w:hyperlink w:anchor="_Toc18862200" w:history="1">
             <w:r>
               <w:rPr>
                 <w:rStyle w:val="Hipercze"/>
@@ -718,7 +718,7 @@
                 <w:noProof/>
                 <w:webHidden/>
               </w:rPr>
-              <w:instrText xml:space="preserve"> PAGEREF _Toc18767509 \h </w:instrText>
+              <w:instrText xml:space="preserve"> PAGEREF _Toc18862200 \h </w:instrText>
             </w:r>
             <w:r>
               <w:rPr>
@@ -763,7 +763,7 @@
               <w:szCs w:val="22"/>
             </w:rPr>
           </w:pPr>
-          <w:hyperlink w:anchor="_Toc18767510" w:history="1">
+          <w:hyperlink w:anchor="_Toc18862201" w:history="1">
             <w:r>
               <w:rPr>
                 <w:rStyle w:val="Hipercze"/>
@@ -806,7 +806,7 @@
                 <w:noProof/>
                 <w:webHidden/>
               </w:rPr>
-              <w:instrText xml:space="preserve"> PAGEREF _Toc18767510 \h </w:instrText>
+              <w:instrText xml:space="preserve"> PAGEREF _Toc18862201 \h </w:instrText>
             </w:r>
             <w:r>
               <w:rPr>
@@ -851,7 +851,7 @@
               <w:szCs w:val="22"/>
             </w:rPr>
           </w:pPr>
-          <w:hyperlink w:anchor="_Toc18767511" w:history="1">
+          <w:hyperlink w:anchor="_Toc18862202" w:history="1">
             <w:r>
               <w:rPr>
                 <w:rStyle w:val="Hipercze"/>
@@ -894,7 +894,7 @@
                 <w:noProof/>
                 <w:webHidden/>
               </w:rPr>
-              <w:instrText xml:space="preserve"> PAGEREF _Toc18767511 \h </w:instrText>
+              <w:instrText xml:space="preserve"> PAGEREF _Toc18862202 \h </w:instrText>
             </w:r>
             <w:r>
               <w:rPr>
@@ -939,7 +939,7 @@
               <w:szCs w:val="22"/>
             </w:rPr>
           </w:pPr>
-          <w:hyperlink w:anchor="_Toc18767512" w:history="1">
+          <w:hyperlink w:anchor="_Toc18862203" w:history="1">
             <w:r>
               <w:rPr>
                 <w:rStyle w:val="Hipercze"/>
@@ -962,23 +962,7 @@
                 <w:noProof/>
                 <w:shd w:val="clear" w:color="auto" w:fill="FFFFFF"/>
               </w:rPr>
-              <w:t>Struktura po</w:t>
-            </w:r>
-            <w:r>
-              <w:rPr>
-                <w:rStyle w:val="Hipercze"/>
-                <w:noProof/>
-                <w:shd w:val="clear" w:color="auto" w:fill="FFFFFF"/>
-              </w:rPr>
-              <w:t>d</w:t>
-            </w:r>
-            <w:r>
-              <w:rPr>
-                <w:rStyle w:val="Hipercze"/>
-                <w:noProof/>
-                <w:shd w:val="clear" w:color="auto" w:fill="FFFFFF"/>
-              </w:rPr>
-              <w:t>ziału pracy(WBS)</w:t>
+              <w:t>Struktura podziału pracy(WBS)</w:t>
             </w:r>
             <w:r>
               <w:rPr>
@@ -999,7 +983,7 @@
                 <w:noProof/>
                 <w:webHidden/>
               </w:rPr>
-              <w:instrText xml:space="preserve"> PAGEREF _Toc18767512 \h </w:instrText>
+              <w:instrText xml:space="preserve"> PAGEREF _Toc18862203 \h </w:instrText>
             </w:r>
             <w:r>
               <w:rPr>
@@ -1044,7 +1028,7 @@
               <w:szCs w:val="22"/>
             </w:rPr>
           </w:pPr>
-          <w:hyperlink w:anchor="_Toc18767513" w:history="1">
+          <w:hyperlink w:anchor="_Toc18862204" w:history="1">
             <w:r>
               <w:rPr>
                 <w:rStyle w:val="Hipercze"/>
@@ -1087,7 +1071,7 @@
                 <w:noProof/>
                 <w:webHidden/>
               </w:rPr>
-              <w:instrText xml:space="preserve"> PAGEREF _Toc18767513 \h </w:instrText>
+              <w:instrText xml:space="preserve"> PAGEREF _Toc18862204 \h </w:instrText>
             </w:r>
             <w:r>
               <w:rPr>
@@ -1132,7 +1116,7 @@
               <w:szCs w:val="22"/>
             </w:rPr>
           </w:pPr>
-          <w:hyperlink w:anchor="_Toc18767514" w:history="1">
+          <w:hyperlink w:anchor="_Toc18862205" w:history="1">
             <w:r>
               <w:rPr>
                 <w:rStyle w:val="Hipercze"/>
@@ -1175,7 +1159,7 @@
                 <w:noProof/>
                 <w:webHidden/>
               </w:rPr>
-              <w:instrText xml:space="preserve"> PAGEREF _Toc18767514 \h </w:instrText>
+              <w:instrText xml:space="preserve"> PAGEREF _Toc18862205 \h </w:instrText>
             </w:r>
             <w:r>
               <w:rPr>
@@ -1220,7 +1204,7 @@
               <w:szCs w:val="22"/>
             </w:rPr>
           </w:pPr>
-          <w:hyperlink w:anchor="_Toc18767515" w:history="1">
+          <w:hyperlink w:anchor="_Toc18862206" w:history="1">
             <w:r>
               <w:rPr>
                 <w:rStyle w:val="Hipercze"/>
@@ -1263,7 +1247,7 @@
                 <w:noProof/>
                 <w:webHidden/>
               </w:rPr>
-              <w:instrText xml:space="preserve"> PAGEREF _Toc18767515 \h </w:instrText>
+              <w:instrText xml:space="preserve"> PAGEREF _Toc18862206 \h </w:instrText>
             </w:r>
             <w:r>
               <w:rPr>
@@ -1308,7 +1292,7 @@
               <w:szCs w:val="22"/>
             </w:rPr>
           </w:pPr>
-          <w:hyperlink w:anchor="_Toc18767516" w:history="1">
+          <w:hyperlink w:anchor="_Toc18862207" w:history="1">
             <w:r>
               <w:rPr>
                 <w:rStyle w:val="Hipercze"/>
@@ -1351,7 +1335,7 @@
                 <w:noProof/>
                 <w:webHidden/>
               </w:rPr>
-              <w:instrText xml:space="preserve"> PAGEREF _Toc18767516 \h </w:instrText>
+              <w:instrText xml:space="preserve"> PAGEREF _Toc18862207 \h </w:instrText>
             </w:r>
             <w:r>
               <w:rPr>
@@ -1396,7 +1380,7 @@
               <w:szCs w:val="22"/>
             </w:rPr>
           </w:pPr>
-          <w:hyperlink w:anchor="_Toc18767517" w:history="1">
+          <w:hyperlink w:anchor="_Toc18862208" w:history="1">
             <w:r>
               <w:rPr>
                 <w:rStyle w:val="Hipercze"/>
@@ -1439,7 +1423,7 @@
                 <w:noProof/>
                 <w:webHidden/>
               </w:rPr>
-              <w:instrText xml:space="preserve"> PAGEREF _Toc18767517 \h </w:instrText>
+              <w:instrText xml:space="preserve"> PAGEREF _Toc18862208 \h </w:instrText>
             </w:r>
             <w:r>
               <w:rPr>
@@ -1484,7 +1468,7 @@
               <w:szCs w:val="22"/>
             </w:rPr>
           </w:pPr>
-          <w:hyperlink w:anchor="_Toc18767518" w:history="1">
+          <w:hyperlink w:anchor="_Toc18862209" w:history="1">
             <w:r>
               <w:rPr>
                 <w:rStyle w:val="Hipercze"/>
@@ -1527,7 +1511,7 @@
                 <w:noProof/>
                 <w:webHidden/>
               </w:rPr>
-              <w:instrText xml:space="preserve"> PAGEREF _Toc18767518 \h </w:instrText>
+              <w:instrText xml:space="preserve"> PAGEREF _Toc18862209 \h </w:instrText>
             </w:r>
             <w:r>
               <w:rPr>
@@ -1572,7 +1556,7 @@
               <w:szCs w:val="22"/>
             </w:rPr>
           </w:pPr>
-          <w:hyperlink w:anchor="_Toc18767519" w:history="1">
+          <w:hyperlink w:anchor="_Toc18862210" w:history="1">
             <w:r>
               <w:rPr>
                 <w:rStyle w:val="Hipercze"/>
@@ -1616,7 +1600,7 @@
                 <w:noProof/>
                 <w:webHidden/>
               </w:rPr>
-              <w:instrText xml:space="preserve"> PAGEREF _Toc18767519 \h </w:instrText>
+              <w:instrText xml:space="preserve"> PAGEREF _Toc18862210 \h </w:instrText>
             </w:r>
             <w:r>
               <w:rPr>
@@ -1661,7 +1645,7 @@
               <w:szCs w:val="22"/>
             </w:rPr>
           </w:pPr>
-          <w:hyperlink w:anchor="_Toc18767520" w:history="1">
+          <w:hyperlink w:anchor="_Toc18862211" w:history="1">
             <w:r>
               <w:rPr>
                 <w:rStyle w:val="Hipercze"/>
@@ -1704,7 +1688,7 @@
                 <w:noProof/>
                 <w:webHidden/>
               </w:rPr>
-              <w:instrText xml:space="preserve"> PAGEREF _Toc18767520 \h </w:instrText>
+              <w:instrText xml:space="preserve"> PAGEREF _Toc18862211 \h </w:instrText>
             </w:r>
             <w:r>
               <w:rPr>
@@ -1749,7 +1733,7 @@
               <w:szCs w:val="22"/>
             </w:rPr>
           </w:pPr>
-          <w:hyperlink w:anchor="_Toc18767521" w:history="1">
+          <w:hyperlink w:anchor="_Toc18862212" w:history="1">
             <w:r>
               <w:rPr>
                 <w:rStyle w:val="Hipercze"/>
@@ -1792,7 +1776,7 @@
                 <w:noProof/>
                 <w:webHidden/>
               </w:rPr>
-              <w:instrText xml:space="preserve"> PAGEREF _Toc18767521 \h </w:instrText>
+              <w:instrText xml:space="preserve"> PAGEREF _Toc18862212 \h </w:instrText>
             </w:r>
             <w:r>
               <w:rPr>
@@ -1837,7 +1821,7 @@
               <w:szCs w:val="22"/>
             </w:rPr>
           </w:pPr>
-          <w:hyperlink w:anchor="_Toc18767522" w:history="1">
+          <w:hyperlink w:anchor="_Toc18862213" w:history="1">
             <w:r>
               <w:rPr>
                 <w:rStyle w:val="Hipercze"/>
@@ -1880,7 +1864,7 @@
                 <w:noProof/>
                 <w:webHidden/>
               </w:rPr>
-              <w:instrText xml:space="preserve"> PAGEREF _Toc18767522 \h </w:instrText>
+              <w:instrText xml:space="preserve"> PAGEREF _Toc18862213 \h </w:instrText>
             </w:r>
             <w:r>
               <w:rPr>
@@ -1925,7 +1909,7 @@
               <w:szCs w:val="22"/>
             </w:rPr>
           </w:pPr>
-          <w:hyperlink w:anchor="_Toc18767523" w:history="1">
+          <w:hyperlink w:anchor="_Toc18862214" w:history="1">
             <w:r>
               <w:rPr>
                 <w:rStyle w:val="Hipercze"/>
@@ -1968,7 +1952,7 @@
                 <w:noProof/>
                 <w:webHidden/>
               </w:rPr>
-              <w:instrText xml:space="preserve"> PAGEREF _Toc18767523 \h </w:instrText>
+              <w:instrText xml:space="preserve"> PAGEREF _Toc18862214 \h </w:instrText>
             </w:r>
             <w:r>
               <w:rPr>
@@ -2013,7 +1997,7 @@
               <w:szCs w:val="22"/>
             </w:rPr>
           </w:pPr>
-          <w:hyperlink w:anchor="_Toc18767524" w:history="1">
+          <w:hyperlink w:anchor="_Toc18862215" w:history="1">
             <w:r>
               <w:rPr>
                 <w:rStyle w:val="Hipercze"/>
@@ -2056,7 +2040,7 @@
                 <w:noProof/>
                 <w:webHidden/>
               </w:rPr>
-              <w:instrText xml:space="preserve"> PAGEREF _Toc18767524 \h </w:instrText>
+              <w:instrText xml:space="preserve"> PAGEREF _Toc18862215 \h </w:instrText>
             </w:r>
             <w:r>
               <w:rPr>
@@ -2101,7 +2085,7 @@
               <w:szCs w:val="22"/>
             </w:rPr>
           </w:pPr>
-          <w:hyperlink w:anchor="_Toc18767525" w:history="1">
+          <w:hyperlink w:anchor="_Toc18862216" w:history="1">
             <w:r>
               <w:rPr>
                 <w:rStyle w:val="Hipercze"/>
@@ -2144,7 +2128,7 @@
                 <w:noProof/>
                 <w:webHidden/>
               </w:rPr>
-              <w:instrText xml:space="preserve"> PAGEREF _Toc18767525 \h </w:instrText>
+              <w:instrText xml:space="preserve"> PAGEREF _Toc18862216 \h </w:instrText>
             </w:r>
             <w:r>
               <w:rPr>
@@ -2189,7 +2173,7 @@
               <w:szCs w:val="22"/>
             </w:rPr>
           </w:pPr>
-          <w:hyperlink w:anchor="_Toc18767526" w:history="1">
+          <w:hyperlink w:anchor="_Toc18862217" w:history="1">
             <w:r>
               <w:rPr>
                 <w:rStyle w:val="Hipercze"/>
@@ -2232,7 +2216,7 @@
                 <w:noProof/>
                 <w:webHidden/>
               </w:rPr>
-              <w:instrText xml:space="preserve"> PAGEREF _Toc18767526 \h </w:instrText>
+              <w:instrText xml:space="preserve"> PAGEREF _Toc18862217 \h </w:instrText>
             </w:r>
             <w:r>
               <w:rPr>
@@ -2277,7 +2261,7 @@
               <w:szCs w:val="22"/>
             </w:rPr>
           </w:pPr>
-          <w:hyperlink w:anchor="_Toc18767527" w:history="1">
+          <w:hyperlink w:anchor="_Toc18862218" w:history="1">
             <w:r>
               <w:rPr>
                 <w:rStyle w:val="Hipercze"/>
@@ -2320,7 +2304,7 @@
                 <w:noProof/>
                 <w:webHidden/>
               </w:rPr>
-              <w:instrText xml:space="preserve"> PAGEREF _Toc18767527 \h </w:instrText>
+              <w:instrText xml:space="preserve"> PAGEREF _Toc18862218 \h </w:instrText>
             </w:r>
             <w:r>
               <w:rPr>
@@ -2341,6 +2325,182 @@
                 <w:webHidden/>
               </w:rPr>
               <w:t>50</w:t>
+            </w:r>
+            <w:r>
+              <w:rPr>
+                <w:noProof/>
+                <w:webHidden/>
+              </w:rPr>
+              <w:fldChar w:fldCharType="end"/>
+            </w:r>
+          </w:hyperlink>
+        </w:p>
+        <w:p>
+          <w:pPr>
+            <w:pStyle w:val="Spistreci2"/>
+            <w:tabs>
+              <w:tab w:val="left" w:pos="1100"/>
+              <w:tab w:val="right" w:leader="dot" w:pos="9061"/>
+            </w:tabs>
+            <w:rPr>
+              <w:rFonts w:asciiTheme="minorHAnsi" w:eastAsiaTheme="minorEastAsia" w:hAnsiTheme="minorHAnsi" w:cstheme="minorBidi"/>
+              <w:noProof/>
+              <w:sz w:val="22"/>
+              <w:szCs w:val="22"/>
+            </w:rPr>
+          </w:pPr>
+          <w:hyperlink w:anchor="_Toc18862219" w:history="1">
+            <w:r>
+              <w:rPr>
+                <w:rStyle w:val="Hipercze"/>
+                <w:noProof/>
+              </w:rPr>
+              <w:t>5.1</w:t>
+            </w:r>
+            <w:r>
+              <w:rPr>
+                <w:rFonts w:asciiTheme="minorHAnsi" w:eastAsiaTheme="minorEastAsia" w:hAnsiTheme="minorHAnsi" w:cstheme="minorBidi"/>
+                <w:noProof/>
+                <w:sz w:val="22"/>
+                <w:szCs w:val="22"/>
+              </w:rPr>
+              <w:tab/>
+            </w:r>
+            <w:r>
+              <w:rPr>
+                <w:rStyle w:val="Hipercze"/>
+                <w:noProof/>
+              </w:rPr>
+              <w:t>Planowanie w Prince2</w:t>
+            </w:r>
+            <w:r>
+              <w:rPr>
+                <w:noProof/>
+                <w:webHidden/>
+              </w:rPr>
+              <w:tab/>
+            </w:r>
+            <w:r>
+              <w:rPr>
+                <w:noProof/>
+                <w:webHidden/>
+              </w:rPr>
+              <w:fldChar w:fldCharType="begin"/>
+            </w:r>
+            <w:r>
+              <w:rPr>
+                <w:noProof/>
+                <w:webHidden/>
+              </w:rPr>
+              <w:instrText xml:space="preserve"> PAGEREF _Toc18862219 \h </w:instrText>
+            </w:r>
+            <w:r>
+              <w:rPr>
+                <w:noProof/>
+                <w:webHidden/>
+              </w:rPr>
+            </w:r>
+            <w:r>
+              <w:rPr>
+                <w:noProof/>
+                <w:webHidden/>
+              </w:rPr>
+              <w:fldChar w:fldCharType="separate"/>
+            </w:r>
+            <w:r>
+              <w:rPr>
+                <w:noProof/>
+                <w:webHidden/>
+              </w:rPr>
+              <w:t>50</w:t>
+            </w:r>
+            <w:r>
+              <w:rPr>
+                <w:noProof/>
+                <w:webHidden/>
+              </w:rPr>
+              <w:fldChar w:fldCharType="end"/>
+            </w:r>
+          </w:hyperlink>
+        </w:p>
+        <w:p>
+          <w:pPr>
+            <w:pStyle w:val="Spistreci2"/>
+            <w:tabs>
+              <w:tab w:val="left" w:pos="1100"/>
+              <w:tab w:val="right" w:leader="dot" w:pos="9061"/>
+            </w:tabs>
+            <w:rPr>
+              <w:rFonts w:asciiTheme="minorHAnsi" w:eastAsiaTheme="minorEastAsia" w:hAnsiTheme="minorHAnsi" w:cstheme="minorBidi"/>
+              <w:noProof/>
+              <w:sz w:val="22"/>
+              <w:szCs w:val="22"/>
+            </w:rPr>
+          </w:pPr>
+          <w:hyperlink w:anchor="_Toc18862220" w:history="1">
+            <w:r>
+              <w:rPr>
+                <w:rStyle w:val="Hipercze"/>
+                <w:noProof/>
+              </w:rPr>
+              <w:t>5.2</w:t>
+            </w:r>
+            <w:r>
+              <w:rPr>
+                <w:rFonts w:asciiTheme="minorHAnsi" w:eastAsiaTheme="minorEastAsia" w:hAnsiTheme="minorHAnsi" w:cstheme="minorBidi"/>
+                <w:noProof/>
+                <w:sz w:val="22"/>
+                <w:szCs w:val="22"/>
+              </w:rPr>
+              <w:tab/>
+            </w:r>
+            <w:r>
+              <w:rPr>
+                <w:rStyle w:val="Hipercze"/>
+                <w:noProof/>
+              </w:rPr>
+              <w:t>Planowanie w Scrum Framework</w:t>
+            </w:r>
+            <w:r>
+              <w:rPr>
+                <w:noProof/>
+                <w:webHidden/>
+              </w:rPr>
+              <w:tab/>
+            </w:r>
+            <w:r>
+              <w:rPr>
+                <w:noProof/>
+                <w:webHidden/>
+              </w:rPr>
+              <w:fldChar w:fldCharType="begin"/>
+            </w:r>
+            <w:r>
+              <w:rPr>
+                <w:noProof/>
+                <w:webHidden/>
+              </w:rPr>
+              <w:instrText xml:space="preserve"> PAGEREF _Toc18862220 \h </w:instrText>
+            </w:r>
+            <w:r>
+              <w:rPr>
+                <w:noProof/>
+                <w:webHidden/>
+              </w:rPr>
+            </w:r>
+            <w:r>
+              <w:rPr>
+                <w:noProof/>
+                <w:webHidden/>
+              </w:rPr>
+              <w:fldChar w:fldCharType="separate"/>
+            </w:r>
+            <w:r>
+              <w:rPr>
+                <w:noProof/>
+                <w:webHidden/>
+              </w:rPr>
+              <w:t>57</w:t>
             </w:r>
             <w:r>
               <w:rPr>
@@ -2391,29 +2551,9 @@
     </w:p>
     <w:p>
       <w:pPr>
-        <w:spacing w:after="200" w:line="276" w:lineRule="auto"/>
-      </w:pPr>
-    </w:p>
-    <w:p>
-      <w:pPr>
-        <w:spacing w:after="200" w:line="276" w:lineRule="auto"/>
-      </w:pPr>
-    </w:p>
-    <w:p>
-      <w:pPr>
-        <w:spacing w:after="200" w:line="276" w:lineRule="auto"/>
-      </w:pPr>
-    </w:p>
-    <w:p>
-      <w:pPr>
-        <w:spacing w:after="200" w:line="276" w:lineRule="auto"/>
-      </w:pPr>
-    </w:p>
-    <w:p>
-      <w:pPr>
         <w:pStyle w:val="Nagwek1"/>
       </w:pPr>
-      <w:bookmarkStart w:id="1" w:name="_Toc18767505"/>
+      <w:bookmarkStart w:id="1" w:name="_Toc18862196"/>
       <w:r>
         <w:t>Wstęp</w:t>
       </w:r>
@@ -2479,7 +2619,7 @@
       <w:pPr>
         <w:pStyle w:val="Nagwek1"/>
       </w:pPr>
-      <w:bookmarkStart w:id="2" w:name="_Toc18767506"/>
+      <w:bookmarkStart w:id="2" w:name="_Toc18862197"/>
       <w:r>
         <w:lastRenderedPageBreak/>
         <w:t>Planowanie</w:t>
@@ -2823,6 +2963,8 @@
       <w:bookmarkStart w:id="11" w:name="_Toc18750046"/>
       <w:bookmarkStart w:id="12" w:name="_Toc18755082"/>
       <w:bookmarkStart w:id="13" w:name="_Toc18767507"/>
+      <w:bookmarkStart w:id="14" w:name="_Toc18861862"/>
+      <w:bookmarkStart w:id="15" w:name="_Toc18862198"/>
       <w:bookmarkEnd w:id="3"/>
       <w:bookmarkEnd w:id="4"/>
       <w:bookmarkEnd w:id="5"/>
@@ -2834,6 +2976,8 @@
       <w:bookmarkEnd w:id="11"/>
       <w:bookmarkEnd w:id="12"/>
       <w:bookmarkEnd w:id="13"/>
+      <w:bookmarkEnd w:id="14"/>
+      <w:bookmarkEnd w:id="15"/>
     </w:p>
     <w:p>
       <w:pPr>
@@ -2857,19 +3001,19 @@
           <w:szCs w:val="26"/>
         </w:rPr>
       </w:pPr>
-      <w:bookmarkStart w:id="14" w:name="_Toc16272009"/>
-      <w:bookmarkStart w:id="15" w:name="_Toc16276814"/>
-      <w:bookmarkStart w:id="16" w:name="_Toc16279359"/>
-      <w:bookmarkStart w:id="17" w:name="_Toc16279494"/>
-      <w:bookmarkStart w:id="18" w:name="_Toc16438347"/>
-      <w:bookmarkStart w:id="19" w:name="_Toc17736140"/>
-      <w:bookmarkStart w:id="20" w:name="_Toc17913916"/>
-      <w:bookmarkStart w:id="21" w:name="_Toc18440135"/>
-      <w:bookmarkStart w:id="22" w:name="_Toc18750047"/>
-      <w:bookmarkStart w:id="23" w:name="_Toc18755083"/>
-      <w:bookmarkStart w:id="24" w:name="_Toc18767508"/>
-      <w:bookmarkEnd w:id="14"/>
-      <w:bookmarkEnd w:id="15"/>
+      <w:bookmarkStart w:id="16" w:name="_Toc16272009"/>
+      <w:bookmarkStart w:id="17" w:name="_Toc16276814"/>
+      <w:bookmarkStart w:id="18" w:name="_Toc16279359"/>
+      <w:bookmarkStart w:id="19" w:name="_Toc16279494"/>
+      <w:bookmarkStart w:id="20" w:name="_Toc16438347"/>
+      <w:bookmarkStart w:id="21" w:name="_Toc17736140"/>
+      <w:bookmarkStart w:id="22" w:name="_Toc17913916"/>
+      <w:bookmarkStart w:id="23" w:name="_Toc18440135"/>
+      <w:bookmarkStart w:id="24" w:name="_Toc18750047"/>
+      <w:bookmarkStart w:id="25" w:name="_Toc18755083"/>
+      <w:bookmarkStart w:id="26" w:name="_Toc18767508"/>
+      <w:bookmarkStart w:id="27" w:name="_Toc18861863"/>
+      <w:bookmarkStart w:id="28" w:name="_Toc18862199"/>
       <w:bookmarkEnd w:id="16"/>
       <w:bookmarkEnd w:id="17"/>
       <w:bookmarkEnd w:id="18"/>
@@ -2879,16 +3023,20 @@
       <w:bookmarkEnd w:id="22"/>
       <w:bookmarkEnd w:id="23"/>
       <w:bookmarkEnd w:id="24"/>
+      <w:bookmarkEnd w:id="25"/>
+      <w:bookmarkEnd w:id="26"/>
+      <w:bookmarkEnd w:id="27"/>
+      <w:bookmarkEnd w:id="28"/>
     </w:p>
     <w:p>
       <w:pPr>
         <w:pStyle w:val="Nagwek2"/>
       </w:pPr>
-      <w:bookmarkStart w:id="25" w:name="_Toc18767509"/>
+      <w:bookmarkStart w:id="29" w:name="_Toc18862200"/>
       <w:r>
         <w:t>Rodzaje planowania</w:t>
       </w:r>
-      <w:bookmarkEnd w:id="25"/>
+      <w:bookmarkEnd w:id="29"/>
     </w:p>
     <w:p>
       <w:pPr>
@@ -3752,11 +3900,11 @@
       <w:r>
         <w:tab/>
       </w:r>
-      <w:bookmarkStart w:id="26" w:name="_Toc18767510"/>
+      <w:bookmarkStart w:id="30" w:name="_Toc18862201"/>
       <w:r>
         <w:t>Metody planowania</w:t>
       </w:r>
-      <w:bookmarkEnd w:id="26"/>
+      <w:bookmarkEnd w:id="30"/>
     </w:p>
     <w:p>
       <w:pPr>
@@ -3778,11 +3926,11 @@
       <w:pPr>
         <w:pStyle w:val="Nagwek3"/>
       </w:pPr>
-      <w:bookmarkStart w:id="27" w:name="_Toc18767511"/>
+      <w:bookmarkStart w:id="31" w:name="_Toc18862202"/>
       <w:r>
         <w:t>Prognozowanie</w:t>
       </w:r>
-      <w:bookmarkEnd w:id="27"/>
+      <w:bookmarkEnd w:id="31"/>
     </w:p>
     <w:p>
       <w:r>
@@ -4209,7 +4357,7 @@
           <w:shd w:val="clear" w:color="auto" w:fill="FFFFFF"/>
         </w:rPr>
       </w:pPr>
-      <w:bookmarkStart w:id="28" w:name="_Toc18767512"/>
+      <w:bookmarkStart w:id="32" w:name="_Toc18862203"/>
       <w:r>
         <w:rPr>
           <w:shd w:val="clear" w:color="auto" w:fill="FFFFFF"/>
@@ -4222,7 +4370,7 @@
         </w:rPr>
         <w:t>(WBS)</w:t>
       </w:r>
-      <w:bookmarkEnd w:id="28"/>
+      <w:bookmarkEnd w:id="32"/>
     </w:p>
     <w:p>
       <w:r>
@@ -4421,11 +4569,11 @@
       <w:pPr>
         <w:pStyle w:val="Nagwek3"/>
       </w:pPr>
-      <w:bookmarkStart w:id="29" w:name="_Toc18767513"/>
+      <w:bookmarkStart w:id="33" w:name="_Toc18862204"/>
       <w:r>
         <w:t>Diagram Gantta</w:t>
       </w:r>
-      <w:bookmarkEnd w:id="29"/>
+      <w:bookmarkEnd w:id="33"/>
       <w:r>
         <w:t xml:space="preserve"> </w:t>
       </w:r>
@@ -4974,11 +5122,11 @@
       <w:pPr>
         <w:pStyle w:val="Nagwek3"/>
       </w:pPr>
-      <w:bookmarkStart w:id="30" w:name="_Toc18767514"/>
+      <w:bookmarkStart w:id="34" w:name="_Toc18862205"/>
       <w:r>
         <w:t>Metoda scenariuszowa</w:t>
       </w:r>
-      <w:bookmarkEnd w:id="30"/>
+      <w:bookmarkEnd w:id="34"/>
     </w:p>
     <w:p>
       <w:pPr>
@@ -5204,12 +5352,12 @@
       <w:pPr>
         <w:pStyle w:val="Nagwek3"/>
       </w:pPr>
-      <w:bookmarkStart w:id="31" w:name="_Toc18767515"/>
+      <w:bookmarkStart w:id="35" w:name="_Toc18862206"/>
       <w:r>
         <w:lastRenderedPageBreak/>
         <w:t>Metoda symulacyjna</w:t>
       </w:r>
-      <w:bookmarkEnd w:id="31"/>
+      <w:bookmarkEnd w:id="35"/>
     </w:p>
     <w:p>
       <w:pPr>
@@ -5356,11 +5504,11 @@
       <w:pPr>
         <w:pStyle w:val="Nagwek3"/>
       </w:pPr>
-      <w:bookmarkStart w:id="32" w:name="_Toc18767516"/>
+      <w:bookmarkStart w:id="36" w:name="_Toc18862207"/>
       <w:r>
         <w:t>Planowanie sieciowe</w:t>
       </w:r>
-      <w:bookmarkEnd w:id="32"/>
+      <w:bookmarkEnd w:id="36"/>
     </w:p>
     <w:p>
       <w:r>
@@ -6336,12 +6484,12 @@
       <w:pPr>
         <w:pStyle w:val="Nagwek3"/>
       </w:pPr>
-      <w:bookmarkStart w:id="33" w:name="_Toc18767517"/>
+      <w:bookmarkStart w:id="37" w:name="_Toc18862208"/>
       <w:r>
         <w:lastRenderedPageBreak/>
         <w:t>Metody portfelowe</w:t>
       </w:r>
-      <w:bookmarkEnd w:id="33"/>
+      <w:bookmarkEnd w:id="37"/>
     </w:p>
     <w:p>
       <w:r>
@@ -7119,12 +7267,12 @@
       <w:pPr>
         <w:pStyle w:val="Nagwek1"/>
       </w:pPr>
-      <w:bookmarkStart w:id="34" w:name="_Toc18767518"/>
+      <w:bookmarkStart w:id="38" w:name="_Toc18862209"/>
       <w:r>
         <w:lastRenderedPageBreak/>
         <w:t>Metody, metodyki, Frameworki</w:t>
       </w:r>
-      <w:bookmarkEnd w:id="34"/>
+      <w:bookmarkEnd w:id="38"/>
     </w:p>
     <w:p>
       <w:r>
@@ -7360,14 +7508,14 @@
           <w:shd w:val="clear" w:color="auto" w:fill="FFFFFF"/>
         </w:rPr>
       </w:pPr>
-      <w:bookmarkStart w:id="35" w:name="_Toc18767519"/>
+      <w:bookmarkStart w:id="39" w:name="_Toc18862210"/>
       <w:r>
         <w:rPr>
           <w:shd w:val="clear" w:color="auto" w:fill="FFFFFF"/>
         </w:rPr>
         <w:t>Metody klasyczne a zwinne.</w:t>
       </w:r>
-      <w:bookmarkEnd w:id="35"/>
+      <w:bookmarkEnd w:id="39"/>
     </w:p>
     <w:p>
       <w:r>
@@ -7384,11 +7532,11 @@
       <w:pPr>
         <w:pStyle w:val="Nagwek3"/>
       </w:pPr>
-      <w:bookmarkStart w:id="36" w:name="_Toc18767520"/>
+      <w:bookmarkStart w:id="40" w:name="_Toc18862211"/>
       <w:r>
         <w:t>Podejście tradycyjne(klasyczne)</w:t>
       </w:r>
-      <w:bookmarkEnd w:id="36"/>
+      <w:bookmarkEnd w:id="40"/>
     </w:p>
     <w:p>
       <w:r>
@@ -7866,11 +8014,11 @@
       <w:pPr>
         <w:pStyle w:val="Nagwek3"/>
       </w:pPr>
-      <w:bookmarkStart w:id="37" w:name="_Toc18767521"/>
+      <w:bookmarkStart w:id="41" w:name="_Toc18862212"/>
       <w:r>
         <w:t>Model kaskadowy</w:t>
       </w:r>
-      <w:bookmarkEnd w:id="37"/>
+      <w:bookmarkEnd w:id="41"/>
     </w:p>
     <w:p>
       <w:r>
@@ -8184,11 +8332,11 @@
       <w:pPr>
         <w:pStyle w:val="Nagwek3"/>
       </w:pPr>
-      <w:bookmarkStart w:id="38" w:name="_Toc18767522"/>
+      <w:bookmarkStart w:id="42" w:name="_Toc18862213"/>
       <w:r>
         <w:t>Model przyrostowy</w:t>
       </w:r>
-      <w:bookmarkEnd w:id="38"/>
+      <w:bookmarkEnd w:id="42"/>
     </w:p>
     <w:p>
       <w:r>
@@ -8462,7 +8610,7 @@
       <w:pPr>
         <w:pStyle w:val="Nagwek3"/>
       </w:pPr>
-      <w:bookmarkStart w:id="39" w:name="_Toc18767523"/>
+      <w:bookmarkStart w:id="43" w:name="_Toc18862214"/>
       <w:r>
         <w:lastRenderedPageBreak/>
         <w:t>Model ewolucyjny</w:t>
@@ -8470,7 +8618,7 @@
       <w:r>
         <w:t>(iteracyjny)</w:t>
       </w:r>
-      <w:bookmarkEnd w:id="39"/>
+      <w:bookmarkEnd w:id="43"/>
     </w:p>
     <w:p>
       <w:r>
@@ -8639,11 +8787,11 @@
       <w:pPr>
         <w:pStyle w:val="Nagwek3"/>
       </w:pPr>
-      <w:bookmarkStart w:id="40" w:name="_Toc18767524"/>
+      <w:bookmarkStart w:id="44" w:name="_Toc18862215"/>
       <w:r>
         <w:t>Prince2</w:t>
       </w:r>
-      <w:bookmarkEnd w:id="40"/>
+      <w:bookmarkEnd w:id="44"/>
     </w:p>
     <w:p>
       <w:r>
@@ -9237,11 +9385,11 @@
       <w:pPr>
         <w:pStyle w:val="Nagwek3"/>
       </w:pPr>
-      <w:bookmarkStart w:id="41" w:name="_Toc18767525"/>
+      <w:bookmarkStart w:id="45" w:name="_Toc18862216"/>
       <w:r>
         <w:t>Podejście zwinne(adaptacyjne)</w:t>
       </w:r>
-      <w:bookmarkEnd w:id="41"/>
+      <w:bookmarkEnd w:id="45"/>
     </w:p>
     <w:p>
       <w:r>
@@ -9646,11 +9794,11 @@
       <w:pPr>
         <w:pStyle w:val="Nagwek3"/>
       </w:pPr>
-      <w:bookmarkStart w:id="42" w:name="_Toc18767526"/>
+      <w:bookmarkStart w:id="46" w:name="_Toc18862217"/>
       <w:r>
         <w:t>Scrum Framework</w:t>
       </w:r>
-      <w:bookmarkEnd w:id="42"/>
+      <w:bookmarkEnd w:id="46"/>
     </w:p>
     <w:p>
       <w:r>
@@ -11294,12 +11442,12 @@
       <w:pPr>
         <w:pStyle w:val="Nagwek1"/>
       </w:pPr>
-      <w:bookmarkStart w:id="43" w:name="_Toc18767527"/>
+      <w:bookmarkStart w:id="47" w:name="_Toc18862218"/>
       <w:r>
         <w:lastRenderedPageBreak/>
         <w:t>Realizacja planowania</w:t>
       </w:r>
-      <w:bookmarkEnd w:id="43"/>
+      <w:bookmarkEnd w:id="47"/>
     </w:p>
     <w:p>
       <w:r>
@@ -11311,9 +11459,11 @@
       <w:pPr>
         <w:pStyle w:val="Nagwek2"/>
       </w:pPr>
+      <w:bookmarkStart w:id="48" w:name="_Toc18862219"/>
       <w:r>
         <w:t>Planowanie w Prince2</w:t>
       </w:r>
+      <w:bookmarkEnd w:id="48"/>
     </w:p>
     <w:p>
       <w:r>
@@ -11322,6 +11472,432 @@
     </w:p>
     <w:p>
       <w:r>
+        <w:t>Prince2  w swoich założeniach zakłada trzy poziomy planu w zależności od zakresu i poziomu zarządzania:</w:t>
+      </w:r>
+    </w:p>
+    <w:p>
+      <w:pPr>
+        <w:pStyle w:val="Akapitzlist"/>
+        <w:numPr>
+          <w:ilvl w:val="0"/>
+          <w:numId w:val="41"/>
+        </w:numPr>
+      </w:pPr>
+      <w:r>
+        <w:t>Plan Projektu</w:t>
+      </w:r>
+      <w:r>
+        <w:t xml:space="preserve"> realizowany na etapie przygotowania i inicjacji. Jest planem wysokopoziomowym. Określa on główne cele i produktu na poziomie projektu. Jest on wykorzystywany jako narzędzie kontroli prac dla Komitetu sterującego. Plan projektu zawiera takie elementy jak:</w:t>
+      </w:r>
+    </w:p>
+    <w:p>
+      <w:pPr>
+        <w:pStyle w:val="Akapitzlist"/>
+        <w:numPr>
+          <w:ilvl w:val="1"/>
+          <w:numId w:val="41"/>
+        </w:numPr>
+      </w:pPr>
+      <w:r>
+        <w:t>Określone etapy zarządcze</w:t>
+      </w:r>
+    </w:p>
+    <w:p>
+      <w:pPr>
+        <w:pStyle w:val="Akapitzlist"/>
+        <w:numPr>
+          <w:ilvl w:val="1"/>
+          <w:numId w:val="41"/>
+        </w:numPr>
+      </w:pPr>
+      <w:r>
+        <w:t>Harmonogram projektu</w:t>
+      </w:r>
+    </w:p>
+    <w:p>
+      <w:pPr>
+        <w:pStyle w:val="Akapitzlist"/>
+        <w:numPr>
+          <w:ilvl w:val="1"/>
+          <w:numId w:val="41"/>
+        </w:numPr>
+      </w:pPr>
+      <w:r>
+        <w:t>Opisy kluczowych produktów ważnych dla projektu</w:t>
+      </w:r>
+    </w:p>
+    <w:p>
+      <w:pPr>
+        <w:pStyle w:val="Akapitzlist"/>
+        <w:numPr>
+          <w:ilvl w:val="1"/>
+          <w:numId w:val="41"/>
+        </w:numPr>
+      </w:pPr>
+      <w:r>
+        <w:t>Budżet projektu</w:t>
+      </w:r>
+    </w:p>
+    <w:p>
+      <w:pPr>
+        <w:pStyle w:val="Akapitzlist"/>
+        <w:ind w:left="1077" w:firstLine="0"/>
+      </w:pPr>
+      <w:r>
+        <w:t xml:space="preserve">W zależności od obszerności jaką obejmuje projekt plan ten może przyjmować charakter planu Strategicznego(jeżeli jest to projekt na którym oparte jest działanie firmy w długim horyzoncie czasowym), bądź długoterminowego. W </w:t>
+      </w:r>
+      <w:r>
+        <w:lastRenderedPageBreak/>
+        <w:t>przygotowaniu planu i próby określenia sensowności tego planu przydatnym może się okazać zastosowanie metody analizy portfelowej. Dokonują analizy portfelowej Komitet Sterujący może podjąć decyzję czy dany projekt powinien mieć charakter ekspansywny/rozwojowy, czy jednak w tym momencie Plan projektu powinien skupiać się na czerpaniu jak największych zysków, albo czy plan nie ma sensowności i powinno się odstąpić od danego projektu.</w:t>
+      </w:r>
+    </w:p>
+    <w:p>
+      <w:pPr>
+        <w:pStyle w:val="Akapitzlist"/>
+        <w:numPr>
+          <w:ilvl w:val="0"/>
+          <w:numId w:val="41"/>
+        </w:numPr>
+      </w:pPr>
+      <w:r>
+        <w:t>Plan Etapu</w:t>
+      </w:r>
+      <w:r>
+        <w:t xml:space="preserve"> jest już bardziej szczegółowym planem niż Plan Projektu, zawiera podobną treść jednak bardziej skoncentrowaną na danym etapie. Wykorzystywany jest on głównie przez Kierownika Projektu jako narzędzie do prowadzenia kontroli Etapu. Plan powinien zawierać opis wszystkich produktów wytwarzanych na danym etapie, jasno zdefiniowane cele etapów, punkty kontrolne, oraz plan jakości. W horyzoncie czasowym jest określany jak plan średnioterminowy</w:t>
+      </w:r>
+    </w:p>
+    <w:p>
+      <w:pPr>
+        <w:pStyle w:val="Akapitzlist"/>
+        <w:numPr>
+          <w:ilvl w:val="0"/>
+          <w:numId w:val="41"/>
+        </w:numPr>
+      </w:pPr>
+      <w:r>
+        <w:t>Plan Zespołu</w:t>
+      </w:r>
+      <w:r>
+        <w:t xml:space="preserve"> jest planem opcjonalnym a decyzje o jego stworzeniu podejmują Kierownicy Zespołów. To czy plan zostanie stworzony zależy najczęściej od tego jak szeroki jest zakres projektu.</w:t>
+      </w:r>
+      <w:r>
+        <w:t xml:space="preserve"> </w:t>
+      </w:r>
+      <w:r>
+        <w:t>W horyzoncie czasowym jest określany jak plan krótkoterminowy, lub nawet bieżący.</w:t>
+      </w:r>
+    </w:p>
+    <w:p>
+      <w:r>
+        <w:t>Odpowiedzialność za stworzenie lub zatwierdzenie danego planu w Prince2 jest określona i została przedstawiona w tabelce poniżej:</w:t>
+      </w:r>
+    </w:p>
+    <w:p/>
+    <w:tbl>
+      <w:tblPr>
+        <w:tblStyle w:val="Jasnecieniowanie"/>
+        <w:tblW w:w="0" w:type="auto"/>
+        <w:tblLook w:val="04A0"/>
+      </w:tblPr>
+      <w:tblGrid>
+        <w:gridCol w:w="2802"/>
+        <w:gridCol w:w="6409"/>
+      </w:tblGrid>
+      <w:tr>
+        <w:trPr>
+          <w:cnfStyle w:val="100000000000"/>
+        </w:trPr>
+        <w:tc>
+          <w:tcPr>
+            <w:cnfStyle w:val="001000000000"/>
+            <w:tcW w:w="2802" w:type="dxa"/>
+          </w:tcPr>
+          <w:p>
+            <w:pPr>
+              <w:ind w:firstLine="0"/>
+            </w:pPr>
+            <w:r>
+              <w:t>Rola</w:t>
+            </w:r>
+          </w:p>
+        </w:tc>
+        <w:tc>
+          <w:tcPr>
+            <w:tcW w:w="6409" w:type="dxa"/>
+          </w:tcPr>
+          <w:p>
+            <w:pPr>
+              <w:ind w:firstLine="0"/>
+              <w:cnfStyle w:val="100000000000"/>
+            </w:pPr>
+            <w:r>
+              <w:t>Plan</w:t>
+            </w:r>
+            <w:r>
+              <w:t>(czynność)</w:t>
+            </w:r>
+          </w:p>
+        </w:tc>
+      </w:tr>
+      <w:tr>
+        <w:trPr>
+          <w:cnfStyle w:val="000000100000"/>
+        </w:trPr>
+        <w:tc>
+          <w:tcPr>
+            <w:cnfStyle w:val="001000000000"/>
+            <w:tcW w:w="2802" w:type="dxa"/>
+          </w:tcPr>
+          <w:p>
+            <w:pPr>
+              <w:ind w:firstLine="0"/>
+            </w:pPr>
+            <w:r>
+              <w:t>Komitet Sterujący</w:t>
+            </w:r>
+          </w:p>
+        </w:tc>
+        <w:tc>
+          <w:tcPr>
+            <w:tcW w:w="6409" w:type="dxa"/>
+          </w:tcPr>
+          <w:p>
+            <w:pPr>
+              <w:ind w:firstLine="0"/>
+              <w:cnfStyle w:val="000000100000"/>
+            </w:pPr>
+            <w:r>
+              <w:t>Plan Nadzwyczajny(zatwierdzenie)</w:t>
+            </w:r>
+          </w:p>
+        </w:tc>
+      </w:tr>
+      <w:tr>
+        <w:tc>
+          <w:tcPr>
+            <w:cnfStyle w:val="001000000000"/>
+            <w:tcW w:w="2802" w:type="dxa"/>
+          </w:tcPr>
+          <w:p>
+            <w:pPr>
+              <w:ind w:firstLine="0"/>
+            </w:pPr>
+            <w:r>
+              <w:t>Przewodniczący Projektu</w:t>
+            </w:r>
+          </w:p>
+        </w:tc>
+        <w:tc>
+          <w:tcPr>
+            <w:tcW w:w="6409" w:type="dxa"/>
+          </w:tcPr>
+          <w:p>
+            <w:pPr>
+              <w:ind w:firstLine="0"/>
+              <w:cnfStyle w:val="000000000000"/>
+            </w:pPr>
+            <w:r>
+              <w:t>Plan Projektu(zatwierdzenie)</w:t>
+            </w:r>
+            <w:r>
+              <w:t>, Plan Etapu(zatwierdzenie), Plan Nadzwyczajny(zatwierdzenie o ile przekroczono dopuszczalną tolerancję na którymś z Etapów)</w:t>
+            </w:r>
+          </w:p>
+        </w:tc>
+      </w:tr>
+      <w:tr>
+        <w:trPr>
+          <w:cnfStyle w:val="000000100000"/>
+        </w:trPr>
+        <w:tc>
+          <w:tcPr>
+            <w:cnfStyle w:val="001000000000"/>
+            <w:tcW w:w="2802" w:type="dxa"/>
+          </w:tcPr>
+          <w:p>
+            <w:pPr>
+              <w:ind w:firstLine="0"/>
+            </w:pPr>
+            <w:r>
+              <w:t>Główny Użytkownik</w:t>
+            </w:r>
+          </w:p>
+        </w:tc>
+        <w:tc>
+          <w:tcPr>
+            <w:tcW w:w="6409" w:type="dxa"/>
+          </w:tcPr>
+          <w:p>
+            <w:pPr>
+              <w:ind w:firstLine="0"/>
+              <w:cnfStyle w:val="000000100000"/>
+            </w:pPr>
+            <w:r>
+              <w:t>Plan Projektu(sprawdzenie spójności), Plan Etapu(sprawdzenie spójności)</w:t>
+            </w:r>
+          </w:p>
+        </w:tc>
+      </w:tr>
+      <w:tr>
+        <w:tc>
+          <w:tcPr>
+            <w:cnfStyle w:val="001000000000"/>
+            <w:tcW w:w="2802" w:type="dxa"/>
+          </w:tcPr>
+          <w:p>
+            <w:pPr>
+              <w:ind w:firstLine="0"/>
+            </w:pPr>
+            <w:r>
+              <w:t>Główny Dostawca</w:t>
+            </w:r>
+          </w:p>
+        </w:tc>
+        <w:tc>
+          <w:tcPr>
+            <w:tcW w:w="6409" w:type="dxa"/>
+          </w:tcPr>
+          <w:p>
+            <w:pPr>
+              <w:ind w:firstLine="0"/>
+              <w:cnfStyle w:val="000000000000"/>
+            </w:pPr>
+            <w:r>
+              <w:t>Plan Projektu(sprawdzenie spójności), Plan Etapu(sprawdzenie spójności)</w:t>
+            </w:r>
+          </w:p>
+        </w:tc>
+      </w:tr>
+      <w:tr>
+        <w:trPr>
+          <w:cnfStyle w:val="000000100000"/>
+        </w:trPr>
+        <w:tc>
+          <w:tcPr>
+            <w:cnfStyle w:val="001000000000"/>
+            <w:tcW w:w="2802" w:type="dxa"/>
+          </w:tcPr>
+          <w:p>
+            <w:pPr>
+              <w:ind w:firstLine="0"/>
+            </w:pPr>
+            <w:r>
+              <w:t>Kierownik Projektu</w:t>
+            </w:r>
+          </w:p>
+        </w:tc>
+        <w:tc>
+          <w:tcPr>
+            <w:tcW w:w="6409" w:type="dxa"/>
+          </w:tcPr>
+          <w:p>
+            <w:pPr>
+              <w:ind w:firstLine="0"/>
+              <w:cnfStyle w:val="000000100000"/>
+            </w:pPr>
+            <w:r>
+              <w:t>Plan Projektu(przygotowanie),  Plan Etapu(przygotowanie), Plan Nadzwyczajny(przygotowanie)</w:t>
+            </w:r>
+          </w:p>
+        </w:tc>
+      </w:tr>
+      <w:tr>
+        <w:tc>
+          <w:tcPr>
+            <w:cnfStyle w:val="001000000000"/>
+            <w:tcW w:w="2802" w:type="dxa"/>
+          </w:tcPr>
+          <w:p>
+            <w:pPr>
+              <w:ind w:firstLine="0"/>
+            </w:pPr>
+            <w:r>
+              <w:t>Kierownik Zespołu</w:t>
+            </w:r>
+          </w:p>
+        </w:tc>
+        <w:tc>
+          <w:tcPr>
+            <w:tcW w:w="6409" w:type="dxa"/>
+          </w:tcPr>
+          <w:p>
+            <w:pPr>
+              <w:ind w:firstLine="0"/>
+              <w:cnfStyle w:val="000000000000"/>
+            </w:pPr>
+            <w:r>
+              <w:t>Plan Zespołu(przygotowanie)</w:t>
+            </w:r>
+          </w:p>
+        </w:tc>
+      </w:tr>
+      <w:tr>
+        <w:trPr>
+          <w:cnfStyle w:val="000000100000"/>
+        </w:trPr>
+        <w:tc>
+          <w:tcPr>
+            <w:cnfStyle w:val="001000000000"/>
+            <w:tcW w:w="2802" w:type="dxa"/>
+          </w:tcPr>
+          <w:p>
+            <w:pPr>
+              <w:ind w:firstLine="0"/>
+            </w:pPr>
+            <w:r>
+              <w:t>Nadzór Projektu</w:t>
+            </w:r>
+          </w:p>
+        </w:tc>
+        <w:tc>
+          <w:tcPr>
+            <w:tcW w:w="6409" w:type="dxa"/>
+          </w:tcPr>
+          <w:p>
+            <w:pPr>
+              <w:ind w:firstLine="0"/>
+              <w:cnfStyle w:val="000000100000"/>
+            </w:pPr>
+            <w:r>
+              <w:t>Plan Projektu(monitorowanie wprowadzanych zmian)</w:t>
+            </w:r>
+          </w:p>
+        </w:tc>
+      </w:tr>
+      <w:tr>
+        <w:tc>
+          <w:tcPr>
+            <w:cnfStyle w:val="001000000000"/>
+            <w:tcW w:w="2802" w:type="dxa"/>
+          </w:tcPr>
+          <w:p>
+            <w:pPr>
+              <w:ind w:firstLine="0"/>
+            </w:pPr>
+            <w:r>
+              <w:t>Wsparcie Projektu</w:t>
+            </w:r>
+          </w:p>
+        </w:tc>
+        <w:tc>
+          <w:tcPr>
+            <w:tcW w:w="6409" w:type="dxa"/>
+          </w:tcPr>
+          <w:p>
+            <w:pPr>
+              <w:ind w:firstLine="0"/>
+              <w:cnfStyle w:val="000000000000"/>
+            </w:pPr>
+            <w:r>
+              <w:t>Pomoc przy tworzeniu wszystkich planów, dostarczanie narzędzi, przechowywanie i dystrybucja planów</w:t>
+            </w:r>
+          </w:p>
+        </w:tc>
+      </w:tr>
+    </w:tbl>
+    <w:p>
+      <w:r>
+        <w:lastRenderedPageBreak/>
         <w:t xml:space="preserve">Istotą Planowaniu Opartym na Produktach jest to że głównie skupiamy się na zdefiniowaniu jaki produkt jest potrzebny do realizacji projektu/etapu/procesu. Dopiero w momencie kiedy wspominany produkt jest zdefiniowany analizujemy w jaki sposób dany produkt otrzymać. </w:t>
       </w:r>
     </w:p>
@@ -11330,11 +11906,7 @@
         <w:t>Do wersji Prince2 z 2005</w:t>
       </w:r>
       <w:r>
-        <w:t xml:space="preserve"> roku Proces Planowania stanowił osobny proces na liście procesów definiowanych przez metodykę, jednak z uwagi na fakt że każdy z pozostałych procesów dostarczał planu swojego procesu, procesy te wewnątrz korzystały z założeń Planowania określonego stosownym procesem. Dlatego też w wersji metodyki z 2010 roku ilość procesu została zredukowana o proces planowania, nie występuję on już na diagramie ze względu na uproszczenie graficzne, nie mniej proces ten tak jak wspomniałem występuje w każdym innym z siedmiu procesów, i odbywa się według procedury opisywanej w roku 2005. Różnica polega tylko na tym jaki plan jest finalnie dostarczany w procesie. Dlatego analizowany proces pochodzi z 2005r. z pełną świadomością że nie jest już dłużej wyróżniany </w:t>
-      </w:r>
-      <w:r>
-        <w:lastRenderedPageBreak/>
-        <w:t>jako osobny, a jest zaimplementowany w pozostałe procesy.</w:t>
+        <w:t xml:space="preserve"> roku Proces Planowania stanowił osobny proces na liście procesów definiowanych przez metodykę, jednak z uwagi na fakt że każdy z pozostałych procesów dostarczał planu swojego procesu, procesy te wewnątrz korzystały z założeń Planowania określonego stosownym procesem. Dlatego też w wersji metodyki z 2010 roku ilość procesu została zredukowana o proces planowania, nie występuję on już na diagramie ze względu na uproszczenie graficzne, nie mniej proces ten tak jak wspomniałem występuje w każdym innym z siedmiu procesów, i odbywa się według procedury opisywanej w roku 2005. Różnica polega tylko na tym jaki plan jest finalnie dostarczany w procesie. Dlatego analizowany proces pochodzi z 2005r. z pełną świadomością że nie jest już dłużej wyróżniany jako osobny, a jest zaimplementowany w pozostałe procesy.</w:t>
       </w:r>
       <w:r>
         <w:t xml:space="preserve"> I tak w ramach poszczególnych procesów planujemy:</w:t>
@@ -11473,6 +12045,9 @@
       <w:r>
         <w:t xml:space="preserve">Zarządzanie strategiczne projektem </w:t>
       </w:r>
+      <w:r>
+        <w:t>planujemy Zarządzanie Projektem</w:t>
+      </w:r>
     </w:p>
     <w:p>
       <w:pPr>
@@ -11485,6 +12060,9 @@
       <w:r>
         <w:t>Zarządzanie Dostarczania Produktów</w:t>
       </w:r>
+      <w:r>
+        <w:t xml:space="preserve"> planujemy Kontrole wykonanej pracy</w:t>
+      </w:r>
     </w:p>
     <w:p>
       <w:pPr>
@@ -11497,6 +12075,9 @@
       <w:r>
         <w:t>Zarządzanie Końcem Etapu</w:t>
       </w:r>
+      <w:r>
+        <w:t xml:space="preserve"> planujemy Kontrole realizacji etapu</w:t>
+      </w:r>
     </w:p>
     <w:p>
       <w:pPr>
@@ -11517,6 +12098,14 @@
         </w:rPr>
         <w:t xml:space="preserve"> </w:t>
       </w:r>
+      <w:r>
+        <w:rPr>
+          <w:rFonts w:ascii="Toronto" w:hAnsi="Toronto"/>
+          <w:color w:val="231F20"/>
+          <w:szCs w:val="24"/>
+        </w:rPr>
+        <w:t>planujemy Zadania Kierownika</w:t>
+      </w:r>
     </w:p>
     <w:p>
       <w:r>
@@ -11533,10 +12122,75 @@
           <w:b/>
         </w:rPr>
       </w:pPr>
-      <w:r>
-        <w:rPr>
-          <w:b/>
-        </w:rPr>
+    </w:p>
+    <w:p>
+      <w:pPr>
+        <w:jc w:val="center"/>
+        <w:rPr>
+          <w:b/>
+        </w:rPr>
+      </w:pPr>
+    </w:p>
+    <w:p>
+      <w:pPr>
+        <w:jc w:val="center"/>
+        <w:rPr>
+          <w:b/>
+        </w:rPr>
+      </w:pPr>
+    </w:p>
+    <w:p>
+      <w:pPr>
+        <w:jc w:val="center"/>
+        <w:rPr>
+          <w:b/>
+        </w:rPr>
+      </w:pPr>
+    </w:p>
+    <w:p>
+      <w:pPr>
+        <w:jc w:val="center"/>
+        <w:rPr>
+          <w:b/>
+        </w:rPr>
+      </w:pPr>
+    </w:p>
+    <w:p>
+      <w:pPr>
+        <w:jc w:val="center"/>
+        <w:rPr>
+          <w:b/>
+        </w:rPr>
+      </w:pPr>
+    </w:p>
+    <w:p>
+      <w:pPr>
+        <w:jc w:val="center"/>
+        <w:rPr>
+          <w:b/>
+        </w:rPr>
+      </w:pPr>
+    </w:p>
+    <w:p>
+      <w:pPr>
+        <w:jc w:val="center"/>
+        <w:rPr>
+          <w:b/>
+        </w:rPr>
+      </w:pPr>
+    </w:p>
+    <w:p>
+      <w:pPr>
+        <w:jc w:val="center"/>
+        <w:rPr>
+          <w:b/>
+        </w:rPr>
+      </w:pPr>
+      <w:r>
+        <w:rPr>
+          <w:b/>
+        </w:rPr>
+        <w:lastRenderedPageBreak/>
         <w:t>Czynności procesu planowania</w:t>
       </w:r>
     </w:p>
@@ -11640,7 +12294,6 @@
         </w:numPr>
       </w:pPr>
       <w:r>
-        <w:lastRenderedPageBreak/>
         <w:t>Plan jakości projektu</w:t>
       </w:r>
     </w:p>
@@ -11740,15 +12393,22 @@
           <w:color w:val="231F20"/>
           <w:szCs w:val="18"/>
         </w:rPr>
+        <w:lastRenderedPageBreak/>
         <w:t>Diagram Następstw Produktów</w:t>
       </w:r>
     </w:p>
     <w:p>
-      <w:pPr>
-        <w:pStyle w:val="Akapitzlist"/>
-        <w:ind w:left="1077" w:firstLine="0"/>
-      </w:pPr>
-    </w:p>
+      <w:r>
+        <w:t xml:space="preserve">W tym miejscu warto zwrócić uwagę że produkty wyjściowe tego etapu są wymaganymi krokami techniki planowania opartego na produktach zgodnie z wytycznymi metodyki Prince2. Dla lepszego zrozumienia krótko opiszę wspomniane kroki. Planowanie oparte na produktach zaczyna się </w:t>
+      </w:r>
+      <w:r>
+        <w:t>od stworzenia opisu produktu finalnego powstałego w całym projekcie. Dzięki temu podświadomie skupiamy kolejne niezbędne powstające w procesach produkty na dostarczeniu finalnego rezultatu zgodnie z opisem. Następnie sporząd</w:t>
+      </w:r>
+      <w:r>
+        <w:t>zany jest Diagram Struktury Produktu, hierarchicznie podczas burzy mózgów uczestnicy planowania próbują określić jakie produkty i jakie działania są niezbędne do stworzenia końcowego produktu. Powstałe produkty w Diagramie są opisywane podobnie jak miało to miejsce podczas opisu produktu finalnego. Na samym końcu określamy kolejność realizacji produktów Diagramie Następstw Produktów.</w:t>
+      </w:r>
+    </w:p>
+    <w:p/>
     <w:p>
       <w:r>
         <w:t>Następnym zadaniem w procesie planowania jest Określenie Działań i Współzależności na wejściu przyjmujemy produkty opracowane w kroku poprzedzającym: Diagram Następstwa Produktów, Opisy Produktów oraz nie będące wynikiem działania kroku poprzedniego Rejestr Ryzyka. Wynikiem działania zgodnie z nazwą kroku jest Lista Działań, oraz określone zależności występujące pomiędzy Działaniami.</w:t>
@@ -11819,6 +12479,7 @@
     <w:p/>
     <w:p>
       <w:r>
+        <w:lastRenderedPageBreak/>
         <w:t xml:space="preserve">W ostatnim działaniu Kompletowania Planu na podstawie ocenionego planu aktualizujemy Listę Kontrolną Produktów, a skompletowany plan jako wynik Procesu Planowania zostaje przekazany do zatwierdzenia na wyższym poziomie zarządzania. </w:t>
       </w:r>
     </w:p>
@@ -11876,11 +12537,14 @@
     <w:p/>
     <w:p>
       <w:r>
+        <w:t xml:space="preserve">Przygotowując harmonogram procesu w kroku Harmonogramowania </w:t>
+      </w:r>
+      <w:r>
+        <w:t xml:space="preserve">naturalnym wydaje się zastosowanie wykresu Gantta w celu wizualizacji tworzonego harmonogramu. Wykres </w:t>
+      </w:r>
+      <w:r>
         <w:lastRenderedPageBreak/>
-        <w:t xml:space="preserve">Przygotowując harmonogram procesu w kroku Harmonogramowania </w:t>
-      </w:r>
-      <w:r>
-        <w:t>naturalnym wydaje się zastosowanie wykresu Gantta w celu wizualizacji tworzonego harmonogramu. Wykres Gantta wpisuje się tutaj doskonale ponieważ z założenia operuje na tych samych danych które są danymi wejściowymi Harmonogramowani czyli czasu realizacji poszczególnych zadań, wzajemnych wpływów zadań na siebie, oraz tym jakimi zasobami dysponujemy. Mając zrealizowany harmonogram o wykres Gantta, możemy na nim wyznaczyć ścieżkę krytyczną produktu, aby odpowiedzieć na pytanie ile czasu zajmie nam zakończenie wytwarzania produktu w danym procesie.</w:t>
+        <w:t>Gantta wpisuje się tutaj doskonale ponieważ z założenia operuje na tych samych danych które są danymi wejściowymi Harmonogramowani czyli czasu realizacji poszczególnych zadań, wzajemnych wpływów zadań na siebie, oraz tym jakimi zasobami dysponujemy. Mając zrealizowany harmonogram o wykres Gantta, możemy na nim wyznaczyć ścieżkę krytyczną produktu, aby odpowiedzieć na pytanie ile czasu zajmie nam zakończenie wytwarzania produktu w danym procesie.</w:t>
       </w:r>
     </w:p>
     <w:p/>
@@ -11889,9 +12553,421 @@
         <w:t xml:space="preserve">Analiza Zagrożeń w praktyce może zostać sprowadzona do próby znalezienia odpowiedzi na pytanie: „Co może pójść nie tak?”(Prognozowanie), „Jakie akcje uczynimy aby temu przeciwdziałać?”, oraz „Jak zareagujemy jak coś potoczy nie po naszej myśli?”. Próbując odpowiedzieć na te pytania możemy rozmyślać nad tym jakie są wszystkie możliwe sytuacje i do czego one nas prowadzą, w taki sam sposób jaki realizuje to zastosowanie metody scenariuszowej. W metodzie scenariuszowej zgodnie z jej ideą próbujemy wytyczyć kilka możliwych sekwencji wydarzeń, tym samym przewidując </w:t>
       </w:r>
       <w:r>
-        <w:t>potencjalne zdarzenia nieporządane.</w:t>
-      </w:r>
-    </w:p>
+        <w:t xml:space="preserve">potencjalne zdarzenia </w:t>
+      </w:r>
+      <w:r>
+        <w:t>niepożądane</w:t>
+      </w:r>
+      <w:r>
+        <w:t>.</w:t>
+      </w:r>
+      <w:r>
+        <w:t xml:space="preserve"> Oraz przygotowanie się jak na sytuację kryzysową zareagować.</w:t>
+      </w:r>
+    </w:p>
+    <w:p>
+      <w:r>
+        <w:t>W celu poprawy czytelności przedstawionych przemyśleń zebrałem je w postaci tabelarycznej:</w:t>
+      </w:r>
+    </w:p>
+    <w:tbl>
+      <w:tblPr>
+        <w:tblStyle w:val="Jasnecieniowanie"/>
+        <w:tblW w:w="0" w:type="auto"/>
+        <w:tblLook w:val="04A0"/>
+      </w:tblPr>
+      <w:tblGrid>
+        <w:gridCol w:w="2282"/>
+        <w:gridCol w:w="2929"/>
+        <w:gridCol w:w="4000"/>
+      </w:tblGrid>
+      <w:tr>
+        <w:trPr>
+          <w:cnfStyle w:val="100000000000"/>
+        </w:trPr>
+        <w:tc>
+          <w:tcPr>
+            <w:cnfStyle w:val="001000000000"/>
+            <w:tcW w:w="2282" w:type="dxa"/>
+          </w:tcPr>
+          <w:p>
+            <w:pPr>
+              <w:ind w:firstLine="0"/>
+            </w:pPr>
+            <w:r>
+              <w:t>Proces/Krok</w:t>
+            </w:r>
+            <w:r>
+              <w:t>/Produkt</w:t>
+            </w:r>
+          </w:p>
+        </w:tc>
+        <w:tc>
+          <w:tcPr>
+            <w:tcW w:w="2929" w:type="dxa"/>
+          </w:tcPr>
+          <w:p>
+            <w:pPr>
+              <w:ind w:firstLine="0"/>
+              <w:cnfStyle w:val="100000000000"/>
+            </w:pPr>
+            <w:r>
+              <w:t>Zastosowana metoda/model</w:t>
+            </w:r>
+          </w:p>
+        </w:tc>
+        <w:tc>
+          <w:tcPr>
+            <w:tcW w:w="4000" w:type="dxa"/>
+          </w:tcPr>
+          <w:p>
+            <w:pPr>
+              <w:ind w:firstLine="0"/>
+              <w:cnfStyle w:val="100000000000"/>
+            </w:pPr>
+            <w:r>
+              <w:t>Komentarz</w:t>
+            </w:r>
+          </w:p>
+        </w:tc>
+      </w:tr>
+      <w:tr>
+        <w:trPr>
+          <w:cnfStyle w:val="000000100000"/>
+        </w:trPr>
+        <w:tc>
+          <w:tcPr>
+            <w:cnfStyle w:val="001000000000"/>
+            <w:tcW w:w="2282" w:type="dxa"/>
+          </w:tcPr>
+          <w:p>
+            <w:pPr>
+              <w:ind w:firstLine="0"/>
+            </w:pPr>
+            <w:r>
+              <w:t>Zatwierdzenie Planu Projektu</w:t>
+            </w:r>
+          </w:p>
+        </w:tc>
+        <w:tc>
+          <w:tcPr>
+            <w:tcW w:w="2929" w:type="dxa"/>
+          </w:tcPr>
+          <w:p>
+            <w:pPr>
+              <w:ind w:firstLine="0"/>
+              <w:cnfStyle w:val="000000100000"/>
+            </w:pPr>
+            <w:r>
+              <w:t>Metoda analizy portfelowej</w:t>
+            </w:r>
+          </w:p>
+        </w:tc>
+        <w:tc>
+          <w:tcPr>
+            <w:tcW w:w="4000" w:type="dxa"/>
+          </w:tcPr>
+          <w:p>
+            <w:pPr>
+              <w:ind w:firstLine="0"/>
+              <w:cnfStyle w:val="000000100000"/>
+            </w:pPr>
+            <w:r>
+              <w:t>Pomaga w podjęciu decyzji dotyczącej sensowności celu projektu</w:t>
+            </w:r>
+          </w:p>
+        </w:tc>
+      </w:tr>
+      <w:tr>
+        <w:tc>
+          <w:tcPr>
+            <w:cnfStyle w:val="001000000000"/>
+            <w:tcW w:w="2282" w:type="dxa"/>
+          </w:tcPr>
+          <w:p>
+            <w:pPr>
+              <w:ind w:firstLine="0"/>
+            </w:pPr>
+            <w:r>
+              <w:t>Planowanie pojedyncza iteracja</w:t>
+            </w:r>
+          </w:p>
+        </w:tc>
+        <w:tc>
+          <w:tcPr>
+            <w:tcW w:w="2929" w:type="dxa"/>
+          </w:tcPr>
+          <w:p>
+            <w:pPr>
+              <w:ind w:firstLine="0"/>
+              <w:cnfStyle w:val="000000000000"/>
+            </w:pPr>
+            <w:r>
+              <w:t>Model kaskadowy</w:t>
+            </w:r>
+          </w:p>
+        </w:tc>
+        <w:tc>
+          <w:tcPr>
+            <w:tcW w:w="4000" w:type="dxa"/>
+          </w:tcPr>
+          <w:p>
+            <w:pPr>
+              <w:ind w:firstLine="0"/>
+              <w:cnfStyle w:val="000000000000"/>
+            </w:pPr>
+            <w:r>
+              <w:t>Podążanie zdefiniowaną sekwencją kroku bez powracania do kroku poprzedniego</w:t>
+            </w:r>
+          </w:p>
+        </w:tc>
+      </w:tr>
+      <w:tr>
+        <w:trPr>
+          <w:cnfStyle w:val="000000100000"/>
+        </w:trPr>
+        <w:tc>
+          <w:tcPr>
+            <w:cnfStyle w:val="001000000000"/>
+            <w:tcW w:w="2282" w:type="dxa"/>
+          </w:tcPr>
+          <w:p>
+            <w:pPr>
+              <w:ind w:firstLine="0"/>
+            </w:pPr>
+            <w:r>
+              <w:t>Planowanie procesów</w:t>
+            </w:r>
+          </w:p>
+        </w:tc>
+        <w:tc>
+          <w:tcPr>
+            <w:tcW w:w="2929" w:type="dxa"/>
+          </w:tcPr>
+          <w:p>
+            <w:pPr>
+              <w:ind w:firstLine="0"/>
+              <w:cnfStyle w:val="000000100000"/>
+            </w:pPr>
+            <w:r>
+              <w:t>Model iteracyjny</w:t>
+            </w:r>
+          </w:p>
+        </w:tc>
+        <w:tc>
+          <w:tcPr>
+            <w:tcW w:w="4000" w:type="dxa"/>
+          </w:tcPr>
+          <w:p>
+            <w:pPr>
+              <w:ind w:firstLine="0"/>
+              <w:cnfStyle w:val="000000100000"/>
+            </w:pPr>
+            <w:r>
+              <w:t>Proces planowania występuję w każdym z pozostałych procesów. Aby planowanie mogło rozpocząć się w kroku następnym musi zakończyć się w poprzednim</w:t>
+            </w:r>
+          </w:p>
+        </w:tc>
+      </w:tr>
+      <w:tr>
+        <w:tc>
+          <w:tcPr>
+            <w:cnfStyle w:val="001000000000"/>
+            <w:tcW w:w="2282" w:type="dxa"/>
+          </w:tcPr>
+          <w:p>
+            <w:pPr>
+              <w:ind w:firstLine="0"/>
+            </w:pPr>
+            <w:r>
+              <w:t>Diagram Struktury Produktów</w:t>
+            </w:r>
+          </w:p>
+        </w:tc>
+        <w:tc>
+          <w:tcPr>
+            <w:tcW w:w="2929" w:type="dxa"/>
+          </w:tcPr>
+          <w:p>
+            <w:pPr>
+              <w:ind w:firstLine="0"/>
+              <w:cnfStyle w:val="000000000000"/>
+            </w:pPr>
+            <w:r>
+              <w:t>Struktura Podziału Pracy</w:t>
+            </w:r>
+          </w:p>
+        </w:tc>
+        <w:tc>
+          <w:tcPr>
+            <w:tcW w:w="4000" w:type="dxa"/>
+          </w:tcPr>
+          <w:p>
+            <w:pPr>
+              <w:ind w:firstLine="0"/>
+              <w:cnfStyle w:val="000000000000"/>
+            </w:pPr>
+            <w:r>
+              <w:t>Hierarchiczna struktura przeniesiona na realia procesu opartego o produkty zamiast zadań</w:t>
+            </w:r>
+          </w:p>
+        </w:tc>
+      </w:tr>
+      <w:tr>
+        <w:trPr>
+          <w:cnfStyle w:val="000000100000"/>
+        </w:trPr>
+        <w:tc>
+          <w:tcPr>
+            <w:cnfStyle w:val="001000000000"/>
+            <w:tcW w:w="2282" w:type="dxa"/>
+          </w:tcPr>
+          <w:p>
+            <w:pPr>
+              <w:ind w:firstLine="0"/>
+            </w:pPr>
+            <w:r>
+              <w:t>Szacowanie</w:t>
+            </w:r>
+          </w:p>
+        </w:tc>
+        <w:tc>
+          <w:tcPr>
+            <w:tcW w:w="2929" w:type="dxa"/>
+          </w:tcPr>
+          <w:p>
+            <w:pPr>
+              <w:ind w:firstLine="0"/>
+              <w:cnfStyle w:val="000000100000"/>
+            </w:pPr>
+            <w:r>
+              <w:t>Prognozowanie</w:t>
+            </w:r>
+          </w:p>
+        </w:tc>
+        <w:tc>
+          <w:tcPr>
+            <w:tcW w:w="4000" w:type="dxa"/>
+          </w:tcPr>
+          <w:p>
+            <w:pPr>
+              <w:ind w:firstLine="0"/>
+              <w:cnfStyle w:val="000000100000"/>
+            </w:pPr>
+            <w:r>
+              <w:t xml:space="preserve">Próba oceny czasochłonności wykonania produktu w oparciu o racjonalne rozumowanie, bądź inne metody naukowe. </w:t>
+            </w:r>
+          </w:p>
+        </w:tc>
+      </w:tr>
+      <w:tr>
+        <w:tc>
+          <w:tcPr>
+            <w:cnfStyle w:val="001000000000"/>
+            <w:tcW w:w="2282" w:type="dxa"/>
+          </w:tcPr>
+          <w:p>
+            <w:pPr>
+              <w:ind w:firstLine="0"/>
+            </w:pPr>
+            <w:r>
+              <w:t>Harmonogramowanie</w:t>
+            </w:r>
+          </w:p>
+        </w:tc>
+        <w:tc>
+          <w:tcPr>
+            <w:tcW w:w="2929" w:type="dxa"/>
+          </w:tcPr>
+          <w:p>
+            <w:pPr>
+              <w:ind w:firstLine="0"/>
+              <w:cnfStyle w:val="000000000000"/>
+            </w:pPr>
+            <w:r>
+              <w:t>Wykres Gantta</w:t>
+            </w:r>
+          </w:p>
+        </w:tc>
+        <w:tc>
+          <w:tcPr>
+            <w:tcW w:w="4000" w:type="dxa"/>
+          </w:tcPr>
+          <w:p>
+            <w:pPr>
+              <w:ind w:firstLine="0"/>
+              <w:cnfStyle w:val="000000000000"/>
+            </w:pPr>
+            <w:r>
+              <w:t>Zebranie czynności w postaci graficznej.</w:t>
+            </w:r>
+          </w:p>
+        </w:tc>
+      </w:tr>
+      <w:tr>
+        <w:trPr>
+          <w:cnfStyle w:val="000000100000"/>
+        </w:trPr>
+        <w:tc>
+          <w:tcPr>
+            <w:cnfStyle w:val="001000000000"/>
+            <w:tcW w:w="2282" w:type="dxa"/>
+          </w:tcPr>
+          <w:p>
+            <w:pPr>
+              <w:ind w:firstLine="0"/>
+            </w:pPr>
+            <w:r>
+              <w:t>Analiza Zagrożeń</w:t>
+            </w:r>
+          </w:p>
+        </w:tc>
+        <w:tc>
+          <w:tcPr>
+            <w:tcW w:w="2929" w:type="dxa"/>
+          </w:tcPr>
+          <w:p>
+            <w:pPr>
+              <w:ind w:firstLine="0"/>
+              <w:cnfStyle w:val="000000100000"/>
+            </w:pPr>
+            <w:r>
+              <w:t>Prognozowanie/Metoda scenariuszowa</w:t>
+            </w:r>
+          </w:p>
+        </w:tc>
+        <w:tc>
+          <w:tcPr>
+            <w:tcW w:w="4000" w:type="dxa"/>
+          </w:tcPr>
+          <w:p>
+            <w:pPr>
+              <w:ind w:firstLine="0"/>
+              <w:cnfStyle w:val="000000100000"/>
+            </w:pPr>
+            <w:r>
+              <w:t xml:space="preserve">Próba przewidzenia sytuacji niepożądanych oraz przygotowanie planu </w:t>
+            </w:r>
+            <w:r>
+              <w:lastRenderedPageBreak/>
+              <w:t>poradzenia sobie z nimi</w:t>
+            </w:r>
+          </w:p>
+        </w:tc>
+      </w:tr>
+    </w:tbl>
+    <w:p/>
+    <w:p>
+      <w:pPr>
+        <w:pStyle w:val="Nagwek2"/>
+      </w:pPr>
+      <w:bookmarkStart w:id="49" w:name="_Toc18862220"/>
+      <w:r>
+        <w:t>Planowanie w Scrum Framework</w:t>
+      </w:r>
+      <w:bookmarkEnd w:id="49"/>
+    </w:p>
+    <w:p/>
     <w:sectPr>
       <w:footerReference w:type="even" r:id="rId53"/>
       <w:footerReference w:type="default" r:id="rId54"/>
@@ -12019,7 +13095,7 @@
         <w:rFonts w:eastAsiaTheme="majorEastAsia"/>
         <w:noProof/>
       </w:rPr>
-      <w:t>54</w:t>
+      <w:t>56</w:t>
     </w:r>
     <w:r>
       <w:rPr>
@@ -15905,6 +16981,119 @@
     </w:lvl>
   </w:abstractNum>
   <w:abstractNum w:abstractNumId="34">
+    <w:nsid w:val="6DFC3406"/>
+    <w:multiLevelType w:val="hybridMultilevel"/>
+    <w:tmpl w:val="06C06052"/>
+    <w:lvl w:ilvl="0" w:tplc="04150001">
+      <w:start w:val="1"/>
+      <w:numFmt w:val="bullet"/>
+      <w:lvlText w:val=""/>
+      <w:lvlJc w:val="left"/>
+      <w:pPr>
+        <w:ind w:left="1077" w:hanging="360"/>
+      </w:pPr>
+      <w:rPr>
+        <w:rFonts w:ascii="Symbol" w:hAnsi="Symbol" w:hint="default"/>
+      </w:rPr>
+    </w:lvl>
+    <w:lvl w:ilvl="1" w:tplc="04150003">
+      <w:start w:val="1"/>
+      <w:numFmt w:val="bullet"/>
+      <w:lvlText w:val="o"/>
+      <w:lvlJc w:val="left"/>
+      <w:pPr>
+        <w:ind w:left="1797" w:hanging="360"/>
+      </w:pPr>
+      <w:rPr>
+        <w:rFonts w:ascii="Courier New" w:hAnsi="Courier New" w:cs="Courier New" w:hint="default"/>
+      </w:rPr>
+    </w:lvl>
+    <w:lvl w:ilvl="2" w:tplc="04150005" w:tentative="1">
+      <w:start w:val="1"/>
+      <w:numFmt w:val="bullet"/>
+      <w:lvlText w:val=""/>
+      <w:lvlJc w:val="left"/>
+      <w:pPr>
+        <w:ind w:left="2517" w:hanging="360"/>
+      </w:pPr>
+      <w:rPr>
+        <w:rFonts w:ascii="Wingdings" w:hAnsi="Wingdings" w:hint="default"/>
+      </w:rPr>
+    </w:lvl>
+    <w:lvl w:ilvl="3" w:tplc="04150001" w:tentative="1">
+      <w:start w:val="1"/>
+      <w:numFmt w:val="bullet"/>
+      <w:lvlText w:val=""/>
+      <w:lvlJc w:val="left"/>
+      <w:pPr>
+        <w:ind w:left="3237" w:hanging="360"/>
+      </w:pPr>
+      <w:rPr>
+        <w:rFonts w:ascii="Symbol" w:hAnsi="Symbol" w:hint="default"/>
+      </w:rPr>
+    </w:lvl>
+    <w:lvl w:ilvl="4" w:tplc="04150003" w:tentative="1">
+      <w:start w:val="1"/>
+      <w:numFmt w:val="bullet"/>
+      <w:lvlText w:val="o"/>
+      <w:lvlJc w:val="left"/>
+      <w:pPr>
+        <w:ind w:left="3957" w:hanging="360"/>
+      </w:pPr>
+      <w:rPr>
+        <w:rFonts w:ascii="Courier New" w:hAnsi="Courier New" w:cs="Courier New" w:hint="default"/>
+      </w:rPr>
+    </w:lvl>
+    <w:lvl w:ilvl="5" w:tplc="04150005" w:tentative="1">
+      <w:start w:val="1"/>
+      <w:numFmt w:val="bullet"/>
+      <w:lvlText w:val=""/>
+      <w:lvlJc w:val="left"/>
+      <w:pPr>
+        <w:ind w:left="4677" w:hanging="360"/>
+      </w:pPr>
+      <w:rPr>
+        <w:rFonts w:ascii="Wingdings" w:hAnsi="Wingdings" w:hint="default"/>
+      </w:rPr>
+    </w:lvl>
+    <w:lvl w:ilvl="6" w:tplc="04150001" w:tentative="1">
+      <w:start w:val="1"/>
+      <w:numFmt w:val="bullet"/>
+      <w:lvlText w:val=""/>
+      <w:lvlJc w:val="left"/>
+      <w:pPr>
+        <w:ind w:left="5397" w:hanging="360"/>
+      </w:pPr>
+      <w:rPr>
+        <w:rFonts w:ascii="Symbol" w:hAnsi="Symbol" w:hint="default"/>
+      </w:rPr>
+    </w:lvl>
+    <w:lvl w:ilvl="7" w:tplc="04150003" w:tentative="1">
+      <w:start w:val="1"/>
+      <w:numFmt w:val="bullet"/>
+      <w:lvlText w:val="o"/>
+      <w:lvlJc w:val="left"/>
+      <w:pPr>
+        <w:ind w:left="6117" w:hanging="360"/>
+      </w:pPr>
+      <w:rPr>
+        <w:rFonts w:ascii="Courier New" w:hAnsi="Courier New" w:cs="Courier New" w:hint="default"/>
+      </w:rPr>
+    </w:lvl>
+    <w:lvl w:ilvl="8" w:tplc="04150005" w:tentative="1">
+      <w:start w:val="1"/>
+      <w:numFmt w:val="bullet"/>
+      <w:lvlText w:val=""/>
+      <w:lvlJc w:val="left"/>
+      <w:pPr>
+        <w:ind w:left="6837" w:hanging="360"/>
+      </w:pPr>
+      <w:rPr>
+        <w:rFonts w:ascii="Wingdings" w:hAnsi="Wingdings" w:hint="default"/>
+      </w:rPr>
+    </w:lvl>
+  </w:abstractNum>
+  <w:abstractNum w:abstractNumId="35">
     <w:nsid w:val="713143A8"/>
     <w:multiLevelType w:val="hybridMultilevel"/>
     <w:tmpl w:val="6C92A8D8"/>
@@ -16017,7 +17206,7 @@
       </w:rPr>
     </w:lvl>
   </w:abstractNum>
-  <w:abstractNum w:abstractNumId="35">
+  <w:abstractNum w:abstractNumId="36">
     <w:nsid w:val="75CF5F53"/>
     <w:multiLevelType w:val="hybridMultilevel"/>
     <w:tmpl w:val="5C302ABE"/>
@@ -16130,7 +17319,7 @@
       </w:rPr>
     </w:lvl>
   </w:abstractNum>
-  <w:abstractNum w:abstractNumId="36">
+  <w:abstractNum w:abstractNumId="37">
     <w:nsid w:val="76166B42"/>
     <w:multiLevelType w:val="hybridMultilevel"/>
     <w:tmpl w:val="3A6CCC5A"/>
@@ -16243,7 +17432,7 @@
       </w:rPr>
     </w:lvl>
   </w:abstractNum>
-  <w:abstractNum w:abstractNumId="37">
+  <w:abstractNum w:abstractNumId="38">
     <w:nsid w:val="76210F4C"/>
     <w:multiLevelType w:val="hybridMultilevel"/>
     <w:tmpl w:val="35F69308"/>
@@ -16356,7 +17545,7 @@
       </w:rPr>
     </w:lvl>
   </w:abstractNum>
-  <w:abstractNum w:abstractNumId="38">
+  <w:abstractNum w:abstractNumId="39">
     <w:nsid w:val="7BC17042"/>
     <w:multiLevelType w:val="hybridMultilevel"/>
     <w:tmpl w:val="D96810FA"/>
@@ -16469,7 +17658,7 @@
       </w:rPr>
     </w:lvl>
   </w:abstractNum>
-  <w:abstractNum w:abstractNumId="39">
+  <w:abstractNum w:abstractNumId="40">
     <w:nsid w:val="7D5A2A7D"/>
     <w:multiLevelType w:val="hybridMultilevel"/>
     <w:tmpl w:val="5B702E12"/>
@@ -16634,7 +17823,7 @@
     <w:abstractNumId w:val="18"/>
   </w:num>
   <w:num w:numId="18">
-    <w:abstractNumId w:val="38"/>
+    <w:abstractNumId w:val="39"/>
   </w:num>
   <w:num w:numId="19">
     <w:abstractNumId w:val="2"/>
@@ -16667,7 +17856,7 @@
     <w:abstractNumId w:val="8"/>
   </w:num>
   <w:num w:numId="29">
-    <w:abstractNumId w:val="37"/>
+    <w:abstractNumId w:val="38"/>
   </w:num>
   <w:num w:numId="30">
     <w:abstractNumId w:val="7"/>
@@ -16682,25 +17871,28 @@
     <w:abstractNumId w:val="26"/>
   </w:num>
   <w:num w:numId="34">
-    <w:abstractNumId w:val="34"/>
+    <w:abstractNumId w:val="35"/>
   </w:num>
   <w:num w:numId="35">
-    <w:abstractNumId w:val="36"/>
+    <w:abstractNumId w:val="37"/>
   </w:num>
   <w:num w:numId="36">
     <w:abstractNumId w:val="12"/>
   </w:num>
   <w:num w:numId="37">
-    <w:abstractNumId w:val="35"/>
+    <w:abstractNumId w:val="36"/>
   </w:num>
   <w:num w:numId="38">
     <w:abstractNumId w:val="29"/>
   </w:num>
   <w:num w:numId="39">
-    <w:abstractNumId w:val="39"/>
+    <w:abstractNumId w:val="40"/>
   </w:num>
   <w:num w:numId="40">
     <w:abstractNumId w:val="15"/>
+  </w:num>
+  <w:num w:numId="41">
+    <w:abstractNumId w:val="34"/>
   </w:num>
   <w:numIdMacAtCleanup w:val="33"/>
 </w:numbering>
@@ -17531,6 +18723,201 @@
     <w:basedOn w:val="Domylnaczcionkaakapitu"/>
     <w:rsid w:val="00363579"/>
   </w:style>
+  <w:style w:type="table" w:styleId="Jasnalista">
+    <w:name w:val="Light List"/>
+    <w:basedOn w:val="Standardowy"/>
+    <w:uiPriority w:val="61"/>
+    <w:rsid w:val="00FA491C"/>
+    <w:pPr>
+      <w:spacing w:after="0" w:line="240" w:lineRule="auto"/>
+    </w:pPr>
+    <w:tblPr>
+      <w:tblStyleRowBandSize w:val="1"/>
+      <w:tblStyleColBandSize w:val="1"/>
+      <w:tblInd w:w="0" w:type="dxa"/>
+      <w:tblBorders>
+        <w:top w:val="single" w:sz="8" w:space="0" w:color="000000" w:themeColor="text1"/>
+        <w:left w:val="single" w:sz="8" w:space="0" w:color="000000" w:themeColor="text1"/>
+        <w:bottom w:val="single" w:sz="8" w:space="0" w:color="000000" w:themeColor="text1"/>
+        <w:right w:val="single" w:sz="8" w:space="0" w:color="000000" w:themeColor="text1"/>
+      </w:tblBorders>
+      <w:tblCellMar>
+        <w:top w:w="0" w:type="dxa"/>
+        <w:left w:w="108" w:type="dxa"/>
+        <w:bottom w:w="0" w:type="dxa"/>
+        <w:right w:w="108" w:type="dxa"/>
+      </w:tblCellMar>
+    </w:tblPr>
+    <w:tblStylePr w:type="firstRow">
+      <w:pPr>
+        <w:spacing w:before="0" w:after="0" w:line="240" w:lineRule="auto"/>
+      </w:pPr>
+      <w:rPr>
+        <w:b/>
+        <w:bCs/>
+        <w:color w:val="FFFFFF" w:themeColor="background1"/>
+      </w:rPr>
+      <w:tblPr/>
+      <w:tcPr>
+        <w:shd w:val="clear" w:color="auto" w:fill="000000" w:themeFill="text1"/>
+      </w:tcPr>
+    </w:tblStylePr>
+    <w:tblStylePr w:type="lastRow">
+      <w:pPr>
+        <w:spacing w:before="0" w:after="0" w:line="240" w:lineRule="auto"/>
+      </w:pPr>
+      <w:rPr>
+        <w:b/>
+        <w:bCs/>
+      </w:rPr>
+      <w:tblPr/>
+      <w:tcPr>
+        <w:tcBorders>
+          <w:top w:val="double" w:sz="6" w:space="0" w:color="000000" w:themeColor="text1"/>
+          <w:left w:val="single" w:sz="8" w:space="0" w:color="000000" w:themeColor="text1"/>
+          <w:bottom w:val="single" w:sz="8" w:space="0" w:color="000000" w:themeColor="text1"/>
+          <w:right w:val="single" w:sz="8" w:space="0" w:color="000000" w:themeColor="text1"/>
+        </w:tcBorders>
+      </w:tcPr>
+    </w:tblStylePr>
+    <w:tblStylePr w:type="firstCol">
+      <w:rPr>
+        <w:b/>
+        <w:bCs/>
+      </w:rPr>
+    </w:tblStylePr>
+    <w:tblStylePr w:type="lastCol">
+      <w:rPr>
+        <w:b/>
+        <w:bCs/>
+      </w:rPr>
+    </w:tblStylePr>
+    <w:tblStylePr w:type="band1Vert">
+      <w:tblPr/>
+      <w:tcPr>
+        <w:tcBorders>
+          <w:top w:val="single" w:sz="8" w:space="0" w:color="000000" w:themeColor="text1"/>
+          <w:left w:val="single" w:sz="8" w:space="0" w:color="000000" w:themeColor="text1"/>
+          <w:bottom w:val="single" w:sz="8" w:space="0" w:color="000000" w:themeColor="text1"/>
+          <w:right w:val="single" w:sz="8" w:space="0" w:color="000000" w:themeColor="text1"/>
+        </w:tcBorders>
+      </w:tcPr>
+    </w:tblStylePr>
+    <w:tblStylePr w:type="band1Horz">
+      <w:tblPr/>
+      <w:tcPr>
+        <w:tcBorders>
+          <w:top w:val="single" w:sz="8" w:space="0" w:color="000000" w:themeColor="text1"/>
+          <w:left w:val="single" w:sz="8" w:space="0" w:color="000000" w:themeColor="text1"/>
+          <w:bottom w:val="single" w:sz="8" w:space="0" w:color="000000" w:themeColor="text1"/>
+          <w:right w:val="single" w:sz="8" w:space="0" w:color="000000" w:themeColor="text1"/>
+        </w:tcBorders>
+      </w:tcPr>
+    </w:tblStylePr>
+  </w:style>
+  <w:style w:type="table" w:styleId="Jasnecieniowanie">
+    <w:name w:val="Light Shading"/>
+    <w:basedOn w:val="Standardowy"/>
+    <w:uiPriority w:val="60"/>
+    <w:rsid w:val="00FA491C"/>
+    <w:pPr>
+      <w:spacing w:after="0" w:line="240" w:lineRule="auto"/>
+    </w:pPr>
+    <w:rPr>
+      <w:color w:val="000000" w:themeColor="text1" w:themeShade="BF"/>
+    </w:rPr>
+    <w:tblPr>
+      <w:tblStyleRowBandSize w:val="1"/>
+      <w:tblStyleColBandSize w:val="1"/>
+      <w:tblInd w:w="0" w:type="dxa"/>
+      <w:tblBorders>
+        <w:top w:val="single" w:sz="8" w:space="0" w:color="000000" w:themeColor="text1"/>
+        <w:bottom w:val="single" w:sz="8" w:space="0" w:color="000000" w:themeColor="text1"/>
+      </w:tblBorders>
+      <w:tblCellMar>
+        <w:top w:w="0" w:type="dxa"/>
+        <w:left w:w="108" w:type="dxa"/>
+        <w:bottom w:w="0" w:type="dxa"/>
+        <w:right w:w="108" w:type="dxa"/>
+      </w:tblCellMar>
+    </w:tblPr>
+    <w:tblStylePr w:type="firstRow">
+      <w:pPr>
+        <w:spacing w:before="0" w:after="0" w:line="240" w:lineRule="auto"/>
+      </w:pPr>
+      <w:rPr>
+        <w:b/>
+        <w:bCs/>
+      </w:rPr>
+      <w:tblPr/>
+      <w:tcPr>
+        <w:tcBorders>
+          <w:top w:val="single" w:sz="8" w:space="0" w:color="000000" w:themeColor="text1"/>
+          <w:left w:val="nil"/>
+          <w:bottom w:val="single" w:sz="8" w:space="0" w:color="000000" w:themeColor="text1"/>
+          <w:right w:val="nil"/>
+          <w:insideH w:val="nil"/>
+          <w:insideV w:val="nil"/>
+        </w:tcBorders>
+      </w:tcPr>
+    </w:tblStylePr>
+    <w:tblStylePr w:type="lastRow">
+      <w:pPr>
+        <w:spacing w:before="0" w:after="0" w:line="240" w:lineRule="auto"/>
+      </w:pPr>
+      <w:rPr>
+        <w:b/>
+        <w:bCs/>
+      </w:rPr>
+      <w:tblPr/>
+      <w:tcPr>
+        <w:tcBorders>
+          <w:top w:val="single" w:sz="8" w:space="0" w:color="000000" w:themeColor="text1"/>
+          <w:left w:val="nil"/>
+          <w:bottom w:val="single" w:sz="8" w:space="0" w:color="000000" w:themeColor="text1"/>
+          <w:right w:val="nil"/>
+          <w:insideH w:val="nil"/>
+          <w:insideV w:val="nil"/>
+        </w:tcBorders>
+      </w:tcPr>
+    </w:tblStylePr>
+    <w:tblStylePr w:type="firstCol">
+      <w:rPr>
+        <w:b/>
+        <w:bCs/>
+      </w:rPr>
+    </w:tblStylePr>
+    <w:tblStylePr w:type="lastCol">
+      <w:rPr>
+        <w:b/>
+        <w:bCs/>
+      </w:rPr>
+    </w:tblStylePr>
+    <w:tblStylePr w:type="band1Vert">
+      <w:tblPr/>
+      <w:tcPr>
+        <w:tcBorders>
+          <w:left w:val="nil"/>
+          <w:right w:val="nil"/>
+          <w:insideH w:val="nil"/>
+          <w:insideV w:val="nil"/>
+        </w:tcBorders>
+        <w:shd w:val="clear" w:color="auto" w:fill="C0C0C0" w:themeFill="text1" w:themeFillTint="3F"/>
+      </w:tcPr>
+    </w:tblStylePr>
+    <w:tblStylePr w:type="band1Horz">
+      <w:tblPr/>
+      <w:tcPr>
+        <w:tcBorders>
+          <w:left w:val="nil"/>
+          <w:right w:val="nil"/>
+          <w:insideH w:val="nil"/>
+          <w:insideV w:val="nil"/>
+        </w:tcBorders>
+        <w:shd w:val="clear" w:color="auto" w:fill="C0C0C0" w:themeFill="text1" w:themeFillTint="3F"/>
+      </w:tcPr>
+    </w:tblStylePr>
+  </w:style>
 </w:styles>
 </file>
 

</xml_diff>